<commit_message>
Alteração do caso de uso e da especificação
Alteração do caso de uso Solicitar Saida do Aluno para Gerar Solicitação
de Saida do Aluno e Finalizar Saida do Aluno para Finalizar Solicitação
de Saída de Aluno
</commit_message>
<xml_diff>
--- a/Documentação de Software/Especificação de Caso de Uso.docx
+++ b/Documentação de Software/Especificação de Caso de Uso.docx
@@ -23,6 +23,7 @@
         <w:tc>
           <w:tcPr>
             <w:tcW w:w="3256" w:type="dxa"/>
+            <w:shd w:val="clear" w:color="auto" w:fill="DBDBDB" w:themeFill="accent3" w:themeFillTint="66"/>
           </w:tcPr>
           <w:p>
             <w:pPr>
@@ -43,28 +44,52 @@
         <w:tc>
           <w:tcPr>
             <w:tcW w:w="5670" w:type="dxa"/>
-          </w:tcPr>
-          <w:p>
-            <w:pPr>
-              <w:rPr>
-                <w:rFonts w:ascii="Arial" w:hAnsi="Arial" w:cs="Arial"/>
-                <w:b/>
-              </w:rPr>
-            </w:pPr>
-            <w:r>
-              <w:rPr>
-                <w:rFonts w:ascii="Arial" w:hAnsi="Arial" w:cs="Arial"/>
-                <w:b/>
-              </w:rPr>
-              <w:t>Cadastrar Aluno</w:t>
-            </w:r>
-          </w:p>
-        </w:tc>
-      </w:tr>
-      <w:tr>
-        <w:tc>
-          <w:tcPr>
-            <w:tcW w:w="3256" w:type="dxa"/>
+            <w:shd w:val="clear" w:color="auto" w:fill="DBDBDB" w:themeFill="accent3" w:themeFillTint="66"/>
+          </w:tcPr>
+          <w:p>
+            <w:pPr>
+              <w:rPr>
+                <w:rFonts w:ascii="Arial" w:hAnsi="Arial" w:cs="Arial"/>
+                <w:b/>
+              </w:rPr>
+            </w:pPr>
+            <w:r>
+              <w:rPr>
+                <w:rFonts w:ascii="Arial" w:hAnsi="Arial" w:cs="Arial"/>
+                <w:b/>
+              </w:rPr>
+              <w:t xml:space="preserve">Cadastrar </w:t>
+            </w:r>
+            <w:r>
+              <w:rPr>
+                <w:rFonts w:ascii="Arial" w:hAnsi="Arial" w:cs="Arial"/>
+                <w:b/>
+              </w:rPr>
+              <w:t>a</w:t>
+            </w:r>
+            <w:commentRangeStart w:id="0"/>
+            <w:r>
+              <w:rPr>
+                <w:rFonts w:ascii="Arial" w:hAnsi="Arial" w:cs="Arial"/>
+                <w:b/>
+              </w:rPr>
+              <w:t>luno</w:t>
+            </w:r>
+            <w:commentRangeEnd w:id="0"/>
+            <w:r>
+              <w:rPr>
+                <w:rStyle w:val="Refdecomentrio"/>
+              </w:rPr>
+              <w:commentReference w:id="0"/>
+            </w:r>
+          </w:p>
+        </w:tc>
+      </w:tr>
+      <w:tr>
+        <w:tc>
+          <w:tcPr>
+            <w:tcW w:w="3256" w:type="dxa"/>
+            <w:shd w:val="clear" w:color="auto" w:fill="DBDBDB" w:themeFill="accent3" w:themeFillTint="66"/>
           </w:tcPr>
           <w:p>
             <w:pPr>
@@ -99,6 +124,7 @@
         <w:tc>
           <w:tcPr>
             <w:tcW w:w="3256" w:type="dxa"/>
+            <w:shd w:val="clear" w:color="auto" w:fill="DBDBDB" w:themeFill="accent3" w:themeFillTint="66"/>
           </w:tcPr>
           <w:p>
             <w:pPr>
@@ -139,6 +165,7 @@
         <w:tc>
           <w:tcPr>
             <w:tcW w:w="3256" w:type="dxa"/>
+            <w:shd w:val="clear" w:color="auto" w:fill="DBDBDB" w:themeFill="accent3" w:themeFillTint="66"/>
           </w:tcPr>
           <w:p>
             <w:pPr>
@@ -166,21 +193,20 @@
                 <w:rFonts w:ascii="Arial" w:hAnsi="Arial" w:cs="Arial"/>
               </w:rPr>
             </w:pPr>
-            <w:proofErr w:type="spellStart"/>
             <w:r>
               <w:rPr>
                 <w:rFonts w:ascii="Arial" w:hAnsi="Arial" w:cs="Arial"/>
               </w:rPr>
               <w:t>Nambei</w:t>
             </w:r>
-            <w:proofErr w:type="spellEnd"/>
-          </w:p>
-        </w:tc>
-      </w:tr>
-      <w:tr>
-        <w:tc>
-          <w:tcPr>
-            <w:tcW w:w="3256" w:type="dxa"/>
+          </w:p>
+        </w:tc>
+      </w:tr>
+      <w:tr>
+        <w:tc>
+          <w:tcPr>
+            <w:tcW w:w="3256" w:type="dxa"/>
+            <w:shd w:val="clear" w:color="auto" w:fill="DBDBDB" w:themeFill="accent3" w:themeFillTint="66"/>
           </w:tcPr>
           <w:p>
             <w:pPr>
@@ -212,7 +238,13 @@
               <w:rPr>
                 <w:rFonts w:ascii="Arial" w:hAnsi="Arial" w:cs="Arial"/>
               </w:rPr>
-              <w:t xml:space="preserve">Este Caso de Uso descreve as etapas percorridas para cadastro de dados dos alunos do </w:t>
+              <w:t>Este caso de u</w:t>
+            </w:r>
+            <w:r>
+              <w:rPr>
+                <w:rFonts w:ascii="Arial" w:hAnsi="Arial" w:cs="Arial"/>
+              </w:rPr>
+              <w:t xml:space="preserve">so descreve as etapas percorridas para cadastro de dados dos alunos do </w:t>
             </w:r>
             <w:r>
               <w:rPr>
@@ -240,6 +272,7 @@
         <w:tc>
           <w:tcPr>
             <w:tcW w:w="3256" w:type="dxa"/>
+            <w:shd w:val="clear" w:color="auto" w:fill="DBDBDB" w:themeFill="accent3" w:themeFillTint="66"/>
           </w:tcPr>
           <w:p>
             <w:pPr>
@@ -271,15 +304,28 @@
               <w:rPr>
                 <w:rFonts w:ascii="Arial" w:hAnsi="Arial" w:cs="Arial"/>
               </w:rPr>
-              <w:t>Estar devidamente matriculado no Instituto</w:t>
-            </w:r>
-          </w:p>
-        </w:tc>
-      </w:tr>
-      <w:tr>
-        <w:tc>
-          <w:tcPr>
-            <w:tcW w:w="3256" w:type="dxa"/>
+              <w:t>Estar devida</w:t>
+            </w:r>
+            <w:r>
+              <w:rPr>
+                <w:rFonts w:ascii="Arial" w:hAnsi="Arial" w:cs="Arial"/>
+              </w:rPr>
+              <w:t>mente matriculado no i</w:t>
+            </w:r>
+            <w:r>
+              <w:rPr>
+                <w:rFonts w:ascii="Arial" w:hAnsi="Arial" w:cs="Arial"/>
+              </w:rPr>
+              <w:t>nstituto</w:t>
+            </w:r>
+          </w:p>
+        </w:tc>
+      </w:tr>
+      <w:tr>
+        <w:tc>
+          <w:tcPr>
+            <w:tcW w:w="3256" w:type="dxa"/>
+            <w:shd w:val="clear" w:color="auto" w:fill="DBDBDB" w:themeFill="accent3" w:themeFillTint="66"/>
           </w:tcPr>
           <w:p>
             <w:pPr>
@@ -321,28 +367,31 @@
           <w:tcPr>
             <w:tcW w:w="8926" w:type="dxa"/>
             <w:gridSpan w:val="2"/>
-          </w:tcPr>
-          <w:p>
-            <w:pPr>
-              <w:rPr>
-                <w:rFonts w:ascii="Arial" w:hAnsi="Arial" w:cs="Arial"/>
-                <w:b/>
-              </w:rPr>
-            </w:pPr>
-            <w:r>
-              <w:rPr>
-                <w:rFonts w:ascii="Arial" w:hAnsi="Arial" w:cs="Arial"/>
-                <w:b/>
-              </w:rPr>
-              <w:t xml:space="preserve">Fluxo Principal </w:t>
-            </w:r>
-          </w:p>
-        </w:tc>
-      </w:tr>
-      <w:tr>
-        <w:tc>
-          <w:tcPr>
-            <w:tcW w:w="3256" w:type="dxa"/>
+            <w:shd w:val="clear" w:color="auto" w:fill="DBDBDB" w:themeFill="accent3" w:themeFillTint="66"/>
+          </w:tcPr>
+          <w:p>
+            <w:pPr>
+              <w:jc w:val="center"/>
+              <w:rPr>
+                <w:rFonts w:ascii="Arial" w:hAnsi="Arial" w:cs="Arial"/>
+                <w:b/>
+              </w:rPr>
+            </w:pPr>
+            <w:r>
+              <w:rPr>
+                <w:rFonts w:ascii="Arial" w:hAnsi="Arial" w:cs="Arial"/>
+                <w:b/>
+              </w:rPr>
+              <w:t>Fluxo Principal</w:t>
+            </w:r>
+          </w:p>
+        </w:tc>
+      </w:tr>
+      <w:tr>
+        <w:tc>
+          <w:tcPr>
+            <w:tcW w:w="3256" w:type="dxa"/>
+            <w:shd w:val="clear" w:color="auto" w:fill="DBDBDB" w:themeFill="accent3" w:themeFillTint="66"/>
           </w:tcPr>
           <w:p>
             <w:pPr>
@@ -363,6 +412,7 @@
         <w:tc>
           <w:tcPr>
             <w:tcW w:w="5670" w:type="dxa"/>
+            <w:shd w:val="clear" w:color="auto" w:fill="DBDBDB" w:themeFill="accent3" w:themeFillTint="66"/>
           </w:tcPr>
           <w:p>
             <w:pPr>
@@ -402,16 +452,8 @@
               <w:rPr>
                 <w:rFonts w:ascii="Arial" w:hAnsi="Arial" w:cs="Arial"/>
               </w:rPr>
-              <w:t xml:space="preserve">Importar dados do sistema </w:t>
-            </w:r>
-            <w:proofErr w:type="spellStart"/>
-            <w:r>
-              <w:rPr>
-                <w:rFonts w:ascii="Arial" w:hAnsi="Arial" w:cs="Arial"/>
-              </w:rPr>
-              <w:t>Nambei</w:t>
-            </w:r>
-            <w:proofErr w:type="spellEnd"/>
+              <w:t>Importar dados do sistema Nambei</w:t>
+            </w:r>
           </w:p>
         </w:tc>
         <w:tc>
@@ -545,6 +587,7 @@
         <w:tc>
           <w:tcPr>
             <w:tcW w:w="3256" w:type="dxa"/>
+            <w:shd w:val="clear" w:color="auto" w:fill="DBDBDB" w:themeFill="accent3" w:themeFillTint="66"/>
           </w:tcPr>
           <w:p>
             <w:pPr>
@@ -605,6 +648,7 @@
           <w:tcPr>
             <w:tcW w:w="8926" w:type="dxa"/>
             <w:gridSpan w:val="2"/>
+            <w:shd w:val="clear" w:color="auto" w:fill="DBDBDB" w:themeFill="accent3" w:themeFillTint="66"/>
           </w:tcPr>
           <w:p>
             <w:pPr>
@@ -634,6 +678,7 @@
         <w:tc>
           <w:tcPr>
             <w:tcW w:w="3256" w:type="dxa"/>
+            <w:shd w:val="clear" w:color="auto" w:fill="DBDBDB" w:themeFill="accent3" w:themeFillTint="66"/>
           </w:tcPr>
           <w:p>
             <w:pPr>
@@ -654,6 +699,7 @@
         <w:tc>
           <w:tcPr>
             <w:tcW w:w="5670" w:type="dxa"/>
+            <w:shd w:val="clear" w:color="auto" w:fill="DBDBDB" w:themeFill="accent3" w:themeFillTint="66"/>
           </w:tcPr>
           <w:p>
             <w:pPr>
@@ -699,16 +745,8 @@
               <w:rPr>
                 <w:rFonts w:ascii="Arial" w:hAnsi="Arial" w:cs="Arial"/>
               </w:rPr>
-              <w:t xml:space="preserve">, uma vez que, não existir após a importação de dados do </w:t>
-            </w:r>
-            <w:proofErr w:type="spellStart"/>
-            <w:r>
-              <w:rPr>
-                <w:rFonts w:ascii="Arial" w:hAnsi="Arial" w:cs="Arial"/>
-              </w:rPr>
-              <w:t>Nambei</w:t>
-            </w:r>
-            <w:proofErr w:type="spellEnd"/>
+              <w:t>, uma vez que, não existir após a importação de dados do Nambei</w:t>
+            </w:r>
           </w:p>
         </w:tc>
         <w:tc>
@@ -843,6 +881,7 @@
           <w:tcPr>
             <w:tcW w:w="8926" w:type="dxa"/>
             <w:gridSpan w:val="2"/>
+            <w:shd w:val="clear" w:color="auto" w:fill="DBDBDB" w:themeFill="accent3" w:themeFillTint="66"/>
           </w:tcPr>
           <w:p>
             <w:pPr>
@@ -872,6 +911,7 @@
         <w:tc>
           <w:tcPr>
             <w:tcW w:w="3256" w:type="dxa"/>
+            <w:shd w:val="clear" w:color="auto" w:fill="DBDBDB" w:themeFill="accent3" w:themeFillTint="66"/>
           </w:tcPr>
           <w:p>
             <w:pPr>
@@ -892,6 +932,7 @@
         <w:tc>
           <w:tcPr>
             <w:tcW w:w="5670" w:type="dxa"/>
+            <w:shd w:val="clear" w:color="auto" w:fill="DBDBDB" w:themeFill="accent3" w:themeFillTint="66"/>
           </w:tcPr>
           <w:p>
             <w:pPr>
@@ -1065,6 +1106,7 @@
         <w:tc>
           <w:tcPr>
             <w:tcW w:w="3256" w:type="dxa"/>
+            <w:shd w:val="clear" w:color="auto" w:fill="DBDBDB" w:themeFill="accent3" w:themeFillTint="66"/>
           </w:tcPr>
           <w:p>
             <w:pPr>
@@ -1085,28 +1127,37 @@
         <w:tc>
           <w:tcPr>
             <w:tcW w:w="5670" w:type="dxa"/>
-          </w:tcPr>
-          <w:p>
-            <w:pPr>
-              <w:rPr>
-                <w:rFonts w:ascii="Arial" w:hAnsi="Arial" w:cs="Arial"/>
-                <w:b/>
-              </w:rPr>
-            </w:pPr>
-            <w:r>
-              <w:rPr>
-                <w:rFonts w:ascii="Arial" w:hAnsi="Arial" w:cs="Arial"/>
-                <w:b/>
-              </w:rPr>
-              <w:t>Solicitar Saída do Aluno</w:t>
-            </w:r>
-          </w:p>
-        </w:tc>
-      </w:tr>
-      <w:tr>
-        <w:tc>
-          <w:tcPr>
-            <w:tcW w:w="3256" w:type="dxa"/>
+            <w:shd w:val="clear" w:color="auto" w:fill="DBDBDB" w:themeFill="accent3" w:themeFillTint="66"/>
+          </w:tcPr>
+          <w:p>
+            <w:pPr>
+              <w:rPr>
+                <w:rFonts w:ascii="Arial" w:hAnsi="Arial" w:cs="Arial"/>
+                <w:b/>
+              </w:rPr>
+            </w:pPr>
+            <w:r>
+              <w:rPr>
+                <w:rFonts w:ascii="Arial" w:hAnsi="Arial" w:cs="Arial"/>
+                <w:b/>
+              </w:rPr>
+              <w:t>Gerar Solicitação de Saída de A</w:t>
+            </w:r>
+            <w:r>
+              <w:rPr>
+                <w:rFonts w:ascii="Arial" w:hAnsi="Arial" w:cs="Arial"/>
+                <w:b/>
+              </w:rPr>
+              <w:t>luno</w:t>
+            </w:r>
+          </w:p>
+        </w:tc>
+      </w:tr>
+      <w:tr>
+        <w:tc>
+          <w:tcPr>
+            <w:tcW w:w="3256" w:type="dxa"/>
+            <w:shd w:val="clear" w:color="auto" w:fill="DBDBDB" w:themeFill="accent3" w:themeFillTint="66"/>
           </w:tcPr>
           <w:p>
             <w:pPr>
@@ -1141,6 +1192,7 @@
         <w:tc>
           <w:tcPr>
             <w:tcW w:w="3256" w:type="dxa"/>
+            <w:shd w:val="clear" w:color="auto" w:fill="DBDBDB" w:themeFill="accent3" w:themeFillTint="66"/>
           </w:tcPr>
           <w:p>
             <w:pPr>
@@ -1199,6 +1251,7 @@
         <w:tc>
           <w:tcPr>
             <w:tcW w:w="3256" w:type="dxa"/>
+            <w:shd w:val="clear" w:color="auto" w:fill="DBDBDB" w:themeFill="accent3" w:themeFillTint="66"/>
           </w:tcPr>
           <w:p>
             <w:pPr>
@@ -1226,39 +1279,14 @@
                 <w:rFonts w:ascii="Arial" w:hAnsi="Arial" w:cs="Arial"/>
               </w:rPr>
             </w:pPr>
-            <w:r>
-              <w:rPr>
-                <w:rFonts w:ascii="Arial" w:hAnsi="Arial" w:cs="Arial"/>
-              </w:rPr>
-              <w:t xml:space="preserve">Aluno, Responsável </w:t>
-            </w:r>
-            <w:commentRangeStart w:id="0"/>
-            <w:r>
-              <w:rPr>
-                <w:rFonts w:ascii="Arial" w:hAnsi="Arial" w:cs="Arial"/>
-              </w:rPr>
-              <w:t>Legal</w:t>
-            </w:r>
-            <w:commentRangeEnd w:id="0"/>
-            <w:r>
-              <w:rPr>
-                <w:rStyle w:val="Refdecomentrio"/>
-              </w:rPr>
-              <w:commentReference w:id="0"/>
-            </w:r>
-            <w:r>
-              <w:rPr>
-                <w:rFonts w:ascii="Arial" w:hAnsi="Arial" w:cs="Arial"/>
-              </w:rPr>
-              <w:t xml:space="preserve"> </w:t>
-            </w:r>
-          </w:p>
-        </w:tc>
-      </w:tr>
-      <w:tr>
-        <w:tc>
-          <w:tcPr>
-            <w:tcW w:w="3256" w:type="dxa"/>
+          </w:p>
+        </w:tc>
+      </w:tr>
+      <w:tr>
+        <w:tc>
+          <w:tcPr>
+            <w:tcW w:w="3256" w:type="dxa"/>
+            <w:shd w:val="clear" w:color="auto" w:fill="DBDBDB" w:themeFill="accent3" w:themeFillTint="66"/>
           </w:tcPr>
           <w:p>
             <w:pPr>
@@ -1290,28 +1318,76 @@
               <w:rPr>
                 <w:rFonts w:ascii="Arial" w:hAnsi="Arial" w:cs="Arial"/>
               </w:rPr>
-              <w:t xml:space="preserve">Este Caso de Uso descreve as etapas percorridas para </w:t>
-            </w:r>
-          </w:p>
-          <w:p>
-            <w:pPr>
-              <w:rPr>
-                <w:rFonts w:ascii="Arial" w:hAnsi="Arial" w:cs="Arial"/>
-              </w:rPr>
-            </w:pPr>
-            <w:r>
-              <w:rPr>
-                <w:rFonts w:ascii="Arial" w:hAnsi="Arial" w:cs="Arial"/>
-              </w:rPr>
-              <w:t>Solicitação de Saída de Aluno fora do horário previsto, com idade inferior a 18 anos</w:t>
-            </w:r>
-          </w:p>
-        </w:tc>
-      </w:tr>
-      <w:tr>
-        <w:tc>
-          <w:tcPr>
-            <w:tcW w:w="3256" w:type="dxa"/>
+              <w:t xml:space="preserve">Este </w:t>
+            </w:r>
+            <w:r>
+              <w:rPr>
+                <w:rFonts w:ascii="Arial" w:hAnsi="Arial" w:cs="Arial"/>
+              </w:rPr>
+              <w:t>c</w:t>
+            </w:r>
+            <w:r>
+              <w:rPr>
+                <w:rFonts w:ascii="Arial" w:hAnsi="Arial" w:cs="Arial"/>
+              </w:rPr>
+              <w:t xml:space="preserve">aso de </w:t>
+            </w:r>
+            <w:r>
+              <w:rPr>
+                <w:rFonts w:ascii="Arial" w:hAnsi="Arial" w:cs="Arial"/>
+              </w:rPr>
+              <w:t>u</w:t>
+            </w:r>
+            <w:r>
+              <w:rPr>
+                <w:rFonts w:ascii="Arial" w:hAnsi="Arial" w:cs="Arial"/>
+              </w:rPr>
+              <w:t>so descr</w:t>
+            </w:r>
+            <w:r>
+              <w:rPr>
+                <w:rFonts w:ascii="Arial" w:hAnsi="Arial" w:cs="Arial"/>
+              </w:rPr>
+              <w:t>eve as etapas percorridas para s</w:t>
+            </w:r>
+            <w:r>
+              <w:rPr>
+                <w:rFonts w:ascii="Arial" w:hAnsi="Arial" w:cs="Arial"/>
+              </w:rPr>
+              <w:t xml:space="preserve">olicitação de </w:t>
+            </w:r>
+            <w:r>
+              <w:rPr>
+                <w:rFonts w:ascii="Arial" w:hAnsi="Arial" w:cs="Arial"/>
+              </w:rPr>
+              <w:t>s</w:t>
+            </w:r>
+            <w:r>
+              <w:rPr>
+                <w:rFonts w:ascii="Arial" w:hAnsi="Arial" w:cs="Arial"/>
+              </w:rPr>
+              <w:t xml:space="preserve">aída de </w:t>
+            </w:r>
+            <w:r>
+              <w:rPr>
+                <w:rFonts w:ascii="Arial" w:hAnsi="Arial" w:cs="Arial"/>
+              </w:rPr>
+              <w:t>a</w:t>
+            </w:r>
+            <w:r>
+              <w:rPr>
+                <w:rFonts w:ascii="Arial" w:hAnsi="Arial" w:cs="Arial"/>
+              </w:rPr>
+              <w:t>luno fora do horário previsto, com idade inferior a 18 anos</w:t>
+            </w:r>
+          </w:p>
+        </w:tc>
+      </w:tr>
+      <w:tr>
+        <w:tc>
+          <w:tcPr>
+            <w:tcW w:w="3256" w:type="dxa"/>
+            <w:shd w:val="clear" w:color="auto" w:fill="DBDBDB" w:themeFill="accent3" w:themeFillTint="66"/>
           </w:tcPr>
           <w:p>
             <w:pPr>
@@ -1352,6 +1428,7 @@
         <w:tc>
           <w:tcPr>
             <w:tcW w:w="3256" w:type="dxa"/>
+            <w:shd w:val="clear" w:color="auto" w:fill="DBDBDB" w:themeFill="accent3" w:themeFillTint="66"/>
           </w:tcPr>
           <w:p>
             <w:pPr>
@@ -1393,28 +1470,31 @@
           <w:tcPr>
             <w:tcW w:w="8926" w:type="dxa"/>
             <w:gridSpan w:val="2"/>
-          </w:tcPr>
-          <w:p>
-            <w:pPr>
-              <w:rPr>
-                <w:rFonts w:ascii="Arial" w:hAnsi="Arial" w:cs="Arial"/>
-                <w:b/>
-              </w:rPr>
-            </w:pPr>
-            <w:r>
-              <w:rPr>
-                <w:rFonts w:ascii="Arial" w:hAnsi="Arial" w:cs="Arial"/>
-                <w:b/>
-              </w:rPr>
-              <w:t xml:space="preserve">Fluxo Principal </w:t>
-            </w:r>
-          </w:p>
-        </w:tc>
-      </w:tr>
-      <w:tr>
-        <w:tc>
-          <w:tcPr>
-            <w:tcW w:w="3256" w:type="dxa"/>
+            <w:shd w:val="clear" w:color="auto" w:fill="DBDBDB" w:themeFill="accent3" w:themeFillTint="66"/>
+          </w:tcPr>
+          <w:p>
+            <w:pPr>
+              <w:jc w:val="center"/>
+              <w:rPr>
+                <w:rFonts w:ascii="Arial" w:hAnsi="Arial" w:cs="Arial"/>
+                <w:b/>
+              </w:rPr>
+            </w:pPr>
+            <w:r>
+              <w:rPr>
+                <w:rFonts w:ascii="Arial" w:hAnsi="Arial" w:cs="Arial"/>
+                <w:b/>
+              </w:rPr>
+              <w:t>Fluxo Principal</w:t>
+            </w:r>
+          </w:p>
+        </w:tc>
+      </w:tr>
+      <w:tr>
+        <w:tc>
+          <w:tcPr>
+            <w:tcW w:w="3256" w:type="dxa"/>
+            <w:shd w:val="clear" w:color="auto" w:fill="DBDBDB" w:themeFill="accent3" w:themeFillTint="66"/>
           </w:tcPr>
           <w:p>
             <w:pPr>
@@ -1435,6 +1515,7 @@
         <w:tc>
           <w:tcPr>
             <w:tcW w:w="5670" w:type="dxa"/>
+            <w:shd w:val="clear" w:color="auto" w:fill="DBDBDB" w:themeFill="accent3" w:themeFillTint="66"/>
           </w:tcPr>
           <w:p>
             <w:pPr>
@@ -1465,50 +1546,46 @@
                 <w:ilvl w:val="0"/>
                 <w:numId w:val="9"/>
               </w:numPr>
-              <w:rPr>
-                <w:rFonts w:ascii="Arial" w:hAnsi="Arial" w:cs="Arial"/>
-              </w:rPr>
-            </w:pPr>
-            <w:r>
-              <w:rPr>
-                <w:rFonts w:ascii="Arial" w:hAnsi="Arial" w:cs="Arial"/>
-              </w:rPr>
-              <w:t>Registrar</w:t>
-            </w:r>
-            <w:r>
-              <w:rPr>
-                <w:rFonts w:ascii="Arial" w:hAnsi="Arial" w:cs="Arial"/>
-              </w:rPr>
-              <w:t xml:space="preserve"> Soli</w:t>
-            </w:r>
-            <w:r>
-              <w:rPr>
-                <w:rFonts w:ascii="Arial" w:hAnsi="Arial" w:cs="Arial"/>
-              </w:rPr>
-              <w:t>citação de saída do aluno</w:t>
-            </w:r>
-          </w:p>
-        </w:tc>
-        <w:tc>
-          <w:tcPr>
-            <w:tcW w:w="5670" w:type="dxa"/>
-          </w:tcPr>
-          <w:p>
-            <w:pPr>
-              <w:rPr>
-                <w:rFonts w:ascii="Arial" w:hAnsi="Arial" w:cs="Arial"/>
-              </w:rPr>
-            </w:pPr>
-          </w:p>
-        </w:tc>
-      </w:tr>
-      <w:tr>
-        <w:tc>
-          <w:tcPr>
-            <w:tcW w:w="3256" w:type="dxa"/>
-          </w:tcPr>
-          <w:p>
-            <w:pPr>
+              <w:ind w:left="454"/>
+              <w:rPr>
+                <w:rFonts w:ascii="Arial" w:hAnsi="Arial" w:cs="Arial"/>
+              </w:rPr>
+            </w:pPr>
+            <w:r>
+              <w:rPr>
+                <w:rFonts w:ascii="Arial" w:hAnsi="Arial" w:cs="Arial"/>
+              </w:rPr>
+              <w:t>Pesquisar</w:t>
+            </w:r>
+            <w:r>
+              <w:rPr>
+                <w:rFonts w:ascii="Arial" w:hAnsi="Arial" w:cs="Arial"/>
+              </w:rPr>
+              <w:t xml:space="preserve"> aluno</w:t>
+            </w:r>
+          </w:p>
+        </w:tc>
+        <w:tc>
+          <w:tcPr>
+            <w:tcW w:w="5670" w:type="dxa"/>
+          </w:tcPr>
+          <w:p>
+            <w:pPr>
+              <w:rPr>
+                <w:rFonts w:ascii="Arial" w:hAnsi="Arial" w:cs="Arial"/>
+              </w:rPr>
+            </w:pPr>
+          </w:p>
+        </w:tc>
+      </w:tr>
+      <w:tr>
+        <w:tc>
+          <w:tcPr>
+            <w:tcW w:w="3256" w:type="dxa"/>
+          </w:tcPr>
+          <w:p>
+            <w:pPr>
+              <w:ind w:left="454"/>
               <w:rPr>
                 <w:rFonts w:ascii="Arial" w:hAnsi="Arial" w:cs="Arial"/>
               </w:rPr>
@@ -1526,15 +1603,40 @@
                 <w:ilvl w:val="0"/>
                 <w:numId w:val="9"/>
               </w:numPr>
-              <w:rPr>
-                <w:rFonts w:ascii="Arial" w:hAnsi="Arial" w:cs="Arial"/>
-              </w:rPr>
-            </w:pPr>
-            <w:r>
-              <w:rPr>
-                <w:rFonts w:ascii="Arial" w:hAnsi="Arial" w:cs="Arial"/>
-              </w:rPr>
-              <w:t>Validar campos (Prontuário)</w:t>
+              <w:ind w:left="459"/>
+              <w:rPr>
+                <w:rFonts w:ascii="Arial" w:hAnsi="Arial" w:cs="Arial"/>
+              </w:rPr>
+            </w:pPr>
+            <w:r>
+              <w:rPr>
+                <w:rFonts w:ascii="Arial" w:hAnsi="Arial" w:cs="Arial"/>
+              </w:rPr>
+              <w:t xml:space="preserve">Validar </w:t>
+            </w:r>
+            <w:r>
+              <w:rPr>
+                <w:rFonts w:ascii="Arial" w:hAnsi="Arial" w:cs="Arial"/>
+              </w:rPr>
+              <w:t xml:space="preserve">dados do aluno </w:t>
+            </w:r>
+            <w:r>
+              <w:rPr>
+                <w:rFonts w:ascii="Arial" w:hAnsi="Arial" w:cs="Arial"/>
+              </w:rPr>
+              <w:t>(Prontuário</w:t>
+            </w:r>
+            <w:r>
+              <w:rPr>
+                <w:rFonts w:ascii="Arial" w:hAnsi="Arial" w:cs="Arial"/>
+              </w:rPr>
+              <w:t>, RG, CPF</w:t>
+            </w:r>
+            <w:r>
+              <w:rPr>
+                <w:rFonts w:ascii="Arial" w:hAnsi="Arial" w:cs="Arial"/>
+              </w:rPr>
+              <w:t>)</w:t>
             </w:r>
           </w:p>
         </w:tc>
@@ -1551,7 +1653,7 @@
                 <w:ilvl w:val="0"/>
                 <w:numId w:val="9"/>
               </w:numPr>
-              <w:ind w:left="596"/>
+              <w:ind w:left="454"/>
               <w:rPr>
                 <w:rFonts w:ascii="Arial" w:hAnsi="Arial" w:cs="Arial"/>
               </w:rPr>
@@ -1587,18 +1689,6 @@
         <w:tc>
           <w:tcPr>
             <w:tcW w:w="3256" w:type="dxa"/>
-          </w:tcPr>
-          <w:p>
-            <w:pPr>
-              <w:rPr>
-                <w:rFonts w:ascii="Arial" w:hAnsi="Arial" w:cs="Arial"/>
-              </w:rPr>
-            </w:pPr>
-          </w:p>
-        </w:tc>
-        <w:tc>
-          <w:tcPr>
-            <w:tcW w:w="5670" w:type="dxa"/>
           </w:tcPr>
           <w:p>
             <w:pPr>
@@ -1607,23 +1697,29 @@
                 <w:ilvl w:val="0"/>
                 <w:numId w:val="9"/>
               </w:numPr>
-              <w:ind w:left="600"/>
-              <w:rPr>
-                <w:rFonts w:ascii="Arial" w:hAnsi="Arial" w:cs="Arial"/>
-              </w:rPr>
-            </w:pPr>
-            <w:r>
-              <w:rPr>
-                <w:rFonts w:ascii="Arial" w:hAnsi="Arial" w:cs="Arial"/>
-              </w:rPr>
-              <w:t xml:space="preserve">Autorização concedida, </w:t>
-            </w:r>
-            <w:r>
-              <w:rPr>
-                <w:rFonts w:ascii="Arial" w:hAnsi="Arial" w:cs="Arial"/>
-              </w:rPr>
-              <w:t xml:space="preserve">gerar pedido de liberação de saída para aluno </w:t>
-            </w:r>
+              <w:ind w:left="454"/>
+              <w:rPr>
+                <w:rFonts w:ascii="Arial" w:hAnsi="Arial" w:cs="Arial"/>
+              </w:rPr>
+            </w:pPr>
+            <w:r>
+              <w:rPr>
+                <w:rFonts w:ascii="Arial" w:hAnsi="Arial" w:cs="Arial"/>
+              </w:rPr>
+              <w:t>Autorização concedida, gerar pedido de liberação de saída para aluno</w:t>
+            </w:r>
+          </w:p>
+        </w:tc>
+        <w:tc>
+          <w:tcPr>
+            <w:tcW w:w="5670" w:type="dxa"/>
+          </w:tcPr>
+          <w:p>
+            <w:pPr>
+              <w:rPr>
+                <w:rFonts w:ascii="Arial" w:hAnsi="Arial" w:cs="Arial"/>
+              </w:rPr>
+            </w:pPr>
           </w:p>
         </w:tc>
       </w:tr>
@@ -1651,24 +1747,25 @@
                 <w:ilvl w:val="0"/>
                 <w:numId w:val="9"/>
               </w:numPr>
-              <w:ind w:left="600"/>
-              <w:rPr>
-                <w:rFonts w:ascii="Arial" w:hAnsi="Arial" w:cs="Arial"/>
-              </w:rPr>
-            </w:pPr>
-            <w:r>
-              <w:rPr>
-                <w:rFonts w:ascii="Arial" w:hAnsi="Arial" w:cs="Arial"/>
-              </w:rPr>
-              <w:t>Finalizar Solicitação de Saída</w:t>
-            </w:r>
-          </w:p>
-        </w:tc>
-      </w:tr>
-      <w:tr>
-        <w:tc>
-          <w:tcPr>
-            <w:tcW w:w="3256" w:type="dxa"/>
+              <w:ind w:left="459"/>
+              <w:rPr>
+                <w:rFonts w:ascii="Arial" w:hAnsi="Arial" w:cs="Arial"/>
+              </w:rPr>
+            </w:pPr>
+            <w:r>
+              <w:rPr>
+                <w:rFonts w:ascii="Arial" w:hAnsi="Arial" w:cs="Arial"/>
+              </w:rPr>
+              <w:t>Registrar solicitação de saída de aluno</w:t>
+            </w:r>
+          </w:p>
+        </w:tc>
+      </w:tr>
+      <w:tr>
+        <w:tc>
+          <w:tcPr>
+            <w:tcW w:w="3256" w:type="dxa"/>
+            <w:shd w:val="clear" w:color="auto" w:fill="DBDBDB" w:themeFill="accent3" w:themeFillTint="66"/>
           </w:tcPr>
           <w:p>
             <w:pPr>
@@ -1700,7 +1797,13 @@
               <w:rPr>
                 <w:rFonts w:ascii="Arial" w:hAnsi="Arial" w:cs="Arial"/>
               </w:rPr>
-              <w:t>Solicitação de Saída do Aluno apenas para horário especial (quando tem-se a necessidade de sair fora do horário das aulas)</w:t>
+              <w:t>Solicitação de saída do a</w:t>
+            </w:r>
+            <w:r>
+              <w:rPr>
+                <w:rFonts w:ascii="Arial" w:hAnsi="Arial" w:cs="Arial"/>
+              </w:rPr>
+              <w:t>luno apenas para horário especial (quando tem-se a necessidade de sair fora do horário das aulas)</w:t>
             </w:r>
           </w:p>
         </w:tc>
@@ -1710,6 +1813,7 @@
           <w:tcPr>
             <w:tcW w:w="8926" w:type="dxa"/>
             <w:gridSpan w:val="2"/>
+            <w:shd w:val="clear" w:color="auto" w:fill="DBDBDB" w:themeFill="accent3" w:themeFillTint="66"/>
           </w:tcPr>
           <w:p>
             <w:pPr>
@@ -1739,6 +1843,7 @@
         <w:tc>
           <w:tcPr>
             <w:tcW w:w="3256" w:type="dxa"/>
+            <w:shd w:val="clear" w:color="auto" w:fill="DBDBDB" w:themeFill="accent3" w:themeFillTint="66"/>
           </w:tcPr>
           <w:p>
             <w:pPr>
@@ -1759,6 +1864,7 @@
         <w:tc>
           <w:tcPr>
             <w:tcW w:w="5670" w:type="dxa"/>
+            <w:shd w:val="clear" w:color="auto" w:fill="DBDBDB" w:themeFill="accent3" w:themeFillTint="66"/>
           </w:tcPr>
           <w:p>
             <w:pPr>
@@ -1803,15 +1909,22 @@
                 <w:ilvl w:val="0"/>
                 <w:numId w:val="11"/>
               </w:numPr>
-              <w:rPr>
-                <w:rFonts w:ascii="Arial" w:hAnsi="Arial" w:cs="Arial"/>
-              </w:rPr>
-            </w:pPr>
-            <w:r>
-              <w:rPr>
-                <w:rFonts w:ascii="Arial" w:hAnsi="Arial" w:cs="Arial"/>
-              </w:rPr>
-              <w:t>Cancelar Solicitação de Saída</w:t>
+              <w:ind w:left="459"/>
+              <w:rPr>
+                <w:rFonts w:ascii="Arial" w:hAnsi="Arial" w:cs="Arial"/>
+              </w:rPr>
+            </w:pPr>
+            <w:r>
+              <w:rPr>
+                <w:rFonts w:ascii="Arial" w:hAnsi="Arial" w:cs="Arial"/>
+              </w:rPr>
+              <w:t>Cancelar solicitação de s</w:t>
+            </w:r>
+            <w:r>
+              <w:rPr>
+                <w:rFonts w:ascii="Arial" w:hAnsi="Arial" w:cs="Arial"/>
+              </w:rPr>
+              <w:t>aída</w:t>
             </w:r>
           </w:p>
         </w:tc>
@@ -1830,6 +1943,808 @@
           <w:rFonts w:ascii="Arial" w:hAnsi="Arial" w:cs="Arial"/>
         </w:rPr>
       </w:pPr>
+      <w:r>
+        <w:rPr>
+          <w:rFonts w:ascii="Arial" w:hAnsi="Arial" w:cs="Arial"/>
+        </w:rPr>
+        <w:br w:type="page"/>
+      </w:r>
+    </w:p>
+    <w:p>
+      <w:pPr>
+        <w:rPr>
+          <w:rFonts w:ascii="Arial" w:hAnsi="Arial" w:cs="Arial"/>
+        </w:rPr>
+      </w:pPr>
+    </w:p>
+    <w:tbl>
+      <w:tblPr>
+        <w:tblStyle w:val="Tabelacomgrade"/>
+        <w:tblW w:w="8926" w:type="dxa"/>
+        <w:tblLook w:val="04A0" w:firstRow="1" w:lastRow="0" w:firstColumn="1" w:lastColumn="0" w:noHBand="0" w:noVBand="1"/>
+      </w:tblPr>
+      <w:tblGrid>
+        <w:gridCol w:w="3256"/>
+        <w:gridCol w:w="5670"/>
+      </w:tblGrid>
+      <w:tr>
+        <w:tc>
+          <w:tcPr>
+            <w:tcW w:w="3256" w:type="dxa"/>
+            <w:shd w:val="clear" w:color="auto" w:fill="DBDBDB" w:themeFill="accent3" w:themeFillTint="66"/>
+          </w:tcPr>
+          <w:p>
+            <w:pPr>
+              <w:rPr>
+                <w:rFonts w:ascii="Arial" w:hAnsi="Arial" w:cs="Arial"/>
+                <w:b/>
+              </w:rPr>
+            </w:pPr>
+            <w:r>
+              <w:rPr>
+                <w:rFonts w:ascii="Arial" w:hAnsi="Arial" w:cs="Arial"/>
+                <w:b/>
+              </w:rPr>
+              <w:t>Nome do Caso de Uso</w:t>
+            </w:r>
+          </w:p>
+        </w:tc>
+        <w:tc>
+          <w:tcPr>
+            <w:tcW w:w="5670" w:type="dxa"/>
+            <w:shd w:val="clear" w:color="auto" w:fill="DBDBDB" w:themeFill="accent3" w:themeFillTint="66"/>
+          </w:tcPr>
+          <w:p>
+            <w:pPr>
+              <w:rPr>
+                <w:rFonts w:ascii="Arial" w:hAnsi="Arial" w:cs="Arial"/>
+                <w:b/>
+              </w:rPr>
+            </w:pPr>
+            <w:r>
+              <w:rPr>
+                <w:rFonts w:ascii="Arial" w:hAnsi="Arial" w:cs="Arial"/>
+                <w:b/>
+              </w:rPr>
+              <w:t>Finalizar</w:t>
+            </w:r>
+            <w:r>
+              <w:rPr>
+                <w:rFonts w:ascii="Arial" w:hAnsi="Arial" w:cs="Arial"/>
+                <w:b/>
+              </w:rPr>
+              <w:t xml:space="preserve"> Solicitação de</w:t>
+            </w:r>
+            <w:r>
+              <w:rPr>
+                <w:rFonts w:ascii="Arial" w:hAnsi="Arial" w:cs="Arial"/>
+                <w:b/>
+              </w:rPr>
+              <w:t xml:space="preserve"> </w:t>
+            </w:r>
+            <w:r>
+              <w:rPr>
+                <w:rFonts w:ascii="Arial" w:hAnsi="Arial" w:cs="Arial"/>
+                <w:b/>
+              </w:rPr>
+              <w:t>S</w:t>
+            </w:r>
+            <w:r>
+              <w:rPr>
+                <w:rFonts w:ascii="Arial" w:hAnsi="Arial" w:cs="Arial"/>
+                <w:b/>
+              </w:rPr>
+              <w:t>aída do a</w:t>
+            </w:r>
+            <w:r>
+              <w:rPr>
+                <w:rFonts w:ascii="Arial" w:hAnsi="Arial" w:cs="Arial"/>
+                <w:b/>
+              </w:rPr>
+              <w:t>luno</w:t>
+            </w:r>
+          </w:p>
+        </w:tc>
+      </w:tr>
+      <w:tr>
+        <w:tc>
+          <w:tcPr>
+            <w:tcW w:w="3256" w:type="dxa"/>
+            <w:shd w:val="clear" w:color="auto" w:fill="DBDBDB" w:themeFill="accent3" w:themeFillTint="66"/>
+          </w:tcPr>
+          <w:p>
+            <w:pPr>
+              <w:rPr>
+                <w:rFonts w:ascii="Arial" w:hAnsi="Arial" w:cs="Arial"/>
+                <w:b/>
+              </w:rPr>
+            </w:pPr>
+            <w:r>
+              <w:rPr>
+                <w:rFonts w:ascii="Arial" w:hAnsi="Arial" w:cs="Arial"/>
+                <w:b/>
+              </w:rPr>
+              <w:t>Caso de Uso Geral</w:t>
+            </w:r>
+          </w:p>
+        </w:tc>
+        <w:tc>
+          <w:tcPr>
+            <w:tcW w:w="5670" w:type="dxa"/>
+          </w:tcPr>
+          <w:p>
+            <w:pPr>
+              <w:rPr>
+                <w:rFonts w:ascii="Arial" w:hAnsi="Arial" w:cs="Arial"/>
+              </w:rPr>
+            </w:pPr>
+          </w:p>
+        </w:tc>
+      </w:tr>
+      <w:tr>
+        <w:tc>
+          <w:tcPr>
+            <w:tcW w:w="3256" w:type="dxa"/>
+            <w:shd w:val="clear" w:color="auto" w:fill="DBDBDB" w:themeFill="accent3" w:themeFillTint="66"/>
+          </w:tcPr>
+          <w:p>
+            <w:pPr>
+              <w:rPr>
+                <w:rFonts w:ascii="Arial" w:hAnsi="Arial" w:cs="Arial"/>
+                <w:b/>
+              </w:rPr>
+            </w:pPr>
+            <w:r>
+              <w:rPr>
+                <w:rFonts w:ascii="Arial" w:hAnsi="Arial" w:cs="Arial"/>
+                <w:b/>
+              </w:rPr>
+              <w:t>Ator Principal</w:t>
+            </w:r>
+          </w:p>
+        </w:tc>
+        <w:tc>
+          <w:tcPr>
+            <w:tcW w:w="5670" w:type="dxa"/>
+          </w:tcPr>
+          <w:p>
+            <w:pPr>
+              <w:rPr>
+                <w:rFonts w:ascii="Arial" w:hAnsi="Arial" w:cs="Arial"/>
+              </w:rPr>
+            </w:pPr>
+            <w:r>
+              <w:rPr>
+                <w:rFonts w:ascii="Arial" w:hAnsi="Arial" w:cs="Arial"/>
+              </w:rPr>
+              <w:t>Vigilante</w:t>
+            </w:r>
+          </w:p>
+        </w:tc>
+      </w:tr>
+      <w:tr>
+        <w:tc>
+          <w:tcPr>
+            <w:tcW w:w="3256" w:type="dxa"/>
+            <w:shd w:val="clear" w:color="auto" w:fill="DBDBDB" w:themeFill="accent3" w:themeFillTint="66"/>
+          </w:tcPr>
+          <w:p>
+            <w:pPr>
+              <w:rPr>
+                <w:rFonts w:ascii="Arial" w:hAnsi="Arial" w:cs="Arial"/>
+                <w:b/>
+              </w:rPr>
+            </w:pPr>
+            <w:r>
+              <w:rPr>
+                <w:rFonts w:ascii="Arial" w:hAnsi="Arial" w:cs="Arial"/>
+                <w:b/>
+              </w:rPr>
+              <w:t>Ator Secundários</w:t>
+            </w:r>
+          </w:p>
+        </w:tc>
+        <w:tc>
+          <w:tcPr>
+            <w:tcW w:w="5670" w:type="dxa"/>
+          </w:tcPr>
+          <w:p>
+            <w:pPr>
+              <w:rPr>
+                <w:rFonts w:ascii="Arial" w:hAnsi="Arial" w:cs="Arial"/>
+              </w:rPr>
+            </w:pPr>
+          </w:p>
+        </w:tc>
+      </w:tr>
+      <w:tr>
+        <w:tc>
+          <w:tcPr>
+            <w:tcW w:w="3256" w:type="dxa"/>
+            <w:shd w:val="clear" w:color="auto" w:fill="DBDBDB" w:themeFill="accent3" w:themeFillTint="66"/>
+          </w:tcPr>
+          <w:p>
+            <w:pPr>
+              <w:rPr>
+                <w:rFonts w:ascii="Arial" w:hAnsi="Arial" w:cs="Arial"/>
+                <w:b/>
+              </w:rPr>
+            </w:pPr>
+            <w:r>
+              <w:rPr>
+                <w:rFonts w:ascii="Arial" w:hAnsi="Arial" w:cs="Arial"/>
+                <w:b/>
+              </w:rPr>
+              <w:t>Resumo</w:t>
+            </w:r>
+          </w:p>
+        </w:tc>
+        <w:tc>
+          <w:tcPr>
+            <w:tcW w:w="5670" w:type="dxa"/>
+          </w:tcPr>
+          <w:p>
+            <w:pPr>
+              <w:rPr>
+                <w:rFonts w:ascii="Arial" w:hAnsi="Arial" w:cs="Arial"/>
+              </w:rPr>
+            </w:pPr>
+            <w:r>
+              <w:rPr>
+                <w:rFonts w:ascii="Arial" w:hAnsi="Arial" w:cs="Arial"/>
+              </w:rPr>
+              <w:t>Este caso de u</w:t>
+            </w:r>
+            <w:r>
+              <w:rPr>
+                <w:rFonts w:ascii="Arial" w:hAnsi="Arial" w:cs="Arial"/>
+              </w:rPr>
+              <w:t xml:space="preserve">so descreve as etapas percorridas para </w:t>
+            </w:r>
+            <w:r>
+              <w:rPr>
+                <w:rFonts w:ascii="Arial" w:hAnsi="Arial" w:cs="Arial"/>
+              </w:rPr>
+              <w:t>finalizar</w:t>
+            </w:r>
+            <w:r>
+              <w:rPr>
+                <w:rFonts w:ascii="Arial" w:hAnsi="Arial" w:cs="Arial"/>
+              </w:rPr>
+              <w:t xml:space="preserve"> a solicitação de saída do aluno</w:t>
+            </w:r>
+            <w:r>
+              <w:rPr>
+                <w:rFonts w:ascii="Arial" w:hAnsi="Arial" w:cs="Arial"/>
+              </w:rPr>
+              <w:t xml:space="preserve">, após ela </w:t>
+            </w:r>
+            <w:r>
+              <w:rPr>
+                <w:rFonts w:ascii="Arial" w:hAnsi="Arial" w:cs="Arial"/>
+              </w:rPr>
+              <w:t>ser</w:t>
+            </w:r>
+            <w:r>
+              <w:rPr>
+                <w:rFonts w:ascii="Arial" w:hAnsi="Arial" w:cs="Arial"/>
+              </w:rPr>
+              <w:t xml:space="preserve"> confirmada</w:t>
+            </w:r>
+          </w:p>
+        </w:tc>
+      </w:tr>
+      <w:tr>
+        <w:tc>
+          <w:tcPr>
+            <w:tcW w:w="3256" w:type="dxa"/>
+            <w:shd w:val="clear" w:color="auto" w:fill="DBDBDB" w:themeFill="accent3" w:themeFillTint="66"/>
+          </w:tcPr>
+          <w:p>
+            <w:pPr>
+              <w:rPr>
+                <w:rFonts w:ascii="Arial" w:hAnsi="Arial" w:cs="Arial"/>
+                <w:b/>
+              </w:rPr>
+            </w:pPr>
+            <w:r>
+              <w:rPr>
+                <w:rFonts w:ascii="Arial" w:hAnsi="Arial" w:cs="Arial"/>
+                <w:b/>
+              </w:rPr>
+              <w:t>Pré-Condições</w:t>
+            </w:r>
+          </w:p>
+        </w:tc>
+        <w:tc>
+          <w:tcPr>
+            <w:tcW w:w="5670" w:type="dxa"/>
+          </w:tcPr>
+          <w:p>
+            <w:pPr>
+              <w:rPr>
+                <w:rFonts w:ascii="Arial" w:hAnsi="Arial" w:cs="Arial"/>
+              </w:rPr>
+            </w:pPr>
+            <w:r>
+              <w:rPr>
+                <w:rFonts w:ascii="Arial" w:hAnsi="Arial" w:cs="Arial"/>
+              </w:rPr>
+              <w:t xml:space="preserve">Solicitação de </w:t>
+            </w:r>
+            <w:r>
+              <w:rPr>
+                <w:rFonts w:ascii="Arial" w:hAnsi="Arial" w:cs="Arial"/>
+              </w:rPr>
+              <w:t>saída de a</w:t>
+            </w:r>
+            <w:r>
+              <w:rPr>
+                <w:rFonts w:ascii="Arial" w:hAnsi="Arial" w:cs="Arial"/>
+              </w:rPr>
+              <w:t xml:space="preserve">luno </w:t>
+            </w:r>
+            <w:r>
+              <w:rPr>
+                <w:rFonts w:ascii="Arial" w:hAnsi="Arial" w:cs="Arial"/>
+              </w:rPr>
+              <w:t>gerada</w:t>
+            </w:r>
+            <w:r>
+              <w:rPr>
+                <w:rFonts w:ascii="Arial" w:hAnsi="Arial" w:cs="Arial"/>
+              </w:rPr>
+              <w:t xml:space="preserve"> com sucesso</w:t>
+            </w:r>
+          </w:p>
+        </w:tc>
+      </w:tr>
+      <w:tr>
+        <w:tc>
+          <w:tcPr>
+            <w:tcW w:w="3256" w:type="dxa"/>
+            <w:shd w:val="clear" w:color="auto" w:fill="DBDBDB" w:themeFill="accent3" w:themeFillTint="66"/>
+          </w:tcPr>
+          <w:p>
+            <w:pPr>
+              <w:rPr>
+                <w:rFonts w:ascii="Arial" w:hAnsi="Arial" w:cs="Arial"/>
+                <w:b/>
+              </w:rPr>
+            </w:pPr>
+            <w:r>
+              <w:rPr>
+                <w:rFonts w:ascii="Arial" w:hAnsi="Arial" w:cs="Arial"/>
+                <w:b/>
+              </w:rPr>
+              <w:t>Pós-Condições</w:t>
+            </w:r>
+          </w:p>
+        </w:tc>
+        <w:tc>
+          <w:tcPr>
+            <w:tcW w:w="5670" w:type="dxa"/>
+          </w:tcPr>
+          <w:p>
+            <w:pPr>
+              <w:rPr>
+                <w:rFonts w:ascii="Arial" w:hAnsi="Arial" w:cs="Arial"/>
+              </w:rPr>
+            </w:pPr>
+            <w:r>
+              <w:rPr>
+                <w:rFonts w:ascii="Arial" w:hAnsi="Arial" w:cs="Arial"/>
+              </w:rPr>
+              <w:t>Aluno sair do i</w:t>
+            </w:r>
+            <w:r>
+              <w:rPr>
+                <w:rFonts w:ascii="Arial" w:hAnsi="Arial" w:cs="Arial"/>
+              </w:rPr>
+              <w:t>nstituto (prédio)</w:t>
+            </w:r>
+          </w:p>
+        </w:tc>
+      </w:tr>
+      <w:tr>
+        <w:tc>
+          <w:tcPr>
+            <w:tcW w:w="8926" w:type="dxa"/>
+            <w:gridSpan w:val="2"/>
+            <w:shd w:val="clear" w:color="auto" w:fill="DBDBDB" w:themeFill="accent3" w:themeFillTint="66"/>
+          </w:tcPr>
+          <w:p>
+            <w:pPr>
+              <w:rPr>
+                <w:rFonts w:ascii="Arial" w:hAnsi="Arial" w:cs="Arial"/>
+                <w:b/>
+              </w:rPr>
+            </w:pPr>
+            <w:r>
+              <w:rPr>
+                <w:rFonts w:ascii="Arial" w:hAnsi="Arial" w:cs="Arial"/>
+                <w:b/>
+              </w:rPr>
+              <w:t xml:space="preserve">Fluxo Principal </w:t>
+            </w:r>
+          </w:p>
+        </w:tc>
+      </w:tr>
+      <w:tr>
+        <w:tc>
+          <w:tcPr>
+            <w:tcW w:w="3256" w:type="dxa"/>
+            <w:shd w:val="clear" w:color="auto" w:fill="DBDBDB" w:themeFill="accent3" w:themeFillTint="66"/>
+          </w:tcPr>
+          <w:p>
+            <w:pPr>
+              <w:rPr>
+                <w:rFonts w:ascii="Arial" w:hAnsi="Arial" w:cs="Arial"/>
+                <w:b/>
+              </w:rPr>
+            </w:pPr>
+            <w:r>
+              <w:rPr>
+                <w:rFonts w:ascii="Arial" w:hAnsi="Arial" w:cs="Arial"/>
+                <w:b/>
+              </w:rPr>
+              <w:t>Ações do Ator</w:t>
+            </w:r>
+          </w:p>
+        </w:tc>
+        <w:tc>
+          <w:tcPr>
+            <w:tcW w:w="5670" w:type="dxa"/>
+            <w:shd w:val="clear" w:color="auto" w:fill="DBDBDB" w:themeFill="accent3" w:themeFillTint="66"/>
+          </w:tcPr>
+          <w:p>
+            <w:pPr>
+              <w:rPr>
+                <w:rFonts w:ascii="Arial" w:hAnsi="Arial" w:cs="Arial"/>
+                <w:b/>
+              </w:rPr>
+            </w:pPr>
+            <w:r>
+              <w:rPr>
+                <w:rFonts w:ascii="Arial" w:hAnsi="Arial" w:cs="Arial"/>
+                <w:b/>
+              </w:rPr>
+              <w:t>Ações do Sistema</w:t>
+            </w:r>
+          </w:p>
+        </w:tc>
+      </w:tr>
+      <w:tr>
+        <w:tc>
+          <w:tcPr>
+            <w:tcW w:w="3256" w:type="dxa"/>
+          </w:tcPr>
+          <w:p>
+            <w:pPr>
+              <w:pStyle w:val="PargrafodaLista"/>
+              <w:numPr>
+                <w:ilvl w:val="0"/>
+                <w:numId w:val="17"/>
+              </w:numPr>
+              <w:ind w:left="454"/>
+              <w:rPr>
+                <w:rFonts w:ascii="Arial" w:hAnsi="Arial" w:cs="Arial"/>
+              </w:rPr>
+            </w:pPr>
+            <w:bookmarkStart w:id="1" w:name="OLE_LINK1"/>
+            <w:bookmarkStart w:id="2" w:name="OLE_LINK2"/>
+            <w:bookmarkStart w:id="3" w:name="OLE_LINK3"/>
+            <w:r>
+              <w:rPr>
+                <w:rFonts w:ascii="Arial" w:hAnsi="Arial" w:cs="Arial"/>
+              </w:rPr>
+              <w:t>Confirmar</w:t>
+            </w:r>
+            <w:r>
+              <w:rPr>
+                <w:rFonts w:ascii="Arial" w:hAnsi="Arial" w:cs="Arial"/>
+              </w:rPr>
+              <w:t xml:space="preserve"> a existência da solicitação de saída de aluno</w:t>
+            </w:r>
+            <w:bookmarkEnd w:id="1"/>
+            <w:bookmarkEnd w:id="2"/>
+            <w:bookmarkEnd w:id="3"/>
+          </w:p>
+        </w:tc>
+        <w:tc>
+          <w:tcPr>
+            <w:tcW w:w="5670" w:type="dxa"/>
+          </w:tcPr>
+          <w:p>
+            <w:pPr>
+              <w:rPr>
+                <w:rFonts w:ascii="Arial" w:hAnsi="Arial" w:cs="Arial"/>
+              </w:rPr>
+            </w:pPr>
+          </w:p>
+        </w:tc>
+      </w:tr>
+      <w:tr>
+        <w:tc>
+          <w:tcPr>
+            <w:tcW w:w="3256" w:type="dxa"/>
+          </w:tcPr>
+          <w:p>
+            <w:pPr>
+              <w:ind w:left="313"/>
+              <w:rPr>
+                <w:rFonts w:ascii="Arial" w:hAnsi="Arial" w:cs="Arial"/>
+              </w:rPr>
+            </w:pPr>
+          </w:p>
+        </w:tc>
+        <w:tc>
+          <w:tcPr>
+            <w:tcW w:w="5670" w:type="dxa"/>
+          </w:tcPr>
+          <w:p>
+            <w:pPr>
+              <w:pStyle w:val="PargrafodaLista"/>
+              <w:numPr>
+                <w:ilvl w:val="0"/>
+                <w:numId w:val="17"/>
+              </w:numPr>
+              <w:ind w:left="459"/>
+              <w:rPr>
+                <w:rFonts w:ascii="Arial" w:hAnsi="Arial" w:cs="Arial"/>
+              </w:rPr>
+            </w:pPr>
+            <w:r>
+              <w:rPr>
+                <w:rFonts w:ascii="Arial" w:hAnsi="Arial" w:cs="Arial"/>
+              </w:rPr>
+              <w:t>Finalizar</w:t>
+            </w:r>
+            <w:r>
+              <w:rPr>
+                <w:rFonts w:ascii="Arial" w:hAnsi="Arial" w:cs="Arial"/>
+              </w:rPr>
+              <w:t xml:space="preserve"> saída de aluno</w:t>
+            </w:r>
+          </w:p>
+        </w:tc>
+      </w:tr>
+      <w:tr>
+        <w:tc>
+          <w:tcPr>
+            <w:tcW w:w="3256" w:type="dxa"/>
+            <w:shd w:val="clear" w:color="auto" w:fill="DBDBDB" w:themeFill="accent3" w:themeFillTint="66"/>
+          </w:tcPr>
+          <w:p>
+            <w:pPr>
+              <w:ind w:left="313"/>
+              <w:rPr>
+                <w:rFonts w:ascii="Arial" w:hAnsi="Arial" w:cs="Arial"/>
+                <w:b/>
+              </w:rPr>
+            </w:pPr>
+            <w:r>
+              <w:rPr>
+                <w:rFonts w:ascii="Arial" w:hAnsi="Arial" w:cs="Arial"/>
+                <w:b/>
+              </w:rPr>
+              <w:t>Restrições / Validações</w:t>
+            </w:r>
+          </w:p>
+        </w:tc>
+        <w:tc>
+          <w:tcPr>
+            <w:tcW w:w="5670" w:type="dxa"/>
+          </w:tcPr>
+          <w:p>
+            <w:pPr>
+              <w:pStyle w:val="PargrafodaLista"/>
+              <w:numPr>
+                <w:ilvl w:val="0"/>
+                <w:numId w:val="22"/>
+              </w:numPr>
+              <w:ind w:left="459"/>
+              <w:rPr>
+                <w:rFonts w:ascii="Arial" w:hAnsi="Arial" w:cs="Arial"/>
+              </w:rPr>
+            </w:pPr>
+            <w:r>
+              <w:rPr>
+                <w:rFonts w:ascii="Arial" w:hAnsi="Arial" w:cs="Arial"/>
+              </w:rPr>
+              <w:t>Para finalizar uma solicitação a mesma deve estar gerada</w:t>
+            </w:r>
+          </w:p>
+        </w:tc>
+      </w:tr>
+      <w:tr>
+        <w:tc>
+          <w:tcPr>
+            <w:tcW w:w="3256" w:type="dxa"/>
+            <w:shd w:val="clear" w:color="auto" w:fill="FFFFFF" w:themeFill="background1"/>
+          </w:tcPr>
+          <w:p>
+            <w:pPr>
+              <w:ind w:left="313"/>
+              <w:rPr>
+                <w:rFonts w:ascii="Arial" w:hAnsi="Arial" w:cs="Arial"/>
+              </w:rPr>
+            </w:pPr>
+          </w:p>
+        </w:tc>
+        <w:tc>
+          <w:tcPr>
+            <w:tcW w:w="5670" w:type="dxa"/>
+          </w:tcPr>
+          <w:p>
+            <w:pPr>
+              <w:pStyle w:val="PargrafodaLista"/>
+              <w:ind w:left="502"/>
+              <w:rPr>
+                <w:rFonts w:ascii="Arial" w:hAnsi="Arial" w:cs="Arial"/>
+              </w:rPr>
+            </w:pPr>
+          </w:p>
+        </w:tc>
+      </w:tr>
+      <w:tr>
+        <w:tc>
+          <w:tcPr>
+            <w:tcW w:w="8926" w:type="dxa"/>
+            <w:gridSpan w:val="2"/>
+            <w:shd w:val="clear" w:color="auto" w:fill="DBDBDB" w:themeFill="accent3" w:themeFillTint="66"/>
+          </w:tcPr>
+          <w:p>
+            <w:pPr>
+              <w:ind w:left="313"/>
+              <w:rPr>
+                <w:rFonts w:ascii="Arial" w:hAnsi="Arial" w:cs="Arial"/>
+                <w:b/>
+              </w:rPr>
+            </w:pPr>
+            <w:r>
+              <w:rPr>
+                <w:rFonts w:ascii="Arial" w:hAnsi="Arial" w:cs="Arial"/>
+                <w:b/>
+              </w:rPr>
+              <w:t xml:space="preserve">Fluxo Alternativo – </w:t>
+            </w:r>
+            <w:r>
+              <w:rPr>
+                <w:rFonts w:ascii="Arial" w:hAnsi="Arial" w:cs="Arial"/>
+                <w:b/>
+              </w:rPr>
+              <w:t xml:space="preserve">Não </w:t>
+            </w:r>
+            <w:r>
+              <w:rPr>
+                <w:rFonts w:ascii="Arial" w:hAnsi="Arial" w:cs="Arial"/>
+                <w:b/>
+              </w:rPr>
+              <w:t>Confirma</w:t>
+            </w:r>
+            <w:r>
+              <w:rPr>
+                <w:rFonts w:ascii="Arial" w:hAnsi="Arial" w:cs="Arial"/>
+                <w:b/>
+              </w:rPr>
+              <w:t>r</w:t>
+            </w:r>
+            <w:r>
+              <w:rPr>
+                <w:rFonts w:ascii="Arial" w:hAnsi="Arial" w:cs="Arial"/>
+                <w:b/>
+              </w:rPr>
+              <w:t xml:space="preserve"> Solicitação de S</w:t>
+            </w:r>
+            <w:r>
+              <w:rPr>
+                <w:rFonts w:ascii="Arial" w:hAnsi="Arial" w:cs="Arial"/>
+                <w:b/>
+              </w:rPr>
+              <w:t>aída</w:t>
+            </w:r>
+          </w:p>
+        </w:tc>
+      </w:tr>
+      <w:tr>
+        <w:tc>
+          <w:tcPr>
+            <w:tcW w:w="3256" w:type="dxa"/>
+            <w:shd w:val="clear" w:color="auto" w:fill="DBDBDB" w:themeFill="accent3" w:themeFillTint="66"/>
+          </w:tcPr>
+          <w:p>
+            <w:pPr>
+              <w:ind w:left="313"/>
+              <w:rPr>
+                <w:rFonts w:ascii="Arial" w:hAnsi="Arial" w:cs="Arial"/>
+                <w:b/>
+              </w:rPr>
+            </w:pPr>
+            <w:r>
+              <w:rPr>
+                <w:rFonts w:ascii="Arial" w:hAnsi="Arial" w:cs="Arial"/>
+                <w:b/>
+              </w:rPr>
+              <w:t>Ações do Ator</w:t>
+            </w:r>
+          </w:p>
+        </w:tc>
+        <w:tc>
+          <w:tcPr>
+            <w:tcW w:w="5670" w:type="dxa"/>
+            <w:shd w:val="clear" w:color="auto" w:fill="DBDBDB" w:themeFill="accent3" w:themeFillTint="66"/>
+          </w:tcPr>
+          <w:p>
+            <w:pPr>
+              <w:rPr>
+                <w:rFonts w:ascii="Arial" w:hAnsi="Arial" w:cs="Arial"/>
+                <w:b/>
+              </w:rPr>
+            </w:pPr>
+            <w:r>
+              <w:rPr>
+                <w:rFonts w:ascii="Arial" w:hAnsi="Arial" w:cs="Arial"/>
+                <w:b/>
+              </w:rPr>
+              <w:t>Ações do Sistema</w:t>
+            </w:r>
+          </w:p>
+        </w:tc>
+      </w:tr>
+      <w:tr>
+        <w:tc>
+          <w:tcPr>
+            <w:tcW w:w="3256" w:type="dxa"/>
+          </w:tcPr>
+          <w:p>
+            <w:pPr>
+              <w:pStyle w:val="PargrafodaLista"/>
+              <w:numPr>
+                <w:ilvl w:val="0"/>
+                <w:numId w:val="18"/>
+              </w:numPr>
+              <w:ind w:left="454"/>
+              <w:rPr>
+                <w:rFonts w:ascii="Arial" w:hAnsi="Arial" w:cs="Arial"/>
+              </w:rPr>
+            </w:pPr>
+            <w:r>
+              <w:rPr>
+                <w:rFonts w:ascii="Arial" w:hAnsi="Arial" w:cs="Arial"/>
+              </w:rPr>
+              <w:t>Não c</w:t>
+            </w:r>
+            <w:r>
+              <w:rPr>
+                <w:rFonts w:ascii="Arial" w:hAnsi="Arial" w:cs="Arial"/>
+              </w:rPr>
+              <w:t>onfirmar a existência da solicitação de saída de aluno</w:t>
+            </w:r>
+          </w:p>
+        </w:tc>
+        <w:tc>
+          <w:tcPr>
+            <w:tcW w:w="5670" w:type="dxa"/>
+          </w:tcPr>
+          <w:p>
+            <w:pPr>
+              <w:rPr>
+                <w:rFonts w:ascii="Arial" w:hAnsi="Arial" w:cs="Arial"/>
+              </w:rPr>
+            </w:pPr>
+          </w:p>
+        </w:tc>
+      </w:tr>
+    </w:tbl>
+    <w:p>
+      <w:pPr>
+        <w:rPr>
+          <w:rFonts w:ascii="Arial" w:hAnsi="Arial" w:cs="Arial"/>
+        </w:rPr>
+      </w:pPr>
+      <w:bookmarkStart w:id="4" w:name="_GoBack"/>
+      <w:bookmarkEnd w:id="4"/>
       <w:r>
         <w:rPr>
           <w:rFonts w:ascii="Arial" w:hAnsi="Arial" w:cs="Arial"/>
@@ -1851,6 +2766,7 @@
         <w:tc>
           <w:tcPr>
             <w:tcW w:w="3256" w:type="dxa"/>
+            <w:shd w:val="clear" w:color="auto" w:fill="DBDBDB" w:themeFill="accent3" w:themeFillTint="66"/>
           </w:tcPr>
           <w:p>
             <w:pPr>
@@ -1872,28 +2788,45 @@
         <w:tc>
           <w:tcPr>
             <w:tcW w:w="5670" w:type="dxa"/>
-          </w:tcPr>
-          <w:p>
-            <w:pPr>
-              <w:rPr>
-                <w:rFonts w:ascii="Arial" w:hAnsi="Arial" w:cs="Arial"/>
-                <w:b/>
-              </w:rPr>
-            </w:pPr>
-            <w:r>
-              <w:rPr>
-                <w:rFonts w:ascii="Arial" w:hAnsi="Arial" w:cs="Arial"/>
-                <w:b/>
-              </w:rPr>
-              <w:t>Checar Saída de Aluno</w:t>
-            </w:r>
-          </w:p>
-        </w:tc>
-      </w:tr>
-      <w:tr>
-        <w:tc>
-          <w:tcPr>
-            <w:tcW w:w="3256" w:type="dxa"/>
+            <w:shd w:val="clear" w:color="auto" w:fill="DBDBDB" w:themeFill="accent3" w:themeFillTint="66"/>
+          </w:tcPr>
+          <w:p>
+            <w:pPr>
+              <w:rPr>
+                <w:rFonts w:ascii="Arial" w:hAnsi="Arial" w:cs="Arial"/>
+                <w:b/>
+              </w:rPr>
+            </w:pPr>
+            <w:r>
+              <w:rPr>
+                <w:rFonts w:ascii="Arial" w:hAnsi="Arial" w:cs="Arial"/>
+                <w:b/>
+              </w:rPr>
+              <w:t xml:space="preserve">Liberar </w:t>
+            </w:r>
+            <w:commentRangeStart w:id="5"/>
+            <w:r>
+              <w:rPr>
+                <w:rFonts w:ascii="Arial" w:hAnsi="Arial" w:cs="Arial"/>
+                <w:b/>
+              </w:rPr>
+              <w:t>aluno</w:t>
+            </w:r>
+            <w:commentRangeEnd w:id="5"/>
+            <w:r>
+              <w:rPr>
+                <w:rStyle w:val="Refdecomentrio"/>
+              </w:rPr>
+              <w:commentReference w:id="5"/>
+            </w:r>
+          </w:p>
+        </w:tc>
+      </w:tr>
+      <w:tr>
+        <w:tc>
+          <w:tcPr>
+            <w:tcW w:w="3256" w:type="dxa"/>
+            <w:shd w:val="clear" w:color="auto" w:fill="DBDBDB" w:themeFill="accent3" w:themeFillTint="66"/>
           </w:tcPr>
           <w:p>
             <w:pPr>
@@ -1921,13 +2854,20 @@
                 <w:rFonts w:ascii="Arial" w:hAnsi="Arial" w:cs="Arial"/>
               </w:rPr>
             </w:pPr>
-          </w:p>
-        </w:tc>
-      </w:tr>
-      <w:tr>
-        <w:tc>
-          <w:tcPr>
-            <w:tcW w:w="3256" w:type="dxa"/>
+            <w:r>
+              <w:rPr>
+                <w:rFonts w:ascii="Arial" w:hAnsi="Arial" w:cs="Arial"/>
+              </w:rPr>
+              <w:t xml:space="preserve"> </w:t>
+            </w:r>
+          </w:p>
+        </w:tc>
+      </w:tr>
+      <w:tr>
+        <w:tc>
+          <w:tcPr>
+            <w:tcW w:w="3256" w:type="dxa"/>
+            <w:shd w:val="clear" w:color="auto" w:fill="DBDBDB" w:themeFill="accent3" w:themeFillTint="66"/>
           </w:tcPr>
           <w:p>
             <w:pPr>
@@ -1959,21 +2899,16 @@
               <w:rPr>
                 <w:rFonts w:ascii="Arial" w:hAnsi="Arial" w:cs="Arial"/>
               </w:rPr>
-              <w:t>Assistente de Aluno</w:t>
-            </w:r>
-            <w:r>
-              <w:rPr>
-                <w:rFonts w:ascii="Arial" w:hAnsi="Arial" w:cs="Arial"/>
-              </w:rPr>
-              <w:t>s</w:t>
-            </w:r>
-          </w:p>
-        </w:tc>
-      </w:tr>
-      <w:tr>
-        <w:tc>
-          <w:tcPr>
-            <w:tcW w:w="3256" w:type="dxa"/>
+              <w:t>Vigilante</w:t>
+            </w:r>
+          </w:p>
+        </w:tc>
+      </w:tr>
+      <w:tr>
+        <w:tc>
+          <w:tcPr>
+            <w:tcW w:w="3256" w:type="dxa"/>
+            <w:shd w:val="clear" w:color="auto" w:fill="DBDBDB" w:themeFill="accent3" w:themeFillTint="66"/>
           </w:tcPr>
           <w:p>
             <w:pPr>
@@ -2001,19 +2936,52 @@
                 <w:rFonts w:ascii="Arial" w:hAnsi="Arial" w:cs="Arial"/>
               </w:rPr>
             </w:pPr>
-            <w:commentRangeStart w:id="1"/>
-            <w:r>
-              <w:rPr>
-                <w:rFonts w:ascii="Arial" w:hAnsi="Arial" w:cs="Arial"/>
-              </w:rPr>
-              <w:t>Vigilante</w:t>
-            </w:r>
-            <w:commentRangeEnd w:id="1"/>
-            <w:r>
-              <w:rPr>
-                <w:rStyle w:val="Refdecomentrio"/>
-              </w:rPr>
-              <w:commentReference w:id="1"/>
+          </w:p>
+        </w:tc>
+      </w:tr>
+      <w:tr>
+        <w:tc>
+          <w:tcPr>
+            <w:tcW w:w="3256" w:type="dxa"/>
+            <w:shd w:val="clear" w:color="auto" w:fill="DBDBDB" w:themeFill="accent3" w:themeFillTint="66"/>
+          </w:tcPr>
+          <w:p>
+            <w:pPr>
+              <w:rPr>
+                <w:rFonts w:ascii="Arial" w:hAnsi="Arial" w:cs="Arial"/>
+                <w:b/>
+              </w:rPr>
+            </w:pPr>
+            <w:r>
+              <w:rPr>
+                <w:rFonts w:ascii="Arial" w:hAnsi="Arial" w:cs="Arial"/>
+                <w:b/>
+              </w:rPr>
+              <w:t>Resumo</w:t>
+            </w:r>
+          </w:p>
+        </w:tc>
+        <w:tc>
+          <w:tcPr>
+            <w:tcW w:w="5670" w:type="dxa"/>
+          </w:tcPr>
+          <w:p>
+            <w:pPr>
+              <w:rPr>
+                <w:rFonts w:ascii="Arial" w:hAnsi="Arial" w:cs="Arial"/>
+              </w:rPr>
+            </w:pPr>
+            <w:r>
+              <w:rPr>
+                <w:rFonts w:ascii="Arial" w:hAnsi="Arial" w:cs="Arial"/>
+              </w:rPr>
+              <w:t xml:space="preserve">Este Caso de Uso descreve </w:t>
+            </w:r>
+            <w:r>
+              <w:rPr>
+                <w:rFonts w:ascii="Arial" w:hAnsi="Arial" w:cs="Arial"/>
+              </w:rPr>
+              <w:t>o processo</w:t>
             </w:r>
             <w:r>
               <w:rPr>
@@ -2021,53 +2989,20 @@
               </w:rPr>
               <w:t xml:space="preserve"> </w:t>
             </w:r>
-          </w:p>
-        </w:tc>
-      </w:tr>
-      <w:tr>
-        <w:tc>
-          <w:tcPr>
-            <w:tcW w:w="3256" w:type="dxa"/>
-          </w:tcPr>
-          <w:p>
-            <w:pPr>
-              <w:rPr>
-                <w:rFonts w:ascii="Arial" w:hAnsi="Arial" w:cs="Arial"/>
-                <w:b/>
-              </w:rPr>
-            </w:pPr>
-            <w:r>
-              <w:rPr>
-                <w:rFonts w:ascii="Arial" w:hAnsi="Arial" w:cs="Arial"/>
-                <w:b/>
-              </w:rPr>
-              <w:t>Resumo</w:t>
-            </w:r>
-          </w:p>
-        </w:tc>
-        <w:tc>
-          <w:tcPr>
-            <w:tcW w:w="5670" w:type="dxa"/>
-          </w:tcPr>
-          <w:p>
-            <w:pPr>
-              <w:rPr>
-                <w:rFonts w:ascii="Arial" w:hAnsi="Arial" w:cs="Arial"/>
-              </w:rPr>
-            </w:pPr>
-            <w:r>
-              <w:rPr>
-                <w:rFonts w:ascii="Arial" w:hAnsi="Arial" w:cs="Arial"/>
-              </w:rPr>
-              <w:t>Este Caso de Uso descreve as etapas percorridas para checar se o aluno saio ou não do prédio após Solicitação de Saída ter sido realizada com sucesso.</w:t>
-            </w:r>
-          </w:p>
-        </w:tc>
-      </w:tr>
-      <w:tr>
-        <w:tc>
-          <w:tcPr>
-            <w:tcW w:w="3256" w:type="dxa"/>
+            <w:r>
+              <w:rPr>
+                <w:rFonts w:ascii="Arial" w:hAnsi="Arial" w:cs="Arial"/>
+              </w:rPr>
+              <w:t>de saída do após a Solicitação de Saída ser confirmada.</w:t>
+            </w:r>
+          </w:p>
+        </w:tc>
+      </w:tr>
+      <w:tr>
+        <w:tc>
+          <w:tcPr>
+            <w:tcW w:w="3256" w:type="dxa"/>
+            <w:shd w:val="clear" w:color="auto" w:fill="DBDBDB" w:themeFill="accent3" w:themeFillTint="66"/>
           </w:tcPr>
           <w:p>
             <w:pPr>
@@ -2099,15 +3034,16 @@
               <w:rPr>
                 <w:rFonts w:ascii="Arial" w:hAnsi="Arial" w:cs="Arial"/>
               </w:rPr>
-              <w:t>Solicitação de Saída realizada com sucesso</w:t>
-            </w:r>
-          </w:p>
-        </w:tc>
-      </w:tr>
-      <w:tr>
-        <w:tc>
-          <w:tcPr>
-            <w:tcW w:w="3256" w:type="dxa"/>
+              <w:t>Assistente solicitar a saída de aluno.</w:t>
+            </w:r>
+          </w:p>
+        </w:tc>
+      </w:tr>
+      <w:tr>
+        <w:tc>
+          <w:tcPr>
+            <w:tcW w:w="3256" w:type="dxa"/>
+            <w:shd w:val="clear" w:color="auto" w:fill="DBDBDB" w:themeFill="accent3" w:themeFillTint="66"/>
           </w:tcPr>
           <w:p>
             <w:pPr>
@@ -2139,7 +3075,7 @@
               <w:rPr>
                 <w:rFonts w:ascii="Arial" w:hAnsi="Arial" w:cs="Arial"/>
               </w:rPr>
-              <w:t>Manter histórico de Saída de Aluno</w:t>
+              <w:t>Aluno sair do instituto.</w:t>
             </w:r>
           </w:p>
         </w:tc>
@@ -2149,28 +3085,31 @@
           <w:tcPr>
             <w:tcW w:w="8926" w:type="dxa"/>
             <w:gridSpan w:val="2"/>
-          </w:tcPr>
-          <w:p>
-            <w:pPr>
-              <w:rPr>
-                <w:rFonts w:ascii="Arial" w:hAnsi="Arial" w:cs="Arial"/>
-                <w:b/>
-              </w:rPr>
-            </w:pPr>
-            <w:r>
-              <w:rPr>
-                <w:rFonts w:ascii="Arial" w:hAnsi="Arial" w:cs="Arial"/>
-                <w:b/>
-              </w:rPr>
-              <w:t xml:space="preserve">Fluxo Principal </w:t>
-            </w:r>
-          </w:p>
-        </w:tc>
-      </w:tr>
-      <w:tr>
-        <w:tc>
-          <w:tcPr>
-            <w:tcW w:w="3256" w:type="dxa"/>
+            <w:shd w:val="clear" w:color="auto" w:fill="DBDBDB" w:themeFill="accent3" w:themeFillTint="66"/>
+          </w:tcPr>
+          <w:p>
+            <w:pPr>
+              <w:jc w:val="center"/>
+              <w:rPr>
+                <w:rFonts w:ascii="Arial" w:hAnsi="Arial" w:cs="Arial"/>
+                <w:b/>
+              </w:rPr>
+            </w:pPr>
+            <w:r>
+              <w:rPr>
+                <w:rFonts w:ascii="Arial" w:hAnsi="Arial" w:cs="Arial"/>
+                <w:b/>
+              </w:rPr>
+              <w:t>Fluxo Principal</w:t>
+            </w:r>
+          </w:p>
+        </w:tc>
+      </w:tr>
+      <w:tr>
+        <w:tc>
+          <w:tcPr>
+            <w:tcW w:w="3256" w:type="dxa"/>
+            <w:shd w:val="clear" w:color="auto" w:fill="DBDBDB" w:themeFill="accent3" w:themeFillTint="66"/>
           </w:tcPr>
           <w:p>
             <w:pPr>
@@ -2191,6 +3130,7 @@
         <w:tc>
           <w:tcPr>
             <w:tcW w:w="5670" w:type="dxa"/>
+            <w:shd w:val="clear" w:color="auto" w:fill="DBDBDB" w:themeFill="accent3" w:themeFillTint="66"/>
           </w:tcPr>
           <w:p>
             <w:pPr>
@@ -2213,42 +3153,51 @@
         <w:tc>
           <w:tcPr>
             <w:tcW w:w="3256" w:type="dxa"/>
-          </w:tcPr>
-          <w:p>
-            <w:pPr>
-              <w:rPr>
-                <w:rFonts w:ascii="Arial" w:hAnsi="Arial" w:cs="Arial"/>
-              </w:rPr>
-            </w:pPr>
-          </w:p>
-        </w:tc>
-        <w:tc>
-          <w:tcPr>
-            <w:tcW w:w="5670" w:type="dxa"/>
           </w:tcPr>
           <w:p>
             <w:pPr>
               <w:pStyle w:val="PargrafodaLista"/>
               <w:numPr>
                 <w:ilvl w:val="0"/>
-                <w:numId w:val="15"/>
+                <w:numId w:val="19"/>
               </w:numPr>
-              <w:rPr>
-                <w:rFonts w:ascii="Arial" w:hAnsi="Arial" w:cs="Arial"/>
-              </w:rPr>
-            </w:pPr>
-            <w:r>
-              <w:rPr>
-                <w:rFonts w:ascii="Arial" w:hAnsi="Arial" w:cs="Arial"/>
-              </w:rPr>
-              <w:t>Consultar Saída</w:t>
-            </w:r>
-            <w:r>
-              <w:rPr>
-                <w:rFonts w:ascii="Arial" w:hAnsi="Arial" w:cs="Arial"/>
-              </w:rPr>
-              <w:t xml:space="preserve"> de Aluno</w:t>
-            </w:r>
+              <w:ind w:left="454" w:hanging="283"/>
+              <w:rPr>
+                <w:rFonts w:ascii="Arial" w:hAnsi="Arial" w:cs="Arial"/>
+              </w:rPr>
+            </w:pPr>
+            <w:r>
+              <w:rPr>
+                <w:rFonts w:ascii="Arial" w:hAnsi="Arial" w:cs="Arial"/>
+              </w:rPr>
+              <w:t xml:space="preserve">Visualizar a solicitação de </w:t>
+            </w:r>
+            <w:proofErr w:type="spellStart"/>
+            <w:r>
+              <w:rPr>
+                <w:rFonts w:ascii="Arial" w:hAnsi="Arial" w:cs="Arial"/>
+              </w:rPr>
+              <w:t>saida</w:t>
+            </w:r>
+            <w:proofErr w:type="spellEnd"/>
+            <w:r>
+              <w:rPr>
+                <w:rFonts w:ascii="Arial" w:hAnsi="Arial" w:cs="Arial"/>
+              </w:rPr>
+              <w:t xml:space="preserve"> de aluno.</w:t>
+            </w:r>
+          </w:p>
+        </w:tc>
+        <w:tc>
+          <w:tcPr>
+            <w:tcW w:w="5670" w:type="dxa"/>
+          </w:tcPr>
+          <w:p>
+            <w:pPr>
+              <w:rPr>
+                <w:rFonts w:ascii="Arial" w:hAnsi="Arial" w:cs="Arial"/>
+              </w:rPr>
+            </w:pPr>
           </w:p>
         </w:tc>
       </w:tr>
@@ -2262,18 +3211,18 @@
               <w:pStyle w:val="PargrafodaLista"/>
               <w:numPr>
                 <w:ilvl w:val="0"/>
-                <w:numId w:val="15"/>
+                <w:numId w:val="19"/>
               </w:numPr>
-              <w:ind w:left="454"/>
-              <w:rPr>
-                <w:rFonts w:ascii="Arial" w:hAnsi="Arial" w:cs="Arial"/>
-              </w:rPr>
-            </w:pPr>
-            <w:r>
-              <w:rPr>
-                <w:rFonts w:ascii="Arial" w:hAnsi="Arial" w:cs="Arial"/>
-              </w:rPr>
-              <w:t>Certificar-se que o Aluno saiu com segurança do Instituto.</w:t>
+              <w:ind w:left="454" w:hanging="283"/>
+              <w:rPr>
+                <w:rFonts w:ascii="Arial" w:hAnsi="Arial" w:cs="Arial"/>
+              </w:rPr>
+            </w:pPr>
+            <w:r>
+              <w:rPr>
+                <w:rFonts w:ascii="Arial" w:hAnsi="Arial" w:cs="Arial"/>
+              </w:rPr>
+              <w:t>Checar o aluno solicitante.</w:t>
             </w:r>
           </w:p>
         </w:tc>
@@ -2288,124 +3237,6 @@
                 <w:rFonts w:ascii="Arial" w:hAnsi="Arial" w:cs="Arial"/>
               </w:rPr>
             </w:pPr>
-          </w:p>
-        </w:tc>
-      </w:tr>
-      <w:tr>
-        <w:tc>
-          <w:tcPr>
-            <w:tcW w:w="3256" w:type="dxa"/>
-          </w:tcPr>
-          <w:p>
-            <w:pPr>
-              <w:rPr>
-                <w:rFonts w:ascii="Arial" w:hAnsi="Arial" w:cs="Arial"/>
-                <w:b/>
-              </w:rPr>
-            </w:pPr>
-            <w:r>
-              <w:rPr>
-                <w:rFonts w:ascii="Arial" w:hAnsi="Arial" w:cs="Arial"/>
-                <w:b/>
-              </w:rPr>
-              <w:t>Restrições / Validações</w:t>
-            </w:r>
-          </w:p>
-        </w:tc>
-        <w:tc>
-          <w:tcPr>
-            <w:tcW w:w="5670" w:type="dxa"/>
-          </w:tcPr>
-          <w:p>
-            <w:pPr>
-              <w:rPr>
-                <w:rFonts w:ascii="Arial" w:hAnsi="Arial" w:cs="Arial"/>
-              </w:rPr>
-            </w:pPr>
-            <w:r>
-              <w:rPr>
-                <w:rFonts w:ascii="Arial" w:hAnsi="Arial" w:cs="Arial"/>
-              </w:rPr>
-              <w:t>Não há</w:t>
-            </w:r>
-            <w:r>
-              <w:rPr>
-                <w:rFonts w:ascii="Arial" w:hAnsi="Arial" w:cs="Arial"/>
-              </w:rPr>
-              <w:t xml:space="preserve"> </w:t>
-            </w:r>
-          </w:p>
-        </w:tc>
-      </w:tr>
-      <w:tr>
-        <w:tc>
-          <w:tcPr>
-            <w:tcW w:w="8926" w:type="dxa"/>
-            <w:gridSpan w:val="2"/>
-          </w:tcPr>
-          <w:p>
-            <w:pPr>
-              <w:rPr>
-                <w:rFonts w:ascii="Arial" w:hAnsi="Arial" w:cs="Arial"/>
-                <w:b/>
-              </w:rPr>
-            </w:pPr>
-            <w:r>
-              <w:rPr>
-                <w:rFonts w:ascii="Arial" w:hAnsi="Arial" w:cs="Arial"/>
-                <w:b/>
-              </w:rPr>
-              <w:t xml:space="preserve">Fluxo Alternativo – </w:t>
-            </w:r>
-            <w:r>
-              <w:rPr>
-                <w:rFonts w:ascii="Arial" w:hAnsi="Arial" w:cs="Arial"/>
-                <w:b/>
-              </w:rPr>
-              <w:t>Sem Registro de Saída de Aluno</w:t>
-            </w:r>
-          </w:p>
-        </w:tc>
-      </w:tr>
-      <w:tr>
-        <w:tc>
-          <w:tcPr>
-            <w:tcW w:w="3256" w:type="dxa"/>
-          </w:tcPr>
-          <w:p>
-            <w:pPr>
-              <w:rPr>
-                <w:rFonts w:ascii="Arial" w:hAnsi="Arial" w:cs="Arial"/>
-                <w:b/>
-              </w:rPr>
-            </w:pPr>
-            <w:r>
-              <w:rPr>
-                <w:rFonts w:ascii="Arial" w:hAnsi="Arial" w:cs="Arial"/>
-                <w:b/>
-              </w:rPr>
-              <w:t>Ações do Ator</w:t>
-            </w:r>
-          </w:p>
-        </w:tc>
-        <w:tc>
-          <w:tcPr>
-            <w:tcW w:w="5670" w:type="dxa"/>
-          </w:tcPr>
-          <w:p>
-            <w:pPr>
-              <w:rPr>
-                <w:rFonts w:ascii="Arial" w:hAnsi="Arial" w:cs="Arial"/>
-                <w:b/>
-              </w:rPr>
-            </w:pPr>
-            <w:r>
-              <w:rPr>
-                <w:rFonts w:ascii="Arial" w:hAnsi="Arial" w:cs="Arial"/>
-                <w:b/>
-              </w:rPr>
-              <w:t>Ações do Sistema</w:t>
-            </w:r>
           </w:p>
         </w:tc>
       </w:tr>
@@ -2419,89 +3250,92 @@
               <w:pStyle w:val="PargrafodaLista"/>
               <w:numPr>
                 <w:ilvl w:val="0"/>
-                <w:numId w:val="16"/>
+                <w:numId w:val="19"/>
               </w:numPr>
-              <w:ind w:left="454"/>
-              <w:rPr>
-                <w:rFonts w:ascii="Arial" w:hAnsi="Arial" w:cs="Arial"/>
-              </w:rPr>
-            </w:pPr>
-            <w:r>
-              <w:rPr>
-                <w:rFonts w:ascii="Arial" w:hAnsi="Arial" w:cs="Arial"/>
-              </w:rPr>
-              <w:t>Verificar motivo para não ter sido registrado saída de aluno</w:t>
-            </w:r>
-          </w:p>
-        </w:tc>
-        <w:tc>
-          <w:tcPr>
-            <w:tcW w:w="5670" w:type="dxa"/>
-          </w:tcPr>
-          <w:p>
-            <w:pPr>
-              <w:rPr>
-                <w:rFonts w:ascii="Arial" w:hAnsi="Arial" w:cs="Arial"/>
-              </w:rPr>
-            </w:pPr>
-          </w:p>
-        </w:tc>
-      </w:tr>
-      <w:tr>
-        <w:tc>
-          <w:tcPr>
-            <w:tcW w:w="3256" w:type="dxa"/>
+              <w:ind w:left="454" w:hanging="283"/>
+              <w:rPr>
+                <w:rFonts w:ascii="Arial" w:hAnsi="Arial" w:cs="Arial"/>
+              </w:rPr>
+            </w:pPr>
+            <w:r>
+              <w:rPr>
+                <w:rFonts w:ascii="Arial" w:hAnsi="Arial" w:cs="Arial"/>
+              </w:rPr>
+              <w:t>Abrir o portão e deixar o aluno partir.</w:t>
+            </w:r>
+          </w:p>
+        </w:tc>
+        <w:tc>
+          <w:tcPr>
+            <w:tcW w:w="5670" w:type="dxa"/>
+          </w:tcPr>
+          <w:p>
+            <w:pPr>
+              <w:rPr>
+                <w:rFonts w:ascii="Arial" w:hAnsi="Arial" w:cs="Arial"/>
+              </w:rPr>
+            </w:pPr>
+          </w:p>
+        </w:tc>
+      </w:tr>
+      <w:tr>
+        <w:tc>
+          <w:tcPr>
+            <w:tcW w:w="3256" w:type="dxa"/>
+          </w:tcPr>
+          <w:p>
+            <w:pPr>
+              <w:rPr>
+                <w:rFonts w:ascii="Arial" w:hAnsi="Arial" w:cs="Arial"/>
+              </w:rPr>
+            </w:pPr>
+          </w:p>
+        </w:tc>
+        <w:tc>
+          <w:tcPr>
+            <w:tcW w:w="5670" w:type="dxa"/>
           </w:tcPr>
           <w:p>
             <w:pPr>
               <w:pStyle w:val="PargrafodaLista"/>
               <w:numPr>
                 <w:ilvl w:val="0"/>
-                <w:numId w:val="16"/>
+                <w:numId w:val="19"/>
               </w:numPr>
-              <w:ind w:left="454"/>
-              <w:rPr>
-                <w:rFonts w:ascii="Arial" w:hAnsi="Arial" w:cs="Arial"/>
-              </w:rPr>
-            </w:pPr>
-            <w:r>
-              <w:rPr>
-                <w:rFonts w:ascii="Arial" w:hAnsi="Arial" w:cs="Arial"/>
-              </w:rPr>
-              <w:t>Caso seja identificado o motivo do aluno não ter saído ainda, comunicar ao vigilante</w:t>
-            </w:r>
-            <w:r>
-              <w:rPr>
-                <w:rFonts w:ascii="Arial" w:hAnsi="Arial" w:cs="Arial"/>
-              </w:rPr>
-              <w:t xml:space="preserve"> o ocorrido</w:t>
-            </w:r>
-          </w:p>
-        </w:tc>
-        <w:tc>
-          <w:tcPr>
-            <w:tcW w:w="5670" w:type="dxa"/>
-          </w:tcPr>
-          <w:p>
-            <w:pPr>
-              <w:rPr>
-                <w:rFonts w:ascii="Arial" w:hAnsi="Arial" w:cs="Arial"/>
-              </w:rPr>
-            </w:pPr>
-          </w:p>
-        </w:tc>
-      </w:tr>
-      <w:tr>
-        <w:tc>
-          <w:tcPr>
-            <w:tcW w:w="3256" w:type="dxa"/>
-          </w:tcPr>
-          <w:p>
-            <w:pPr>
-              <w:rPr>
-                <w:rFonts w:ascii="Arial" w:hAnsi="Arial" w:cs="Arial"/>
-              </w:rPr>
-            </w:pPr>
+              <w:ind w:left="459"/>
+              <w:rPr>
+                <w:rFonts w:ascii="Arial" w:hAnsi="Arial" w:cs="Arial"/>
+              </w:rPr>
+            </w:pPr>
+            <w:r>
+              <w:rPr>
+                <w:rFonts w:ascii="Arial" w:hAnsi="Arial" w:cs="Arial"/>
+              </w:rPr>
+              <w:t>Mostrar a notificação de saída do aluno.</w:t>
+            </w:r>
+          </w:p>
+        </w:tc>
+      </w:tr>
+      <w:tr>
+        <w:tc>
+          <w:tcPr>
+            <w:tcW w:w="3256" w:type="dxa"/>
+            <w:shd w:val="clear" w:color="auto" w:fill="DBDBDB" w:themeFill="accent3" w:themeFillTint="66"/>
+          </w:tcPr>
+          <w:p>
+            <w:pPr>
+              <w:rPr>
+                <w:rFonts w:ascii="Arial" w:hAnsi="Arial" w:cs="Arial"/>
+                <w:b/>
+              </w:rPr>
+            </w:pPr>
+            <w:r>
+              <w:rPr>
+                <w:rFonts w:ascii="Arial" w:hAnsi="Arial" w:cs="Arial"/>
+                <w:b/>
+              </w:rPr>
+              <w:t>Restrições / Validações</w:t>
+            </w:r>
           </w:p>
         </w:tc>
         <w:tc>
@@ -2511,20 +3345,10 @@
           <w:p>
             <w:pPr>
               <w:pStyle w:val="PargrafodaLista"/>
-              <w:numPr>
-                <w:ilvl w:val="0"/>
-                <w:numId w:val="16"/>
-              </w:numPr>
-              <w:rPr>
-                <w:rFonts w:ascii="Arial" w:hAnsi="Arial" w:cs="Arial"/>
-              </w:rPr>
-            </w:pPr>
-            <w:r>
-              <w:rPr>
-                <w:rFonts w:ascii="Arial" w:hAnsi="Arial" w:cs="Arial"/>
-              </w:rPr>
-              <w:t>Registrar Problema</w:t>
-            </w:r>
+              <w:rPr>
+                <w:rFonts w:ascii="Arial" w:hAnsi="Arial" w:cs="Arial"/>
+              </w:rPr>
+            </w:pPr>
           </w:p>
         </w:tc>
       </w:tr>
@@ -2535,1609 +3359,6 @@
           <w:rFonts w:ascii="Arial" w:hAnsi="Arial" w:cs="Arial"/>
         </w:rPr>
       </w:pPr>
-    </w:p>
-    <w:p>
-      <w:pPr>
-        <w:jc w:val="right"/>
-        <w:rPr>
-          <w:rFonts w:ascii="Arial" w:hAnsi="Arial" w:cs="Arial"/>
-        </w:rPr>
-      </w:pPr>
-    </w:p>
-    <w:p>
-      <w:pPr>
-        <w:rPr>
-          <w:rFonts w:ascii="Arial" w:hAnsi="Arial" w:cs="Arial"/>
-        </w:rPr>
-      </w:pPr>
-      <w:r>
-        <w:rPr>
-          <w:rFonts w:ascii="Arial" w:hAnsi="Arial" w:cs="Arial"/>
-        </w:rPr>
-        <w:br w:type="page"/>
-      </w:r>
-    </w:p>
-    <w:tbl>
-      <w:tblPr>
-        <w:tblStyle w:val="Tabelacomgrade"/>
-        <w:tblW w:w="8926" w:type="dxa"/>
-        <w:tblLook w:val="04A0" w:firstRow="1" w:lastRow="0" w:firstColumn="1" w:lastColumn="0" w:noHBand="0" w:noVBand="1"/>
-      </w:tblPr>
-      <w:tblGrid>
-        <w:gridCol w:w="3256"/>
-        <w:gridCol w:w="5670"/>
-      </w:tblGrid>
-      <w:tr>
-        <w:tc>
-          <w:tcPr>
-            <w:tcW w:w="3256" w:type="dxa"/>
-          </w:tcPr>
-          <w:p>
-            <w:pPr>
-              <w:rPr>
-                <w:rFonts w:ascii="Arial" w:hAnsi="Arial" w:cs="Arial"/>
-                <w:b/>
-              </w:rPr>
-            </w:pPr>
-            <w:r>
-              <w:rPr>
-                <w:rFonts w:ascii="Arial" w:hAnsi="Arial" w:cs="Arial"/>
-                <w:b/>
-              </w:rPr>
-              <w:lastRenderedPageBreak/>
-              <w:t>Nome do Caso de Uso</w:t>
-            </w:r>
-          </w:p>
-        </w:tc>
-        <w:tc>
-          <w:tcPr>
-            <w:tcW w:w="5670" w:type="dxa"/>
-          </w:tcPr>
-          <w:p>
-            <w:pPr>
-              <w:rPr>
-                <w:rFonts w:ascii="Arial" w:hAnsi="Arial" w:cs="Arial"/>
-                <w:b/>
-              </w:rPr>
-            </w:pPr>
-            <w:r>
-              <w:rPr>
-                <w:rFonts w:ascii="Arial" w:hAnsi="Arial" w:cs="Arial"/>
-                <w:b/>
-              </w:rPr>
-              <w:t>Registrar Saída do Aluno</w:t>
-            </w:r>
-          </w:p>
-        </w:tc>
-      </w:tr>
-      <w:tr>
-        <w:tc>
-          <w:tcPr>
-            <w:tcW w:w="3256" w:type="dxa"/>
-          </w:tcPr>
-          <w:p>
-            <w:pPr>
-              <w:rPr>
-                <w:rFonts w:ascii="Arial" w:hAnsi="Arial" w:cs="Arial"/>
-                <w:b/>
-              </w:rPr>
-            </w:pPr>
-            <w:r>
-              <w:rPr>
-                <w:rFonts w:ascii="Arial" w:hAnsi="Arial" w:cs="Arial"/>
-                <w:b/>
-              </w:rPr>
-              <w:t>Caso de Uso Geral</w:t>
-            </w:r>
-          </w:p>
-        </w:tc>
-        <w:tc>
-          <w:tcPr>
-            <w:tcW w:w="5670" w:type="dxa"/>
-          </w:tcPr>
-          <w:p>
-            <w:pPr>
-              <w:rPr>
-                <w:rFonts w:ascii="Arial" w:hAnsi="Arial" w:cs="Arial"/>
-              </w:rPr>
-            </w:pPr>
-          </w:p>
-        </w:tc>
-      </w:tr>
-      <w:tr>
-        <w:tc>
-          <w:tcPr>
-            <w:tcW w:w="3256" w:type="dxa"/>
-          </w:tcPr>
-          <w:p>
-            <w:pPr>
-              <w:rPr>
-                <w:rFonts w:ascii="Arial" w:hAnsi="Arial" w:cs="Arial"/>
-                <w:b/>
-              </w:rPr>
-            </w:pPr>
-            <w:r>
-              <w:rPr>
-                <w:rFonts w:ascii="Arial" w:hAnsi="Arial" w:cs="Arial"/>
-                <w:b/>
-              </w:rPr>
-              <w:t>Ator Principal</w:t>
-            </w:r>
-          </w:p>
-        </w:tc>
-        <w:tc>
-          <w:tcPr>
-            <w:tcW w:w="5670" w:type="dxa"/>
-          </w:tcPr>
-          <w:p>
-            <w:pPr>
-              <w:rPr>
-                <w:rFonts w:ascii="Arial" w:hAnsi="Arial" w:cs="Arial"/>
-              </w:rPr>
-            </w:pPr>
-            <w:r>
-              <w:rPr>
-                <w:rFonts w:ascii="Arial" w:hAnsi="Arial" w:cs="Arial"/>
-              </w:rPr>
-              <w:t>Vigilante</w:t>
-            </w:r>
-          </w:p>
-        </w:tc>
-      </w:tr>
-      <w:tr>
-        <w:tc>
-          <w:tcPr>
-            <w:tcW w:w="3256" w:type="dxa"/>
-          </w:tcPr>
-          <w:p>
-            <w:pPr>
-              <w:rPr>
-                <w:rFonts w:ascii="Arial" w:hAnsi="Arial" w:cs="Arial"/>
-                <w:b/>
-              </w:rPr>
-            </w:pPr>
-            <w:r>
-              <w:rPr>
-                <w:rFonts w:ascii="Arial" w:hAnsi="Arial" w:cs="Arial"/>
-                <w:b/>
-              </w:rPr>
-              <w:t>Ator Secundários</w:t>
-            </w:r>
-          </w:p>
-        </w:tc>
-        <w:tc>
-          <w:tcPr>
-            <w:tcW w:w="5670" w:type="dxa"/>
-          </w:tcPr>
-          <w:p>
-            <w:pPr>
-              <w:rPr>
-                <w:rFonts w:ascii="Arial" w:hAnsi="Arial" w:cs="Arial"/>
-              </w:rPr>
-            </w:pPr>
-            <w:r>
-              <w:rPr>
-                <w:rFonts w:ascii="Arial" w:hAnsi="Arial" w:cs="Arial"/>
-              </w:rPr>
-              <w:t>Aluno</w:t>
-            </w:r>
-          </w:p>
-        </w:tc>
-      </w:tr>
-      <w:tr>
-        <w:tc>
-          <w:tcPr>
-            <w:tcW w:w="3256" w:type="dxa"/>
-          </w:tcPr>
-          <w:p>
-            <w:pPr>
-              <w:rPr>
-                <w:rFonts w:ascii="Arial" w:hAnsi="Arial" w:cs="Arial"/>
-                <w:b/>
-              </w:rPr>
-            </w:pPr>
-            <w:r>
-              <w:rPr>
-                <w:rFonts w:ascii="Arial" w:hAnsi="Arial" w:cs="Arial"/>
-                <w:b/>
-              </w:rPr>
-              <w:t>Resumo</w:t>
-            </w:r>
-          </w:p>
-        </w:tc>
-        <w:tc>
-          <w:tcPr>
-            <w:tcW w:w="5670" w:type="dxa"/>
-          </w:tcPr>
-          <w:p>
-            <w:pPr>
-              <w:rPr>
-                <w:rFonts w:ascii="Arial" w:hAnsi="Arial" w:cs="Arial"/>
-              </w:rPr>
-            </w:pPr>
-            <w:r>
-              <w:rPr>
-                <w:rFonts w:ascii="Arial" w:hAnsi="Arial" w:cs="Arial"/>
-              </w:rPr>
-              <w:t>Este Caso de Uso descreve as etapas percorridas para registro de saída de aluno após a Solicitação de Saída do aluno ser confirmada.</w:t>
-            </w:r>
-          </w:p>
-        </w:tc>
-      </w:tr>
-      <w:tr>
-        <w:tc>
-          <w:tcPr>
-            <w:tcW w:w="3256" w:type="dxa"/>
-          </w:tcPr>
-          <w:p>
-            <w:pPr>
-              <w:rPr>
-                <w:rFonts w:ascii="Arial" w:hAnsi="Arial" w:cs="Arial"/>
-                <w:b/>
-              </w:rPr>
-            </w:pPr>
-            <w:r>
-              <w:rPr>
-                <w:rFonts w:ascii="Arial" w:hAnsi="Arial" w:cs="Arial"/>
-                <w:b/>
-              </w:rPr>
-              <w:t>Pré-Condições</w:t>
-            </w:r>
-          </w:p>
-        </w:tc>
-        <w:tc>
-          <w:tcPr>
-            <w:tcW w:w="5670" w:type="dxa"/>
-          </w:tcPr>
-          <w:p>
-            <w:pPr>
-              <w:rPr>
-                <w:rFonts w:ascii="Arial" w:hAnsi="Arial" w:cs="Arial"/>
-              </w:rPr>
-            </w:pPr>
-            <w:r>
-              <w:rPr>
-                <w:rFonts w:ascii="Arial" w:hAnsi="Arial" w:cs="Arial"/>
-              </w:rPr>
-              <w:t>Solicitação de Saída de Aluno realizada com sucesso</w:t>
-            </w:r>
-          </w:p>
-        </w:tc>
-      </w:tr>
-      <w:tr>
-        <w:tc>
-          <w:tcPr>
-            <w:tcW w:w="3256" w:type="dxa"/>
-          </w:tcPr>
-          <w:p>
-            <w:pPr>
-              <w:rPr>
-                <w:rFonts w:ascii="Arial" w:hAnsi="Arial" w:cs="Arial"/>
-                <w:b/>
-              </w:rPr>
-            </w:pPr>
-            <w:r>
-              <w:rPr>
-                <w:rFonts w:ascii="Arial" w:hAnsi="Arial" w:cs="Arial"/>
-                <w:b/>
-              </w:rPr>
-              <w:t>Pós-Condições</w:t>
-            </w:r>
-          </w:p>
-        </w:tc>
-        <w:tc>
-          <w:tcPr>
-            <w:tcW w:w="5670" w:type="dxa"/>
-          </w:tcPr>
-          <w:p>
-            <w:pPr>
-              <w:rPr>
-                <w:rFonts w:ascii="Arial" w:hAnsi="Arial" w:cs="Arial"/>
-              </w:rPr>
-            </w:pPr>
-            <w:r>
-              <w:rPr>
-                <w:rFonts w:ascii="Arial" w:hAnsi="Arial" w:cs="Arial"/>
-              </w:rPr>
-              <w:t>Aluno sair do Instituto (prédio)</w:t>
-            </w:r>
-          </w:p>
-        </w:tc>
-      </w:tr>
-      <w:tr>
-        <w:tc>
-          <w:tcPr>
-            <w:tcW w:w="8926" w:type="dxa"/>
-            <w:gridSpan w:val="2"/>
-          </w:tcPr>
-          <w:p>
-            <w:pPr>
-              <w:rPr>
-                <w:rFonts w:ascii="Arial" w:hAnsi="Arial" w:cs="Arial"/>
-                <w:b/>
-              </w:rPr>
-            </w:pPr>
-            <w:r>
-              <w:rPr>
-                <w:rFonts w:ascii="Arial" w:hAnsi="Arial" w:cs="Arial"/>
-                <w:b/>
-              </w:rPr>
-              <w:t xml:space="preserve">Fluxo Principal </w:t>
-            </w:r>
-          </w:p>
-        </w:tc>
-      </w:tr>
-      <w:tr>
-        <w:tc>
-          <w:tcPr>
-            <w:tcW w:w="3256" w:type="dxa"/>
-          </w:tcPr>
-          <w:p>
-            <w:pPr>
-              <w:rPr>
-                <w:rFonts w:ascii="Arial" w:hAnsi="Arial" w:cs="Arial"/>
-                <w:b/>
-              </w:rPr>
-            </w:pPr>
-            <w:r>
-              <w:rPr>
-                <w:rFonts w:ascii="Arial" w:hAnsi="Arial" w:cs="Arial"/>
-                <w:b/>
-              </w:rPr>
-              <w:t>Ações do Ator</w:t>
-            </w:r>
-          </w:p>
-        </w:tc>
-        <w:tc>
-          <w:tcPr>
-            <w:tcW w:w="5670" w:type="dxa"/>
-          </w:tcPr>
-          <w:p>
-            <w:pPr>
-              <w:rPr>
-                <w:rFonts w:ascii="Arial" w:hAnsi="Arial" w:cs="Arial"/>
-                <w:b/>
-              </w:rPr>
-            </w:pPr>
-            <w:r>
-              <w:rPr>
-                <w:rFonts w:ascii="Arial" w:hAnsi="Arial" w:cs="Arial"/>
-                <w:b/>
-              </w:rPr>
-              <w:t>Ações do Sistema</w:t>
-            </w:r>
-          </w:p>
-        </w:tc>
-      </w:tr>
-      <w:tr>
-        <w:tc>
-          <w:tcPr>
-            <w:tcW w:w="3256" w:type="dxa"/>
-          </w:tcPr>
-          <w:p>
-            <w:pPr>
-              <w:pStyle w:val="PargrafodaLista"/>
-              <w:numPr>
-                <w:ilvl w:val="0"/>
-                <w:numId w:val="17"/>
-              </w:numPr>
-              <w:ind w:left="454"/>
-              <w:rPr>
-                <w:rFonts w:ascii="Arial" w:hAnsi="Arial" w:cs="Arial"/>
-              </w:rPr>
-            </w:pPr>
-            <w:r>
-              <w:rPr>
-                <w:rFonts w:ascii="Arial" w:hAnsi="Arial" w:cs="Arial"/>
-              </w:rPr>
-              <w:t xml:space="preserve">Certificar-se que o aluno saio do IFSP – </w:t>
-            </w:r>
-            <w:r>
-              <w:rPr>
-                <w:rFonts w:ascii="Arial" w:hAnsi="Arial" w:cs="Arial"/>
-                <w:i/>
-              </w:rPr>
-              <w:t>Campus</w:t>
-            </w:r>
-            <w:r>
-              <w:rPr>
-                <w:rFonts w:ascii="Arial" w:hAnsi="Arial" w:cs="Arial"/>
-              </w:rPr>
-              <w:t xml:space="preserve"> Capivari </w:t>
-            </w:r>
-          </w:p>
-        </w:tc>
-        <w:tc>
-          <w:tcPr>
-            <w:tcW w:w="5670" w:type="dxa"/>
-          </w:tcPr>
-          <w:p>
-            <w:pPr>
-              <w:rPr>
-                <w:rFonts w:ascii="Arial" w:hAnsi="Arial" w:cs="Arial"/>
-              </w:rPr>
-            </w:pPr>
-          </w:p>
-        </w:tc>
-      </w:tr>
-      <w:tr>
-        <w:tc>
-          <w:tcPr>
-            <w:tcW w:w="3256" w:type="dxa"/>
-          </w:tcPr>
-          <w:p>
-            <w:pPr>
-              <w:rPr>
-                <w:rFonts w:ascii="Arial" w:hAnsi="Arial" w:cs="Arial"/>
-              </w:rPr>
-            </w:pPr>
-          </w:p>
-        </w:tc>
-        <w:tc>
-          <w:tcPr>
-            <w:tcW w:w="5670" w:type="dxa"/>
-          </w:tcPr>
-          <w:p>
-            <w:pPr>
-              <w:pStyle w:val="PargrafodaLista"/>
-              <w:numPr>
-                <w:ilvl w:val="0"/>
-                <w:numId w:val="17"/>
-              </w:numPr>
-              <w:rPr>
-                <w:rFonts w:ascii="Arial" w:hAnsi="Arial" w:cs="Arial"/>
-              </w:rPr>
-            </w:pPr>
-            <w:r>
-              <w:rPr>
-                <w:rFonts w:ascii="Arial" w:hAnsi="Arial" w:cs="Arial"/>
-              </w:rPr>
-              <w:t>Registrar saída de aluno</w:t>
-            </w:r>
-          </w:p>
-        </w:tc>
-      </w:tr>
-      <w:tr>
-        <w:tc>
-          <w:tcPr>
-            <w:tcW w:w="3256" w:type="dxa"/>
-          </w:tcPr>
-          <w:p>
-            <w:pPr>
-              <w:rPr>
-                <w:rFonts w:ascii="Arial" w:hAnsi="Arial" w:cs="Arial"/>
-                <w:b/>
-              </w:rPr>
-            </w:pPr>
-            <w:r>
-              <w:rPr>
-                <w:rFonts w:ascii="Arial" w:hAnsi="Arial" w:cs="Arial"/>
-                <w:b/>
-              </w:rPr>
-              <w:t>Restrições / Validações</w:t>
-            </w:r>
-          </w:p>
-        </w:tc>
-        <w:tc>
-          <w:tcPr>
-            <w:tcW w:w="5670" w:type="dxa"/>
-          </w:tcPr>
-          <w:p>
-            <w:pPr>
-              <w:pStyle w:val="PargrafodaLista"/>
-              <w:rPr>
-                <w:rFonts w:ascii="Arial" w:hAnsi="Arial" w:cs="Arial"/>
-              </w:rPr>
-            </w:pPr>
-          </w:p>
-        </w:tc>
-      </w:tr>
-      <w:tr>
-        <w:tc>
-          <w:tcPr>
-            <w:tcW w:w="3256" w:type="dxa"/>
-          </w:tcPr>
-          <w:p>
-            <w:pPr>
-              <w:rPr>
-                <w:rFonts w:ascii="Arial" w:hAnsi="Arial" w:cs="Arial"/>
-              </w:rPr>
-            </w:pPr>
-          </w:p>
-        </w:tc>
-        <w:tc>
-          <w:tcPr>
-            <w:tcW w:w="5670" w:type="dxa"/>
-          </w:tcPr>
-          <w:p>
-            <w:pPr>
-              <w:pStyle w:val="PargrafodaLista"/>
-              <w:rPr>
-                <w:rFonts w:ascii="Arial" w:hAnsi="Arial" w:cs="Arial"/>
-              </w:rPr>
-            </w:pPr>
-          </w:p>
-        </w:tc>
-      </w:tr>
-      <w:tr>
-        <w:tc>
-          <w:tcPr>
-            <w:tcW w:w="8926" w:type="dxa"/>
-            <w:gridSpan w:val="2"/>
-          </w:tcPr>
-          <w:p>
-            <w:pPr>
-              <w:rPr>
-                <w:rFonts w:ascii="Arial" w:hAnsi="Arial" w:cs="Arial"/>
-                <w:b/>
-              </w:rPr>
-            </w:pPr>
-            <w:r>
-              <w:rPr>
-                <w:rFonts w:ascii="Arial" w:hAnsi="Arial" w:cs="Arial"/>
-                <w:b/>
-              </w:rPr>
-              <w:t xml:space="preserve">Fluxo Alternativo – </w:t>
-            </w:r>
-            <w:r>
-              <w:rPr>
-                <w:rFonts w:ascii="Arial" w:hAnsi="Arial" w:cs="Arial"/>
-                <w:b/>
-              </w:rPr>
-              <w:t>Não Registrar Saída</w:t>
-            </w:r>
-          </w:p>
-        </w:tc>
-      </w:tr>
-      <w:tr>
-        <w:tc>
-          <w:tcPr>
-            <w:tcW w:w="3256" w:type="dxa"/>
-          </w:tcPr>
-          <w:p>
-            <w:pPr>
-              <w:rPr>
-                <w:rFonts w:ascii="Arial" w:hAnsi="Arial" w:cs="Arial"/>
-                <w:b/>
-              </w:rPr>
-            </w:pPr>
-            <w:r>
-              <w:rPr>
-                <w:rFonts w:ascii="Arial" w:hAnsi="Arial" w:cs="Arial"/>
-                <w:b/>
-              </w:rPr>
-              <w:t>Ações do Ator</w:t>
-            </w:r>
-          </w:p>
-        </w:tc>
-        <w:tc>
-          <w:tcPr>
-            <w:tcW w:w="5670" w:type="dxa"/>
-          </w:tcPr>
-          <w:p>
-            <w:pPr>
-              <w:rPr>
-                <w:rFonts w:ascii="Arial" w:hAnsi="Arial" w:cs="Arial"/>
-                <w:b/>
-              </w:rPr>
-            </w:pPr>
-            <w:r>
-              <w:rPr>
-                <w:rFonts w:ascii="Arial" w:hAnsi="Arial" w:cs="Arial"/>
-                <w:b/>
-              </w:rPr>
-              <w:t>Ações do Sistema</w:t>
-            </w:r>
-          </w:p>
-        </w:tc>
-      </w:tr>
-      <w:tr>
-        <w:tc>
-          <w:tcPr>
-            <w:tcW w:w="3256" w:type="dxa"/>
-          </w:tcPr>
-          <w:p>
-            <w:pPr>
-              <w:pStyle w:val="PargrafodaLista"/>
-              <w:numPr>
-                <w:ilvl w:val="0"/>
-                <w:numId w:val="18"/>
-              </w:numPr>
-              <w:ind w:left="454"/>
-              <w:rPr>
-                <w:rFonts w:ascii="Arial" w:hAnsi="Arial" w:cs="Arial"/>
-              </w:rPr>
-            </w:pPr>
-            <w:r>
-              <w:rPr>
-                <w:rFonts w:ascii="Arial" w:hAnsi="Arial" w:cs="Arial"/>
-              </w:rPr>
-              <w:t xml:space="preserve">Aluno não comparecer a portaria </w:t>
-            </w:r>
-          </w:p>
-        </w:tc>
-        <w:tc>
-          <w:tcPr>
-            <w:tcW w:w="5670" w:type="dxa"/>
-          </w:tcPr>
-          <w:p>
-            <w:pPr>
-              <w:rPr>
-                <w:rFonts w:ascii="Arial" w:hAnsi="Arial" w:cs="Arial"/>
-              </w:rPr>
-            </w:pPr>
-          </w:p>
-        </w:tc>
-      </w:tr>
-      <w:tr>
-        <w:tc>
-          <w:tcPr>
-            <w:tcW w:w="3256" w:type="dxa"/>
-          </w:tcPr>
-          <w:p>
-            <w:pPr>
-              <w:pStyle w:val="PargrafodaLista"/>
-              <w:numPr>
-                <w:ilvl w:val="0"/>
-                <w:numId w:val="18"/>
-              </w:numPr>
-              <w:ind w:left="454"/>
-              <w:rPr>
-                <w:rFonts w:ascii="Arial" w:hAnsi="Arial" w:cs="Arial"/>
-              </w:rPr>
-            </w:pPr>
-            <w:r>
-              <w:rPr>
-                <w:rFonts w:ascii="Arial" w:hAnsi="Arial" w:cs="Arial"/>
-              </w:rPr>
-              <w:t>Informar ao Assistente de Alunos o não comparecimento do aluno</w:t>
-            </w:r>
-          </w:p>
-        </w:tc>
-        <w:tc>
-          <w:tcPr>
-            <w:tcW w:w="5670" w:type="dxa"/>
-          </w:tcPr>
-          <w:p>
-            <w:pPr>
-              <w:rPr>
-                <w:rFonts w:ascii="Arial" w:hAnsi="Arial" w:cs="Arial"/>
-              </w:rPr>
-            </w:pPr>
-          </w:p>
-        </w:tc>
-      </w:tr>
-      <w:tr>
-        <w:tc>
-          <w:tcPr>
-            <w:tcW w:w="3256" w:type="dxa"/>
-          </w:tcPr>
-          <w:p>
-            <w:pPr>
-              <w:rPr>
-                <w:rFonts w:ascii="Arial" w:hAnsi="Arial" w:cs="Arial"/>
-              </w:rPr>
-            </w:pPr>
-          </w:p>
-        </w:tc>
-        <w:tc>
-          <w:tcPr>
-            <w:tcW w:w="5670" w:type="dxa"/>
-          </w:tcPr>
-          <w:p>
-            <w:pPr>
-              <w:pStyle w:val="PargrafodaLista"/>
-              <w:numPr>
-                <w:ilvl w:val="0"/>
-                <w:numId w:val="18"/>
-              </w:numPr>
-              <w:rPr>
-                <w:rFonts w:ascii="Arial" w:hAnsi="Arial" w:cs="Arial"/>
-              </w:rPr>
-            </w:pPr>
-            <w:r>
-              <w:rPr>
-                <w:rFonts w:ascii="Arial" w:hAnsi="Arial" w:cs="Arial"/>
-              </w:rPr>
-              <w:t>Registrar problema</w:t>
-            </w:r>
-          </w:p>
-        </w:tc>
-      </w:tr>
-      <w:tr>
-        <w:tc>
-          <w:tcPr>
-            <w:tcW w:w="3256" w:type="dxa"/>
-          </w:tcPr>
-          <w:p>
-            <w:pPr>
-              <w:rPr>
-                <w:rFonts w:ascii="Arial" w:hAnsi="Arial" w:cs="Arial"/>
-              </w:rPr>
-            </w:pPr>
-          </w:p>
-        </w:tc>
-        <w:tc>
-          <w:tcPr>
-            <w:tcW w:w="5670" w:type="dxa"/>
-          </w:tcPr>
-          <w:p>
-            <w:pPr>
-              <w:pStyle w:val="PargrafodaLista"/>
-              <w:numPr>
-                <w:ilvl w:val="0"/>
-                <w:numId w:val="18"/>
-              </w:numPr>
-              <w:rPr>
-                <w:rFonts w:ascii="Arial" w:hAnsi="Arial" w:cs="Arial"/>
-              </w:rPr>
-            </w:pPr>
-            <w:r>
-              <w:rPr>
-                <w:rFonts w:ascii="Arial" w:hAnsi="Arial" w:cs="Arial"/>
-              </w:rPr>
-              <w:t>Finalizar Saída de Aluno</w:t>
-            </w:r>
-          </w:p>
-        </w:tc>
-      </w:tr>
-    </w:tbl>
-    <w:p>
-      <w:pPr>
-        <w:rPr>
-          <w:rFonts w:ascii="Arial" w:hAnsi="Arial" w:cs="Arial"/>
-        </w:rPr>
-      </w:pPr>
-    </w:p>
-    <w:p>
-      <w:pPr>
-        <w:rPr>
-          <w:rFonts w:ascii="Arial" w:hAnsi="Arial" w:cs="Arial"/>
-        </w:rPr>
-      </w:pPr>
-      <w:r>
-        <w:rPr>
-          <w:rFonts w:ascii="Arial" w:hAnsi="Arial" w:cs="Arial"/>
-        </w:rPr>
-        <w:br w:type="page"/>
-      </w:r>
-    </w:p>
-    <w:tbl>
-      <w:tblPr>
-        <w:tblStyle w:val="Tabelacomgrade"/>
-        <w:tblW w:w="8926" w:type="dxa"/>
-        <w:tblLook w:val="04A0" w:firstRow="1" w:lastRow="0" w:firstColumn="1" w:lastColumn="0" w:noHBand="0" w:noVBand="1"/>
-      </w:tblPr>
-      <w:tblGrid>
-        <w:gridCol w:w="3256"/>
-        <w:gridCol w:w="5670"/>
-      </w:tblGrid>
-      <w:tr>
-        <w:tc>
-          <w:tcPr>
-            <w:tcW w:w="3256" w:type="dxa"/>
-          </w:tcPr>
-          <w:p>
-            <w:pPr>
-              <w:rPr>
-                <w:rFonts w:ascii="Arial" w:hAnsi="Arial" w:cs="Arial"/>
-                <w:b/>
-              </w:rPr>
-            </w:pPr>
-            <w:r>
-              <w:rPr>
-                <w:rFonts w:ascii="Arial" w:hAnsi="Arial" w:cs="Arial"/>
-                <w:b/>
-              </w:rPr>
-              <w:lastRenderedPageBreak/>
-              <w:t>Nome do Caso de Uso</w:t>
-            </w:r>
-          </w:p>
-        </w:tc>
-        <w:tc>
-          <w:tcPr>
-            <w:tcW w:w="5670" w:type="dxa"/>
-          </w:tcPr>
-          <w:p>
-            <w:pPr>
-              <w:rPr>
-                <w:rFonts w:ascii="Arial" w:hAnsi="Arial" w:cs="Arial"/>
-                <w:b/>
-              </w:rPr>
-            </w:pPr>
-          </w:p>
-        </w:tc>
-      </w:tr>
-      <w:tr>
-        <w:tc>
-          <w:tcPr>
-            <w:tcW w:w="3256" w:type="dxa"/>
-          </w:tcPr>
-          <w:p>
-            <w:pPr>
-              <w:rPr>
-                <w:rFonts w:ascii="Arial" w:hAnsi="Arial" w:cs="Arial"/>
-                <w:b/>
-              </w:rPr>
-            </w:pPr>
-            <w:r>
-              <w:rPr>
-                <w:rFonts w:ascii="Arial" w:hAnsi="Arial" w:cs="Arial"/>
-                <w:b/>
-              </w:rPr>
-              <w:t>Caso de Uso Geral</w:t>
-            </w:r>
-          </w:p>
-        </w:tc>
-        <w:tc>
-          <w:tcPr>
-            <w:tcW w:w="5670" w:type="dxa"/>
-          </w:tcPr>
-          <w:p>
-            <w:pPr>
-              <w:rPr>
-                <w:rFonts w:ascii="Arial" w:hAnsi="Arial" w:cs="Arial"/>
-              </w:rPr>
-            </w:pPr>
-          </w:p>
-        </w:tc>
-      </w:tr>
-      <w:tr>
-        <w:tc>
-          <w:tcPr>
-            <w:tcW w:w="3256" w:type="dxa"/>
-          </w:tcPr>
-          <w:p>
-            <w:pPr>
-              <w:rPr>
-                <w:rFonts w:ascii="Arial" w:hAnsi="Arial" w:cs="Arial"/>
-                <w:b/>
-              </w:rPr>
-            </w:pPr>
-            <w:r>
-              <w:rPr>
-                <w:rFonts w:ascii="Arial" w:hAnsi="Arial" w:cs="Arial"/>
-                <w:b/>
-              </w:rPr>
-              <w:t>Ator Principal</w:t>
-            </w:r>
-          </w:p>
-        </w:tc>
-        <w:tc>
-          <w:tcPr>
-            <w:tcW w:w="5670" w:type="dxa"/>
-          </w:tcPr>
-          <w:p>
-            <w:pPr>
-              <w:rPr>
-                <w:rFonts w:ascii="Arial" w:hAnsi="Arial" w:cs="Arial"/>
-              </w:rPr>
-            </w:pPr>
-          </w:p>
-        </w:tc>
-      </w:tr>
-      <w:tr>
-        <w:tc>
-          <w:tcPr>
-            <w:tcW w:w="3256" w:type="dxa"/>
-          </w:tcPr>
-          <w:p>
-            <w:pPr>
-              <w:rPr>
-                <w:rFonts w:ascii="Arial" w:hAnsi="Arial" w:cs="Arial"/>
-                <w:b/>
-              </w:rPr>
-            </w:pPr>
-            <w:r>
-              <w:rPr>
-                <w:rFonts w:ascii="Arial" w:hAnsi="Arial" w:cs="Arial"/>
-                <w:b/>
-              </w:rPr>
-              <w:t>Ator Secundários</w:t>
-            </w:r>
-          </w:p>
-        </w:tc>
-        <w:tc>
-          <w:tcPr>
-            <w:tcW w:w="5670" w:type="dxa"/>
-          </w:tcPr>
-          <w:p>
-            <w:pPr>
-              <w:rPr>
-                <w:rFonts w:ascii="Arial" w:hAnsi="Arial" w:cs="Arial"/>
-              </w:rPr>
-            </w:pPr>
-          </w:p>
-        </w:tc>
-      </w:tr>
-      <w:tr>
-        <w:tc>
-          <w:tcPr>
-            <w:tcW w:w="3256" w:type="dxa"/>
-          </w:tcPr>
-          <w:p>
-            <w:pPr>
-              <w:rPr>
-                <w:rFonts w:ascii="Arial" w:hAnsi="Arial" w:cs="Arial"/>
-                <w:b/>
-              </w:rPr>
-            </w:pPr>
-            <w:r>
-              <w:rPr>
-                <w:rFonts w:ascii="Arial" w:hAnsi="Arial" w:cs="Arial"/>
-                <w:b/>
-              </w:rPr>
-              <w:t>Resumo</w:t>
-            </w:r>
-          </w:p>
-        </w:tc>
-        <w:tc>
-          <w:tcPr>
-            <w:tcW w:w="5670" w:type="dxa"/>
-          </w:tcPr>
-          <w:p>
-            <w:pPr>
-              <w:rPr>
-                <w:rFonts w:ascii="Arial" w:hAnsi="Arial" w:cs="Arial"/>
-              </w:rPr>
-            </w:pPr>
-          </w:p>
-        </w:tc>
-      </w:tr>
-      <w:tr>
-        <w:tc>
-          <w:tcPr>
-            <w:tcW w:w="3256" w:type="dxa"/>
-          </w:tcPr>
-          <w:p>
-            <w:pPr>
-              <w:rPr>
-                <w:rFonts w:ascii="Arial" w:hAnsi="Arial" w:cs="Arial"/>
-                <w:b/>
-              </w:rPr>
-            </w:pPr>
-            <w:r>
-              <w:rPr>
-                <w:rFonts w:ascii="Arial" w:hAnsi="Arial" w:cs="Arial"/>
-                <w:b/>
-              </w:rPr>
-              <w:t>Pré-Condições</w:t>
-            </w:r>
-          </w:p>
-        </w:tc>
-        <w:tc>
-          <w:tcPr>
-            <w:tcW w:w="5670" w:type="dxa"/>
-          </w:tcPr>
-          <w:p>
-            <w:pPr>
-              <w:rPr>
-                <w:rFonts w:ascii="Arial" w:hAnsi="Arial" w:cs="Arial"/>
-              </w:rPr>
-            </w:pPr>
-          </w:p>
-        </w:tc>
-      </w:tr>
-      <w:tr>
-        <w:tc>
-          <w:tcPr>
-            <w:tcW w:w="3256" w:type="dxa"/>
-          </w:tcPr>
-          <w:p>
-            <w:pPr>
-              <w:rPr>
-                <w:rFonts w:ascii="Arial" w:hAnsi="Arial" w:cs="Arial"/>
-                <w:b/>
-              </w:rPr>
-            </w:pPr>
-            <w:r>
-              <w:rPr>
-                <w:rFonts w:ascii="Arial" w:hAnsi="Arial" w:cs="Arial"/>
-                <w:b/>
-              </w:rPr>
-              <w:t>Pós-Condições</w:t>
-            </w:r>
-          </w:p>
-        </w:tc>
-        <w:tc>
-          <w:tcPr>
-            <w:tcW w:w="5670" w:type="dxa"/>
-          </w:tcPr>
-          <w:p>
-            <w:pPr>
-              <w:rPr>
-                <w:rFonts w:ascii="Arial" w:hAnsi="Arial" w:cs="Arial"/>
-              </w:rPr>
-            </w:pPr>
-          </w:p>
-        </w:tc>
-      </w:tr>
-      <w:tr>
-        <w:tc>
-          <w:tcPr>
-            <w:tcW w:w="8926" w:type="dxa"/>
-            <w:gridSpan w:val="2"/>
-          </w:tcPr>
-          <w:p>
-            <w:pPr>
-              <w:rPr>
-                <w:rFonts w:ascii="Arial" w:hAnsi="Arial" w:cs="Arial"/>
-                <w:b/>
-              </w:rPr>
-            </w:pPr>
-            <w:r>
-              <w:rPr>
-                <w:rFonts w:ascii="Arial" w:hAnsi="Arial" w:cs="Arial"/>
-                <w:b/>
-              </w:rPr>
-              <w:t xml:space="preserve">Fluxo Principal </w:t>
-            </w:r>
-          </w:p>
-        </w:tc>
-      </w:tr>
-      <w:tr>
-        <w:tc>
-          <w:tcPr>
-            <w:tcW w:w="3256" w:type="dxa"/>
-          </w:tcPr>
-          <w:p>
-            <w:pPr>
-              <w:rPr>
-                <w:rFonts w:ascii="Arial" w:hAnsi="Arial" w:cs="Arial"/>
-                <w:b/>
-              </w:rPr>
-            </w:pPr>
-            <w:r>
-              <w:rPr>
-                <w:rFonts w:ascii="Arial" w:hAnsi="Arial" w:cs="Arial"/>
-                <w:b/>
-              </w:rPr>
-              <w:t>Ações do Ator</w:t>
-            </w:r>
-          </w:p>
-        </w:tc>
-        <w:tc>
-          <w:tcPr>
-            <w:tcW w:w="5670" w:type="dxa"/>
-          </w:tcPr>
-          <w:p>
-            <w:pPr>
-              <w:rPr>
-                <w:rFonts w:ascii="Arial" w:hAnsi="Arial" w:cs="Arial"/>
-                <w:b/>
-              </w:rPr>
-            </w:pPr>
-            <w:r>
-              <w:rPr>
-                <w:rFonts w:ascii="Arial" w:hAnsi="Arial" w:cs="Arial"/>
-                <w:b/>
-              </w:rPr>
-              <w:t>Ações do Sistema</w:t>
-            </w:r>
-          </w:p>
-        </w:tc>
-      </w:tr>
-      <w:tr>
-        <w:tc>
-          <w:tcPr>
-            <w:tcW w:w="3256" w:type="dxa"/>
-          </w:tcPr>
-          <w:p>
-            <w:pPr>
-              <w:rPr>
-                <w:rFonts w:ascii="Arial" w:hAnsi="Arial" w:cs="Arial"/>
-              </w:rPr>
-            </w:pPr>
-          </w:p>
-        </w:tc>
-        <w:tc>
-          <w:tcPr>
-            <w:tcW w:w="5670" w:type="dxa"/>
-          </w:tcPr>
-          <w:p>
-            <w:pPr>
-              <w:rPr>
-                <w:rFonts w:ascii="Arial" w:hAnsi="Arial" w:cs="Arial"/>
-              </w:rPr>
-            </w:pPr>
-          </w:p>
-        </w:tc>
-      </w:tr>
-      <w:tr>
-        <w:tc>
-          <w:tcPr>
-            <w:tcW w:w="3256" w:type="dxa"/>
-          </w:tcPr>
-          <w:p>
-            <w:pPr>
-              <w:rPr>
-                <w:rFonts w:ascii="Arial" w:hAnsi="Arial" w:cs="Arial"/>
-              </w:rPr>
-            </w:pPr>
-          </w:p>
-        </w:tc>
-        <w:tc>
-          <w:tcPr>
-            <w:tcW w:w="5670" w:type="dxa"/>
-          </w:tcPr>
-          <w:p>
-            <w:pPr>
-              <w:pStyle w:val="PargrafodaLista"/>
-              <w:rPr>
-                <w:rFonts w:ascii="Arial" w:hAnsi="Arial" w:cs="Arial"/>
-              </w:rPr>
-            </w:pPr>
-          </w:p>
-        </w:tc>
-      </w:tr>
-      <w:tr>
-        <w:tc>
-          <w:tcPr>
-            <w:tcW w:w="3256" w:type="dxa"/>
-          </w:tcPr>
-          <w:p>
-            <w:pPr>
-              <w:pStyle w:val="PargrafodaLista"/>
-              <w:rPr>
-                <w:rFonts w:ascii="Arial" w:hAnsi="Arial" w:cs="Arial"/>
-              </w:rPr>
-            </w:pPr>
-          </w:p>
-        </w:tc>
-        <w:tc>
-          <w:tcPr>
-            <w:tcW w:w="5670" w:type="dxa"/>
-          </w:tcPr>
-          <w:p>
-            <w:pPr>
-              <w:rPr>
-                <w:rFonts w:ascii="Arial" w:hAnsi="Arial" w:cs="Arial"/>
-              </w:rPr>
-            </w:pPr>
-          </w:p>
-        </w:tc>
-      </w:tr>
-      <w:tr>
-        <w:tc>
-          <w:tcPr>
-            <w:tcW w:w="3256" w:type="dxa"/>
-          </w:tcPr>
-          <w:p>
-            <w:pPr>
-              <w:rPr>
-                <w:rFonts w:ascii="Arial" w:hAnsi="Arial" w:cs="Arial"/>
-              </w:rPr>
-            </w:pPr>
-          </w:p>
-        </w:tc>
-        <w:tc>
-          <w:tcPr>
-            <w:tcW w:w="5670" w:type="dxa"/>
-          </w:tcPr>
-          <w:p>
-            <w:pPr>
-              <w:pStyle w:val="PargrafodaLista"/>
-              <w:rPr>
-                <w:rFonts w:ascii="Arial" w:hAnsi="Arial" w:cs="Arial"/>
-              </w:rPr>
-            </w:pPr>
-          </w:p>
-        </w:tc>
-      </w:tr>
-      <w:tr>
-        <w:tc>
-          <w:tcPr>
-            <w:tcW w:w="3256" w:type="dxa"/>
-          </w:tcPr>
-          <w:p>
-            <w:pPr>
-              <w:rPr>
-                <w:rFonts w:ascii="Arial" w:hAnsi="Arial" w:cs="Arial"/>
-                <w:b/>
-              </w:rPr>
-            </w:pPr>
-            <w:r>
-              <w:rPr>
-                <w:rFonts w:ascii="Arial" w:hAnsi="Arial" w:cs="Arial"/>
-                <w:b/>
-              </w:rPr>
-              <w:t>Restrições / Validações</w:t>
-            </w:r>
-          </w:p>
-        </w:tc>
-        <w:tc>
-          <w:tcPr>
-            <w:tcW w:w="5670" w:type="dxa"/>
-          </w:tcPr>
-          <w:p>
-            <w:pPr>
-              <w:pStyle w:val="PargrafodaLista"/>
-              <w:rPr>
-                <w:rFonts w:ascii="Arial" w:hAnsi="Arial" w:cs="Arial"/>
-              </w:rPr>
-            </w:pPr>
-          </w:p>
-        </w:tc>
-      </w:tr>
-      <w:tr>
-        <w:tc>
-          <w:tcPr>
-            <w:tcW w:w="3256" w:type="dxa"/>
-          </w:tcPr>
-          <w:p>
-            <w:pPr>
-              <w:rPr>
-                <w:rFonts w:ascii="Arial" w:hAnsi="Arial" w:cs="Arial"/>
-              </w:rPr>
-            </w:pPr>
-          </w:p>
-        </w:tc>
-        <w:tc>
-          <w:tcPr>
-            <w:tcW w:w="5670" w:type="dxa"/>
-          </w:tcPr>
-          <w:p>
-            <w:pPr>
-              <w:pStyle w:val="PargrafodaLista"/>
-              <w:rPr>
-                <w:rFonts w:ascii="Arial" w:hAnsi="Arial" w:cs="Arial"/>
-              </w:rPr>
-            </w:pPr>
-          </w:p>
-        </w:tc>
-      </w:tr>
-      <w:tr>
-        <w:tc>
-          <w:tcPr>
-            <w:tcW w:w="8926" w:type="dxa"/>
-            <w:gridSpan w:val="2"/>
-          </w:tcPr>
-          <w:p>
-            <w:pPr>
-              <w:rPr>
-                <w:rFonts w:ascii="Arial" w:hAnsi="Arial" w:cs="Arial"/>
-                <w:b/>
-              </w:rPr>
-            </w:pPr>
-            <w:r>
-              <w:rPr>
-                <w:rFonts w:ascii="Arial" w:hAnsi="Arial" w:cs="Arial"/>
-                <w:b/>
-              </w:rPr>
-              <w:t xml:space="preserve">Fluxo Alternativo – </w:t>
-            </w:r>
-          </w:p>
-        </w:tc>
-      </w:tr>
-      <w:tr>
-        <w:tc>
-          <w:tcPr>
-            <w:tcW w:w="3256" w:type="dxa"/>
-          </w:tcPr>
-          <w:p>
-            <w:pPr>
-              <w:rPr>
-                <w:rFonts w:ascii="Arial" w:hAnsi="Arial" w:cs="Arial"/>
-                <w:b/>
-              </w:rPr>
-            </w:pPr>
-            <w:r>
-              <w:rPr>
-                <w:rFonts w:ascii="Arial" w:hAnsi="Arial" w:cs="Arial"/>
-                <w:b/>
-              </w:rPr>
-              <w:t>Ações do Ator</w:t>
-            </w:r>
-          </w:p>
-        </w:tc>
-        <w:tc>
-          <w:tcPr>
-            <w:tcW w:w="5670" w:type="dxa"/>
-          </w:tcPr>
-          <w:p>
-            <w:pPr>
-              <w:rPr>
-                <w:rFonts w:ascii="Arial" w:hAnsi="Arial" w:cs="Arial"/>
-                <w:b/>
-              </w:rPr>
-            </w:pPr>
-            <w:r>
-              <w:rPr>
-                <w:rFonts w:ascii="Arial" w:hAnsi="Arial" w:cs="Arial"/>
-                <w:b/>
-              </w:rPr>
-              <w:t>Ações do Sistema</w:t>
-            </w:r>
-          </w:p>
-        </w:tc>
-      </w:tr>
-      <w:tr>
-        <w:tc>
-          <w:tcPr>
-            <w:tcW w:w="3256" w:type="dxa"/>
-          </w:tcPr>
-          <w:p>
-            <w:pPr>
-              <w:pStyle w:val="PargrafodaLista"/>
-              <w:rPr>
-                <w:rFonts w:ascii="Arial" w:hAnsi="Arial" w:cs="Arial"/>
-              </w:rPr>
-            </w:pPr>
-          </w:p>
-        </w:tc>
-        <w:tc>
-          <w:tcPr>
-            <w:tcW w:w="5670" w:type="dxa"/>
-          </w:tcPr>
-          <w:p>
-            <w:pPr>
-              <w:rPr>
-                <w:rFonts w:ascii="Arial" w:hAnsi="Arial" w:cs="Arial"/>
-              </w:rPr>
-            </w:pPr>
-          </w:p>
-        </w:tc>
-      </w:tr>
-      <w:tr>
-        <w:tc>
-          <w:tcPr>
-            <w:tcW w:w="3256" w:type="dxa"/>
-          </w:tcPr>
-          <w:p>
-            <w:pPr>
-              <w:pStyle w:val="PargrafodaLista"/>
-              <w:rPr>
-                <w:rFonts w:ascii="Arial" w:hAnsi="Arial" w:cs="Arial"/>
-              </w:rPr>
-            </w:pPr>
-          </w:p>
-        </w:tc>
-        <w:tc>
-          <w:tcPr>
-            <w:tcW w:w="5670" w:type="dxa"/>
-          </w:tcPr>
-          <w:p>
-            <w:pPr>
-              <w:rPr>
-                <w:rFonts w:ascii="Arial" w:hAnsi="Arial" w:cs="Arial"/>
-              </w:rPr>
-            </w:pPr>
-          </w:p>
-        </w:tc>
-      </w:tr>
-      <w:tr>
-        <w:tc>
-          <w:tcPr>
-            <w:tcW w:w="3256" w:type="dxa"/>
-          </w:tcPr>
-          <w:p>
-            <w:pPr>
-              <w:rPr>
-                <w:rFonts w:ascii="Arial" w:hAnsi="Arial" w:cs="Arial"/>
-              </w:rPr>
-            </w:pPr>
-          </w:p>
-        </w:tc>
-        <w:tc>
-          <w:tcPr>
-            <w:tcW w:w="5670" w:type="dxa"/>
-          </w:tcPr>
-          <w:p>
-            <w:pPr>
-              <w:pStyle w:val="PargrafodaLista"/>
-              <w:rPr>
-                <w:rFonts w:ascii="Arial" w:hAnsi="Arial" w:cs="Arial"/>
-              </w:rPr>
-            </w:pPr>
-          </w:p>
-        </w:tc>
-      </w:tr>
-      <w:tr>
-        <w:tc>
-          <w:tcPr>
-            <w:tcW w:w="3256" w:type="dxa"/>
-          </w:tcPr>
-          <w:p>
-            <w:pPr>
-              <w:rPr>
-                <w:rFonts w:ascii="Arial" w:hAnsi="Arial" w:cs="Arial"/>
-              </w:rPr>
-            </w:pPr>
-          </w:p>
-        </w:tc>
-        <w:tc>
-          <w:tcPr>
-            <w:tcW w:w="5670" w:type="dxa"/>
-          </w:tcPr>
-          <w:p>
-            <w:pPr>
-              <w:pStyle w:val="PargrafodaLista"/>
-              <w:rPr>
-                <w:rFonts w:ascii="Arial" w:hAnsi="Arial" w:cs="Arial"/>
-              </w:rPr>
-            </w:pPr>
-          </w:p>
-        </w:tc>
-      </w:tr>
-      <w:tr>
-        <w:tc>
-          <w:tcPr>
-            <w:tcW w:w="8926" w:type="dxa"/>
-            <w:gridSpan w:val="2"/>
-          </w:tcPr>
-          <w:p>
-            <w:pPr>
-              <w:rPr>
-                <w:rFonts w:ascii="Arial" w:hAnsi="Arial" w:cs="Arial"/>
-                <w:b/>
-              </w:rPr>
-            </w:pPr>
-            <w:r>
-              <w:rPr>
-                <w:rFonts w:ascii="Arial" w:hAnsi="Arial" w:cs="Arial"/>
-                <w:b/>
-              </w:rPr>
-              <w:t>Fluxo de Exce</w:t>
-            </w:r>
-            <w:r>
-              <w:rPr>
-                <w:rFonts w:ascii="Arial" w:hAnsi="Arial" w:cs="Arial"/>
-                <w:b/>
-              </w:rPr>
-              <w:t>ção</w:t>
-            </w:r>
-            <w:r>
-              <w:rPr>
-                <w:rFonts w:ascii="Arial" w:hAnsi="Arial" w:cs="Arial"/>
-                <w:b/>
-              </w:rPr>
-              <w:t xml:space="preserve"> – </w:t>
-            </w:r>
-          </w:p>
-        </w:tc>
-      </w:tr>
-      <w:tr>
-        <w:tc>
-          <w:tcPr>
-            <w:tcW w:w="3256" w:type="dxa"/>
-          </w:tcPr>
-          <w:p>
-            <w:pPr>
-              <w:rPr>
-                <w:rFonts w:ascii="Arial" w:hAnsi="Arial" w:cs="Arial"/>
-                <w:b/>
-              </w:rPr>
-            </w:pPr>
-            <w:r>
-              <w:rPr>
-                <w:rFonts w:ascii="Arial" w:hAnsi="Arial" w:cs="Arial"/>
-                <w:b/>
-              </w:rPr>
-              <w:t>Ações do Ator</w:t>
-            </w:r>
-          </w:p>
-        </w:tc>
-        <w:tc>
-          <w:tcPr>
-            <w:tcW w:w="5670" w:type="dxa"/>
-          </w:tcPr>
-          <w:p>
-            <w:pPr>
-              <w:rPr>
-                <w:rFonts w:ascii="Arial" w:hAnsi="Arial" w:cs="Arial"/>
-                <w:b/>
-              </w:rPr>
-            </w:pPr>
-            <w:r>
-              <w:rPr>
-                <w:rFonts w:ascii="Arial" w:hAnsi="Arial" w:cs="Arial"/>
-                <w:b/>
-              </w:rPr>
-              <w:t>Ações do Sistema</w:t>
-            </w:r>
-          </w:p>
-        </w:tc>
-      </w:tr>
-      <w:tr>
-        <w:tc>
-          <w:tcPr>
-            <w:tcW w:w="3256" w:type="dxa"/>
-          </w:tcPr>
-          <w:p>
-            <w:pPr>
-              <w:pStyle w:val="PargrafodaLista"/>
-              <w:rPr>
-                <w:rFonts w:ascii="Arial" w:hAnsi="Arial" w:cs="Arial"/>
-              </w:rPr>
-            </w:pPr>
-          </w:p>
-        </w:tc>
-        <w:tc>
-          <w:tcPr>
-            <w:tcW w:w="5670" w:type="dxa"/>
-          </w:tcPr>
-          <w:p>
-            <w:pPr>
-              <w:rPr>
-                <w:rFonts w:ascii="Arial" w:hAnsi="Arial" w:cs="Arial"/>
-                <w:b/>
-              </w:rPr>
-            </w:pPr>
-          </w:p>
-        </w:tc>
-      </w:tr>
-      <w:tr>
-        <w:tc>
-          <w:tcPr>
-            <w:tcW w:w="3256" w:type="dxa"/>
-          </w:tcPr>
-          <w:p>
-            <w:pPr>
-              <w:rPr>
-                <w:rFonts w:ascii="Arial" w:hAnsi="Arial" w:cs="Arial"/>
-                <w:b/>
-              </w:rPr>
-            </w:pPr>
-          </w:p>
-        </w:tc>
-        <w:tc>
-          <w:tcPr>
-            <w:tcW w:w="5670" w:type="dxa"/>
-          </w:tcPr>
-          <w:p>
-            <w:pPr>
-              <w:pStyle w:val="PargrafodaLista"/>
-              <w:rPr>
-                <w:rFonts w:ascii="Arial" w:hAnsi="Arial" w:cs="Arial"/>
-              </w:rPr>
-            </w:pPr>
-          </w:p>
-        </w:tc>
-      </w:tr>
-      <w:tr>
-        <w:tc>
-          <w:tcPr>
-            <w:tcW w:w="3256" w:type="dxa"/>
-          </w:tcPr>
-          <w:p>
-            <w:pPr>
-              <w:rPr>
-                <w:rFonts w:ascii="Arial" w:hAnsi="Arial" w:cs="Arial"/>
-                <w:b/>
-              </w:rPr>
-            </w:pPr>
-          </w:p>
-        </w:tc>
-        <w:tc>
-          <w:tcPr>
-            <w:tcW w:w="5670" w:type="dxa"/>
-          </w:tcPr>
-          <w:p>
-            <w:pPr>
-              <w:rPr>
-                <w:rFonts w:ascii="Arial" w:hAnsi="Arial" w:cs="Arial"/>
-                <w:b/>
-              </w:rPr>
-            </w:pPr>
-          </w:p>
-        </w:tc>
-      </w:tr>
-    </w:tbl>
-    <w:p>
-      <w:pPr>
-        <w:rPr>
-          <w:rFonts w:ascii="Arial" w:hAnsi="Arial" w:cs="Arial"/>
-        </w:rPr>
-      </w:pPr>
-    </w:p>
-    <w:p>
-      <w:pPr>
-        <w:rPr>
-          <w:rFonts w:ascii="Arial" w:hAnsi="Arial" w:cs="Arial"/>
-        </w:rPr>
-      </w:pPr>
-      <w:bookmarkStart w:id="2" w:name="_GoBack"/>
-      <w:bookmarkEnd w:id="2"/>
     </w:p>
     <w:p>
       <w:pPr>
@@ -4158,7 +3379,7 @@
 
 <file path=word/comments.xml><?xml version="1.0" encoding="utf-8"?>
 <w:comments xmlns:wpc="http://schemas.microsoft.com/office/word/2010/wordprocessingCanvas" xmlns:mc="http://schemas.openxmlformats.org/markup-compatibility/2006" xmlns:o="urn:schemas-microsoft-com:office:office" xmlns:r="http://schemas.openxmlformats.org/officeDocument/2006/relationships" xmlns:m="http://schemas.openxmlformats.org/officeDocument/2006/math" xmlns:v="urn:schemas-microsoft-com:vml" xmlns:wp14="http://schemas.microsoft.com/office/word/2010/wordprocessingDrawing" xmlns:wp="http://schemas.openxmlformats.org/drawingml/2006/wordprocessingDrawing" xmlns:w10="urn:schemas-microsoft-com:office:word" xmlns:w="http://schemas.openxmlformats.org/wordprocessingml/2006/main" xmlns:w14="http://schemas.microsoft.com/office/word/2010/wordml" xmlns:w15="http://schemas.microsoft.com/office/word/2012/wordml" xmlns:wpg="http://schemas.microsoft.com/office/word/2010/wordprocessingGroup" xmlns:wpi="http://schemas.microsoft.com/office/word/2010/wordprocessingInk" xmlns:wne="http://schemas.microsoft.com/office/word/2006/wordml" xmlns:wps="http://schemas.microsoft.com/office/word/2010/wordprocessingShape" mc:Ignorable="w14 w15 wp14">
-  <w:comment w:id="0" w:author="Michele Frois" w:date="2015-04-19T01:18:00Z" w:initials="MF">
+  <w:comment w:id="0" w:author="Beatriz" w:date="2015-04-19T18:42:00Z" w:initials="B">
     <w:p>
       <w:pPr>
         <w:pStyle w:val="Textodecomentrio"/>
@@ -4170,11 +3391,17 @@
         <w:annotationRef/>
       </w:r>
       <w:r>
-        <w:t>Não sei se eles são considerados atores secundários, ao meu ver sim.</w:t>
+        <w:t>Mais uma vez lembrando</w:t>
+      </w:r>
+      <w:r>
+        <w:t xml:space="preserve">, que cadastro não faz parte do processo de saida </w:t>
+      </w:r>
+      <w:r>
+        <w:sym w:font="Wingdings" w:char="F04A"/>
       </w:r>
     </w:p>
   </w:comment>
-  <w:comment w:id="1" w:author="Michele Frois" w:date="2015-04-19T01:19:00Z" w:initials="MF">
+  <w:comment w:id="5" w:author="Beatriz" w:date="2015-04-20T02:02:00Z" w:initials="B">
     <w:p>
       <w:pPr>
         <w:pStyle w:val="Textodecomentrio"/>
@@ -4186,7 +3413,15 @@
         <w:annotationRef/>
       </w:r>
       <w:r>
-        <w:t>Coloquei o vigilante, pois é ele quem registra saída (colabora indiretamente).</w:t>
+        <w:t xml:space="preserve">Caso de uso um pouco pequeno ao meu ver, podia estar dentro de </w:t>
+      </w:r>
+      <w:proofErr w:type="gramStart"/>
+      <w:r>
+        <w:t>outro essa</w:t>
+      </w:r>
+      <w:proofErr w:type="gramEnd"/>
+      <w:r>
+        <w:t xml:space="preserve"> etapa.</w:t>
       </w:r>
     </w:p>
   </w:comment>
@@ -4195,14 +3430,14 @@
 
 <file path=word/commentsExtended.xml><?xml version="1.0" encoding="utf-8"?>
 <w15:commentsEx xmlns:wpc="http://schemas.microsoft.com/office/word/2010/wordprocessingCanvas" xmlns:mc="http://schemas.openxmlformats.org/markup-compatibility/2006" xmlns:o="urn:schemas-microsoft-com:office:office" xmlns:r="http://schemas.openxmlformats.org/officeDocument/2006/relationships" xmlns:m="http://schemas.openxmlformats.org/officeDocument/2006/math" xmlns:v="urn:schemas-microsoft-com:vml" xmlns:wp14="http://schemas.microsoft.com/office/word/2010/wordprocessingDrawing" xmlns:wp="http://schemas.openxmlformats.org/drawingml/2006/wordprocessingDrawing" xmlns:w10="urn:schemas-microsoft-com:office:word" xmlns:w="http://schemas.openxmlformats.org/wordprocessingml/2006/main" xmlns:w14="http://schemas.microsoft.com/office/word/2010/wordml" xmlns:w15="http://schemas.microsoft.com/office/word/2012/wordml" xmlns:wpg="http://schemas.microsoft.com/office/word/2010/wordprocessingGroup" xmlns:wpi="http://schemas.microsoft.com/office/word/2010/wordprocessingInk" xmlns:wne="http://schemas.microsoft.com/office/word/2006/wordml" xmlns:wps="http://schemas.microsoft.com/office/word/2010/wordprocessingShape" mc:Ignorable="w14 w15 wp14">
-  <w15:commentEx w15:paraId="2685D727" w15:done="0"/>
-  <w15:commentEx w15:paraId="779BC7FC" w15:done="0"/>
+  <w15:commentEx w15:paraId="686DD9B7" w15:done="0"/>
+  <w15:commentEx w15:paraId="5A40E797" w15:done="0"/>
 </w15:commentsEx>
 </file>
 
 <file path=word/numbering.xml><?xml version="1.0" encoding="utf-8"?>
 <w:numbering xmlns:wpc="http://schemas.microsoft.com/office/word/2010/wordprocessingCanvas" xmlns:mc="http://schemas.openxmlformats.org/markup-compatibility/2006" xmlns:o="urn:schemas-microsoft-com:office:office" xmlns:r="http://schemas.openxmlformats.org/officeDocument/2006/relationships" xmlns:m="http://schemas.openxmlformats.org/officeDocument/2006/math" xmlns:v="urn:schemas-microsoft-com:vml" xmlns:wp14="http://schemas.microsoft.com/office/word/2010/wordprocessingDrawing" xmlns:wp="http://schemas.openxmlformats.org/drawingml/2006/wordprocessingDrawing" xmlns:w10="urn:schemas-microsoft-com:office:word" xmlns:w="http://schemas.openxmlformats.org/wordprocessingml/2006/main" xmlns:w14="http://schemas.microsoft.com/office/word/2010/wordml" xmlns:w15="http://schemas.microsoft.com/office/word/2012/wordml" xmlns:wpg="http://schemas.microsoft.com/office/word/2010/wordprocessingGroup" xmlns:wpi="http://schemas.microsoft.com/office/word/2010/wordprocessingInk" xmlns:wne="http://schemas.microsoft.com/office/word/2006/wordml" xmlns:wps="http://schemas.microsoft.com/office/word/2010/wordprocessingShape" mc:Ignorable="w14 w15 wp14">
-  <w:abstractNum w:abstractNumId="0">
+  <w:abstractNum w:abstractNumId="0" w15:restartNumberingAfterBreak="0">
     <w:nsid w:val="05E43549"/>
     <w:multiLevelType w:val="hybridMultilevel"/>
     <w:tmpl w:val="8C3A26DE"/>
@@ -4291,7 +3526,7 @@
       </w:pPr>
     </w:lvl>
   </w:abstractNum>
-  <w:abstractNum w:abstractNumId="1">
+  <w:abstractNum w:abstractNumId="1" w15:restartNumberingAfterBreak="0">
     <w:nsid w:val="1B80385C"/>
     <w:multiLevelType w:val="hybridMultilevel"/>
     <w:tmpl w:val="1A88495E"/>
@@ -4380,7 +3615,7 @@
       </w:pPr>
     </w:lvl>
   </w:abstractNum>
-  <w:abstractNum w:abstractNumId="2">
+  <w:abstractNum w:abstractNumId="2" w15:restartNumberingAfterBreak="0">
     <w:nsid w:val="1CEA7342"/>
     <w:multiLevelType w:val="hybridMultilevel"/>
     <w:tmpl w:val="F38AA6EE"/>
@@ -4469,7 +3704,7 @@
       </w:pPr>
     </w:lvl>
   </w:abstractNum>
-  <w:abstractNum w:abstractNumId="3">
+  <w:abstractNum w:abstractNumId="3" w15:restartNumberingAfterBreak="0">
     <w:nsid w:val="207560CB"/>
     <w:multiLevelType w:val="hybridMultilevel"/>
     <w:tmpl w:val="9EC229C4"/>
@@ -4558,7 +3793,7 @@
       </w:pPr>
     </w:lvl>
   </w:abstractNum>
-  <w:abstractNum w:abstractNumId="4">
+  <w:abstractNum w:abstractNumId="4" w15:restartNumberingAfterBreak="0">
     <w:nsid w:val="2A583AA7"/>
     <w:multiLevelType w:val="hybridMultilevel"/>
     <w:tmpl w:val="CA84B1F0"/>
@@ -4647,7 +3882,7 @@
       </w:pPr>
     </w:lvl>
   </w:abstractNum>
-  <w:abstractNum w:abstractNumId="5">
+  <w:abstractNum w:abstractNumId="5" w15:restartNumberingAfterBreak="0">
     <w:nsid w:val="3797533F"/>
     <w:multiLevelType w:val="hybridMultilevel"/>
     <w:tmpl w:val="F8B4A37A"/>
@@ -4736,7 +3971,7 @@
       </w:pPr>
     </w:lvl>
   </w:abstractNum>
-  <w:abstractNum w:abstractNumId="6">
+  <w:abstractNum w:abstractNumId="6" w15:restartNumberingAfterBreak="0">
     <w:nsid w:val="3A87188B"/>
     <w:multiLevelType w:val="hybridMultilevel"/>
     <w:tmpl w:val="941C7B76"/>
@@ -4825,7 +4060,7 @@
       </w:pPr>
     </w:lvl>
   </w:abstractNum>
-  <w:abstractNum w:abstractNumId="7">
+  <w:abstractNum w:abstractNumId="7" w15:restartNumberingAfterBreak="0">
     <w:nsid w:val="3C5F4F47"/>
     <w:multiLevelType w:val="hybridMultilevel"/>
     <w:tmpl w:val="B9907DAE"/>
@@ -4914,7 +4149,96 @@
       </w:pPr>
     </w:lvl>
   </w:abstractNum>
-  <w:abstractNum w:abstractNumId="8">
+  <w:abstractNum w:abstractNumId="8" w15:restartNumberingAfterBreak="0">
+    <w:nsid w:val="434440E2"/>
+    <w:multiLevelType w:val="hybridMultilevel"/>
+    <w:tmpl w:val="966C5D24"/>
+    <w:lvl w:ilvl="0" w:tplc="0416000F">
+      <w:start w:val="1"/>
+      <w:numFmt w:val="decimal"/>
+      <w:lvlText w:val="%1."/>
+      <w:lvlJc w:val="left"/>
+      <w:pPr>
+        <w:ind w:left="502" w:hanging="360"/>
+      </w:pPr>
+      <w:rPr>
+        <w:rFonts w:hint="default"/>
+      </w:rPr>
+    </w:lvl>
+    <w:lvl w:ilvl="1" w:tplc="04160019" w:tentative="1">
+      <w:start w:val="1"/>
+      <w:numFmt w:val="lowerLetter"/>
+      <w:lvlText w:val="%2."/>
+      <w:lvlJc w:val="left"/>
+      <w:pPr>
+        <w:ind w:left="1222" w:hanging="360"/>
+      </w:pPr>
+    </w:lvl>
+    <w:lvl w:ilvl="2" w:tplc="0416001B" w:tentative="1">
+      <w:start w:val="1"/>
+      <w:numFmt w:val="lowerRoman"/>
+      <w:lvlText w:val="%3."/>
+      <w:lvlJc w:val="right"/>
+      <w:pPr>
+        <w:ind w:left="1942" w:hanging="180"/>
+      </w:pPr>
+    </w:lvl>
+    <w:lvl w:ilvl="3" w:tplc="0416000F" w:tentative="1">
+      <w:start w:val="1"/>
+      <w:numFmt w:val="decimal"/>
+      <w:lvlText w:val="%4."/>
+      <w:lvlJc w:val="left"/>
+      <w:pPr>
+        <w:ind w:left="2662" w:hanging="360"/>
+      </w:pPr>
+    </w:lvl>
+    <w:lvl w:ilvl="4" w:tplc="04160019" w:tentative="1">
+      <w:start w:val="1"/>
+      <w:numFmt w:val="lowerLetter"/>
+      <w:lvlText w:val="%5."/>
+      <w:lvlJc w:val="left"/>
+      <w:pPr>
+        <w:ind w:left="3382" w:hanging="360"/>
+      </w:pPr>
+    </w:lvl>
+    <w:lvl w:ilvl="5" w:tplc="0416001B" w:tentative="1">
+      <w:start w:val="1"/>
+      <w:numFmt w:val="lowerRoman"/>
+      <w:lvlText w:val="%6."/>
+      <w:lvlJc w:val="right"/>
+      <w:pPr>
+        <w:ind w:left="4102" w:hanging="180"/>
+      </w:pPr>
+    </w:lvl>
+    <w:lvl w:ilvl="6" w:tplc="0416000F" w:tentative="1">
+      <w:start w:val="1"/>
+      <w:numFmt w:val="decimal"/>
+      <w:lvlText w:val="%7."/>
+      <w:lvlJc w:val="left"/>
+      <w:pPr>
+        <w:ind w:left="4822" w:hanging="360"/>
+      </w:pPr>
+    </w:lvl>
+    <w:lvl w:ilvl="7" w:tplc="04160019" w:tentative="1">
+      <w:start w:val="1"/>
+      <w:numFmt w:val="lowerLetter"/>
+      <w:lvlText w:val="%8."/>
+      <w:lvlJc w:val="left"/>
+      <w:pPr>
+        <w:ind w:left="5542" w:hanging="360"/>
+      </w:pPr>
+    </w:lvl>
+    <w:lvl w:ilvl="8" w:tplc="0416001B" w:tentative="1">
+      <w:start w:val="1"/>
+      <w:numFmt w:val="lowerRoman"/>
+      <w:lvlText w:val="%9."/>
+      <w:lvlJc w:val="right"/>
+      <w:pPr>
+        <w:ind w:left="6262" w:hanging="180"/>
+      </w:pPr>
+    </w:lvl>
+  </w:abstractNum>
+  <w:abstractNum w:abstractNumId="9" w15:restartNumberingAfterBreak="0">
     <w:nsid w:val="44F07698"/>
     <w:multiLevelType w:val="hybridMultilevel"/>
     <w:tmpl w:val="A72272F2"/>
@@ -5003,7 +4327,7 @@
       </w:pPr>
     </w:lvl>
   </w:abstractNum>
-  <w:abstractNum w:abstractNumId="9">
+  <w:abstractNum w:abstractNumId="10" w15:restartNumberingAfterBreak="0">
     <w:nsid w:val="46B26426"/>
     <w:multiLevelType w:val="hybridMultilevel"/>
     <w:tmpl w:val="4B2E98C4"/>
@@ -5092,7 +4416,7 @@
       </w:pPr>
     </w:lvl>
   </w:abstractNum>
-  <w:abstractNum w:abstractNumId="10">
+  <w:abstractNum w:abstractNumId="11" w15:restartNumberingAfterBreak="0">
     <w:nsid w:val="4F651D7E"/>
     <w:multiLevelType w:val="hybridMultilevel"/>
     <w:tmpl w:val="333C0550"/>
@@ -5181,7 +4505,274 @@
       </w:pPr>
     </w:lvl>
   </w:abstractNum>
-  <w:abstractNum w:abstractNumId="11">
+  <w:abstractNum w:abstractNumId="12" w15:restartNumberingAfterBreak="0">
+    <w:nsid w:val="505F007B"/>
+    <w:multiLevelType w:val="hybridMultilevel"/>
+    <w:tmpl w:val="13585C46"/>
+    <w:lvl w:ilvl="0" w:tplc="0416000F">
+      <w:start w:val="1"/>
+      <w:numFmt w:val="decimal"/>
+      <w:lvlText w:val="%1."/>
+      <w:lvlJc w:val="left"/>
+      <w:pPr>
+        <w:ind w:left="720" w:hanging="360"/>
+      </w:pPr>
+      <w:rPr>
+        <w:rFonts w:hint="default"/>
+      </w:rPr>
+    </w:lvl>
+    <w:lvl w:ilvl="1" w:tplc="04160019" w:tentative="1">
+      <w:start w:val="1"/>
+      <w:numFmt w:val="lowerLetter"/>
+      <w:lvlText w:val="%2."/>
+      <w:lvlJc w:val="left"/>
+      <w:pPr>
+        <w:ind w:left="1440" w:hanging="360"/>
+      </w:pPr>
+    </w:lvl>
+    <w:lvl w:ilvl="2" w:tplc="0416001B" w:tentative="1">
+      <w:start w:val="1"/>
+      <w:numFmt w:val="lowerRoman"/>
+      <w:lvlText w:val="%3."/>
+      <w:lvlJc w:val="right"/>
+      <w:pPr>
+        <w:ind w:left="2160" w:hanging="180"/>
+      </w:pPr>
+    </w:lvl>
+    <w:lvl w:ilvl="3" w:tplc="0416000F" w:tentative="1">
+      <w:start w:val="1"/>
+      <w:numFmt w:val="decimal"/>
+      <w:lvlText w:val="%4."/>
+      <w:lvlJc w:val="left"/>
+      <w:pPr>
+        <w:ind w:left="2880" w:hanging="360"/>
+      </w:pPr>
+    </w:lvl>
+    <w:lvl w:ilvl="4" w:tplc="04160019" w:tentative="1">
+      <w:start w:val="1"/>
+      <w:numFmt w:val="lowerLetter"/>
+      <w:lvlText w:val="%5."/>
+      <w:lvlJc w:val="left"/>
+      <w:pPr>
+        <w:ind w:left="3600" w:hanging="360"/>
+      </w:pPr>
+    </w:lvl>
+    <w:lvl w:ilvl="5" w:tplc="0416001B" w:tentative="1">
+      <w:start w:val="1"/>
+      <w:numFmt w:val="lowerRoman"/>
+      <w:lvlText w:val="%6."/>
+      <w:lvlJc w:val="right"/>
+      <w:pPr>
+        <w:ind w:left="4320" w:hanging="180"/>
+      </w:pPr>
+    </w:lvl>
+    <w:lvl w:ilvl="6" w:tplc="0416000F" w:tentative="1">
+      <w:start w:val="1"/>
+      <w:numFmt w:val="decimal"/>
+      <w:lvlText w:val="%7."/>
+      <w:lvlJc w:val="left"/>
+      <w:pPr>
+        <w:ind w:left="5040" w:hanging="360"/>
+      </w:pPr>
+    </w:lvl>
+    <w:lvl w:ilvl="7" w:tplc="04160019" w:tentative="1">
+      <w:start w:val="1"/>
+      <w:numFmt w:val="lowerLetter"/>
+      <w:lvlText w:val="%8."/>
+      <w:lvlJc w:val="left"/>
+      <w:pPr>
+        <w:ind w:left="5760" w:hanging="360"/>
+      </w:pPr>
+    </w:lvl>
+    <w:lvl w:ilvl="8" w:tplc="0416001B" w:tentative="1">
+      <w:start w:val="1"/>
+      <w:numFmt w:val="lowerRoman"/>
+      <w:lvlText w:val="%9."/>
+      <w:lvlJc w:val="right"/>
+      <w:pPr>
+        <w:ind w:left="6480" w:hanging="180"/>
+      </w:pPr>
+    </w:lvl>
+  </w:abstractNum>
+  <w:abstractNum w:abstractNumId="13" w15:restartNumberingAfterBreak="0">
+    <w:nsid w:val="52E57167"/>
+    <w:multiLevelType w:val="hybridMultilevel"/>
+    <w:tmpl w:val="5706EA92"/>
+    <w:lvl w:ilvl="0" w:tplc="0416000F">
+      <w:start w:val="1"/>
+      <w:numFmt w:val="decimal"/>
+      <w:lvlText w:val="%1."/>
+      <w:lvlJc w:val="left"/>
+      <w:pPr>
+        <w:ind w:left="720" w:hanging="360"/>
+      </w:pPr>
+      <w:rPr>
+        <w:rFonts w:hint="default"/>
+      </w:rPr>
+    </w:lvl>
+    <w:lvl w:ilvl="1" w:tplc="04160019" w:tentative="1">
+      <w:start w:val="1"/>
+      <w:numFmt w:val="lowerLetter"/>
+      <w:lvlText w:val="%2."/>
+      <w:lvlJc w:val="left"/>
+      <w:pPr>
+        <w:ind w:left="1440" w:hanging="360"/>
+      </w:pPr>
+    </w:lvl>
+    <w:lvl w:ilvl="2" w:tplc="0416001B" w:tentative="1">
+      <w:start w:val="1"/>
+      <w:numFmt w:val="lowerRoman"/>
+      <w:lvlText w:val="%3."/>
+      <w:lvlJc w:val="right"/>
+      <w:pPr>
+        <w:ind w:left="2160" w:hanging="180"/>
+      </w:pPr>
+    </w:lvl>
+    <w:lvl w:ilvl="3" w:tplc="0416000F" w:tentative="1">
+      <w:start w:val="1"/>
+      <w:numFmt w:val="decimal"/>
+      <w:lvlText w:val="%4."/>
+      <w:lvlJc w:val="left"/>
+      <w:pPr>
+        <w:ind w:left="2880" w:hanging="360"/>
+      </w:pPr>
+    </w:lvl>
+    <w:lvl w:ilvl="4" w:tplc="04160019" w:tentative="1">
+      <w:start w:val="1"/>
+      <w:numFmt w:val="lowerLetter"/>
+      <w:lvlText w:val="%5."/>
+      <w:lvlJc w:val="left"/>
+      <w:pPr>
+        <w:ind w:left="3600" w:hanging="360"/>
+      </w:pPr>
+    </w:lvl>
+    <w:lvl w:ilvl="5" w:tplc="0416001B" w:tentative="1">
+      <w:start w:val="1"/>
+      <w:numFmt w:val="lowerRoman"/>
+      <w:lvlText w:val="%6."/>
+      <w:lvlJc w:val="right"/>
+      <w:pPr>
+        <w:ind w:left="4320" w:hanging="180"/>
+      </w:pPr>
+    </w:lvl>
+    <w:lvl w:ilvl="6" w:tplc="0416000F" w:tentative="1">
+      <w:start w:val="1"/>
+      <w:numFmt w:val="decimal"/>
+      <w:lvlText w:val="%7."/>
+      <w:lvlJc w:val="left"/>
+      <w:pPr>
+        <w:ind w:left="5040" w:hanging="360"/>
+      </w:pPr>
+    </w:lvl>
+    <w:lvl w:ilvl="7" w:tplc="04160019" w:tentative="1">
+      <w:start w:val="1"/>
+      <w:numFmt w:val="lowerLetter"/>
+      <w:lvlText w:val="%8."/>
+      <w:lvlJc w:val="left"/>
+      <w:pPr>
+        <w:ind w:left="5760" w:hanging="360"/>
+      </w:pPr>
+    </w:lvl>
+    <w:lvl w:ilvl="8" w:tplc="0416001B" w:tentative="1">
+      <w:start w:val="1"/>
+      <w:numFmt w:val="lowerRoman"/>
+      <w:lvlText w:val="%9."/>
+      <w:lvlJc w:val="right"/>
+      <w:pPr>
+        <w:ind w:left="6480" w:hanging="180"/>
+      </w:pPr>
+    </w:lvl>
+  </w:abstractNum>
+  <w:abstractNum w:abstractNumId="14" w15:restartNumberingAfterBreak="0">
+    <w:nsid w:val="538F6BF2"/>
+    <w:multiLevelType w:val="hybridMultilevel"/>
+    <w:tmpl w:val="8EC0D66E"/>
+    <w:lvl w:ilvl="0" w:tplc="0416000F">
+      <w:start w:val="1"/>
+      <w:numFmt w:val="decimal"/>
+      <w:lvlText w:val="%1."/>
+      <w:lvlJc w:val="left"/>
+      <w:pPr>
+        <w:ind w:left="720" w:hanging="360"/>
+      </w:pPr>
+      <w:rPr>
+        <w:rFonts w:hint="default"/>
+      </w:rPr>
+    </w:lvl>
+    <w:lvl w:ilvl="1" w:tplc="04160019" w:tentative="1">
+      <w:start w:val="1"/>
+      <w:numFmt w:val="lowerLetter"/>
+      <w:lvlText w:val="%2."/>
+      <w:lvlJc w:val="left"/>
+      <w:pPr>
+        <w:ind w:left="1440" w:hanging="360"/>
+      </w:pPr>
+    </w:lvl>
+    <w:lvl w:ilvl="2" w:tplc="0416001B" w:tentative="1">
+      <w:start w:val="1"/>
+      <w:numFmt w:val="lowerRoman"/>
+      <w:lvlText w:val="%3."/>
+      <w:lvlJc w:val="right"/>
+      <w:pPr>
+        <w:ind w:left="2160" w:hanging="180"/>
+      </w:pPr>
+    </w:lvl>
+    <w:lvl w:ilvl="3" w:tplc="0416000F" w:tentative="1">
+      <w:start w:val="1"/>
+      <w:numFmt w:val="decimal"/>
+      <w:lvlText w:val="%4."/>
+      <w:lvlJc w:val="left"/>
+      <w:pPr>
+        <w:ind w:left="2880" w:hanging="360"/>
+      </w:pPr>
+    </w:lvl>
+    <w:lvl w:ilvl="4" w:tplc="04160019" w:tentative="1">
+      <w:start w:val="1"/>
+      <w:numFmt w:val="lowerLetter"/>
+      <w:lvlText w:val="%5."/>
+      <w:lvlJc w:val="left"/>
+      <w:pPr>
+        <w:ind w:left="3600" w:hanging="360"/>
+      </w:pPr>
+    </w:lvl>
+    <w:lvl w:ilvl="5" w:tplc="0416001B" w:tentative="1">
+      <w:start w:val="1"/>
+      <w:numFmt w:val="lowerRoman"/>
+      <w:lvlText w:val="%6."/>
+      <w:lvlJc w:val="right"/>
+      <w:pPr>
+        <w:ind w:left="4320" w:hanging="180"/>
+      </w:pPr>
+    </w:lvl>
+    <w:lvl w:ilvl="6" w:tplc="0416000F" w:tentative="1">
+      <w:start w:val="1"/>
+      <w:numFmt w:val="decimal"/>
+      <w:lvlText w:val="%7."/>
+      <w:lvlJc w:val="left"/>
+      <w:pPr>
+        <w:ind w:left="5040" w:hanging="360"/>
+      </w:pPr>
+    </w:lvl>
+    <w:lvl w:ilvl="7" w:tplc="04160019" w:tentative="1">
+      <w:start w:val="1"/>
+      <w:numFmt w:val="lowerLetter"/>
+      <w:lvlText w:val="%8."/>
+      <w:lvlJc w:val="left"/>
+      <w:pPr>
+        <w:ind w:left="5760" w:hanging="360"/>
+      </w:pPr>
+    </w:lvl>
+    <w:lvl w:ilvl="8" w:tplc="0416001B" w:tentative="1">
+      <w:start w:val="1"/>
+      <w:numFmt w:val="lowerRoman"/>
+      <w:lvlText w:val="%9."/>
+      <w:lvlJc w:val="right"/>
+      <w:pPr>
+        <w:ind w:left="6480" w:hanging="180"/>
+      </w:pPr>
+    </w:lvl>
+  </w:abstractNum>
+  <w:abstractNum w:abstractNumId="15" w15:restartNumberingAfterBreak="0">
     <w:nsid w:val="590A2F95"/>
     <w:multiLevelType w:val="hybridMultilevel"/>
     <w:tmpl w:val="1A88495E"/>
@@ -5270,7 +4861,7 @@
       </w:pPr>
     </w:lvl>
   </w:abstractNum>
-  <w:abstractNum w:abstractNumId="12">
+  <w:abstractNum w:abstractNumId="16" w15:restartNumberingAfterBreak="0">
     <w:nsid w:val="595D7DFC"/>
     <w:multiLevelType w:val="hybridMultilevel"/>
     <w:tmpl w:val="B1B63548"/>
@@ -5359,7 +4950,7 @@
       </w:pPr>
     </w:lvl>
   </w:abstractNum>
-  <w:abstractNum w:abstractNumId="13">
+  <w:abstractNum w:abstractNumId="17" w15:restartNumberingAfterBreak="0">
     <w:nsid w:val="5BA93AAD"/>
     <w:multiLevelType w:val="hybridMultilevel"/>
     <w:tmpl w:val="1A88495E"/>
@@ -5448,7 +5039,7 @@
       </w:pPr>
     </w:lvl>
   </w:abstractNum>
-  <w:abstractNum w:abstractNumId="14">
+  <w:abstractNum w:abstractNumId="18" w15:restartNumberingAfterBreak="0">
     <w:nsid w:val="5E82597B"/>
     <w:multiLevelType w:val="hybridMultilevel"/>
     <w:tmpl w:val="D4707700"/>
@@ -5537,7 +5128,7 @@
       </w:pPr>
     </w:lvl>
   </w:abstractNum>
-  <w:abstractNum w:abstractNumId="15">
+  <w:abstractNum w:abstractNumId="19" w15:restartNumberingAfterBreak="0">
     <w:nsid w:val="64A3037A"/>
     <w:multiLevelType w:val="hybridMultilevel"/>
     <w:tmpl w:val="2BD4AEAE"/>
@@ -5626,7 +5217,7 @@
       </w:pPr>
     </w:lvl>
   </w:abstractNum>
-  <w:abstractNum w:abstractNumId="16">
+  <w:abstractNum w:abstractNumId="20" w15:restartNumberingAfterBreak="0">
     <w:nsid w:val="68792848"/>
     <w:multiLevelType w:val="hybridMultilevel"/>
     <w:tmpl w:val="6A92C468"/>
@@ -5715,7 +5306,7 @@
       </w:pPr>
     </w:lvl>
   </w:abstractNum>
-  <w:abstractNum w:abstractNumId="17">
+  <w:abstractNum w:abstractNumId="21" w15:restartNumberingAfterBreak="0">
     <w:nsid w:val="6E18536F"/>
     <w:multiLevelType w:val="hybridMultilevel"/>
     <w:tmpl w:val="6A12C9F0"/>
@@ -5808,25 +5399,25 @@
     <w:abstractNumId w:val="2"/>
   </w:num>
   <w:num w:numId="2">
-    <w:abstractNumId w:val="15"/>
+    <w:abstractNumId w:val="19"/>
   </w:num>
   <w:num w:numId="3">
-    <w:abstractNumId w:val="17"/>
+    <w:abstractNumId w:val="21"/>
   </w:num>
   <w:num w:numId="4">
     <w:abstractNumId w:val="6"/>
   </w:num>
   <w:num w:numId="5">
-    <w:abstractNumId w:val="14"/>
+    <w:abstractNumId w:val="18"/>
   </w:num>
   <w:num w:numId="6">
     <w:abstractNumId w:val="7"/>
   </w:num>
   <w:num w:numId="7">
-    <w:abstractNumId w:val="8"/>
+    <w:abstractNumId w:val="9"/>
   </w:num>
   <w:num w:numId="8">
-    <w:abstractNumId w:val="10"/>
+    <w:abstractNumId w:val="11"/>
   </w:num>
   <w:num w:numId="9">
     <w:abstractNumId w:val="5"/>
@@ -5835,13 +5426,13 @@
     <w:abstractNumId w:val="3"/>
   </w:num>
   <w:num w:numId="11">
-    <w:abstractNumId w:val="16"/>
+    <w:abstractNumId w:val="20"/>
   </w:num>
   <w:num w:numId="12">
-    <w:abstractNumId w:val="11"/>
+    <w:abstractNumId w:val="15"/>
   </w:num>
   <w:num w:numId="13">
-    <w:abstractNumId w:val="13"/>
+    <w:abstractNumId w:val="17"/>
   </w:num>
   <w:num w:numId="14">
     <w:abstractNumId w:val="1"/>
@@ -5850,21 +5441,33 @@
     <w:abstractNumId w:val="0"/>
   </w:num>
   <w:num w:numId="16">
-    <w:abstractNumId w:val="12"/>
+    <w:abstractNumId w:val="16"/>
   </w:num>
   <w:num w:numId="17">
     <w:abstractNumId w:val="4"/>
   </w:num>
   <w:num w:numId="18">
-    <w:abstractNumId w:val="9"/>
+    <w:abstractNumId w:val="10"/>
+  </w:num>
+  <w:num w:numId="19">
+    <w:abstractNumId w:val="12"/>
+  </w:num>
+  <w:num w:numId="20">
+    <w:abstractNumId w:val="14"/>
+  </w:num>
+  <w:num w:numId="21">
+    <w:abstractNumId w:val="13"/>
+  </w:num>
+  <w:num w:numId="22">
+    <w:abstractNumId w:val="8"/>
   </w:num>
 </w:numbering>
 </file>
 
 <file path=word/people.xml><?xml version="1.0" encoding="utf-8"?>
 <w15:people xmlns:wpc="http://schemas.microsoft.com/office/word/2010/wordprocessingCanvas" xmlns:mc="http://schemas.openxmlformats.org/markup-compatibility/2006" xmlns:o="urn:schemas-microsoft-com:office:office" xmlns:r="http://schemas.openxmlformats.org/officeDocument/2006/relationships" xmlns:m="http://schemas.openxmlformats.org/officeDocument/2006/math" xmlns:v="urn:schemas-microsoft-com:vml" xmlns:wp14="http://schemas.microsoft.com/office/word/2010/wordprocessingDrawing" xmlns:wp="http://schemas.openxmlformats.org/drawingml/2006/wordprocessingDrawing" xmlns:w10="urn:schemas-microsoft-com:office:word" xmlns:w="http://schemas.openxmlformats.org/wordprocessingml/2006/main" xmlns:w14="http://schemas.microsoft.com/office/word/2010/wordml" xmlns:w15="http://schemas.microsoft.com/office/word/2012/wordml" xmlns:wpg="http://schemas.microsoft.com/office/word/2010/wordprocessingGroup" xmlns:wpi="http://schemas.microsoft.com/office/word/2010/wordprocessingInk" xmlns:wne="http://schemas.microsoft.com/office/word/2006/wordml" xmlns:wps="http://schemas.microsoft.com/office/word/2010/wordprocessingShape" mc:Ignorable="w14 w15 wp14">
-  <w15:person w15:author="Michele Frois">
-    <w15:presenceInfo w15:providerId="Windows Live" w15:userId="286b2ff3a0c90f4e"/>
+  <w15:person w15:author="Beatriz">
+    <w15:presenceInfo w15:providerId="None" w15:userId="Beatriz"/>
   </w15:person>
 </w15:people>
 </file>
@@ -6266,7 +5869,6 @@
   <w:style w:type="character" w:default="1" w:styleId="Fontepargpadro">
     <w:name w:val="Default Paragraph Font"/>
     <w:uiPriority w:val="1"/>
-    <w:semiHidden/>
     <w:unhideWhenUsed/>
   </w:style>
   <w:style w:type="table" w:default="1" w:styleId="Tabelanormal">

</xml_diff>

<commit_message>
Alteração no documento de especificação
Foi iniciada a descrição do caso de uso Gerenciar Usuários
</commit_message>
<xml_diff>
--- a/Documentação de Software/Especificação de Caso de Uso.docx
+++ b/Documentação de Software/Especificação de Caso de Uso.docx
@@ -11,7 +11,7 @@
     </w:p>
     <w:tbl>
       <w:tblPr>
-        <w:tblStyle w:val="Tabelacomgrade"/>
+        <w:tblStyle w:val="TableGrid"/>
         <w:tblW w:w="8926" w:type="dxa"/>
         <w:tblLook w:val="04A0" w:firstRow="1" w:lastRow="0" w:firstColumn="1" w:lastColumn="0" w:noHBand="0" w:noVBand="1"/>
       </w:tblPr>
@@ -78,7 +78,7 @@
             <w:commentRangeEnd w:id="0"/>
             <w:r>
               <w:rPr>
-                <w:rStyle w:val="Refdecomentrio"/>
+                <w:rStyle w:val="CommentReference"/>
               </w:rPr>
               <w:commentReference w:id="0"/>
             </w:r>
@@ -438,7 +438,7 @@
           </w:tcPr>
           <w:p>
             <w:pPr>
-              <w:pStyle w:val="PargrafodaLista"/>
+              <w:pStyle w:val="ListParagraph"/>
               <w:numPr>
                 <w:ilvl w:val="0"/>
                 <w:numId w:val="1"/>
@@ -488,7 +488,7 @@
           </w:tcPr>
           <w:p>
             <w:pPr>
-              <w:pStyle w:val="PargrafodaLista"/>
+              <w:pStyle w:val="ListParagraph"/>
               <w:numPr>
                 <w:ilvl w:val="0"/>
                 <w:numId w:val="1"/>
@@ -514,7 +514,7 @@
           </w:tcPr>
           <w:p>
             <w:pPr>
-              <w:pStyle w:val="PargrafodaLista"/>
+              <w:pStyle w:val="ListParagraph"/>
               <w:numPr>
                 <w:ilvl w:val="0"/>
                 <w:numId w:val="1"/>
@@ -564,7 +564,7 @@
           </w:tcPr>
           <w:p>
             <w:pPr>
-              <w:pStyle w:val="PargrafodaLista"/>
+              <w:pStyle w:val="ListParagraph"/>
               <w:numPr>
                 <w:ilvl w:val="0"/>
                 <w:numId w:val="1"/>
@@ -611,7 +611,7 @@
           </w:tcPr>
           <w:p>
             <w:pPr>
-              <w:pStyle w:val="PargrafodaLista"/>
+              <w:pStyle w:val="ListParagraph"/>
               <w:numPr>
                 <w:ilvl w:val="0"/>
                 <w:numId w:val="6"/>
@@ -725,7 +725,7 @@
           </w:tcPr>
           <w:p>
             <w:pPr>
-              <w:pStyle w:val="PargrafodaLista"/>
+              <w:pStyle w:val="ListParagraph"/>
               <w:numPr>
                 <w:ilvl w:val="0"/>
                 <w:numId w:val="3"/>
@@ -769,7 +769,7 @@
           </w:tcPr>
           <w:p>
             <w:pPr>
-              <w:pStyle w:val="PargrafodaLista"/>
+              <w:pStyle w:val="ListParagraph"/>
               <w:numPr>
                 <w:ilvl w:val="0"/>
                 <w:numId w:val="3"/>
@@ -819,7 +819,7 @@
           </w:tcPr>
           <w:p>
             <w:pPr>
-              <w:pStyle w:val="PargrafodaLista"/>
+              <w:pStyle w:val="ListParagraph"/>
               <w:numPr>
                 <w:ilvl w:val="0"/>
                 <w:numId w:val="3"/>
@@ -857,7 +857,7 @@
           </w:tcPr>
           <w:p>
             <w:pPr>
-              <w:pStyle w:val="PargrafodaLista"/>
+              <w:pStyle w:val="ListParagraph"/>
               <w:numPr>
                 <w:ilvl w:val="0"/>
                 <w:numId w:val="3"/>
@@ -958,7 +958,7 @@
           </w:tcPr>
           <w:p>
             <w:pPr>
-              <w:pStyle w:val="PargrafodaLista"/>
+              <w:pStyle w:val="ListParagraph"/>
               <w:numPr>
                 <w:ilvl w:val="0"/>
                 <w:numId w:val="5"/>
@@ -1040,7 +1040,7 @@
           </w:tcPr>
           <w:p>
             <w:pPr>
-              <w:pStyle w:val="PargrafodaLista"/>
+              <w:pStyle w:val="ListParagraph"/>
               <w:numPr>
                 <w:ilvl w:val="0"/>
                 <w:numId w:val="5"/>
@@ -1092,9 +1092,16 @@
         </w:rPr>
       </w:pPr>
     </w:p>
+    <w:p>
+      <w:pPr>
+        <w:rPr>
+          <w:rFonts w:ascii="Arial" w:hAnsi="Arial" w:cs="Arial"/>
+        </w:rPr>
+      </w:pPr>
+    </w:p>
     <w:tbl>
       <w:tblPr>
-        <w:tblStyle w:val="Tabelacomgrade"/>
+        <w:tblStyle w:val="TableGrid"/>
         <w:tblW w:w="8926" w:type="dxa"/>
         <w:tblLook w:val="04A0" w:firstRow="1" w:lastRow="0" w:firstColumn="1" w:lastColumn="0" w:noHBand="0" w:noVBand="1"/>
       </w:tblPr>
@@ -1141,14 +1148,7 @@
                 <w:rFonts w:ascii="Arial" w:hAnsi="Arial" w:cs="Arial"/>
                 <w:b/>
               </w:rPr>
-              <w:t>Gerar Solicitação de Saída de A</w:t>
-            </w:r>
-            <w:r>
-              <w:rPr>
-                <w:rFonts w:ascii="Arial" w:hAnsi="Arial" w:cs="Arial"/>
-                <w:b/>
-              </w:rPr>
-              <w:t>luno</w:t>
+              <w:t>Gerenciar Usuários</w:t>
             </w:r>
           </w:p>
         </w:tc>
@@ -1224,25 +1224,13 @@
               <w:rPr>
                 <w:rFonts w:ascii="Arial" w:hAnsi="Arial" w:cs="Arial"/>
               </w:rPr>
-              <w:t>Assi</w:t>
-            </w:r>
-            <w:r>
-              <w:rPr>
-                <w:rFonts w:ascii="Arial" w:hAnsi="Arial" w:cs="Arial"/>
-              </w:rPr>
-              <w:t>s</w:t>
-            </w:r>
-            <w:r>
-              <w:rPr>
-                <w:rFonts w:ascii="Arial" w:hAnsi="Arial" w:cs="Arial"/>
-              </w:rPr>
-              <w:t>tente de Aluno</w:t>
-            </w:r>
-            <w:r>
-              <w:rPr>
-                <w:rFonts w:ascii="Arial" w:hAnsi="Arial" w:cs="Arial"/>
-              </w:rPr>
-              <w:t>s</w:t>
+              <w:t>A</w:t>
+            </w:r>
+            <w:r>
+              <w:rPr>
+                <w:rFonts w:ascii="Arial" w:hAnsi="Arial" w:cs="Arial"/>
+              </w:rPr>
+              <w:t>dministrador do Sistema</w:t>
             </w:r>
           </w:p>
         </w:tc>
@@ -1318,67 +1306,13 @@
               <w:rPr>
                 <w:rFonts w:ascii="Arial" w:hAnsi="Arial" w:cs="Arial"/>
               </w:rPr>
-              <w:t xml:space="preserve">Este </w:t>
-            </w:r>
-            <w:r>
-              <w:rPr>
-                <w:rFonts w:ascii="Arial" w:hAnsi="Arial" w:cs="Arial"/>
-              </w:rPr>
-              <w:t>c</w:t>
-            </w:r>
-            <w:r>
-              <w:rPr>
-                <w:rFonts w:ascii="Arial" w:hAnsi="Arial" w:cs="Arial"/>
-              </w:rPr>
-              <w:t xml:space="preserve">aso de </w:t>
-            </w:r>
-            <w:r>
-              <w:rPr>
-                <w:rFonts w:ascii="Arial" w:hAnsi="Arial" w:cs="Arial"/>
-              </w:rPr>
-              <w:t>u</w:t>
-            </w:r>
-            <w:r>
-              <w:rPr>
-                <w:rFonts w:ascii="Arial" w:hAnsi="Arial" w:cs="Arial"/>
-              </w:rPr>
-              <w:t>so descr</w:t>
-            </w:r>
-            <w:r>
-              <w:rPr>
-                <w:rFonts w:ascii="Arial" w:hAnsi="Arial" w:cs="Arial"/>
-              </w:rPr>
-              <w:t>eve as etapas percorridas para s</w:t>
-            </w:r>
-            <w:r>
-              <w:rPr>
-                <w:rFonts w:ascii="Arial" w:hAnsi="Arial" w:cs="Arial"/>
-              </w:rPr>
-              <w:t xml:space="preserve">olicitação de </w:t>
-            </w:r>
-            <w:r>
-              <w:rPr>
-                <w:rFonts w:ascii="Arial" w:hAnsi="Arial" w:cs="Arial"/>
-              </w:rPr>
-              <w:t>s</w:t>
-            </w:r>
-            <w:r>
-              <w:rPr>
-                <w:rFonts w:ascii="Arial" w:hAnsi="Arial" w:cs="Arial"/>
-              </w:rPr>
-              <w:t xml:space="preserve">aída de </w:t>
-            </w:r>
-            <w:r>
-              <w:rPr>
-                <w:rFonts w:ascii="Arial" w:hAnsi="Arial" w:cs="Arial"/>
-              </w:rPr>
-              <w:t>a</w:t>
-            </w:r>
-            <w:r>
-              <w:rPr>
-                <w:rFonts w:ascii="Arial" w:hAnsi="Arial" w:cs="Arial"/>
-              </w:rPr>
-              <w:t>luno fora do horário previsto, com idade inferior a 18 anos</w:t>
+              <w:t xml:space="preserve">Este caso de uso descreve as etapas </w:t>
+            </w:r>
+            <w:r>
+              <w:rPr>
+                <w:rFonts w:ascii="Arial" w:hAnsi="Arial" w:cs="Arial"/>
+              </w:rPr>
+              <w:t>para manter o usuário, desde cadastro a manutenção dos acessos</w:t>
             </w:r>
           </w:p>
         </w:tc>
@@ -1419,7 +1353,7 @@
               <w:rPr>
                 <w:rFonts w:ascii="Arial" w:hAnsi="Arial" w:cs="Arial"/>
               </w:rPr>
-              <w:t>Ser aluno menor idade (menos de 18 anos)</w:t>
+              <w:t>Ter acesso de administrador do sistema</w:t>
             </w:r>
           </w:p>
         </w:tc>
@@ -1456,12 +1390,6 @@
                 <w:rFonts w:ascii="Arial" w:hAnsi="Arial" w:cs="Arial"/>
               </w:rPr>
             </w:pPr>
-            <w:r>
-              <w:rPr>
-                <w:rFonts w:ascii="Arial" w:hAnsi="Arial" w:cs="Arial"/>
-              </w:rPr>
-              <w:t>Solicitação ser concedida pelo responsável</w:t>
-            </w:r>
           </w:p>
         </w:tc>
       </w:tr>
@@ -1541,7 +1469,7 @@
           </w:tcPr>
           <w:p>
             <w:pPr>
-              <w:pStyle w:val="PargrafodaLista"/>
+              <w:pStyle w:val="ListParagraph"/>
               <w:numPr>
                 <w:ilvl w:val="0"/>
                 <w:numId w:val="9"/>
@@ -1551,18 +1479,6 @@
                 <w:rFonts w:ascii="Arial" w:hAnsi="Arial" w:cs="Arial"/>
               </w:rPr>
             </w:pPr>
-            <w:r>
-              <w:rPr>
-                <w:rFonts w:ascii="Arial" w:hAnsi="Arial" w:cs="Arial"/>
-              </w:rPr>
-              <w:t>Pesquisar</w:t>
-            </w:r>
-            <w:r>
-              <w:rPr>
-                <w:rFonts w:ascii="Arial" w:hAnsi="Arial" w:cs="Arial"/>
-              </w:rPr>
-              <w:t xml:space="preserve"> aluno</w:t>
-            </w:r>
           </w:p>
         </w:tc>
         <w:tc>
@@ -1598,7 +1514,7 @@
           </w:tcPr>
           <w:p>
             <w:pPr>
-              <w:pStyle w:val="PargrafodaLista"/>
+              <w:pStyle w:val="ListParagraph"/>
               <w:numPr>
                 <w:ilvl w:val="0"/>
                 <w:numId w:val="9"/>
@@ -1608,47 +1524,17 @@
                 <w:rFonts w:ascii="Arial" w:hAnsi="Arial" w:cs="Arial"/>
               </w:rPr>
             </w:pPr>
-            <w:r>
-              <w:rPr>
-                <w:rFonts w:ascii="Arial" w:hAnsi="Arial" w:cs="Arial"/>
-              </w:rPr>
-              <w:t xml:space="preserve">Validar </w:t>
-            </w:r>
-            <w:r>
-              <w:rPr>
-                <w:rFonts w:ascii="Arial" w:hAnsi="Arial" w:cs="Arial"/>
-              </w:rPr>
-              <w:t xml:space="preserve">dados do aluno </w:t>
-            </w:r>
-            <w:r>
-              <w:rPr>
-                <w:rFonts w:ascii="Arial" w:hAnsi="Arial" w:cs="Arial"/>
-              </w:rPr>
-              <w:t>(Prontuário</w:t>
-            </w:r>
-            <w:r>
-              <w:rPr>
-                <w:rFonts w:ascii="Arial" w:hAnsi="Arial" w:cs="Arial"/>
-              </w:rPr>
-              <w:t>, RG, CPF</w:t>
-            </w:r>
-            <w:r>
-              <w:rPr>
-                <w:rFonts w:ascii="Arial" w:hAnsi="Arial" w:cs="Arial"/>
-              </w:rPr>
-              <w:t>)</w:t>
-            </w:r>
-          </w:p>
-        </w:tc>
-      </w:tr>
-      <w:tr>
-        <w:tc>
-          <w:tcPr>
-            <w:tcW w:w="3256" w:type="dxa"/>
-          </w:tcPr>
-          <w:p>
-            <w:pPr>
-              <w:pStyle w:val="PargrafodaLista"/>
+          </w:p>
+        </w:tc>
+      </w:tr>
+      <w:tr>
+        <w:tc>
+          <w:tcPr>
+            <w:tcW w:w="3256" w:type="dxa"/>
+          </w:tcPr>
+          <w:p>
+            <w:pPr>
+              <w:pStyle w:val="ListParagraph"/>
               <w:numPr>
                 <w:ilvl w:val="0"/>
                 <w:numId w:val="9"/>
@@ -1658,41 +1544,29 @@
                 <w:rFonts w:ascii="Arial" w:hAnsi="Arial" w:cs="Arial"/>
               </w:rPr>
             </w:pPr>
-            <w:r>
-              <w:rPr>
-                <w:rFonts w:ascii="Arial" w:hAnsi="Arial" w:cs="Arial"/>
-              </w:rPr>
-              <w:t>Entrar em contato com o respon</w:t>
-            </w:r>
-            <w:r>
-              <w:rPr>
-                <w:rFonts w:ascii="Arial" w:hAnsi="Arial" w:cs="Arial"/>
-              </w:rPr>
-              <w:t>sável para pedir autorização</w:t>
-            </w:r>
-          </w:p>
-        </w:tc>
-        <w:tc>
-          <w:tcPr>
-            <w:tcW w:w="5670" w:type="dxa"/>
-          </w:tcPr>
-          <w:p>
-            <w:pPr>
-              <w:rPr>
-                <w:rFonts w:ascii="Arial" w:hAnsi="Arial" w:cs="Arial"/>
-              </w:rPr>
-            </w:pPr>
-          </w:p>
-        </w:tc>
-      </w:tr>
-      <w:tr>
-        <w:tc>
-          <w:tcPr>
-            <w:tcW w:w="3256" w:type="dxa"/>
-          </w:tcPr>
-          <w:p>
-            <w:pPr>
-              <w:pStyle w:val="PargrafodaLista"/>
+          </w:p>
+        </w:tc>
+        <w:tc>
+          <w:tcPr>
+            <w:tcW w:w="5670" w:type="dxa"/>
+          </w:tcPr>
+          <w:p>
+            <w:pPr>
+              <w:rPr>
+                <w:rFonts w:ascii="Arial" w:hAnsi="Arial" w:cs="Arial"/>
+              </w:rPr>
+            </w:pPr>
+          </w:p>
+        </w:tc>
+      </w:tr>
+      <w:tr>
+        <w:tc>
+          <w:tcPr>
+            <w:tcW w:w="3256" w:type="dxa"/>
+          </w:tcPr>
+          <w:p>
+            <w:pPr>
+              <w:pStyle w:val="ListParagraph"/>
               <w:numPr>
                 <w:ilvl w:val="0"/>
                 <w:numId w:val="9"/>
@@ -1702,47 +1576,41 @@
                 <w:rFonts w:ascii="Arial" w:hAnsi="Arial" w:cs="Arial"/>
               </w:rPr>
             </w:pPr>
-            <w:r>
-              <w:rPr>
-                <w:rFonts w:ascii="Arial" w:hAnsi="Arial" w:cs="Arial"/>
-              </w:rPr>
-              <w:t>Autorização concedida, gerar pedido de liberação de saída para aluno</w:t>
-            </w:r>
-          </w:p>
-        </w:tc>
-        <w:tc>
-          <w:tcPr>
-            <w:tcW w:w="5670" w:type="dxa"/>
-          </w:tcPr>
-          <w:p>
-            <w:pPr>
-              <w:rPr>
-                <w:rFonts w:ascii="Arial" w:hAnsi="Arial" w:cs="Arial"/>
-              </w:rPr>
-            </w:pPr>
-          </w:p>
-        </w:tc>
-      </w:tr>
-      <w:tr>
-        <w:tc>
-          <w:tcPr>
-            <w:tcW w:w="3256" w:type="dxa"/>
-          </w:tcPr>
-          <w:p>
-            <w:pPr>
-              <w:rPr>
-                <w:rFonts w:ascii="Arial" w:hAnsi="Arial" w:cs="Arial"/>
-              </w:rPr>
-            </w:pPr>
-          </w:p>
-        </w:tc>
-        <w:tc>
-          <w:tcPr>
-            <w:tcW w:w="5670" w:type="dxa"/>
-          </w:tcPr>
-          <w:p>
-            <w:pPr>
-              <w:pStyle w:val="PargrafodaLista"/>
+          </w:p>
+        </w:tc>
+        <w:tc>
+          <w:tcPr>
+            <w:tcW w:w="5670" w:type="dxa"/>
+          </w:tcPr>
+          <w:p>
+            <w:pPr>
+              <w:rPr>
+                <w:rFonts w:ascii="Arial" w:hAnsi="Arial" w:cs="Arial"/>
+              </w:rPr>
+            </w:pPr>
+          </w:p>
+        </w:tc>
+      </w:tr>
+      <w:tr>
+        <w:tc>
+          <w:tcPr>
+            <w:tcW w:w="3256" w:type="dxa"/>
+          </w:tcPr>
+          <w:p>
+            <w:pPr>
+              <w:rPr>
+                <w:rFonts w:ascii="Arial" w:hAnsi="Arial" w:cs="Arial"/>
+              </w:rPr>
+            </w:pPr>
+          </w:p>
+        </w:tc>
+        <w:tc>
+          <w:tcPr>
+            <w:tcW w:w="5670" w:type="dxa"/>
+          </w:tcPr>
+          <w:p>
+            <w:pPr>
+              <w:pStyle w:val="ListParagraph"/>
               <w:numPr>
                 <w:ilvl w:val="0"/>
                 <w:numId w:val="9"/>
@@ -1752,12 +1620,6 @@
                 <w:rFonts w:ascii="Arial" w:hAnsi="Arial" w:cs="Arial"/>
               </w:rPr>
             </w:pPr>
-            <w:r>
-              <w:rPr>
-                <w:rFonts w:ascii="Arial" w:hAnsi="Arial" w:cs="Arial"/>
-              </w:rPr>
-              <w:t>Registrar solicitação de saída de aluno</w:t>
-            </w:r>
           </w:p>
         </w:tc>
       </w:tr>
@@ -1793,18 +1655,6 @@
                 <w:rFonts w:ascii="Arial" w:hAnsi="Arial" w:cs="Arial"/>
               </w:rPr>
             </w:pPr>
-            <w:r>
-              <w:rPr>
-                <w:rFonts w:ascii="Arial" w:hAnsi="Arial" w:cs="Arial"/>
-              </w:rPr>
-              <w:t>Solicitação de saída do a</w:t>
-            </w:r>
-            <w:r>
-              <w:rPr>
-                <w:rFonts w:ascii="Arial" w:hAnsi="Arial" w:cs="Arial"/>
-              </w:rPr>
-              <w:t>luno apenas para horário especial (quando tem-se a necessidade de sair fora do horário das aulas)</w:t>
-            </w:r>
           </w:p>
         </w:tc>
       </w:tr>
@@ -1827,14 +1677,7 @@
                 <w:rFonts w:ascii="Arial" w:hAnsi="Arial" w:cs="Arial"/>
                 <w:b/>
               </w:rPr>
-              <w:t xml:space="preserve">Fluxo Alternativo – </w:t>
-            </w:r>
-            <w:r>
-              <w:rPr>
-                <w:rFonts w:ascii="Arial" w:hAnsi="Arial" w:cs="Arial"/>
-                <w:b/>
-              </w:rPr>
-              <w:t>Autorização não Concedida pelo Responsável</w:t>
+              <w:t>Fluxo Alternativo – Autorização não Concedida pelo Responsável</w:t>
             </w:r>
           </w:p>
         </w:tc>
@@ -1890,7 +1733,7 @@
           </w:tcPr>
           <w:p>
             <w:pPr>
-              <w:pStyle w:val="PargrafodaLista"/>
+              <w:pStyle w:val="ListParagraph"/>
               <w:ind w:left="596"/>
               <w:rPr>
                 <w:rFonts w:ascii="Arial" w:hAnsi="Arial" w:cs="Arial"/>
@@ -1904,28 +1747,14 @@
           </w:tcPr>
           <w:p>
             <w:pPr>
-              <w:pStyle w:val="PargrafodaLista"/>
-              <w:numPr>
-                <w:ilvl w:val="0"/>
-                <w:numId w:val="11"/>
-              </w:numPr>
+              <w:pStyle w:val="ListParagraph"/>
               <w:ind w:left="459"/>
               <w:rPr>
                 <w:rFonts w:ascii="Arial" w:hAnsi="Arial" w:cs="Arial"/>
               </w:rPr>
             </w:pPr>
-            <w:r>
-              <w:rPr>
-                <w:rFonts w:ascii="Arial" w:hAnsi="Arial" w:cs="Arial"/>
-              </w:rPr>
-              <w:t>Cancelar solicitação de s</w:t>
-            </w:r>
-            <w:r>
-              <w:rPr>
-                <w:rFonts w:ascii="Arial" w:hAnsi="Arial" w:cs="Arial"/>
-              </w:rPr>
-              <w:t>aída</w:t>
-            </w:r>
+            <w:bookmarkStart w:id="1" w:name="_GoBack"/>
+            <w:bookmarkEnd w:id="1"/>
           </w:p>
         </w:tc>
       </w:tr>
@@ -1943,23 +1772,10 @@
           <w:rFonts w:ascii="Arial" w:hAnsi="Arial" w:cs="Arial"/>
         </w:rPr>
       </w:pPr>
-      <w:r>
-        <w:rPr>
-          <w:rFonts w:ascii="Arial" w:hAnsi="Arial" w:cs="Arial"/>
-        </w:rPr>
-        <w:br w:type="page"/>
-      </w:r>
-    </w:p>
-    <w:p>
-      <w:pPr>
-        <w:rPr>
-          <w:rFonts w:ascii="Arial" w:hAnsi="Arial" w:cs="Arial"/>
-        </w:rPr>
-      </w:pPr>
     </w:p>
     <w:tbl>
       <w:tblPr>
-        <w:tblStyle w:val="Tabelacomgrade"/>
+        <w:tblStyle w:val="TableGrid"/>
         <w:tblW w:w="8926" w:type="dxa"/>
         <w:tblLook w:val="04A0" w:firstRow="1" w:lastRow="0" w:firstColumn="1" w:lastColumn="0" w:noHBand="0" w:noVBand="1"/>
       </w:tblPr>
@@ -2006,35 +1822,7 @@
                 <w:rFonts w:ascii="Arial" w:hAnsi="Arial" w:cs="Arial"/>
                 <w:b/>
               </w:rPr>
-              <w:t>Finalizar</w:t>
-            </w:r>
-            <w:r>
-              <w:rPr>
-                <w:rFonts w:ascii="Arial" w:hAnsi="Arial" w:cs="Arial"/>
-                <w:b/>
-              </w:rPr>
-              <w:t xml:space="preserve"> Solicitação de</w:t>
-            </w:r>
-            <w:r>
-              <w:rPr>
-                <w:rFonts w:ascii="Arial" w:hAnsi="Arial" w:cs="Arial"/>
-                <w:b/>
-              </w:rPr>
-              <w:t xml:space="preserve"> </w:t>
-            </w:r>
-            <w:r>
-              <w:rPr>
-                <w:rFonts w:ascii="Arial" w:hAnsi="Arial" w:cs="Arial"/>
-                <w:b/>
-              </w:rPr>
-              <w:t>S</w:t>
-            </w:r>
-            <w:r>
-              <w:rPr>
-                <w:rFonts w:ascii="Arial" w:hAnsi="Arial" w:cs="Arial"/>
-                <w:b/>
-              </w:rPr>
-              <w:t>aída do a</w:t>
+              <w:t>Gerar Solicitação de Saída de A</w:t>
             </w:r>
             <w:r>
               <w:rPr>
@@ -2117,7 +1905,25 @@
               <w:rPr>
                 <w:rFonts w:ascii="Arial" w:hAnsi="Arial" w:cs="Arial"/>
               </w:rPr>
-              <w:t>Vigilante</w:t>
+              <w:t>Assi</w:t>
+            </w:r>
+            <w:r>
+              <w:rPr>
+                <w:rFonts w:ascii="Arial" w:hAnsi="Arial" w:cs="Arial"/>
+              </w:rPr>
+              <w:t>s</w:t>
+            </w:r>
+            <w:r>
+              <w:rPr>
+                <w:rFonts w:ascii="Arial" w:hAnsi="Arial" w:cs="Arial"/>
+              </w:rPr>
+              <w:t>tente de Aluno</w:t>
+            </w:r>
+            <w:r>
+              <w:rPr>
+                <w:rFonts w:ascii="Arial" w:hAnsi="Arial" w:cs="Arial"/>
+              </w:rPr>
+              <w:t>s</w:t>
             </w:r>
           </w:p>
         </w:tc>
@@ -2193,43 +1999,67 @@
               <w:rPr>
                 <w:rFonts w:ascii="Arial" w:hAnsi="Arial" w:cs="Arial"/>
               </w:rPr>
-              <w:t>Este caso de u</w:t>
-            </w:r>
-            <w:r>
-              <w:rPr>
-                <w:rFonts w:ascii="Arial" w:hAnsi="Arial" w:cs="Arial"/>
-              </w:rPr>
-              <w:t xml:space="preserve">so descreve as etapas percorridas para </w:t>
-            </w:r>
-            <w:r>
-              <w:rPr>
-                <w:rFonts w:ascii="Arial" w:hAnsi="Arial" w:cs="Arial"/>
-              </w:rPr>
-              <w:t>finalizar</w:t>
-            </w:r>
-            <w:r>
-              <w:rPr>
-                <w:rFonts w:ascii="Arial" w:hAnsi="Arial" w:cs="Arial"/>
-              </w:rPr>
-              <w:t xml:space="preserve"> a solicitação de saída do aluno</w:t>
-            </w:r>
-            <w:r>
-              <w:rPr>
-                <w:rFonts w:ascii="Arial" w:hAnsi="Arial" w:cs="Arial"/>
-              </w:rPr>
-              <w:t xml:space="preserve">, após ela </w:t>
-            </w:r>
-            <w:r>
-              <w:rPr>
-                <w:rFonts w:ascii="Arial" w:hAnsi="Arial" w:cs="Arial"/>
-              </w:rPr>
-              <w:t>ser</w:t>
-            </w:r>
-            <w:r>
-              <w:rPr>
-                <w:rFonts w:ascii="Arial" w:hAnsi="Arial" w:cs="Arial"/>
-              </w:rPr>
-              <w:t xml:space="preserve"> confirmada</w:t>
+              <w:t xml:space="preserve">Este </w:t>
+            </w:r>
+            <w:r>
+              <w:rPr>
+                <w:rFonts w:ascii="Arial" w:hAnsi="Arial" w:cs="Arial"/>
+              </w:rPr>
+              <w:t>c</w:t>
+            </w:r>
+            <w:r>
+              <w:rPr>
+                <w:rFonts w:ascii="Arial" w:hAnsi="Arial" w:cs="Arial"/>
+              </w:rPr>
+              <w:t xml:space="preserve">aso de </w:t>
+            </w:r>
+            <w:r>
+              <w:rPr>
+                <w:rFonts w:ascii="Arial" w:hAnsi="Arial" w:cs="Arial"/>
+              </w:rPr>
+              <w:t>u</w:t>
+            </w:r>
+            <w:r>
+              <w:rPr>
+                <w:rFonts w:ascii="Arial" w:hAnsi="Arial" w:cs="Arial"/>
+              </w:rPr>
+              <w:t>so descr</w:t>
+            </w:r>
+            <w:r>
+              <w:rPr>
+                <w:rFonts w:ascii="Arial" w:hAnsi="Arial" w:cs="Arial"/>
+              </w:rPr>
+              <w:t>eve as etapas percorridas para s</w:t>
+            </w:r>
+            <w:r>
+              <w:rPr>
+                <w:rFonts w:ascii="Arial" w:hAnsi="Arial" w:cs="Arial"/>
+              </w:rPr>
+              <w:t xml:space="preserve">olicitação de </w:t>
+            </w:r>
+            <w:r>
+              <w:rPr>
+                <w:rFonts w:ascii="Arial" w:hAnsi="Arial" w:cs="Arial"/>
+              </w:rPr>
+              <w:t>s</w:t>
+            </w:r>
+            <w:r>
+              <w:rPr>
+                <w:rFonts w:ascii="Arial" w:hAnsi="Arial" w:cs="Arial"/>
+              </w:rPr>
+              <w:t xml:space="preserve">aída de </w:t>
+            </w:r>
+            <w:r>
+              <w:rPr>
+                <w:rFonts w:ascii="Arial" w:hAnsi="Arial" w:cs="Arial"/>
+              </w:rPr>
+              <w:t>a</w:t>
+            </w:r>
+            <w:r>
+              <w:rPr>
+                <w:rFonts w:ascii="Arial" w:hAnsi="Arial" w:cs="Arial"/>
+              </w:rPr>
+              <w:t>luno fora do horário previsto, com idade inferior a 18 anos</w:t>
             </w:r>
           </w:p>
         </w:tc>
@@ -2270,31 +2100,7 @@
               <w:rPr>
                 <w:rFonts w:ascii="Arial" w:hAnsi="Arial" w:cs="Arial"/>
               </w:rPr>
-              <w:t xml:space="preserve">Solicitação de </w:t>
-            </w:r>
-            <w:r>
-              <w:rPr>
-                <w:rFonts w:ascii="Arial" w:hAnsi="Arial" w:cs="Arial"/>
-              </w:rPr>
-              <w:t>saída de a</w:t>
-            </w:r>
-            <w:r>
-              <w:rPr>
-                <w:rFonts w:ascii="Arial" w:hAnsi="Arial" w:cs="Arial"/>
-              </w:rPr>
-              <w:t xml:space="preserve">luno </w:t>
-            </w:r>
-            <w:r>
-              <w:rPr>
-                <w:rFonts w:ascii="Arial" w:hAnsi="Arial" w:cs="Arial"/>
-              </w:rPr>
-              <w:t>gerada</w:t>
-            </w:r>
-            <w:r>
-              <w:rPr>
-                <w:rFonts w:ascii="Arial" w:hAnsi="Arial" w:cs="Arial"/>
-              </w:rPr>
-              <w:t xml:space="preserve"> com sucesso</w:t>
+              <w:t>Ser aluno menor idade (menos de 18 anos)</w:t>
             </w:r>
           </w:p>
         </w:tc>
@@ -2335,13 +2141,7 @@
               <w:rPr>
                 <w:rFonts w:ascii="Arial" w:hAnsi="Arial" w:cs="Arial"/>
               </w:rPr>
-              <w:t>Aluno sair do i</w:t>
-            </w:r>
-            <w:r>
-              <w:rPr>
-                <w:rFonts w:ascii="Arial" w:hAnsi="Arial" w:cs="Arial"/>
-              </w:rPr>
-              <w:t>nstituto (prédio)</w:t>
+              <w:t>Solicitação ser concedida pelo responsável</w:t>
             </w:r>
           </w:p>
         </w:tc>
@@ -2355,17 +2155,18 @@
           </w:tcPr>
           <w:p>
             <w:pPr>
-              <w:rPr>
-                <w:rFonts w:ascii="Arial" w:hAnsi="Arial" w:cs="Arial"/>
-                <w:b/>
-              </w:rPr>
-            </w:pPr>
-            <w:r>
-              <w:rPr>
-                <w:rFonts w:ascii="Arial" w:hAnsi="Arial" w:cs="Arial"/>
-                <w:b/>
-              </w:rPr>
-              <w:t xml:space="preserve">Fluxo Principal </w:t>
+              <w:jc w:val="center"/>
+              <w:rPr>
+                <w:rFonts w:ascii="Arial" w:hAnsi="Arial" w:cs="Arial"/>
+                <w:b/>
+              </w:rPr>
+            </w:pPr>
+            <w:r>
+              <w:rPr>
+                <w:rFonts w:ascii="Arial" w:hAnsi="Arial" w:cs="Arial"/>
+                <w:b/>
+              </w:rPr>
+              <w:t>Fluxo Principal</w:t>
             </w:r>
           </w:p>
         </w:tc>
@@ -2421,73 +2222,67 @@
           </w:tcPr>
           <w:p>
             <w:pPr>
-              <w:pStyle w:val="PargrafodaLista"/>
+              <w:pStyle w:val="ListParagraph"/>
               <w:numPr>
                 <w:ilvl w:val="0"/>
-                <w:numId w:val="17"/>
+                <w:numId w:val="9"/>
               </w:numPr>
               <w:ind w:left="454"/>
               <w:rPr>
                 <w:rFonts w:ascii="Arial" w:hAnsi="Arial" w:cs="Arial"/>
               </w:rPr>
             </w:pPr>
-            <w:bookmarkStart w:id="1" w:name="OLE_LINK1"/>
-            <w:bookmarkStart w:id="2" w:name="OLE_LINK2"/>
-            <w:bookmarkStart w:id="3" w:name="OLE_LINK3"/>
-            <w:r>
-              <w:rPr>
-                <w:rFonts w:ascii="Arial" w:hAnsi="Arial" w:cs="Arial"/>
-              </w:rPr>
-              <w:t>Confirmar</w:t>
-            </w:r>
-            <w:r>
-              <w:rPr>
-                <w:rFonts w:ascii="Arial" w:hAnsi="Arial" w:cs="Arial"/>
-              </w:rPr>
-              <w:t xml:space="preserve"> a existência da solicitação de saída de aluno</w:t>
-            </w:r>
-            <w:bookmarkEnd w:id="1"/>
-            <w:bookmarkEnd w:id="2"/>
-            <w:bookmarkEnd w:id="3"/>
-          </w:p>
-        </w:tc>
-        <w:tc>
-          <w:tcPr>
-            <w:tcW w:w="5670" w:type="dxa"/>
-          </w:tcPr>
-          <w:p>
-            <w:pPr>
-              <w:rPr>
-                <w:rFonts w:ascii="Arial" w:hAnsi="Arial" w:cs="Arial"/>
-              </w:rPr>
-            </w:pPr>
-          </w:p>
-        </w:tc>
-      </w:tr>
-      <w:tr>
-        <w:tc>
-          <w:tcPr>
-            <w:tcW w:w="3256" w:type="dxa"/>
-          </w:tcPr>
-          <w:p>
-            <w:pPr>
-              <w:ind w:left="313"/>
-              <w:rPr>
-                <w:rFonts w:ascii="Arial" w:hAnsi="Arial" w:cs="Arial"/>
-              </w:rPr>
-            </w:pPr>
-          </w:p>
-        </w:tc>
-        <w:tc>
-          <w:tcPr>
-            <w:tcW w:w="5670" w:type="dxa"/>
-          </w:tcPr>
-          <w:p>
-            <w:pPr>
-              <w:pStyle w:val="PargrafodaLista"/>
+            <w:r>
+              <w:rPr>
+                <w:rFonts w:ascii="Arial" w:hAnsi="Arial" w:cs="Arial"/>
+              </w:rPr>
+              <w:t>Pesquisar</w:t>
+            </w:r>
+            <w:r>
+              <w:rPr>
+                <w:rFonts w:ascii="Arial" w:hAnsi="Arial" w:cs="Arial"/>
+              </w:rPr>
+              <w:t xml:space="preserve"> aluno</w:t>
+            </w:r>
+          </w:p>
+        </w:tc>
+        <w:tc>
+          <w:tcPr>
+            <w:tcW w:w="5670" w:type="dxa"/>
+          </w:tcPr>
+          <w:p>
+            <w:pPr>
+              <w:rPr>
+                <w:rFonts w:ascii="Arial" w:hAnsi="Arial" w:cs="Arial"/>
+              </w:rPr>
+            </w:pPr>
+          </w:p>
+        </w:tc>
+      </w:tr>
+      <w:tr>
+        <w:tc>
+          <w:tcPr>
+            <w:tcW w:w="3256" w:type="dxa"/>
+          </w:tcPr>
+          <w:p>
+            <w:pPr>
+              <w:ind w:left="454"/>
+              <w:rPr>
+                <w:rFonts w:ascii="Arial" w:hAnsi="Arial" w:cs="Arial"/>
+              </w:rPr>
+            </w:pPr>
+          </w:p>
+        </w:tc>
+        <w:tc>
+          <w:tcPr>
+            <w:tcW w:w="5670" w:type="dxa"/>
+          </w:tcPr>
+          <w:p>
+            <w:pPr>
+              <w:pStyle w:val="ListParagraph"/>
               <w:numPr>
                 <w:ilvl w:val="0"/>
-                <w:numId w:val="17"/>
+                <w:numId w:val="9"/>
               </w:numPr>
               <w:ind w:left="459"/>
               <w:rPr>
@@ -2498,50 +2293,140 @@
               <w:rPr>
                 <w:rFonts w:ascii="Arial" w:hAnsi="Arial" w:cs="Arial"/>
               </w:rPr>
-              <w:t>Finalizar</w:t>
-            </w:r>
-            <w:r>
-              <w:rPr>
-                <w:rFonts w:ascii="Arial" w:hAnsi="Arial" w:cs="Arial"/>
-              </w:rPr>
-              <w:t xml:space="preserve"> saída de aluno</w:t>
-            </w:r>
-          </w:p>
-        </w:tc>
-      </w:tr>
-      <w:tr>
-        <w:tc>
-          <w:tcPr>
-            <w:tcW w:w="3256" w:type="dxa"/>
-            <w:shd w:val="clear" w:color="auto" w:fill="DBDBDB" w:themeFill="accent3" w:themeFillTint="66"/>
-          </w:tcPr>
-          <w:p>
-            <w:pPr>
-              <w:ind w:left="313"/>
-              <w:rPr>
-                <w:rFonts w:ascii="Arial" w:hAnsi="Arial" w:cs="Arial"/>
-                <w:b/>
-              </w:rPr>
-            </w:pPr>
-            <w:r>
-              <w:rPr>
-                <w:rFonts w:ascii="Arial" w:hAnsi="Arial" w:cs="Arial"/>
-                <w:b/>
-              </w:rPr>
-              <w:t>Restrições / Validações</w:t>
-            </w:r>
-          </w:p>
-        </w:tc>
-        <w:tc>
-          <w:tcPr>
-            <w:tcW w:w="5670" w:type="dxa"/>
-          </w:tcPr>
-          <w:p>
-            <w:pPr>
-              <w:pStyle w:val="PargrafodaLista"/>
+              <w:t xml:space="preserve">Validar </w:t>
+            </w:r>
+            <w:r>
+              <w:rPr>
+                <w:rFonts w:ascii="Arial" w:hAnsi="Arial" w:cs="Arial"/>
+              </w:rPr>
+              <w:t xml:space="preserve">dados do aluno </w:t>
+            </w:r>
+            <w:r>
+              <w:rPr>
+                <w:rFonts w:ascii="Arial" w:hAnsi="Arial" w:cs="Arial"/>
+              </w:rPr>
+              <w:t>(Prontuário</w:t>
+            </w:r>
+            <w:r>
+              <w:rPr>
+                <w:rFonts w:ascii="Arial" w:hAnsi="Arial" w:cs="Arial"/>
+              </w:rPr>
+              <w:t>, RG, CPF</w:t>
+            </w:r>
+            <w:r>
+              <w:rPr>
+                <w:rFonts w:ascii="Arial" w:hAnsi="Arial" w:cs="Arial"/>
+              </w:rPr>
+              <w:t>)</w:t>
+            </w:r>
+          </w:p>
+        </w:tc>
+      </w:tr>
+      <w:tr>
+        <w:tc>
+          <w:tcPr>
+            <w:tcW w:w="3256" w:type="dxa"/>
+          </w:tcPr>
+          <w:p>
+            <w:pPr>
+              <w:pStyle w:val="ListParagraph"/>
               <w:numPr>
                 <w:ilvl w:val="0"/>
-                <w:numId w:val="22"/>
+                <w:numId w:val="9"/>
+              </w:numPr>
+              <w:ind w:left="454"/>
+              <w:rPr>
+                <w:rFonts w:ascii="Arial" w:hAnsi="Arial" w:cs="Arial"/>
+              </w:rPr>
+            </w:pPr>
+            <w:r>
+              <w:rPr>
+                <w:rFonts w:ascii="Arial" w:hAnsi="Arial" w:cs="Arial"/>
+              </w:rPr>
+              <w:t>Entrar em contato com o respon</w:t>
+            </w:r>
+            <w:r>
+              <w:rPr>
+                <w:rFonts w:ascii="Arial" w:hAnsi="Arial" w:cs="Arial"/>
+              </w:rPr>
+              <w:t>sável para pedir autorização</w:t>
+            </w:r>
+          </w:p>
+        </w:tc>
+        <w:tc>
+          <w:tcPr>
+            <w:tcW w:w="5670" w:type="dxa"/>
+          </w:tcPr>
+          <w:p>
+            <w:pPr>
+              <w:rPr>
+                <w:rFonts w:ascii="Arial" w:hAnsi="Arial" w:cs="Arial"/>
+              </w:rPr>
+            </w:pPr>
+          </w:p>
+        </w:tc>
+      </w:tr>
+      <w:tr>
+        <w:tc>
+          <w:tcPr>
+            <w:tcW w:w="3256" w:type="dxa"/>
+          </w:tcPr>
+          <w:p>
+            <w:pPr>
+              <w:pStyle w:val="ListParagraph"/>
+              <w:numPr>
+                <w:ilvl w:val="0"/>
+                <w:numId w:val="9"/>
+              </w:numPr>
+              <w:ind w:left="454"/>
+              <w:rPr>
+                <w:rFonts w:ascii="Arial" w:hAnsi="Arial" w:cs="Arial"/>
+              </w:rPr>
+            </w:pPr>
+            <w:r>
+              <w:rPr>
+                <w:rFonts w:ascii="Arial" w:hAnsi="Arial" w:cs="Arial"/>
+              </w:rPr>
+              <w:t>Autorização concedida, gerar pedido de liberação de saída para aluno</w:t>
+            </w:r>
+          </w:p>
+        </w:tc>
+        <w:tc>
+          <w:tcPr>
+            <w:tcW w:w="5670" w:type="dxa"/>
+          </w:tcPr>
+          <w:p>
+            <w:pPr>
+              <w:rPr>
+                <w:rFonts w:ascii="Arial" w:hAnsi="Arial" w:cs="Arial"/>
+              </w:rPr>
+            </w:pPr>
+          </w:p>
+        </w:tc>
+      </w:tr>
+      <w:tr>
+        <w:tc>
+          <w:tcPr>
+            <w:tcW w:w="3256" w:type="dxa"/>
+          </w:tcPr>
+          <w:p>
+            <w:pPr>
+              <w:rPr>
+                <w:rFonts w:ascii="Arial" w:hAnsi="Arial" w:cs="Arial"/>
+              </w:rPr>
+            </w:pPr>
+          </w:p>
+        </w:tc>
+        <w:tc>
+          <w:tcPr>
+            <w:tcW w:w="5670" w:type="dxa"/>
+          </w:tcPr>
+          <w:p>
+            <w:pPr>
+              <w:pStyle w:val="ListParagraph"/>
+              <w:numPr>
+                <w:ilvl w:val="0"/>
+                <w:numId w:val="9"/>
               </w:numPr>
               <w:ind w:left="459"/>
               <w:rPr>
@@ -2552,38 +2437,55 @@
               <w:rPr>
                 <w:rFonts w:ascii="Arial" w:hAnsi="Arial" w:cs="Arial"/>
               </w:rPr>
-              <w:t>Para finalizar uma solicitação a mesma deve estar gerada</w:t>
-            </w:r>
-          </w:p>
-        </w:tc>
-      </w:tr>
-      <w:tr>
-        <w:tc>
-          <w:tcPr>
-            <w:tcW w:w="3256" w:type="dxa"/>
-            <w:shd w:val="clear" w:color="auto" w:fill="FFFFFF" w:themeFill="background1"/>
-          </w:tcPr>
-          <w:p>
-            <w:pPr>
-              <w:ind w:left="313"/>
-              <w:rPr>
-                <w:rFonts w:ascii="Arial" w:hAnsi="Arial" w:cs="Arial"/>
-              </w:rPr>
-            </w:pPr>
-          </w:p>
-        </w:tc>
-        <w:tc>
-          <w:tcPr>
-            <w:tcW w:w="5670" w:type="dxa"/>
-          </w:tcPr>
-          <w:p>
-            <w:pPr>
-              <w:pStyle w:val="PargrafodaLista"/>
-              <w:ind w:left="502"/>
-              <w:rPr>
-                <w:rFonts w:ascii="Arial" w:hAnsi="Arial" w:cs="Arial"/>
-              </w:rPr>
-            </w:pPr>
+              <w:t>Registrar solicitação de saída de aluno</w:t>
+            </w:r>
+          </w:p>
+        </w:tc>
+      </w:tr>
+      <w:tr>
+        <w:tc>
+          <w:tcPr>
+            <w:tcW w:w="3256" w:type="dxa"/>
+            <w:shd w:val="clear" w:color="auto" w:fill="DBDBDB" w:themeFill="accent3" w:themeFillTint="66"/>
+          </w:tcPr>
+          <w:p>
+            <w:pPr>
+              <w:rPr>
+                <w:rFonts w:ascii="Arial" w:hAnsi="Arial" w:cs="Arial"/>
+                <w:b/>
+              </w:rPr>
+            </w:pPr>
+            <w:r>
+              <w:rPr>
+                <w:rFonts w:ascii="Arial" w:hAnsi="Arial" w:cs="Arial"/>
+                <w:b/>
+              </w:rPr>
+              <w:t>Restrições / Validações</w:t>
+            </w:r>
+          </w:p>
+        </w:tc>
+        <w:tc>
+          <w:tcPr>
+            <w:tcW w:w="5670" w:type="dxa"/>
+          </w:tcPr>
+          <w:p>
+            <w:pPr>
+              <w:rPr>
+                <w:rFonts w:ascii="Arial" w:hAnsi="Arial" w:cs="Arial"/>
+              </w:rPr>
+            </w:pPr>
+            <w:r>
+              <w:rPr>
+                <w:rFonts w:ascii="Arial" w:hAnsi="Arial" w:cs="Arial"/>
+              </w:rPr>
+              <w:t>Solicitação de saída do a</w:t>
+            </w:r>
+            <w:r>
+              <w:rPr>
+                <w:rFonts w:ascii="Arial" w:hAnsi="Arial" w:cs="Arial"/>
+              </w:rPr>
+              <w:t>luno apenas para horário especial (quando tem-se a necessidade de sair fora do horário das aulas)</w:t>
+            </w:r>
           </w:p>
         </w:tc>
       </w:tr>
@@ -2596,7 +2498,6 @@
           </w:tcPr>
           <w:p>
             <w:pPr>
-              <w:ind w:left="313"/>
               <w:rPr>
                 <w:rFonts w:ascii="Arial" w:hAnsi="Arial" w:cs="Arial"/>
                 <w:b/>
@@ -2614,35 +2515,7 @@
                 <w:rFonts w:ascii="Arial" w:hAnsi="Arial" w:cs="Arial"/>
                 <w:b/>
               </w:rPr>
-              <w:t xml:space="preserve">Não </w:t>
-            </w:r>
-            <w:r>
-              <w:rPr>
-                <w:rFonts w:ascii="Arial" w:hAnsi="Arial" w:cs="Arial"/>
-                <w:b/>
-              </w:rPr>
-              <w:t>Confirma</w:t>
-            </w:r>
-            <w:r>
-              <w:rPr>
-                <w:rFonts w:ascii="Arial" w:hAnsi="Arial" w:cs="Arial"/>
-                <w:b/>
-              </w:rPr>
-              <w:t>r</w:t>
-            </w:r>
-            <w:r>
-              <w:rPr>
-                <w:rFonts w:ascii="Arial" w:hAnsi="Arial" w:cs="Arial"/>
-                <w:b/>
-              </w:rPr>
-              <w:t xml:space="preserve"> Solicitação de S</w:t>
-            </w:r>
-            <w:r>
-              <w:rPr>
-                <w:rFonts w:ascii="Arial" w:hAnsi="Arial" w:cs="Arial"/>
-                <w:b/>
-              </w:rPr>
-              <w:t>aída</w:t>
+              <w:t>Autorização não Concedida pelo Responsável</w:t>
             </w:r>
           </w:p>
         </w:tc>
@@ -2655,7 +2528,6 @@
           </w:tcPr>
           <w:p>
             <w:pPr>
-              <w:ind w:left="313"/>
               <w:rPr>
                 <w:rFonts w:ascii="Arial" w:hAnsi="Arial" w:cs="Arial"/>
                 <w:b/>
@@ -2699,40 +2571,42 @@
           </w:tcPr>
           <w:p>
             <w:pPr>
-              <w:pStyle w:val="PargrafodaLista"/>
+              <w:pStyle w:val="ListParagraph"/>
+              <w:ind w:left="596"/>
+              <w:rPr>
+                <w:rFonts w:ascii="Arial" w:hAnsi="Arial" w:cs="Arial"/>
+              </w:rPr>
+            </w:pPr>
+          </w:p>
+        </w:tc>
+        <w:tc>
+          <w:tcPr>
+            <w:tcW w:w="5670" w:type="dxa"/>
+          </w:tcPr>
+          <w:p>
+            <w:pPr>
+              <w:pStyle w:val="ListParagraph"/>
               <w:numPr>
                 <w:ilvl w:val="0"/>
-                <w:numId w:val="18"/>
+                <w:numId w:val="11"/>
               </w:numPr>
-              <w:ind w:left="454"/>
-              <w:rPr>
-                <w:rFonts w:ascii="Arial" w:hAnsi="Arial" w:cs="Arial"/>
-              </w:rPr>
-            </w:pPr>
-            <w:r>
-              <w:rPr>
-                <w:rFonts w:ascii="Arial" w:hAnsi="Arial" w:cs="Arial"/>
-              </w:rPr>
-              <w:t>Não c</w:t>
-            </w:r>
-            <w:r>
-              <w:rPr>
-                <w:rFonts w:ascii="Arial" w:hAnsi="Arial" w:cs="Arial"/>
-              </w:rPr>
-              <w:t>onfirmar a existência da solicitação de saída de aluno</w:t>
-            </w:r>
-          </w:p>
-        </w:tc>
-        <w:tc>
-          <w:tcPr>
-            <w:tcW w:w="5670" w:type="dxa"/>
-          </w:tcPr>
-          <w:p>
-            <w:pPr>
-              <w:rPr>
-                <w:rFonts w:ascii="Arial" w:hAnsi="Arial" w:cs="Arial"/>
-              </w:rPr>
-            </w:pPr>
+              <w:ind w:left="459"/>
+              <w:rPr>
+                <w:rFonts w:ascii="Arial" w:hAnsi="Arial" w:cs="Arial"/>
+              </w:rPr>
+            </w:pPr>
+            <w:r>
+              <w:rPr>
+                <w:rFonts w:ascii="Arial" w:hAnsi="Arial" w:cs="Arial"/>
+              </w:rPr>
+              <w:t>Cancelar solicitação de s</w:t>
+            </w:r>
+            <w:r>
+              <w:rPr>
+                <w:rFonts w:ascii="Arial" w:hAnsi="Arial" w:cs="Arial"/>
+              </w:rPr>
+              <w:t>aída</w:t>
+            </w:r>
           </w:p>
         </w:tc>
       </w:tr>
@@ -2743,18 +2617,17 @@
           <w:rFonts w:ascii="Arial" w:hAnsi="Arial" w:cs="Arial"/>
         </w:rPr>
       </w:pPr>
-      <w:bookmarkStart w:id="4" w:name="_GoBack"/>
-      <w:bookmarkEnd w:id="4"/>
-      <w:r>
+    </w:p>
+    <w:p>
+      <w:pPr>
         <w:rPr>
           <w:rFonts w:ascii="Arial" w:hAnsi="Arial" w:cs="Arial"/>
         </w:rPr>
-        <w:br w:type="page"/>
-      </w:r>
+      </w:pPr>
     </w:p>
     <w:tbl>
       <w:tblPr>
-        <w:tblStyle w:val="Tabelacomgrade"/>
+        <w:tblStyle w:val="TableGrid"/>
         <w:tblW w:w="8926" w:type="dxa"/>
         <w:tblLook w:val="04A0" w:firstRow="1" w:lastRow="0" w:firstColumn="1" w:lastColumn="0" w:noHBand="0" w:noVBand="1"/>
       </w:tblPr>
@@ -2780,7 +2653,6 @@
                 <w:rFonts w:ascii="Arial" w:hAnsi="Arial" w:cs="Arial"/>
                 <w:b/>
               </w:rPr>
-              <w:lastRenderedPageBreak/>
               <w:t>Nome do Caso de Uso</w:t>
             </w:r>
           </w:p>
@@ -2802,22 +2674,42 @@
                 <w:rFonts w:ascii="Arial" w:hAnsi="Arial" w:cs="Arial"/>
                 <w:b/>
               </w:rPr>
-              <w:t xml:space="preserve">Liberar </w:t>
-            </w:r>
-            <w:commentRangeStart w:id="5"/>
-            <w:r>
-              <w:rPr>
-                <w:rFonts w:ascii="Arial" w:hAnsi="Arial" w:cs="Arial"/>
-                <w:b/>
-              </w:rPr>
-              <w:t>aluno</w:t>
-            </w:r>
-            <w:commentRangeEnd w:id="5"/>
-            <w:r>
-              <w:rPr>
-                <w:rStyle w:val="Refdecomentrio"/>
-              </w:rPr>
-              <w:commentReference w:id="5"/>
+              <w:t>Finalizar</w:t>
+            </w:r>
+            <w:r>
+              <w:rPr>
+                <w:rFonts w:ascii="Arial" w:hAnsi="Arial" w:cs="Arial"/>
+                <w:b/>
+              </w:rPr>
+              <w:t xml:space="preserve"> Solicitação de</w:t>
+            </w:r>
+            <w:r>
+              <w:rPr>
+                <w:rFonts w:ascii="Arial" w:hAnsi="Arial" w:cs="Arial"/>
+                <w:b/>
+              </w:rPr>
+              <w:t xml:space="preserve"> </w:t>
+            </w:r>
+            <w:r>
+              <w:rPr>
+                <w:rFonts w:ascii="Arial" w:hAnsi="Arial" w:cs="Arial"/>
+                <w:b/>
+              </w:rPr>
+              <w:t>S</w:t>
+            </w:r>
+            <w:r>
+              <w:rPr>
+                <w:rFonts w:ascii="Arial" w:hAnsi="Arial" w:cs="Arial"/>
+                <w:b/>
+              </w:rPr>
+              <w:t>aída do a</w:t>
+            </w:r>
+            <w:r>
+              <w:rPr>
+                <w:rFonts w:ascii="Arial" w:hAnsi="Arial" w:cs="Arial"/>
+                <w:b/>
+              </w:rPr>
+              <w:t>luno</w:t>
             </w:r>
           </w:p>
         </w:tc>
@@ -2854,12 +2746,6 @@
                 <w:rFonts w:ascii="Arial" w:hAnsi="Arial" w:cs="Arial"/>
               </w:rPr>
             </w:pPr>
-            <w:r>
-              <w:rPr>
-                <w:rFonts w:ascii="Arial" w:hAnsi="Arial" w:cs="Arial"/>
-              </w:rPr>
-              <w:t xml:space="preserve"> </w:t>
-            </w:r>
           </w:p>
         </w:tc>
       </w:tr>
@@ -2975,25 +2861,43 @@
               <w:rPr>
                 <w:rFonts w:ascii="Arial" w:hAnsi="Arial" w:cs="Arial"/>
               </w:rPr>
-              <w:t xml:space="preserve">Este Caso de Uso descreve </w:t>
-            </w:r>
-            <w:r>
-              <w:rPr>
-                <w:rFonts w:ascii="Arial" w:hAnsi="Arial" w:cs="Arial"/>
-              </w:rPr>
-              <w:t>o processo</w:t>
-            </w:r>
-            <w:r>
-              <w:rPr>
-                <w:rFonts w:ascii="Arial" w:hAnsi="Arial" w:cs="Arial"/>
-              </w:rPr>
-              <w:t xml:space="preserve"> </w:t>
-            </w:r>
-            <w:r>
-              <w:rPr>
-                <w:rFonts w:ascii="Arial" w:hAnsi="Arial" w:cs="Arial"/>
-              </w:rPr>
-              <w:t>de saída do após a Solicitação de Saída ser confirmada.</w:t>
+              <w:t>Este caso de u</w:t>
+            </w:r>
+            <w:r>
+              <w:rPr>
+                <w:rFonts w:ascii="Arial" w:hAnsi="Arial" w:cs="Arial"/>
+              </w:rPr>
+              <w:t xml:space="preserve">so descreve as etapas percorridas para </w:t>
+            </w:r>
+            <w:r>
+              <w:rPr>
+                <w:rFonts w:ascii="Arial" w:hAnsi="Arial" w:cs="Arial"/>
+              </w:rPr>
+              <w:t>finalizar</w:t>
+            </w:r>
+            <w:r>
+              <w:rPr>
+                <w:rFonts w:ascii="Arial" w:hAnsi="Arial" w:cs="Arial"/>
+              </w:rPr>
+              <w:t xml:space="preserve"> a solicitação de saída do aluno</w:t>
+            </w:r>
+            <w:r>
+              <w:rPr>
+                <w:rFonts w:ascii="Arial" w:hAnsi="Arial" w:cs="Arial"/>
+              </w:rPr>
+              <w:t xml:space="preserve">, após ela </w:t>
+            </w:r>
+            <w:r>
+              <w:rPr>
+                <w:rFonts w:ascii="Arial" w:hAnsi="Arial" w:cs="Arial"/>
+              </w:rPr>
+              <w:t>ser</w:t>
+            </w:r>
+            <w:r>
+              <w:rPr>
+                <w:rFonts w:ascii="Arial" w:hAnsi="Arial" w:cs="Arial"/>
+              </w:rPr>
+              <w:t xml:space="preserve"> confirmada</w:t>
             </w:r>
           </w:p>
         </w:tc>
@@ -3034,7 +2938,31 @@
               <w:rPr>
                 <w:rFonts w:ascii="Arial" w:hAnsi="Arial" w:cs="Arial"/>
               </w:rPr>
-              <w:t>Assistente solicitar a saída de aluno.</w:t>
+              <w:t xml:space="preserve">Solicitação de </w:t>
+            </w:r>
+            <w:r>
+              <w:rPr>
+                <w:rFonts w:ascii="Arial" w:hAnsi="Arial" w:cs="Arial"/>
+              </w:rPr>
+              <w:t>saída de a</w:t>
+            </w:r>
+            <w:r>
+              <w:rPr>
+                <w:rFonts w:ascii="Arial" w:hAnsi="Arial" w:cs="Arial"/>
+              </w:rPr>
+              <w:t xml:space="preserve">luno </w:t>
+            </w:r>
+            <w:r>
+              <w:rPr>
+                <w:rFonts w:ascii="Arial" w:hAnsi="Arial" w:cs="Arial"/>
+              </w:rPr>
+              <w:t>gerada</w:t>
+            </w:r>
+            <w:r>
+              <w:rPr>
+                <w:rFonts w:ascii="Arial" w:hAnsi="Arial" w:cs="Arial"/>
+              </w:rPr>
+              <w:t xml:space="preserve"> com sucesso</w:t>
             </w:r>
           </w:p>
         </w:tc>
@@ -3075,7 +3003,13 @@
               <w:rPr>
                 <w:rFonts w:ascii="Arial" w:hAnsi="Arial" w:cs="Arial"/>
               </w:rPr>
-              <w:t>Aluno sair do instituto.</w:t>
+              <w:t>Aluno sair do i</w:t>
+            </w:r>
+            <w:r>
+              <w:rPr>
+                <w:rFonts w:ascii="Arial" w:hAnsi="Arial" w:cs="Arial"/>
+              </w:rPr>
+              <w:t>nstituto (prédio)</w:t>
             </w:r>
           </w:p>
         </w:tc>
@@ -3089,18 +3023,17 @@
           </w:tcPr>
           <w:p>
             <w:pPr>
-              <w:jc w:val="center"/>
-              <w:rPr>
-                <w:rFonts w:ascii="Arial" w:hAnsi="Arial" w:cs="Arial"/>
-                <w:b/>
-              </w:rPr>
-            </w:pPr>
-            <w:r>
-              <w:rPr>
-                <w:rFonts w:ascii="Arial" w:hAnsi="Arial" w:cs="Arial"/>
-                <w:b/>
-              </w:rPr>
-              <w:t>Fluxo Principal</w:t>
+              <w:rPr>
+                <w:rFonts w:ascii="Arial" w:hAnsi="Arial" w:cs="Arial"/>
+                <w:b/>
+              </w:rPr>
+            </w:pPr>
+            <w:r>
+              <w:rPr>
+                <w:rFonts w:ascii="Arial" w:hAnsi="Arial" w:cs="Arial"/>
+                <w:b/>
+              </w:rPr>
+              <w:t xml:space="preserve">Fluxo Principal </w:t>
             </w:r>
           </w:p>
         </w:tc>
@@ -3156,195 +3089,314 @@
           </w:tcPr>
           <w:p>
             <w:pPr>
-              <w:pStyle w:val="PargrafodaLista"/>
+              <w:pStyle w:val="ListParagraph"/>
               <w:numPr>
                 <w:ilvl w:val="0"/>
-                <w:numId w:val="19"/>
+                <w:numId w:val="17"/>
               </w:numPr>
-              <w:ind w:left="454" w:hanging="283"/>
-              <w:rPr>
-                <w:rFonts w:ascii="Arial" w:hAnsi="Arial" w:cs="Arial"/>
-              </w:rPr>
-            </w:pPr>
-            <w:r>
-              <w:rPr>
-                <w:rFonts w:ascii="Arial" w:hAnsi="Arial" w:cs="Arial"/>
-              </w:rPr>
-              <w:t xml:space="preserve">Visualizar a solicitação de </w:t>
-            </w:r>
-            <w:proofErr w:type="spellStart"/>
-            <w:r>
-              <w:rPr>
-                <w:rFonts w:ascii="Arial" w:hAnsi="Arial" w:cs="Arial"/>
-              </w:rPr>
-              <w:t>saida</w:t>
-            </w:r>
-            <w:proofErr w:type="spellEnd"/>
-            <w:r>
-              <w:rPr>
-                <w:rFonts w:ascii="Arial" w:hAnsi="Arial" w:cs="Arial"/>
-              </w:rPr>
-              <w:t xml:space="preserve"> de aluno.</w:t>
-            </w:r>
-          </w:p>
-        </w:tc>
-        <w:tc>
-          <w:tcPr>
-            <w:tcW w:w="5670" w:type="dxa"/>
-          </w:tcPr>
-          <w:p>
-            <w:pPr>
-              <w:rPr>
-                <w:rFonts w:ascii="Arial" w:hAnsi="Arial" w:cs="Arial"/>
-              </w:rPr>
-            </w:pPr>
-          </w:p>
-        </w:tc>
-      </w:tr>
-      <w:tr>
-        <w:tc>
-          <w:tcPr>
-            <w:tcW w:w="3256" w:type="dxa"/>
-          </w:tcPr>
-          <w:p>
-            <w:pPr>
-              <w:pStyle w:val="PargrafodaLista"/>
+              <w:ind w:left="454"/>
+              <w:rPr>
+                <w:rFonts w:ascii="Arial" w:hAnsi="Arial" w:cs="Arial"/>
+              </w:rPr>
+            </w:pPr>
+            <w:bookmarkStart w:id="2" w:name="OLE_LINK1"/>
+            <w:bookmarkStart w:id="3" w:name="OLE_LINK2"/>
+            <w:bookmarkStart w:id="4" w:name="OLE_LINK3"/>
+            <w:r>
+              <w:rPr>
+                <w:rFonts w:ascii="Arial" w:hAnsi="Arial" w:cs="Arial"/>
+              </w:rPr>
+              <w:t>Confirmar</w:t>
+            </w:r>
+            <w:r>
+              <w:rPr>
+                <w:rFonts w:ascii="Arial" w:hAnsi="Arial" w:cs="Arial"/>
+              </w:rPr>
+              <w:t xml:space="preserve"> a existência da solicitação de saída de aluno</w:t>
+            </w:r>
+            <w:bookmarkEnd w:id="2"/>
+            <w:bookmarkEnd w:id="3"/>
+            <w:bookmarkEnd w:id="4"/>
+          </w:p>
+        </w:tc>
+        <w:tc>
+          <w:tcPr>
+            <w:tcW w:w="5670" w:type="dxa"/>
+          </w:tcPr>
+          <w:p>
+            <w:pPr>
+              <w:rPr>
+                <w:rFonts w:ascii="Arial" w:hAnsi="Arial" w:cs="Arial"/>
+              </w:rPr>
+            </w:pPr>
+          </w:p>
+        </w:tc>
+      </w:tr>
+      <w:tr>
+        <w:tc>
+          <w:tcPr>
+            <w:tcW w:w="3256" w:type="dxa"/>
+          </w:tcPr>
+          <w:p>
+            <w:pPr>
+              <w:ind w:left="313"/>
+              <w:rPr>
+                <w:rFonts w:ascii="Arial" w:hAnsi="Arial" w:cs="Arial"/>
+              </w:rPr>
+            </w:pPr>
+          </w:p>
+        </w:tc>
+        <w:tc>
+          <w:tcPr>
+            <w:tcW w:w="5670" w:type="dxa"/>
+          </w:tcPr>
+          <w:p>
+            <w:pPr>
+              <w:pStyle w:val="ListParagraph"/>
               <w:numPr>
                 <w:ilvl w:val="0"/>
-                <w:numId w:val="19"/>
+                <w:numId w:val="17"/>
               </w:numPr>
-              <w:ind w:left="454" w:hanging="283"/>
-              <w:rPr>
-                <w:rFonts w:ascii="Arial" w:hAnsi="Arial" w:cs="Arial"/>
-              </w:rPr>
-            </w:pPr>
-            <w:r>
-              <w:rPr>
-                <w:rFonts w:ascii="Arial" w:hAnsi="Arial" w:cs="Arial"/>
-              </w:rPr>
-              <w:t>Checar o aluno solicitante.</w:t>
-            </w:r>
-          </w:p>
-        </w:tc>
-        <w:tc>
-          <w:tcPr>
-            <w:tcW w:w="5670" w:type="dxa"/>
-          </w:tcPr>
-          <w:p>
-            <w:pPr>
-              <w:pStyle w:val="PargrafodaLista"/>
-              <w:rPr>
-                <w:rFonts w:ascii="Arial" w:hAnsi="Arial" w:cs="Arial"/>
-              </w:rPr>
-            </w:pPr>
-          </w:p>
-        </w:tc>
-      </w:tr>
-      <w:tr>
-        <w:tc>
-          <w:tcPr>
-            <w:tcW w:w="3256" w:type="dxa"/>
-          </w:tcPr>
-          <w:p>
-            <w:pPr>
-              <w:pStyle w:val="PargrafodaLista"/>
+              <w:ind w:left="459"/>
+              <w:rPr>
+                <w:rFonts w:ascii="Arial" w:hAnsi="Arial" w:cs="Arial"/>
+              </w:rPr>
+            </w:pPr>
+            <w:r>
+              <w:rPr>
+                <w:rFonts w:ascii="Arial" w:hAnsi="Arial" w:cs="Arial"/>
+              </w:rPr>
+              <w:t>Finalizar</w:t>
+            </w:r>
+            <w:r>
+              <w:rPr>
+                <w:rFonts w:ascii="Arial" w:hAnsi="Arial" w:cs="Arial"/>
+              </w:rPr>
+              <w:t xml:space="preserve"> saída de aluno</w:t>
+            </w:r>
+          </w:p>
+        </w:tc>
+      </w:tr>
+      <w:tr>
+        <w:tc>
+          <w:tcPr>
+            <w:tcW w:w="3256" w:type="dxa"/>
+            <w:shd w:val="clear" w:color="auto" w:fill="DBDBDB" w:themeFill="accent3" w:themeFillTint="66"/>
+          </w:tcPr>
+          <w:p>
+            <w:pPr>
+              <w:ind w:left="313"/>
+              <w:rPr>
+                <w:rFonts w:ascii="Arial" w:hAnsi="Arial" w:cs="Arial"/>
+                <w:b/>
+              </w:rPr>
+            </w:pPr>
+            <w:r>
+              <w:rPr>
+                <w:rFonts w:ascii="Arial" w:hAnsi="Arial" w:cs="Arial"/>
+                <w:b/>
+              </w:rPr>
+              <w:t>Restrições / Validações</w:t>
+            </w:r>
+          </w:p>
+        </w:tc>
+        <w:tc>
+          <w:tcPr>
+            <w:tcW w:w="5670" w:type="dxa"/>
+          </w:tcPr>
+          <w:p>
+            <w:pPr>
+              <w:pStyle w:val="ListParagraph"/>
               <w:numPr>
                 <w:ilvl w:val="0"/>
-                <w:numId w:val="19"/>
+                <w:numId w:val="22"/>
               </w:numPr>
-              <w:ind w:left="454" w:hanging="283"/>
-              <w:rPr>
-                <w:rFonts w:ascii="Arial" w:hAnsi="Arial" w:cs="Arial"/>
-              </w:rPr>
-            </w:pPr>
-            <w:r>
-              <w:rPr>
-                <w:rFonts w:ascii="Arial" w:hAnsi="Arial" w:cs="Arial"/>
-              </w:rPr>
-              <w:t>Abrir o portão e deixar o aluno partir.</w:t>
-            </w:r>
-          </w:p>
-        </w:tc>
-        <w:tc>
-          <w:tcPr>
-            <w:tcW w:w="5670" w:type="dxa"/>
-          </w:tcPr>
-          <w:p>
-            <w:pPr>
-              <w:rPr>
-                <w:rFonts w:ascii="Arial" w:hAnsi="Arial" w:cs="Arial"/>
-              </w:rPr>
-            </w:pPr>
-          </w:p>
-        </w:tc>
-      </w:tr>
-      <w:tr>
-        <w:tc>
-          <w:tcPr>
-            <w:tcW w:w="3256" w:type="dxa"/>
-          </w:tcPr>
-          <w:p>
-            <w:pPr>
-              <w:rPr>
-                <w:rFonts w:ascii="Arial" w:hAnsi="Arial" w:cs="Arial"/>
-              </w:rPr>
-            </w:pPr>
-          </w:p>
-        </w:tc>
-        <w:tc>
-          <w:tcPr>
-            <w:tcW w:w="5670" w:type="dxa"/>
-          </w:tcPr>
-          <w:p>
-            <w:pPr>
-              <w:pStyle w:val="PargrafodaLista"/>
+              <w:ind w:left="459"/>
+              <w:rPr>
+                <w:rFonts w:ascii="Arial" w:hAnsi="Arial" w:cs="Arial"/>
+              </w:rPr>
+            </w:pPr>
+            <w:r>
+              <w:rPr>
+                <w:rFonts w:ascii="Arial" w:hAnsi="Arial" w:cs="Arial"/>
+              </w:rPr>
+              <w:t>Para finalizar uma solicitação a mesma deve estar gerada</w:t>
+            </w:r>
+          </w:p>
+        </w:tc>
+      </w:tr>
+      <w:tr>
+        <w:tc>
+          <w:tcPr>
+            <w:tcW w:w="3256" w:type="dxa"/>
+            <w:shd w:val="clear" w:color="auto" w:fill="FFFFFF" w:themeFill="background1"/>
+          </w:tcPr>
+          <w:p>
+            <w:pPr>
+              <w:ind w:left="313"/>
+              <w:rPr>
+                <w:rFonts w:ascii="Arial" w:hAnsi="Arial" w:cs="Arial"/>
+              </w:rPr>
+            </w:pPr>
+          </w:p>
+        </w:tc>
+        <w:tc>
+          <w:tcPr>
+            <w:tcW w:w="5670" w:type="dxa"/>
+          </w:tcPr>
+          <w:p>
+            <w:pPr>
+              <w:pStyle w:val="ListParagraph"/>
+              <w:ind w:left="502"/>
+              <w:rPr>
+                <w:rFonts w:ascii="Arial" w:hAnsi="Arial" w:cs="Arial"/>
+              </w:rPr>
+            </w:pPr>
+          </w:p>
+        </w:tc>
+      </w:tr>
+      <w:tr>
+        <w:tc>
+          <w:tcPr>
+            <w:tcW w:w="8926" w:type="dxa"/>
+            <w:gridSpan w:val="2"/>
+            <w:shd w:val="clear" w:color="auto" w:fill="DBDBDB" w:themeFill="accent3" w:themeFillTint="66"/>
+          </w:tcPr>
+          <w:p>
+            <w:pPr>
+              <w:ind w:left="313"/>
+              <w:rPr>
+                <w:rFonts w:ascii="Arial" w:hAnsi="Arial" w:cs="Arial"/>
+                <w:b/>
+              </w:rPr>
+            </w:pPr>
+            <w:r>
+              <w:rPr>
+                <w:rFonts w:ascii="Arial" w:hAnsi="Arial" w:cs="Arial"/>
+                <w:b/>
+              </w:rPr>
+              <w:t xml:space="preserve">Fluxo Alternativo – </w:t>
+            </w:r>
+            <w:r>
+              <w:rPr>
+                <w:rFonts w:ascii="Arial" w:hAnsi="Arial" w:cs="Arial"/>
+                <w:b/>
+              </w:rPr>
+              <w:t xml:space="preserve">Não </w:t>
+            </w:r>
+            <w:r>
+              <w:rPr>
+                <w:rFonts w:ascii="Arial" w:hAnsi="Arial" w:cs="Arial"/>
+                <w:b/>
+              </w:rPr>
+              <w:t>Confirma</w:t>
+            </w:r>
+            <w:r>
+              <w:rPr>
+                <w:rFonts w:ascii="Arial" w:hAnsi="Arial" w:cs="Arial"/>
+                <w:b/>
+              </w:rPr>
+              <w:t>r</w:t>
+            </w:r>
+            <w:r>
+              <w:rPr>
+                <w:rFonts w:ascii="Arial" w:hAnsi="Arial" w:cs="Arial"/>
+                <w:b/>
+              </w:rPr>
+              <w:t xml:space="preserve"> Solicitação de S</w:t>
+            </w:r>
+            <w:r>
+              <w:rPr>
+                <w:rFonts w:ascii="Arial" w:hAnsi="Arial" w:cs="Arial"/>
+                <w:b/>
+              </w:rPr>
+              <w:t>aída</w:t>
+            </w:r>
+          </w:p>
+        </w:tc>
+      </w:tr>
+      <w:tr>
+        <w:tc>
+          <w:tcPr>
+            <w:tcW w:w="3256" w:type="dxa"/>
+            <w:shd w:val="clear" w:color="auto" w:fill="DBDBDB" w:themeFill="accent3" w:themeFillTint="66"/>
+          </w:tcPr>
+          <w:p>
+            <w:pPr>
+              <w:ind w:left="313"/>
+              <w:rPr>
+                <w:rFonts w:ascii="Arial" w:hAnsi="Arial" w:cs="Arial"/>
+                <w:b/>
+              </w:rPr>
+            </w:pPr>
+            <w:r>
+              <w:rPr>
+                <w:rFonts w:ascii="Arial" w:hAnsi="Arial" w:cs="Arial"/>
+                <w:b/>
+              </w:rPr>
+              <w:t>Ações do Ator</w:t>
+            </w:r>
+          </w:p>
+        </w:tc>
+        <w:tc>
+          <w:tcPr>
+            <w:tcW w:w="5670" w:type="dxa"/>
+            <w:shd w:val="clear" w:color="auto" w:fill="DBDBDB" w:themeFill="accent3" w:themeFillTint="66"/>
+          </w:tcPr>
+          <w:p>
+            <w:pPr>
+              <w:rPr>
+                <w:rFonts w:ascii="Arial" w:hAnsi="Arial" w:cs="Arial"/>
+                <w:b/>
+              </w:rPr>
+            </w:pPr>
+            <w:r>
+              <w:rPr>
+                <w:rFonts w:ascii="Arial" w:hAnsi="Arial" w:cs="Arial"/>
+                <w:b/>
+              </w:rPr>
+              <w:t>Ações do Sistema</w:t>
+            </w:r>
+          </w:p>
+        </w:tc>
+      </w:tr>
+      <w:tr>
+        <w:tc>
+          <w:tcPr>
+            <w:tcW w:w="3256" w:type="dxa"/>
+          </w:tcPr>
+          <w:p>
+            <w:pPr>
+              <w:pStyle w:val="ListParagraph"/>
               <w:numPr>
                 <w:ilvl w:val="0"/>
-                <w:numId w:val="19"/>
+                <w:numId w:val="18"/>
               </w:numPr>
-              <w:ind w:left="459"/>
-              <w:rPr>
-                <w:rFonts w:ascii="Arial" w:hAnsi="Arial" w:cs="Arial"/>
-              </w:rPr>
-            </w:pPr>
-            <w:r>
-              <w:rPr>
-                <w:rFonts w:ascii="Arial" w:hAnsi="Arial" w:cs="Arial"/>
-              </w:rPr>
-              <w:t>Mostrar a notificação de saída do aluno.</w:t>
-            </w:r>
-          </w:p>
-        </w:tc>
-      </w:tr>
-      <w:tr>
-        <w:tc>
-          <w:tcPr>
-            <w:tcW w:w="3256" w:type="dxa"/>
-            <w:shd w:val="clear" w:color="auto" w:fill="DBDBDB" w:themeFill="accent3" w:themeFillTint="66"/>
-          </w:tcPr>
-          <w:p>
-            <w:pPr>
-              <w:rPr>
-                <w:rFonts w:ascii="Arial" w:hAnsi="Arial" w:cs="Arial"/>
-                <w:b/>
-              </w:rPr>
-            </w:pPr>
-            <w:r>
-              <w:rPr>
-                <w:rFonts w:ascii="Arial" w:hAnsi="Arial" w:cs="Arial"/>
-                <w:b/>
-              </w:rPr>
-              <w:t>Restrições / Validações</w:t>
-            </w:r>
-          </w:p>
-        </w:tc>
-        <w:tc>
-          <w:tcPr>
-            <w:tcW w:w="5670" w:type="dxa"/>
-          </w:tcPr>
-          <w:p>
-            <w:pPr>
-              <w:pStyle w:val="PargrafodaLista"/>
+              <w:ind w:left="454"/>
+              <w:rPr>
+                <w:rFonts w:ascii="Arial" w:hAnsi="Arial" w:cs="Arial"/>
+              </w:rPr>
+            </w:pPr>
+            <w:r>
+              <w:rPr>
+                <w:rFonts w:ascii="Arial" w:hAnsi="Arial" w:cs="Arial"/>
+              </w:rPr>
+              <w:t>Não c</w:t>
+            </w:r>
+            <w:r>
+              <w:rPr>
+                <w:rFonts w:ascii="Arial" w:hAnsi="Arial" w:cs="Arial"/>
+              </w:rPr>
+              <w:t>onfirmar a existência da solicitação de saída de aluno</w:t>
+            </w:r>
+          </w:p>
+        </w:tc>
+        <w:tc>
+          <w:tcPr>
+            <w:tcW w:w="5670" w:type="dxa"/>
+          </w:tcPr>
+          <w:p>
+            <w:pPr>
               <w:rPr>
                 <w:rFonts w:ascii="Arial" w:hAnsi="Arial" w:cs="Arial"/>
               </w:rPr>
@@ -3382,11 +3434,11 @@
   <w:comment w:id="0" w:author="Beatriz" w:date="2015-04-19T18:42:00Z" w:initials="B">
     <w:p>
       <w:pPr>
-        <w:pStyle w:val="Textodecomentrio"/>
+        <w:pStyle w:val="CommentText"/>
       </w:pPr>
       <w:r>
         <w:rPr>
-          <w:rStyle w:val="Refdecomentrio"/>
+          <w:rStyle w:val="CommentReference"/>
         </w:rPr>
         <w:annotationRef/>
       </w:r>
@@ -3401,43 +3453,18 @@
       </w:r>
     </w:p>
   </w:comment>
-  <w:comment w:id="5" w:author="Beatriz" w:date="2015-04-20T02:02:00Z" w:initials="B">
-    <w:p>
-      <w:pPr>
-        <w:pStyle w:val="Textodecomentrio"/>
-      </w:pPr>
-      <w:r>
-        <w:rPr>
-          <w:rStyle w:val="Refdecomentrio"/>
-        </w:rPr>
-        <w:annotationRef/>
-      </w:r>
-      <w:r>
-        <w:t xml:space="preserve">Caso de uso um pouco pequeno ao meu ver, podia estar dentro de </w:t>
-      </w:r>
-      <w:proofErr w:type="gramStart"/>
-      <w:r>
-        <w:t>outro essa</w:t>
-      </w:r>
-      <w:proofErr w:type="gramEnd"/>
-      <w:r>
-        <w:t xml:space="preserve"> etapa.</w:t>
-      </w:r>
-    </w:p>
-  </w:comment>
 </w:comments>
 </file>
 
 <file path=word/commentsExtended.xml><?xml version="1.0" encoding="utf-8"?>
 <w15:commentsEx xmlns:wpc="http://schemas.microsoft.com/office/word/2010/wordprocessingCanvas" xmlns:mc="http://schemas.openxmlformats.org/markup-compatibility/2006" xmlns:o="urn:schemas-microsoft-com:office:office" xmlns:r="http://schemas.openxmlformats.org/officeDocument/2006/relationships" xmlns:m="http://schemas.openxmlformats.org/officeDocument/2006/math" xmlns:v="urn:schemas-microsoft-com:vml" xmlns:wp14="http://schemas.microsoft.com/office/word/2010/wordprocessingDrawing" xmlns:wp="http://schemas.openxmlformats.org/drawingml/2006/wordprocessingDrawing" xmlns:w10="urn:schemas-microsoft-com:office:word" xmlns:w="http://schemas.openxmlformats.org/wordprocessingml/2006/main" xmlns:w14="http://schemas.microsoft.com/office/word/2010/wordml" xmlns:w15="http://schemas.microsoft.com/office/word/2012/wordml" xmlns:wpg="http://schemas.microsoft.com/office/word/2010/wordprocessingGroup" xmlns:wpi="http://schemas.microsoft.com/office/word/2010/wordprocessingInk" xmlns:wne="http://schemas.microsoft.com/office/word/2006/wordml" xmlns:wps="http://schemas.microsoft.com/office/word/2010/wordprocessingShape" mc:Ignorable="w14 w15 wp14">
   <w15:commentEx w15:paraId="686DD9B7" w15:done="0"/>
-  <w15:commentEx w15:paraId="5A40E797" w15:done="0"/>
 </w15:commentsEx>
 </file>
 
 <file path=word/numbering.xml><?xml version="1.0" encoding="utf-8"?>
 <w:numbering xmlns:wpc="http://schemas.microsoft.com/office/word/2010/wordprocessingCanvas" xmlns:mc="http://schemas.openxmlformats.org/markup-compatibility/2006" xmlns:o="urn:schemas-microsoft-com:office:office" xmlns:r="http://schemas.openxmlformats.org/officeDocument/2006/relationships" xmlns:m="http://schemas.openxmlformats.org/officeDocument/2006/math" xmlns:v="urn:schemas-microsoft-com:vml" xmlns:wp14="http://schemas.microsoft.com/office/word/2010/wordprocessingDrawing" xmlns:wp="http://schemas.openxmlformats.org/drawingml/2006/wordprocessingDrawing" xmlns:w10="urn:schemas-microsoft-com:office:word" xmlns:w="http://schemas.openxmlformats.org/wordprocessingml/2006/main" xmlns:w14="http://schemas.microsoft.com/office/word/2010/wordml" xmlns:w15="http://schemas.microsoft.com/office/word/2012/wordml" xmlns:wpg="http://schemas.microsoft.com/office/word/2010/wordprocessingGroup" xmlns:wpi="http://schemas.microsoft.com/office/word/2010/wordprocessingInk" xmlns:wne="http://schemas.microsoft.com/office/word/2006/wordml" xmlns:wps="http://schemas.microsoft.com/office/word/2010/wordprocessingShape" mc:Ignorable="w14 w15 wp14">
-  <w:abstractNum w:abstractNumId="0" w15:restartNumberingAfterBreak="0">
+  <w:abstractNum w:abstractNumId="0">
     <w:nsid w:val="05E43549"/>
     <w:multiLevelType w:val="hybridMultilevel"/>
     <w:tmpl w:val="8C3A26DE"/>
@@ -3526,7 +3553,7 @@
       </w:pPr>
     </w:lvl>
   </w:abstractNum>
-  <w:abstractNum w:abstractNumId="1" w15:restartNumberingAfterBreak="0">
+  <w:abstractNum w:abstractNumId="1">
     <w:nsid w:val="1B80385C"/>
     <w:multiLevelType w:val="hybridMultilevel"/>
     <w:tmpl w:val="1A88495E"/>
@@ -3615,7 +3642,7 @@
       </w:pPr>
     </w:lvl>
   </w:abstractNum>
-  <w:abstractNum w:abstractNumId="2" w15:restartNumberingAfterBreak="0">
+  <w:abstractNum w:abstractNumId="2">
     <w:nsid w:val="1CEA7342"/>
     <w:multiLevelType w:val="hybridMultilevel"/>
     <w:tmpl w:val="F38AA6EE"/>
@@ -3704,7 +3731,7 @@
       </w:pPr>
     </w:lvl>
   </w:abstractNum>
-  <w:abstractNum w:abstractNumId="3" w15:restartNumberingAfterBreak="0">
+  <w:abstractNum w:abstractNumId="3">
     <w:nsid w:val="207560CB"/>
     <w:multiLevelType w:val="hybridMultilevel"/>
     <w:tmpl w:val="9EC229C4"/>
@@ -3793,7 +3820,7 @@
       </w:pPr>
     </w:lvl>
   </w:abstractNum>
-  <w:abstractNum w:abstractNumId="4" w15:restartNumberingAfterBreak="0">
+  <w:abstractNum w:abstractNumId="4">
     <w:nsid w:val="2A583AA7"/>
     <w:multiLevelType w:val="hybridMultilevel"/>
     <w:tmpl w:val="CA84B1F0"/>
@@ -3882,7 +3909,7 @@
       </w:pPr>
     </w:lvl>
   </w:abstractNum>
-  <w:abstractNum w:abstractNumId="5" w15:restartNumberingAfterBreak="0">
+  <w:abstractNum w:abstractNumId="5">
     <w:nsid w:val="3797533F"/>
     <w:multiLevelType w:val="hybridMultilevel"/>
     <w:tmpl w:val="F8B4A37A"/>
@@ -3971,7 +3998,7 @@
       </w:pPr>
     </w:lvl>
   </w:abstractNum>
-  <w:abstractNum w:abstractNumId="6" w15:restartNumberingAfterBreak="0">
+  <w:abstractNum w:abstractNumId="6">
     <w:nsid w:val="3A87188B"/>
     <w:multiLevelType w:val="hybridMultilevel"/>
     <w:tmpl w:val="941C7B76"/>
@@ -4060,7 +4087,7 @@
       </w:pPr>
     </w:lvl>
   </w:abstractNum>
-  <w:abstractNum w:abstractNumId="7" w15:restartNumberingAfterBreak="0">
+  <w:abstractNum w:abstractNumId="7">
     <w:nsid w:val="3C5F4F47"/>
     <w:multiLevelType w:val="hybridMultilevel"/>
     <w:tmpl w:val="B9907DAE"/>
@@ -4149,7 +4176,7 @@
       </w:pPr>
     </w:lvl>
   </w:abstractNum>
-  <w:abstractNum w:abstractNumId="8" w15:restartNumberingAfterBreak="0">
+  <w:abstractNum w:abstractNumId="8">
     <w:nsid w:val="434440E2"/>
     <w:multiLevelType w:val="hybridMultilevel"/>
     <w:tmpl w:val="966C5D24"/>
@@ -4238,7 +4265,7 @@
       </w:pPr>
     </w:lvl>
   </w:abstractNum>
-  <w:abstractNum w:abstractNumId="9" w15:restartNumberingAfterBreak="0">
+  <w:abstractNum w:abstractNumId="9">
     <w:nsid w:val="44F07698"/>
     <w:multiLevelType w:val="hybridMultilevel"/>
     <w:tmpl w:val="A72272F2"/>
@@ -4327,7 +4354,7 @@
       </w:pPr>
     </w:lvl>
   </w:abstractNum>
-  <w:abstractNum w:abstractNumId="10" w15:restartNumberingAfterBreak="0">
+  <w:abstractNum w:abstractNumId="10">
     <w:nsid w:val="46B26426"/>
     <w:multiLevelType w:val="hybridMultilevel"/>
     <w:tmpl w:val="4B2E98C4"/>
@@ -4416,7 +4443,7 @@
       </w:pPr>
     </w:lvl>
   </w:abstractNum>
-  <w:abstractNum w:abstractNumId="11" w15:restartNumberingAfterBreak="0">
+  <w:abstractNum w:abstractNumId="11">
     <w:nsid w:val="4F651D7E"/>
     <w:multiLevelType w:val="hybridMultilevel"/>
     <w:tmpl w:val="333C0550"/>
@@ -4505,7 +4532,7 @@
       </w:pPr>
     </w:lvl>
   </w:abstractNum>
-  <w:abstractNum w:abstractNumId="12" w15:restartNumberingAfterBreak="0">
+  <w:abstractNum w:abstractNumId="12">
     <w:nsid w:val="505F007B"/>
     <w:multiLevelType w:val="hybridMultilevel"/>
     <w:tmpl w:val="13585C46"/>
@@ -4594,7 +4621,7 @@
       </w:pPr>
     </w:lvl>
   </w:abstractNum>
-  <w:abstractNum w:abstractNumId="13" w15:restartNumberingAfterBreak="0">
+  <w:abstractNum w:abstractNumId="13">
     <w:nsid w:val="52E57167"/>
     <w:multiLevelType w:val="hybridMultilevel"/>
     <w:tmpl w:val="5706EA92"/>
@@ -4683,7 +4710,7 @@
       </w:pPr>
     </w:lvl>
   </w:abstractNum>
-  <w:abstractNum w:abstractNumId="14" w15:restartNumberingAfterBreak="0">
+  <w:abstractNum w:abstractNumId="14">
     <w:nsid w:val="538F6BF2"/>
     <w:multiLevelType w:val="hybridMultilevel"/>
     <w:tmpl w:val="8EC0D66E"/>
@@ -4772,7 +4799,7 @@
       </w:pPr>
     </w:lvl>
   </w:abstractNum>
-  <w:abstractNum w:abstractNumId="15" w15:restartNumberingAfterBreak="0">
+  <w:abstractNum w:abstractNumId="15">
     <w:nsid w:val="590A2F95"/>
     <w:multiLevelType w:val="hybridMultilevel"/>
     <w:tmpl w:val="1A88495E"/>
@@ -4861,7 +4888,7 @@
       </w:pPr>
     </w:lvl>
   </w:abstractNum>
-  <w:abstractNum w:abstractNumId="16" w15:restartNumberingAfterBreak="0">
+  <w:abstractNum w:abstractNumId="16">
     <w:nsid w:val="595D7DFC"/>
     <w:multiLevelType w:val="hybridMultilevel"/>
     <w:tmpl w:val="B1B63548"/>
@@ -4950,7 +4977,7 @@
       </w:pPr>
     </w:lvl>
   </w:abstractNum>
-  <w:abstractNum w:abstractNumId="17" w15:restartNumberingAfterBreak="0">
+  <w:abstractNum w:abstractNumId="17">
     <w:nsid w:val="5BA93AAD"/>
     <w:multiLevelType w:val="hybridMultilevel"/>
     <w:tmpl w:val="1A88495E"/>
@@ -5039,7 +5066,7 @@
       </w:pPr>
     </w:lvl>
   </w:abstractNum>
-  <w:abstractNum w:abstractNumId="18" w15:restartNumberingAfterBreak="0">
+  <w:abstractNum w:abstractNumId="18">
     <w:nsid w:val="5E82597B"/>
     <w:multiLevelType w:val="hybridMultilevel"/>
     <w:tmpl w:val="D4707700"/>
@@ -5128,7 +5155,7 @@
       </w:pPr>
     </w:lvl>
   </w:abstractNum>
-  <w:abstractNum w:abstractNumId="19" w15:restartNumberingAfterBreak="0">
+  <w:abstractNum w:abstractNumId="19">
     <w:nsid w:val="64A3037A"/>
     <w:multiLevelType w:val="hybridMultilevel"/>
     <w:tmpl w:val="2BD4AEAE"/>
@@ -5217,7 +5244,7 @@
       </w:pPr>
     </w:lvl>
   </w:abstractNum>
-  <w:abstractNum w:abstractNumId="20" w15:restartNumberingAfterBreak="0">
+  <w:abstractNum w:abstractNumId="20">
     <w:nsid w:val="68792848"/>
     <w:multiLevelType w:val="hybridMultilevel"/>
     <w:tmpl w:val="6A92C468"/>
@@ -5306,7 +5333,7 @@
       </w:pPr>
     </w:lvl>
   </w:abstractNum>
-  <w:abstractNum w:abstractNumId="21" w15:restartNumberingAfterBreak="0">
+  <w:abstractNum w:abstractNumId="21">
     <w:nsid w:val="6E18536F"/>
     <w:multiLevelType w:val="hybridMultilevel"/>
     <w:tmpl w:val="6A12C9F0"/>
@@ -5866,12 +5893,13 @@
     <w:name w:val="Normal"/>
     <w:qFormat/>
   </w:style>
-  <w:style w:type="character" w:default="1" w:styleId="Fontepargpadro">
+  <w:style w:type="character" w:default="1" w:styleId="DefaultParagraphFont">
     <w:name w:val="Default Paragraph Font"/>
     <w:uiPriority w:val="1"/>
+    <w:semiHidden/>
     <w:unhideWhenUsed/>
   </w:style>
-  <w:style w:type="table" w:default="1" w:styleId="Tabelanormal">
+  <w:style w:type="table" w:default="1" w:styleId="TableNormal">
     <w:name w:val="Normal Table"/>
     <w:uiPriority w:val="99"/>
     <w:semiHidden/>
@@ -5886,21 +5914,22 @@
       </w:tblCellMar>
     </w:tblPr>
   </w:style>
-  <w:style w:type="numbering" w:default="1" w:styleId="Semlista">
+  <w:style w:type="numbering" w:default="1" w:styleId="NoList">
     <w:name w:val="No List"/>
     <w:uiPriority w:val="99"/>
     <w:semiHidden/>
     <w:unhideWhenUsed/>
   </w:style>
-  <w:style w:type="table" w:styleId="Tabelacomgrade">
+  <w:style w:type="table" w:styleId="TableGrid">
     <w:name w:val="Table Grid"/>
-    <w:basedOn w:val="Tabelanormal"/>
+    <w:basedOn w:val="TableNormal"/>
     <w:uiPriority w:val="39"/>
     <w:rsid w:val="00EC3839"/>
     <w:pPr>
       <w:spacing w:after="0" w:line="240" w:lineRule="auto"/>
     </w:pPr>
     <w:tblPr>
+      <w:tblInd w:w="0" w:type="dxa"/>
       <w:tblBorders>
         <w:top w:val="single" w:sz="4" w:space="0" w:color="auto"/>
         <w:left w:val="single" w:sz="4" w:space="0" w:color="auto"/>
@@ -5909,9 +5938,15 @@
         <w:insideH w:val="single" w:sz="4" w:space="0" w:color="auto"/>
         <w:insideV w:val="single" w:sz="4" w:space="0" w:color="auto"/>
       </w:tblBorders>
+      <w:tblCellMar>
+        <w:top w:w="0" w:type="dxa"/>
+        <w:left w:w="108" w:type="dxa"/>
+        <w:bottom w:w="0" w:type="dxa"/>
+        <w:right w:w="108" w:type="dxa"/>
+      </w:tblCellMar>
     </w:tblPr>
   </w:style>
-  <w:style w:type="paragraph" w:styleId="PargrafodaLista">
+  <w:style w:type="paragraph" w:styleId="ListParagraph">
     <w:name w:val="List Paragraph"/>
     <w:basedOn w:val="Normal"/>
     <w:uiPriority w:val="34"/>
@@ -5922,9 +5957,9 @@
       <w:contextualSpacing/>
     </w:pPr>
   </w:style>
-  <w:style w:type="character" w:styleId="Refdecomentrio">
+  <w:style w:type="character" w:styleId="CommentReference">
     <w:name w:val="annotation reference"/>
-    <w:basedOn w:val="Fontepargpadro"/>
+    <w:basedOn w:val="DefaultParagraphFont"/>
     <w:uiPriority w:val="99"/>
     <w:semiHidden/>
     <w:unhideWhenUsed/>
@@ -5934,10 +5969,10 @@
       <w:szCs w:val="16"/>
     </w:rPr>
   </w:style>
-  <w:style w:type="paragraph" w:styleId="Textodecomentrio">
+  <w:style w:type="paragraph" w:styleId="CommentText">
     <w:name w:val="annotation text"/>
     <w:basedOn w:val="Normal"/>
-    <w:link w:val="TextodecomentrioChar"/>
+    <w:link w:val="CommentTextChar"/>
     <w:uiPriority w:val="99"/>
     <w:semiHidden/>
     <w:unhideWhenUsed/>
@@ -5950,10 +5985,10 @@
       <w:szCs w:val="20"/>
     </w:rPr>
   </w:style>
-  <w:style w:type="character" w:customStyle="1" w:styleId="TextodecomentrioChar">
-    <w:name w:val="Texto de comentário Char"/>
-    <w:basedOn w:val="Fontepargpadro"/>
-    <w:link w:val="Textodecomentrio"/>
+  <w:style w:type="character" w:customStyle="1" w:styleId="CommentTextChar">
+    <w:name w:val="Comment Text Char"/>
+    <w:basedOn w:val="DefaultParagraphFont"/>
+    <w:link w:val="CommentText"/>
     <w:uiPriority w:val="99"/>
     <w:semiHidden/>
     <w:rsid w:val="00633005"/>
@@ -5962,11 +5997,11 @@
       <w:szCs w:val="20"/>
     </w:rPr>
   </w:style>
-  <w:style w:type="paragraph" w:styleId="Assuntodocomentrio">
+  <w:style w:type="paragraph" w:styleId="CommentSubject">
     <w:name w:val="annotation subject"/>
-    <w:basedOn w:val="Textodecomentrio"/>
-    <w:next w:val="Textodecomentrio"/>
-    <w:link w:val="AssuntodocomentrioChar"/>
+    <w:basedOn w:val="CommentText"/>
+    <w:next w:val="CommentText"/>
+    <w:link w:val="CommentSubjectChar"/>
     <w:uiPriority w:val="99"/>
     <w:semiHidden/>
     <w:unhideWhenUsed/>
@@ -5976,10 +6011,10 @@
       <w:bCs/>
     </w:rPr>
   </w:style>
-  <w:style w:type="character" w:customStyle="1" w:styleId="AssuntodocomentrioChar">
-    <w:name w:val="Assunto do comentário Char"/>
-    <w:basedOn w:val="TextodecomentrioChar"/>
-    <w:link w:val="Assuntodocomentrio"/>
+  <w:style w:type="character" w:customStyle="1" w:styleId="CommentSubjectChar">
+    <w:name w:val="Comment Subject Char"/>
+    <w:basedOn w:val="CommentTextChar"/>
+    <w:link w:val="CommentSubject"/>
     <w:uiPriority w:val="99"/>
     <w:semiHidden/>
     <w:rsid w:val="00633005"/>
@@ -5990,10 +6025,10 @@
       <w:szCs w:val="20"/>
     </w:rPr>
   </w:style>
-  <w:style w:type="paragraph" w:styleId="Textodebalo">
+  <w:style w:type="paragraph" w:styleId="BalloonText">
     <w:name w:val="Balloon Text"/>
     <w:basedOn w:val="Normal"/>
-    <w:link w:val="TextodebaloChar"/>
+    <w:link w:val="BalloonTextChar"/>
     <w:uiPriority w:val="99"/>
     <w:semiHidden/>
     <w:unhideWhenUsed/>
@@ -6007,10 +6042,10 @@
       <w:szCs w:val="18"/>
     </w:rPr>
   </w:style>
-  <w:style w:type="character" w:customStyle="1" w:styleId="TextodebaloChar">
-    <w:name w:val="Texto de balão Char"/>
-    <w:basedOn w:val="Fontepargpadro"/>
-    <w:link w:val="Textodebalo"/>
+  <w:style w:type="character" w:customStyle="1" w:styleId="BalloonTextChar">
+    <w:name w:val="Balloon Text Char"/>
+    <w:basedOn w:val="DefaultParagraphFont"/>
+    <w:link w:val="BalloonText"/>
     <w:uiPriority w:val="99"/>
     <w:semiHidden/>
     <w:rsid w:val="00633005"/>

</xml_diff>

<commit_message>
Incrementação do caso de uso
Incrementação do caso de uso e descrição do mesmo no documento
Especificação de Caso de Uso
</commit_message>
<xml_diff>
--- a/Documentação de Software/Especificação de Caso de Uso.docx
+++ b/Documentação de Software/Especificação de Caso de Uso.docx
@@ -1753,8 +1753,6 @@
                 <w:rFonts w:ascii="Arial" w:hAnsi="Arial" w:cs="Arial"/>
               </w:rPr>
             </w:pPr>
-            <w:bookmarkStart w:id="1" w:name="_GoBack"/>
-            <w:bookmarkEnd w:id="1"/>
           </w:p>
         </w:tc>
       </w:tr>
@@ -3099,9 +3097,9 @@
                 <w:rFonts w:ascii="Arial" w:hAnsi="Arial" w:cs="Arial"/>
               </w:rPr>
             </w:pPr>
-            <w:bookmarkStart w:id="2" w:name="OLE_LINK1"/>
-            <w:bookmarkStart w:id="3" w:name="OLE_LINK2"/>
-            <w:bookmarkStart w:id="4" w:name="OLE_LINK3"/>
+            <w:bookmarkStart w:id="1" w:name="OLE_LINK1"/>
+            <w:bookmarkStart w:id="2" w:name="OLE_LINK2"/>
+            <w:bookmarkStart w:id="3" w:name="OLE_LINK3"/>
             <w:r>
               <w:rPr>
                 <w:rFonts w:ascii="Arial" w:hAnsi="Arial" w:cs="Arial"/>
@@ -3114,9 +3112,9 @@
               </w:rPr>
               <w:t xml:space="preserve"> a existência da solicitação de saída de aluno</w:t>
             </w:r>
+            <w:bookmarkEnd w:id="1"/>
             <w:bookmarkEnd w:id="2"/>
             <w:bookmarkEnd w:id="3"/>
-            <w:bookmarkEnd w:id="4"/>
           </w:p>
         </w:tc>
         <w:tc>
@@ -3412,6 +3410,2793 @@
         </w:rPr>
       </w:pPr>
     </w:p>
+    <w:tbl>
+      <w:tblPr>
+        <w:tblStyle w:val="TableGrid"/>
+        <w:tblW w:w="5254" w:type="pct"/>
+        <w:tblLook w:val="04A0" w:firstRow="1" w:lastRow="0" w:firstColumn="1" w:lastColumn="0" w:noHBand="0" w:noVBand="1"/>
+      </w:tblPr>
+      <w:tblGrid>
+        <w:gridCol w:w="3834"/>
+        <w:gridCol w:w="5091"/>
+      </w:tblGrid>
+      <w:tr>
+        <w:tc>
+          <w:tcPr>
+            <w:tcW w:w="2148" w:type="pct"/>
+            <w:shd w:val="clear" w:color="auto" w:fill="BFBFBF" w:themeFill="background1" w:themeFillShade="BF"/>
+          </w:tcPr>
+          <w:p>
+            <w:pPr>
+              <w:rPr>
+                <w:rFonts w:ascii="Arial" w:hAnsi="Arial" w:cs="Arial"/>
+                <w:b/>
+              </w:rPr>
+            </w:pPr>
+            <w:r>
+              <w:rPr>
+                <w:rFonts w:ascii="Arial" w:hAnsi="Arial" w:cs="Arial"/>
+                <w:b/>
+              </w:rPr>
+              <w:t>Nome do caso de uso</w:t>
+            </w:r>
+          </w:p>
+        </w:tc>
+        <w:tc>
+          <w:tcPr>
+            <w:tcW w:w="2852" w:type="pct"/>
+            <w:shd w:val="clear" w:color="auto" w:fill="BFBFBF" w:themeFill="background1" w:themeFillShade="BF"/>
+          </w:tcPr>
+          <w:p>
+            <w:pPr>
+              <w:rPr>
+                <w:rFonts w:ascii="Arial" w:hAnsi="Arial" w:cs="Arial"/>
+                <w:b/>
+              </w:rPr>
+            </w:pPr>
+            <w:r>
+              <w:rPr>
+                <w:rFonts w:ascii="Arial" w:hAnsi="Arial" w:cs="Arial"/>
+                <w:b/>
+              </w:rPr>
+              <w:t>Cria</w:t>
+            </w:r>
+            <w:r>
+              <w:rPr>
+                <w:rFonts w:ascii="Arial" w:hAnsi="Arial" w:cs="Arial"/>
+                <w:b/>
+              </w:rPr>
+              <w:t xml:space="preserve">r </w:t>
+            </w:r>
+            <w:proofErr w:type="spellStart"/>
+            <w:r>
+              <w:rPr>
+                <w:rFonts w:ascii="Arial" w:hAnsi="Arial" w:cs="Arial"/>
+                <w:b/>
+                <w:i/>
+              </w:rPr>
+              <w:t>Login</w:t>
+            </w:r>
+            <w:proofErr w:type="spellEnd"/>
+          </w:p>
+        </w:tc>
+      </w:tr>
+      <w:tr>
+        <w:tc>
+          <w:tcPr>
+            <w:tcW w:w="2148" w:type="pct"/>
+            <w:shd w:val="clear" w:color="auto" w:fill="BFBFBF" w:themeFill="background1" w:themeFillShade="BF"/>
+          </w:tcPr>
+          <w:p>
+            <w:pPr>
+              <w:rPr>
+                <w:rFonts w:ascii="Arial" w:hAnsi="Arial" w:cs="Arial"/>
+              </w:rPr>
+            </w:pPr>
+          </w:p>
+        </w:tc>
+        <w:tc>
+          <w:tcPr>
+            <w:tcW w:w="2852" w:type="pct"/>
+            <w:shd w:val="clear" w:color="auto" w:fill="BFBFBF" w:themeFill="background1" w:themeFillShade="BF"/>
+          </w:tcPr>
+          <w:p>
+            <w:pPr>
+              <w:rPr>
+                <w:rFonts w:ascii="Arial" w:hAnsi="Arial" w:cs="Arial"/>
+              </w:rPr>
+            </w:pPr>
+          </w:p>
+        </w:tc>
+      </w:tr>
+      <w:tr>
+        <w:tc>
+          <w:tcPr>
+            <w:tcW w:w="2148" w:type="pct"/>
+            <w:shd w:val="clear" w:color="auto" w:fill="BFBFBF" w:themeFill="background1" w:themeFillShade="BF"/>
+          </w:tcPr>
+          <w:p>
+            <w:pPr>
+              <w:rPr>
+                <w:rFonts w:ascii="Arial" w:hAnsi="Arial" w:cs="Arial"/>
+                <w:b/>
+              </w:rPr>
+            </w:pPr>
+            <w:r>
+              <w:rPr>
+                <w:rFonts w:ascii="Arial" w:hAnsi="Arial" w:cs="Arial"/>
+                <w:b/>
+              </w:rPr>
+              <w:t>Caso de uso geral</w:t>
+            </w:r>
+          </w:p>
+        </w:tc>
+        <w:tc>
+          <w:tcPr>
+            <w:tcW w:w="2852" w:type="pct"/>
+          </w:tcPr>
+          <w:p>
+            <w:pPr>
+              <w:rPr>
+                <w:rFonts w:ascii="Arial" w:hAnsi="Arial" w:cs="Arial"/>
+              </w:rPr>
+            </w:pPr>
+          </w:p>
+        </w:tc>
+      </w:tr>
+      <w:tr>
+        <w:tc>
+          <w:tcPr>
+            <w:tcW w:w="2148" w:type="pct"/>
+            <w:shd w:val="clear" w:color="auto" w:fill="BFBFBF" w:themeFill="background1" w:themeFillShade="BF"/>
+          </w:tcPr>
+          <w:p>
+            <w:pPr>
+              <w:rPr>
+                <w:rFonts w:ascii="Arial" w:hAnsi="Arial" w:cs="Arial"/>
+                <w:b/>
+              </w:rPr>
+            </w:pPr>
+            <w:r>
+              <w:rPr>
+                <w:rFonts w:ascii="Arial" w:hAnsi="Arial" w:cs="Arial"/>
+                <w:b/>
+              </w:rPr>
+              <w:t>Ator Principal</w:t>
+            </w:r>
+          </w:p>
+        </w:tc>
+        <w:tc>
+          <w:tcPr>
+            <w:tcW w:w="2852" w:type="pct"/>
+          </w:tcPr>
+          <w:p>
+            <w:pPr>
+              <w:rPr>
+                <w:rFonts w:ascii="Arial" w:hAnsi="Arial" w:cs="Arial"/>
+              </w:rPr>
+            </w:pPr>
+            <w:r>
+              <w:rPr>
+                <w:rFonts w:ascii="Arial" w:hAnsi="Arial" w:cs="Arial"/>
+              </w:rPr>
+              <w:t>Administrador do Sistema</w:t>
+            </w:r>
+          </w:p>
+        </w:tc>
+      </w:tr>
+      <w:tr>
+        <w:tc>
+          <w:tcPr>
+            <w:tcW w:w="2148" w:type="pct"/>
+            <w:shd w:val="clear" w:color="auto" w:fill="BFBFBF" w:themeFill="background1" w:themeFillShade="BF"/>
+          </w:tcPr>
+          <w:p>
+            <w:pPr>
+              <w:rPr>
+                <w:rFonts w:ascii="Arial" w:hAnsi="Arial" w:cs="Arial"/>
+                <w:b/>
+              </w:rPr>
+            </w:pPr>
+            <w:r>
+              <w:rPr>
+                <w:rFonts w:ascii="Arial" w:hAnsi="Arial" w:cs="Arial"/>
+                <w:b/>
+              </w:rPr>
+              <w:t>Atores Secundários</w:t>
+            </w:r>
+          </w:p>
+        </w:tc>
+        <w:tc>
+          <w:tcPr>
+            <w:tcW w:w="2852" w:type="pct"/>
+          </w:tcPr>
+          <w:p>
+            <w:pPr>
+              <w:rPr>
+                <w:rFonts w:ascii="Arial" w:hAnsi="Arial" w:cs="Arial"/>
+              </w:rPr>
+            </w:pPr>
+          </w:p>
+        </w:tc>
+      </w:tr>
+      <w:tr>
+        <w:tc>
+          <w:tcPr>
+            <w:tcW w:w="2148" w:type="pct"/>
+            <w:shd w:val="clear" w:color="auto" w:fill="BFBFBF" w:themeFill="background1" w:themeFillShade="BF"/>
+          </w:tcPr>
+          <w:p>
+            <w:pPr>
+              <w:rPr>
+                <w:rFonts w:ascii="Arial" w:hAnsi="Arial" w:cs="Arial"/>
+                <w:b/>
+              </w:rPr>
+            </w:pPr>
+            <w:r>
+              <w:rPr>
+                <w:rFonts w:ascii="Arial" w:hAnsi="Arial" w:cs="Arial"/>
+                <w:b/>
+              </w:rPr>
+              <w:t>Resumo</w:t>
+            </w:r>
+          </w:p>
+        </w:tc>
+        <w:tc>
+          <w:tcPr>
+            <w:tcW w:w="2852" w:type="pct"/>
+          </w:tcPr>
+          <w:p>
+            <w:pPr>
+              <w:rPr>
+                <w:rFonts w:ascii="Arial" w:hAnsi="Arial" w:cs="Arial"/>
+              </w:rPr>
+            </w:pPr>
+            <w:r>
+              <w:rPr>
+                <w:rFonts w:ascii="Arial" w:hAnsi="Arial" w:cs="Arial"/>
+              </w:rPr>
+              <w:t>Este caso de uso descreve</w:t>
+            </w:r>
+            <w:r>
+              <w:rPr>
+                <w:rFonts w:ascii="Arial" w:hAnsi="Arial" w:cs="Arial"/>
+              </w:rPr>
+              <w:t xml:space="preserve"> os processos necessários para ser realizada uma abertura de </w:t>
+            </w:r>
+            <w:proofErr w:type="spellStart"/>
+            <w:r>
+              <w:rPr>
+                <w:rFonts w:ascii="Arial" w:hAnsi="Arial" w:cs="Arial"/>
+                <w:i/>
+              </w:rPr>
+              <w:t>login</w:t>
+            </w:r>
+            <w:proofErr w:type="spellEnd"/>
+            <w:r>
+              <w:rPr>
+                <w:rFonts w:ascii="Arial" w:hAnsi="Arial" w:cs="Arial"/>
+              </w:rPr>
+              <w:t xml:space="preserve"> para os usuários</w:t>
+            </w:r>
+          </w:p>
+        </w:tc>
+      </w:tr>
+      <w:tr>
+        <w:tc>
+          <w:tcPr>
+            <w:tcW w:w="2148" w:type="pct"/>
+            <w:shd w:val="clear" w:color="auto" w:fill="BFBFBF" w:themeFill="background1" w:themeFillShade="BF"/>
+          </w:tcPr>
+          <w:p>
+            <w:pPr>
+              <w:rPr>
+                <w:rFonts w:ascii="Arial" w:hAnsi="Arial" w:cs="Arial"/>
+                <w:b/>
+              </w:rPr>
+            </w:pPr>
+            <w:r>
+              <w:rPr>
+                <w:rFonts w:ascii="Arial" w:hAnsi="Arial" w:cs="Arial"/>
+                <w:b/>
+              </w:rPr>
+              <w:t>Pré-Condições</w:t>
+            </w:r>
+          </w:p>
+        </w:tc>
+        <w:tc>
+          <w:tcPr>
+            <w:tcW w:w="2852" w:type="pct"/>
+          </w:tcPr>
+          <w:p>
+            <w:pPr>
+              <w:rPr>
+                <w:rFonts w:ascii="Arial" w:hAnsi="Arial" w:cs="Arial"/>
+              </w:rPr>
+            </w:pPr>
+            <w:r>
+              <w:rPr>
+                <w:rFonts w:ascii="Arial" w:hAnsi="Arial" w:cs="Arial"/>
+              </w:rPr>
+              <w:t>Estar autenticado no sistema</w:t>
+            </w:r>
+          </w:p>
+        </w:tc>
+      </w:tr>
+      <w:tr>
+        <w:tc>
+          <w:tcPr>
+            <w:tcW w:w="2148" w:type="pct"/>
+            <w:shd w:val="clear" w:color="auto" w:fill="BFBFBF" w:themeFill="background1" w:themeFillShade="BF"/>
+          </w:tcPr>
+          <w:p>
+            <w:pPr>
+              <w:rPr>
+                <w:rFonts w:ascii="Arial" w:hAnsi="Arial" w:cs="Arial"/>
+                <w:b/>
+              </w:rPr>
+            </w:pPr>
+            <w:r>
+              <w:rPr>
+                <w:rFonts w:ascii="Arial" w:hAnsi="Arial" w:cs="Arial"/>
+                <w:b/>
+              </w:rPr>
+              <w:t>Pós-Condições</w:t>
+            </w:r>
+          </w:p>
+        </w:tc>
+        <w:tc>
+          <w:tcPr>
+            <w:tcW w:w="2852" w:type="pct"/>
+          </w:tcPr>
+          <w:p>
+            <w:pPr>
+              <w:rPr>
+                <w:rFonts w:ascii="Arial" w:hAnsi="Arial" w:cs="Arial"/>
+              </w:rPr>
+            </w:pPr>
+            <w:r>
+              <w:rPr>
+                <w:rFonts w:ascii="Arial" w:hAnsi="Arial" w:cs="Arial"/>
+              </w:rPr>
+              <w:t>Conta criada com sucesso</w:t>
+            </w:r>
+          </w:p>
+        </w:tc>
+      </w:tr>
+      <w:tr>
+        <w:tc>
+          <w:tcPr>
+            <w:tcW w:w="5000" w:type="pct"/>
+            <w:gridSpan w:val="2"/>
+            <w:shd w:val="clear" w:color="auto" w:fill="BFBFBF" w:themeFill="background1" w:themeFillShade="BF"/>
+          </w:tcPr>
+          <w:p>
+            <w:pPr>
+              <w:jc w:val="center"/>
+              <w:rPr>
+                <w:rFonts w:ascii="Arial" w:hAnsi="Arial" w:cs="Arial"/>
+                <w:b/>
+              </w:rPr>
+            </w:pPr>
+            <w:r>
+              <w:rPr>
+                <w:rFonts w:ascii="Arial" w:hAnsi="Arial" w:cs="Arial"/>
+                <w:b/>
+              </w:rPr>
+              <w:t>Fluxo Central</w:t>
+            </w:r>
+          </w:p>
+        </w:tc>
+      </w:tr>
+      <w:tr>
+        <w:tc>
+          <w:tcPr>
+            <w:tcW w:w="2148" w:type="pct"/>
+            <w:shd w:val="clear" w:color="auto" w:fill="BFBFBF" w:themeFill="background1" w:themeFillShade="BF"/>
+          </w:tcPr>
+          <w:p>
+            <w:pPr>
+              <w:rPr>
+                <w:rFonts w:ascii="Arial" w:hAnsi="Arial" w:cs="Arial"/>
+                <w:b/>
+              </w:rPr>
+            </w:pPr>
+            <w:r>
+              <w:rPr>
+                <w:rFonts w:ascii="Arial" w:hAnsi="Arial" w:cs="Arial"/>
+                <w:b/>
+              </w:rPr>
+              <w:t>Ações do Ator</w:t>
+            </w:r>
+          </w:p>
+        </w:tc>
+        <w:tc>
+          <w:tcPr>
+            <w:tcW w:w="2852" w:type="pct"/>
+            <w:shd w:val="clear" w:color="auto" w:fill="BFBFBF" w:themeFill="background1" w:themeFillShade="BF"/>
+          </w:tcPr>
+          <w:p>
+            <w:pPr>
+              <w:rPr>
+                <w:rFonts w:ascii="Arial" w:hAnsi="Arial" w:cs="Arial"/>
+                <w:b/>
+              </w:rPr>
+            </w:pPr>
+            <w:r>
+              <w:rPr>
+                <w:rFonts w:ascii="Arial" w:hAnsi="Arial" w:cs="Arial"/>
+                <w:b/>
+              </w:rPr>
+              <w:t>Ações do Sistema</w:t>
+            </w:r>
+          </w:p>
+        </w:tc>
+      </w:tr>
+      <w:tr>
+        <w:tc>
+          <w:tcPr>
+            <w:tcW w:w="2148" w:type="pct"/>
+          </w:tcPr>
+          <w:p>
+            <w:pPr>
+              <w:pStyle w:val="ListParagraph"/>
+              <w:numPr>
+                <w:ilvl w:val="0"/>
+                <w:numId w:val="24"/>
+              </w:numPr>
+              <w:rPr>
+                <w:rFonts w:ascii="Arial" w:hAnsi="Arial" w:cs="Arial"/>
+              </w:rPr>
+            </w:pPr>
+            <w:r>
+              <w:rPr>
+                <w:rFonts w:ascii="Arial" w:hAnsi="Arial" w:cs="Arial"/>
+              </w:rPr>
+              <w:t>Adicionar usuário e senha</w:t>
+            </w:r>
+          </w:p>
+        </w:tc>
+        <w:tc>
+          <w:tcPr>
+            <w:tcW w:w="2852" w:type="pct"/>
+          </w:tcPr>
+          <w:p>
+            <w:pPr>
+              <w:rPr>
+                <w:rFonts w:ascii="Arial" w:hAnsi="Arial" w:cs="Arial"/>
+              </w:rPr>
+            </w:pPr>
+          </w:p>
+        </w:tc>
+      </w:tr>
+      <w:tr>
+        <w:tc>
+          <w:tcPr>
+            <w:tcW w:w="2148" w:type="pct"/>
+          </w:tcPr>
+          <w:p>
+            <w:pPr>
+              <w:pStyle w:val="ListParagraph"/>
+              <w:rPr>
+                <w:rFonts w:ascii="Arial" w:hAnsi="Arial" w:cs="Arial"/>
+              </w:rPr>
+            </w:pPr>
+          </w:p>
+        </w:tc>
+        <w:tc>
+          <w:tcPr>
+            <w:tcW w:w="2852" w:type="pct"/>
+          </w:tcPr>
+          <w:p>
+            <w:pPr>
+              <w:pStyle w:val="ListParagraph"/>
+              <w:numPr>
+                <w:ilvl w:val="0"/>
+                <w:numId w:val="24"/>
+              </w:numPr>
+              <w:rPr>
+                <w:rFonts w:ascii="Arial" w:hAnsi="Arial" w:cs="Arial"/>
+              </w:rPr>
+            </w:pPr>
+            <w:r>
+              <w:rPr>
+                <w:rFonts w:ascii="Arial" w:hAnsi="Arial" w:cs="Arial"/>
+              </w:rPr>
+              <w:t xml:space="preserve">Autenticar o </w:t>
+            </w:r>
+            <w:proofErr w:type="spellStart"/>
+            <w:r>
+              <w:rPr>
+                <w:rFonts w:ascii="Arial" w:hAnsi="Arial" w:cs="Arial"/>
+                <w:i/>
+              </w:rPr>
+              <w:t>login</w:t>
+            </w:r>
+            <w:proofErr w:type="spellEnd"/>
+          </w:p>
+        </w:tc>
+      </w:tr>
+      <w:tr>
+        <w:tc>
+          <w:tcPr>
+            <w:tcW w:w="2148" w:type="pct"/>
+          </w:tcPr>
+          <w:p>
+            <w:pPr>
+              <w:pStyle w:val="ListParagraph"/>
+              <w:numPr>
+                <w:ilvl w:val="0"/>
+                <w:numId w:val="24"/>
+              </w:numPr>
+              <w:rPr>
+                <w:rFonts w:ascii="Arial" w:hAnsi="Arial" w:cs="Arial"/>
+              </w:rPr>
+            </w:pPr>
+            <w:r>
+              <w:rPr>
+                <w:rFonts w:ascii="Arial" w:hAnsi="Arial" w:cs="Arial"/>
+              </w:rPr>
+              <w:t xml:space="preserve">Ofertar dados do novo usuário </w:t>
+            </w:r>
+          </w:p>
+        </w:tc>
+        <w:tc>
+          <w:tcPr>
+            <w:tcW w:w="2852" w:type="pct"/>
+          </w:tcPr>
+          <w:p>
+            <w:pPr>
+              <w:pStyle w:val="ListParagraph"/>
+              <w:rPr>
+                <w:rFonts w:ascii="Arial" w:hAnsi="Arial" w:cs="Arial"/>
+              </w:rPr>
+            </w:pPr>
+          </w:p>
+        </w:tc>
+      </w:tr>
+      <w:tr>
+        <w:tc>
+          <w:tcPr>
+            <w:tcW w:w="2148" w:type="pct"/>
+          </w:tcPr>
+          <w:p>
+            <w:pPr>
+              <w:rPr>
+                <w:rFonts w:ascii="Arial" w:hAnsi="Arial" w:cs="Arial"/>
+              </w:rPr>
+            </w:pPr>
+          </w:p>
+        </w:tc>
+        <w:tc>
+          <w:tcPr>
+            <w:tcW w:w="2852" w:type="pct"/>
+          </w:tcPr>
+          <w:p>
+            <w:pPr>
+              <w:pStyle w:val="ListParagraph"/>
+              <w:numPr>
+                <w:ilvl w:val="0"/>
+                <w:numId w:val="24"/>
+              </w:numPr>
+              <w:rPr>
+                <w:rFonts w:ascii="Arial" w:hAnsi="Arial" w:cs="Arial"/>
+              </w:rPr>
+            </w:pPr>
+            <w:r>
+              <w:rPr>
+                <w:rFonts w:ascii="Arial" w:hAnsi="Arial" w:cs="Arial"/>
+              </w:rPr>
+              <w:t xml:space="preserve">Criar usuário </w:t>
+            </w:r>
+          </w:p>
+        </w:tc>
+      </w:tr>
+      <w:tr>
+        <w:tc>
+          <w:tcPr>
+            <w:tcW w:w="2148" w:type="pct"/>
+          </w:tcPr>
+          <w:p>
+            <w:pPr>
+              <w:pStyle w:val="ListParagraph"/>
+              <w:rPr>
+                <w:rFonts w:ascii="Arial" w:hAnsi="Arial" w:cs="Arial"/>
+              </w:rPr>
+            </w:pPr>
+          </w:p>
+        </w:tc>
+        <w:tc>
+          <w:tcPr>
+            <w:tcW w:w="2852" w:type="pct"/>
+          </w:tcPr>
+          <w:p>
+            <w:pPr>
+              <w:rPr>
+                <w:rFonts w:ascii="Arial" w:hAnsi="Arial" w:cs="Arial"/>
+              </w:rPr>
+            </w:pPr>
+          </w:p>
+        </w:tc>
+      </w:tr>
+      <w:tr>
+        <w:tc>
+          <w:tcPr>
+            <w:tcW w:w="2148" w:type="pct"/>
+            <w:vMerge w:val="restart"/>
+            <w:shd w:val="clear" w:color="auto" w:fill="BFBFBF" w:themeFill="background1" w:themeFillShade="BF"/>
+          </w:tcPr>
+          <w:p>
+            <w:pPr>
+              <w:jc w:val="center"/>
+              <w:rPr>
+                <w:rFonts w:ascii="Arial" w:hAnsi="Arial" w:cs="Arial"/>
+                <w:b/>
+              </w:rPr>
+            </w:pPr>
+            <w:r>
+              <w:rPr>
+                <w:rFonts w:ascii="Arial" w:hAnsi="Arial" w:cs="Arial"/>
+                <w:b/>
+              </w:rPr>
+              <w:t>Restrições/Validações</w:t>
+            </w:r>
+          </w:p>
+        </w:tc>
+        <w:tc>
+          <w:tcPr>
+            <w:tcW w:w="2852" w:type="pct"/>
+          </w:tcPr>
+          <w:p>
+            <w:pPr>
+              <w:pStyle w:val="ListParagraph"/>
+              <w:numPr>
+                <w:ilvl w:val="0"/>
+                <w:numId w:val="23"/>
+              </w:numPr>
+              <w:rPr>
+                <w:rFonts w:ascii="Arial" w:hAnsi="Arial" w:cs="Arial"/>
+              </w:rPr>
+            </w:pPr>
+            <w:r>
+              <w:rPr>
+                <w:rFonts w:ascii="Arial" w:hAnsi="Arial" w:cs="Arial"/>
+              </w:rPr>
+              <w:t>Para cri</w:t>
+            </w:r>
+            <w:r>
+              <w:rPr>
+                <w:rFonts w:ascii="Arial" w:hAnsi="Arial" w:cs="Arial"/>
+              </w:rPr>
+              <w:t xml:space="preserve">ar um acesso é necessário ser </w:t>
+            </w:r>
+            <w:r>
+              <w:rPr>
+                <w:rFonts w:ascii="Arial" w:hAnsi="Arial" w:cs="Arial"/>
+              </w:rPr>
+              <w:t>Administrador do Sistema</w:t>
+            </w:r>
+            <w:r>
+              <w:rPr>
+                <w:rFonts w:ascii="Arial" w:hAnsi="Arial" w:cs="Arial"/>
+              </w:rPr>
+              <w:t>.</w:t>
+            </w:r>
+          </w:p>
+        </w:tc>
+      </w:tr>
+      <w:tr>
+        <w:tc>
+          <w:tcPr>
+            <w:tcW w:w="2148" w:type="pct"/>
+            <w:vMerge/>
+            <w:shd w:val="clear" w:color="auto" w:fill="BFBFBF" w:themeFill="background1" w:themeFillShade="BF"/>
+          </w:tcPr>
+          <w:p>
+            <w:pPr>
+              <w:jc w:val="center"/>
+              <w:rPr>
+                <w:rFonts w:ascii="Arial" w:hAnsi="Arial" w:cs="Arial"/>
+              </w:rPr>
+            </w:pPr>
+          </w:p>
+        </w:tc>
+        <w:tc>
+          <w:tcPr>
+            <w:tcW w:w="2852" w:type="pct"/>
+          </w:tcPr>
+          <w:p>
+            <w:pPr>
+              <w:pStyle w:val="ListParagraph"/>
+              <w:numPr>
+                <w:ilvl w:val="0"/>
+                <w:numId w:val="23"/>
+              </w:numPr>
+              <w:rPr>
+                <w:rFonts w:ascii="Arial" w:hAnsi="Arial" w:cs="Arial"/>
+              </w:rPr>
+            </w:pPr>
+            <w:r>
+              <w:rPr>
+                <w:rFonts w:ascii="Arial" w:hAnsi="Arial" w:cs="Arial"/>
+              </w:rPr>
+              <w:t xml:space="preserve">Para ter usuária de acesso é preciso </w:t>
+            </w:r>
+            <w:r>
+              <w:rPr>
+                <w:rFonts w:ascii="Arial" w:hAnsi="Arial" w:cs="Arial"/>
+              </w:rPr>
+              <w:t>atuar na</w:t>
+            </w:r>
+            <w:r>
+              <w:rPr>
+                <w:rFonts w:ascii="Arial" w:hAnsi="Arial" w:cs="Arial"/>
+              </w:rPr>
+              <w:t>s</w:t>
+            </w:r>
+            <w:r>
+              <w:rPr>
+                <w:rFonts w:ascii="Arial" w:hAnsi="Arial" w:cs="Arial"/>
+              </w:rPr>
+              <w:t xml:space="preserve"> seguinte</w:t>
+            </w:r>
+            <w:r>
+              <w:rPr>
+                <w:rFonts w:ascii="Arial" w:hAnsi="Arial" w:cs="Arial"/>
+              </w:rPr>
+              <w:t>s funções</w:t>
+            </w:r>
+            <w:r>
+              <w:rPr>
+                <w:rFonts w:ascii="Arial" w:hAnsi="Arial" w:cs="Arial"/>
+              </w:rPr>
+              <w:t xml:space="preserve">: </w:t>
+            </w:r>
+            <w:r>
+              <w:rPr>
+                <w:rFonts w:ascii="Arial" w:hAnsi="Arial" w:cs="Arial"/>
+              </w:rPr>
+              <w:t>Administrador do Sistema</w:t>
+            </w:r>
+            <w:r>
+              <w:rPr>
+                <w:rFonts w:ascii="Arial" w:hAnsi="Arial" w:cs="Arial"/>
+              </w:rPr>
+              <w:t>, Administração, Assistente de aluno, Coordenadoria e Vigilante.</w:t>
+            </w:r>
+          </w:p>
+        </w:tc>
+      </w:tr>
+      <w:tr>
+        <w:tc>
+          <w:tcPr>
+            <w:tcW w:w="2148" w:type="pct"/>
+            <w:vMerge/>
+            <w:shd w:val="clear" w:color="auto" w:fill="BFBFBF" w:themeFill="background1" w:themeFillShade="BF"/>
+          </w:tcPr>
+          <w:p>
+            <w:pPr>
+              <w:rPr>
+                <w:rFonts w:ascii="Arial" w:hAnsi="Arial" w:cs="Arial"/>
+              </w:rPr>
+            </w:pPr>
+          </w:p>
+        </w:tc>
+        <w:tc>
+          <w:tcPr>
+            <w:tcW w:w="2852" w:type="pct"/>
+          </w:tcPr>
+          <w:p>
+            <w:pPr>
+              <w:rPr>
+                <w:rFonts w:ascii="Arial" w:hAnsi="Arial" w:cs="Arial"/>
+              </w:rPr>
+            </w:pPr>
+          </w:p>
+        </w:tc>
+      </w:tr>
+      <w:tr>
+        <w:tc>
+          <w:tcPr>
+            <w:tcW w:w="2148" w:type="pct"/>
+            <w:vMerge/>
+            <w:shd w:val="clear" w:color="auto" w:fill="BFBFBF" w:themeFill="background1" w:themeFillShade="BF"/>
+          </w:tcPr>
+          <w:p>
+            <w:pPr>
+              <w:rPr>
+                <w:rFonts w:ascii="Arial" w:hAnsi="Arial" w:cs="Arial"/>
+              </w:rPr>
+            </w:pPr>
+          </w:p>
+        </w:tc>
+        <w:tc>
+          <w:tcPr>
+            <w:tcW w:w="2852" w:type="pct"/>
+          </w:tcPr>
+          <w:p>
+            <w:pPr>
+              <w:rPr>
+                <w:rFonts w:ascii="Arial" w:hAnsi="Arial" w:cs="Arial"/>
+              </w:rPr>
+            </w:pPr>
+          </w:p>
+        </w:tc>
+      </w:tr>
+    </w:tbl>
+    <w:p>
+      <w:pPr>
+        <w:rPr>
+          <w:rFonts w:ascii="Arial" w:hAnsi="Arial" w:cs="Arial"/>
+        </w:rPr>
+      </w:pPr>
+    </w:p>
+    <w:tbl>
+      <w:tblPr>
+        <w:tblStyle w:val="TableGrid"/>
+        <w:tblW w:w="5254" w:type="pct"/>
+        <w:tblLook w:val="04A0" w:firstRow="1" w:lastRow="0" w:firstColumn="1" w:lastColumn="0" w:noHBand="0" w:noVBand="1"/>
+      </w:tblPr>
+      <w:tblGrid>
+        <w:gridCol w:w="3834"/>
+        <w:gridCol w:w="5091"/>
+      </w:tblGrid>
+      <w:tr>
+        <w:tc>
+          <w:tcPr>
+            <w:tcW w:w="2148" w:type="pct"/>
+            <w:shd w:val="clear" w:color="auto" w:fill="BFBFBF" w:themeFill="background1" w:themeFillShade="BF"/>
+          </w:tcPr>
+          <w:p>
+            <w:pPr>
+              <w:rPr>
+                <w:rFonts w:ascii="Arial" w:hAnsi="Arial" w:cs="Arial"/>
+                <w:b/>
+                <w:color w:val="FF0000"/>
+              </w:rPr>
+            </w:pPr>
+            <w:r>
+              <w:rPr>
+                <w:rFonts w:ascii="Arial" w:hAnsi="Arial" w:cs="Arial"/>
+                <w:b/>
+                <w:color w:val="FF0000"/>
+              </w:rPr>
+              <w:lastRenderedPageBreak/>
+              <w:t>Nome do caso de uso</w:t>
+            </w:r>
+          </w:p>
+        </w:tc>
+        <w:tc>
+          <w:tcPr>
+            <w:tcW w:w="2852" w:type="pct"/>
+            <w:shd w:val="clear" w:color="auto" w:fill="BFBFBF" w:themeFill="background1" w:themeFillShade="BF"/>
+          </w:tcPr>
+          <w:p>
+            <w:pPr>
+              <w:rPr>
+                <w:rFonts w:ascii="Arial" w:hAnsi="Arial" w:cs="Arial"/>
+                <w:b/>
+                <w:color w:val="FF0000"/>
+              </w:rPr>
+            </w:pPr>
+            <w:r>
+              <w:rPr>
+                <w:rFonts w:ascii="Arial" w:hAnsi="Arial" w:cs="Arial"/>
+                <w:b/>
+                <w:color w:val="FF0000"/>
+              </w:rPr>
+              <w:t>Manter Usuários</w:t>
+            </w:r>
+          </w:p>
+        </w:tc>
+      </w:tr>
+      <w:tr>
+        <w:tc>
+          <w:tcPr>
+            <w:tcW w:w="2148" w:type="pct"/>
+            <w:shd w:val="clear" w:color="auto" w:fill="BFBFBF" w:themeFill="background1" w:themeFillShade="BF"/>
+          </w:tcPr>
+          <w:p>
+            <w:pPr>
+              <w:rPr>
+                <w:rFonts w:ascii="Arial" w:hAnsi="Arial" w:cs="Arial"/>
+                <w:color w:val="FF0000"/>
+              </w:rPr>
+            </w:pPr>
+          </w:p>
+        </w:tc>
+        <w:tc>
+          <w:tcPr>
+            <w:tcW w:w="2852" w:type="pct"/>
+            <w:shd w:val="clear" w:color="auto" w:fill="BFBFBF" w:themeFill="background1" w:themeFillShade="BF"/>
+          </w:tcPr>
+          <w:p>
+            <w:pPr>
+              <w:rPr>
+                <w:rFonts w:ascii="Arial" w:hAnsi="Arial" w:cs="Arial"/>
+                <w:color w:val="FF0000"/>
+              </w:rPr>
+            </w:pPr>
+          </w:p>
+        </w:tc>
+      </w:tr>
+      <w:tr>
+        <w:tc>
+          <w:tcPr>
+            <w:tcW w:w="2148" w:type="pct"/>
+            <w:shd w:val="clear" w:color="auto" w:fill="BFBFBF" w:themeFill="background1" w:themeFillShade="BF"/>
+          </w:tcPr>
+          <w:p>
+            <w:pPr>
+              <w:rPr>
+                <w:rFonts w:ascii="Arial" w:hAnsi="Arial" w:cs="Arial"/>
+                <w:color w:val="FF0000"/>
+              </w:rPr>
+            </w:pPr>
+            <w:r>
+              <w:rPr>
+                <w:rFonts w:ascii="Arial" w:hAnsi="Arial" w:cs="Arial"/>
+                <w:color w:val="FF0000"/>
+              </w:rPr>
+              <w:t>Caso de uso geral</w:t>
+            </w:r>
+          </w:p>
+        </w:tc>
+        <w:tc>
+          <w:tcPr>
+            <w:tcW w:w="2852" w:type="pct"/>
+          </w:tcPr>
+          <w:p>
+            <w:pPr>
+              <w:rPr>
+                <w:rFonts w:ascii="Arial" w:hAnsi="Arial" w:cs="Arial"/>
+                <w:color w:val="FF0000"/>
+              </w:rPr>
+            </w:pPr>
+          </w:p>
+        </w:tc>
+      </w:tr>
+      <w:tr>
+        <w:tc>
+          <w:tcPr>
+            <w:tcW w:w="2148" w:type="pct"/>
+            <w:shd w:val="clear" w:color="auto" w:fill="BFBFBF" w:themeFill="background1" w:themeFillShade="BF"/>
+          </w:tcPr>
+          <w:p>
+            <w:pPr>
+              <w:rPr>
+                <w:rFonts w:ascii="Arial" w:hAnsi="Arial" w:cs="Arial"/>
+                <w:color w:val="FF0000"/>
+              </w:rPr>
+            </w:pPr>
+            <w:r>
+              <w:rPr>
+                <w:rFonts w:ascii="Arial" w:hAnsi="Arial" w:cs="Arial"/>
+                <w:color w:val="FF0000"/>
+              </w:rPr>
+              <w:t>Ator Principal</w:t>
+            </w:r>
+          </w:p>
+        </w:tc>
+        <w:tc>
+          <w:tcPr>
+            <w:tcW w:w="2852" w:type="pct"/>
+          </w:tcPr>
+          <w:p>
+            <w:pPr>
+              <w:rPr>
+                <w:rFonts w:ascii="Arial" w:hAnsi="Arial" w:cs="Arial"/>
+                <w:color w:val="FF0000"/>
+              </w:rPr>
+            </w:pPr>
+            <w:r>
+              <w:rPr>
+                <w:rFonts w:ascii="Arial" w:hAnsi="Arial" w:cs="Arial"/>
+                <w:color w:val="FF0000"/>
+              </w:rPr>
+              <w:t>Administrador do Sistema</w:t>
+            </w:r>
+          </w:p>
+        </w:tc>
+      </w:tr>
+      <w:tr>
+        <w:tc>
+          <w:tcPr>
+            <w:tcW w:w="2148" w:type="pct"/>
+            <w:shd w:val="clear" w:color="auto" w:fill="BFBFBF" w:themeFill="background1" w:themeFillShade="BF"/>
+          </w:tcPr>
+          <w:p>
+            <w:pPr>
+              <w:rPr>
+                <w:rFonts w:ascii="Arial" w:hAnsi="Arial" w:cs="Arial"/>
+                <w:color w:val="FF0000"/>
+              </w:rPr>
+            </w:pPr>
+            <w:r>
+              <w:rPr>
+                <w:rFonts w:ascii="Arial" w:hAnsi="Arial" w:cs="Arial"/>
+                <w:color w:val="FF0000"/>
+              </w:rPr>
+              <w:t>Atores Secundários</w:t>
+            </w:r>
+          </w:p>
+        </w:tc>
+        <w:tc>
+          <w:tcPr>
+            <w:tcW w:w="2852" w:type="pct"/>
+          </w:tcPr>
+          <w:p>
+            <w:pPr>
+              <w:rPr>
+                <w:rFonts w:ascii="Arial" w:hAnsi="Arial" w:cs="Arial"/>
+                <w:color w:val="FF0000"/>
+              </w:rPr>
+            </w:pPr>
+          </w:p>
+        </w:tc>
+      </w:tr>
+      <w:tr>
+        <w:tc>
+          <w:tcPr>
+            <w:tcW w:w="2148" w:type="pct"/>
+            <w:shd w:val="clear" w:color="auto" w:fill="BFBFBF" w:themeFill="background1" w:themeFillShade="BF"/>
+          </w:tcPr>
+          <w:p>
+            <w:pPr>
+              <w:rPr>
+                <w:rFonts w:ascii="Arial" w:hAnsi="Arial" w:cs="Arial"/>
+                <w:color w:val="FF0000"/>
+              </w:rPr>
+            </w:pPr>
+            <w:r>
+              <w:rPr>
+                <w:rFonts w:ascii="Arial" w:hAnsi="Arial" w:cs="Arial"/>
+                <w:color w:val="FF0000"/>
+              </w:rPr>
+              <w:t>Resumo</w:t>
+            </w:r>
+          </w:p>
+        </w:tc>
+        <w:tc>
+          <w:tcPr>
+            <w:tcW w:w="2852" w:type="pct"/>
+          </w:tcPr>
+          <w:p>
+            <w:pPr>
+              <w:rPr>
+                <w:rFonts w:ascii="Arial" w:hAnsi="Arial" w:cs="Arial"/>
+                <w:color w:val="FF0000"/>
+              </w:rPr>
+            </w:pPr>
+            <w:r>
+              <w:rPr>
+                <w:rFonts w:ascii="Arial" w:hAnsi="Arial" w:cs="Arial"/>
+                <w:color w:val="FF0000"/>
+              </w:rPr>
+              <w:t>Este caso de uso descreve os processos para a alteração, leitura e exclusão de usuários</w:t>
+            </w:r>
+          </w:p>
+        </w:tc>
+      </w:tr>
+      <w:tr>
+        <w:tc>
+          <w:tcPr>
+            <w:tcW w:w="2148" w:type="pct"/>
+            <w:shd w:val="clear" w:color="auto" w:fill="BFBFBF" w:themeFill="background1" w:themeFillShade="BF"/>
+          </w:tcPr>
+          <w:p>
+            <w:pPr>
+              <w:rPr>
+                <w:rFonts w:ascii="Arial" w:hAnsi="Arial" w:cs="Arial"/>
+                <w:color w:val="FF0000"/>
+              </w:rPr>
+            </w:pPr>
+            <w:r>
+              <w:rPr>
+                <w:rFonts w:ascii="Arial" w:hAnsi="Arial" w:cs="Arial"/>
+                <w:color w:val="FF0000"/>
+              </w:rPr>
+              <w:t>Pré-Condições</w:t>
+            </w:r>
+          </w:p>
+        </w:tc>
+        <w:tc>
+          <w:tcPr>
+            <w:tcW w:w="2852" w:type="pct"/>
+          </w:tcPr>
+          <w:p>
+            <w:pPr>
+              <w:rPr>
+                <w:rFonts w:ascii="Arial" w:hAnsi="Arial" w:cs="Arial"/>
+                <w:color w:val="FF0000"/>
+              </w:rPr>
+            </w:pPr>
+            <w:r>
+              <w:rPr>
+                <w:rFonts w:ascii="Arial" w:hAnsi="Arial" w:cs="Arial"/>
+                <w:color w:val="FF0000"/>
+              </w:rPr>
+              <w:t>Estar autenticado no sistema</w:t>
+            </w:r>
+          </w:p>
+        </w:tc>
+      </w:tr>
+      <w:tr>
+        <w:tc>
+          <w:tcPr>
+            <w:tcW w:w="2148" w:type="pct"/>
+            <w:shd w:val="clear" w:color="auto" w:fill="BFBFBF" w:themeFill="background1" w:themeFillShade="BF"/>
+          </w:tcPr>
+          <w:p>
+            <w:pPr>
+              <w:rPr>
+                <w:rFonts w:ascii="Arial" w:hAnsi="Arial" w:cs="Arial"/>
+                <w:color w:val="FF0000"/>
+              </w:rPr>
+            </w:pPr>
+            <w:r>
+              <w:rPr>
+                <w:rFonts w:ascii="Arial" w:hAnsi="Arial" w:cs="Arial"/>
+                <w:color w:val="FF0000"/>
+              </w:rPr>
+              <w:t>Pós-Condições</w:t>
+            </w:r>
+          </w:p>
+        </w:tc>
+        <w:tc>
+          <w:tcPr>
+            <w:tcW w:w="2852" w:type="pct"/>
+          </w:tcPr>
+          <w:p>
+            <w:pPr>
+              <w:rPr>
+                <w:rFonts w:ascii="Arial" w:hAnsi="Arial" w:cs="Arial"/>
+                <w:color w:val="FF0000"/>
+              </w:rPr>
+            </w:pPr>
+            <w:r>
+              <w:rPr>
+                <w:rFonts w:ascii="Arial" w:hAnsi="Arial" w:cs="Arial"/>
+                <w:color w:val="FF0000"/>
+              </w:rPr>
+              <w:t>Conta criada com sucesso</w:t>
+            </w:r>
+          </w:p>
+        </w:tc>
+      </w:tr>
+      <w:tr>
+        <w:tc>
+          <w:tcPr>
+            <w:tcW w:w="5000" w:type="pct"/>
+            <w:gridSpan w:val="2"/>
+            <w:shd w:val="clear" w:color="auto" w:fill="BFBFBF" w:themeFill="background1" w:themeFillShade="BF"/>
+          </w:tcPr>
+          <w:p>
+            <w:pPr>
+              <w:jc w:val="center"/>
+              <w:rPr>
+                <w:rFonts w:ascii="Arial" w:hAnsi="Arial" w:cs="Arial"/>
+                <w:color w:val="FF0000"/>
+              </w:rPr>
+            </w:pPr>
+            <w:r>
+              <w:rPr>
+                <w:rFonts w:ascii="Arial" w:hAnsi="Arial" w:cs="Arial"/>
+                <w:color w:val="FF0000"/>
+              </w:rPr>
+              <w:t>Fluxo Central</w:t>
+            </w:r>
+          </w:p>
+        </w:tc>
+      </w:tr>
+      <w:tr>
+        <w:tc>
+          <w:tcPr>
+            <w:tcW w:w="2148" w:type="pct"/>
+            <w:shd w:val="clear" w:color="auto" w:fill="BFBFBF" w:themeFill="background1" w:themeFillShade="BF"/>
+          </w:tcPr>
+          <w:p>
+            <w:pPr>
+              <w:rPr>
+                <w:rFonts w:ascii="Arial" w:hAnsi="Arial" w:cs="Arial"/>
+                <w:color w:val="FF0000"/>
+              </w:rPr>
+            </w:pPr>
+            <w:r>
+              <w:rPr>
+                <w:rFonts w:ascii="Arial" w:hAnsi="Arial" w:cs="Arial"/>
+                <w:color w:val="FF0000"/>
+              </w:rPr>
+              <w:t>Ações do Ator</w:t>
+            </w:r>
+          </w:p>
+        </w:tc>
+        <w:tc>
+          <w:tcPr>
+            <w:tcW w:w="2852" w:type="pct"/>
+            <w:shd w:val="clear" w:color="auto" w:fill="BFBFBF" w:themeFill="background1" w:themeFillShade="BF"/>
+          </w:tcPr>
+          <w:p>
+            <w:pPr>
+              <w:rPr>
+                <w:rFonts w:ascii="Arial" w:hAnsi="Arial" w:cs="Arial"/>
+                <w:color w:val="FF0000"/>
+              </w:rPr>
+            </w:pPr>
+            <w:r>
+              <w:rPr>
+                <w:rFonts w:ascii="Arial" w:hAnsi="Arial" w:cs="Arial"/>
+                <w:color w:val="FF0000"/>
+              </w:rPr>
+              <w:t>Ações do Sistema</w:t>
+            </w:r>
+          </w:p>
+        </w:tc>
+      </w:tr>
+      <w:tr>
+        <w:tc>
+          <w:tcPr>
+            <w:tcW w:w="2148" w:type="pct"/>
+          </w:tcPr>
+          <w:p>
+            <w:pPr>
+              <w:pStyle w:val="ListParagraph"/>
+              <w:numPr>
+                <w:ilvl w:val="0"/>
+                <w:numId w:val="25"/>
+              </w:numPr>
+              <w:rPr>
+                <w:rFonts w:ascii="Arial" w:hAnsi="Arial" w:cs="Arial"/>
+                <w:color w:val="FF0000"/>
+              </w:rPr>
+            </w:pPr>
+            <w:r>
+              <w:rPr>
+                <w:rFonts w:ascii="Arial" w:hAnsi="Arial" w:cs="Arial"/>
+                <w:color w:val="FF0000"/>
+              </w:rPr>
+              <w:t>Adicionar usuário e senha</w:t>
+            </w:r>
+          </w:p>
+        </w:tc>
+        <w:tc>
+          <w:tcPr>
+            <w:tcW w:w="2852" w:type="pct"/>
+          </w:tcPr>
+          <w:p>
+            <w:pPr>
+              <w:rPr>
+                <w:rFonts w:ascii="Arial" w:hAnsi="Arial" w:cs="Arial"/>
+                <w:color w:val="FF0000"/>
+              </w:rPr>
+            </w:pPr>
+          </w:p>
+        </w:tc>
+      </w:tr>
+      <w:tr>
+        <w:tc>
+          <w:tcPr>
+            <w:tcW w:w="2148" w:type="pct"/>
+          </w:tcPr>
+          <w:p>
+            <w:pPr>
+              <w:pStyle w:val="ListParagraph"/>
+              <w:rPr>
+                <w:rFonts w:ascii="Arial" w:hAnsi="Arial" w:cs="Arial"/>
+                <w:color w:val="FF0000"/>
+              </w:rPr>
+            </w:pPr>
+          </w:p>
+        </w:tc>
+        <w:tc>
+          <w:tcPr>
+            <w:tcW w:w="2852" w:type="pct"/>
+          </w:tcPr>
+          <w:p>
+            <w:pPr>
+              <w:pStyle w:val="ListParagraph"/>
+              <w:numPr>
+                <w:ilvl w:val="0"/>
+                <w:numId w:val="25"/>
+              </w:numPr>
+              <w:rPr>
+                <w:rFonts w:ascii="Arial" w:hAnsi="Arial" w:cs="Arial"/>
+                <w:color w:val="FF0000"/>
+              </w:rPr>
+            </w:pPr>
+            <w:r>
+              <w:rPr>
+                <w:rFonts w:ascii="Arial" w:hAnsi="Arial" w:cs="Arial"/>
+                <w:color w:val="FF0000"/>
+              </w:rPr>
+              <w:t xml:space="preserve">Autenticar o </w:t>
+            </w:r>
+            <w:proofErr w:type="spellStart"/>
+            <w:r>
+              <w:rPr>
+                <w:rFonts w:ascii="Arial" w:hAnsi="Arial" w:cs="Arial"/>
+                <w:i/>
+                <w:color w:val="FF0000"/>
+              </w:rPr>
+              <w:t>login</w:t>
+            </w:r>
+            <w:proofErr w:type="spellEnd"/>
+          </w:p>
+        </w:tc>
+      </w:tr>
+      <w:tr>
+        <w:tc>
+          <w:tcPr>
+            <w:tcW w:w="2148" w:type="pct"/>
+          </w:tcPr>
+          <w:p>
+            <w:pPr>
+              <w:pStyle w:val="ListParagraph"/>
+              <w:numPr>
+                <w:ilvl w:val="0"/>
+                <w:numId w:val="25"/>
+              </w:numPr>
+              <w:rPr>
+                <w:rFonts w:ascii="Arial" w:hAnsi="Arial" w:cs="Arial"/>
+                <w:color w:val="FF0000"/>
+              </w:rPr>
+            </w:pPr>
+            <w:r>
+              <w:rPr>
+                <w:rFonts w:ascii="Arial" w:hAnsi="Arial" w:cs="Arial"/>
+                <w:color w:val="FF0000"/>
+              </w:rPr>
+              <w:t xml:space="preserve">Ofertar dados do novo usuário </w:t>
+            </w:r>
+          </w:p>
+        </w:tc>
+        <w:tc>
+          <w:tcPr>
+            <w:tcW w:w="2852" w:type="pct"/>
+          </w:tcPr>
+          <w:p>
+            <w:pPr>
+              <w:pStyle w:val="ListParagraph"/>
+              <w:rPr>
+                <w:rFonts w:ascii="Arial" w:hAnsi="Arial" w:cs="Arial"/>
+                <w:color w:val="FF0000"/>
+              </w:rPr>
+            </w:pPr>
+          </w:p>
+        </w:tc>
+      </w:tr>
+      <w:tr>
+        <w:tc>
+          <w:tcPr>
+            <w:tcW w:w="2148" w:type="pct"/>
+          </w:tcPr>
+          <w:p>
+            <w:pPr>
+              <w:rPr>
+                <w:rFonts w:ascii="Arial" w:hAnsi="Arial" w:cs="Arial"/>
+                <w:color w:val="FF0000"/>
+              </w:rPr>
+            </w:pPr>
+          </w:p>
+        </w:tc>
+        <w:tc>
+          <w:tcPr>
+            <w:tcW w:w="2852" w:type="pct"/>
+          </w:tcPr>
+          <w:p>
+            <w:pPr>
+              <w:pStyle w:val="ListParagraph"/>
+              <w:numPr>
+                <w:ilvl w:val="0"/>
+                <w:numId w:val="25"/>
+              </w:numPr>
+              <w:rPr>
+                <w:rFonts w:ascii="Arial" w:hAnsi="Arial" w:cs="Arial"/>
+                <w:color w:val="FF0000"/>
+              </w:rPr>
+            </w:pPr>
+            <w:r>
+              <w:rPr>
+                <w:rFonts w:ascii="Arial" w:hAnsi="Arial" w:cs="Arial"/>
+                <w:color w:val="FF0000"/>
+              </w:rPr>
+              <w:t>Alteração concluída</w:t>
+            </w:r>
+            <w:r>
+              <w:rPr>
+                <w:rFonts w:ascii="Arial" w:hAnsi="Arial" w:cs="Arial"/>
+                <w:color w:val="FF0000"/>
+              </w:rPr>
+              <w:t xml:space="preserve"> usuário </w:t>
+            </w:r>
+          </w:p>
+        </w:tc>
+      </w:tr>
+      <w:tr>
+        <w:tc>
+          <w:tcPr>
+            <w:tcW w:w="2148" w:type="pct"/>
+          </w:tcPr>
+          <w:p>
+            <w:pPr>
+              <w:pStyle w:val="ListParagraph"/>
+              <w:rPr>
+                <w:rFonts w:ascii="Arial" w:hAnsi="Arial" w:cs="Arial"/>
+                <w:color w:val="FF0000"/>
+              </w:rPr>
+            </w:pPr>
+          </w:p>
+        </w:tc>
+        <w:tc>
+          <w:tcPr>
+            <w:tcW w:w="2852" w:type="pct"/>
+          </w:tcPr>
+          <w:p>
+            <w:pPr>
+              <w:rPr>
+                <w:rFonts w:ascii="Arial" w:hAnsi="Arial" w:cs="Arial"/>
+                <w:color w:val="FF0000"/>
+              </w:rPr>
+            </w:pPr>
+          </w:p>
+        </w:tc>
+      </w:tr>
+      <w:tr>
+        <w:tc>
+          <w:tcPr>
+            <w:tcW w:w="2148" w:type="pct"/>
+            <w:vMerge w:val="restart"/>
+            <w:shd w:val="clear" w:color="auto" w:fill="BFBFBF" w:themeFill="background1" w:themeFillShade="BF"/>
+          </w:tcPr>
+          <w:p>
+            <w:pPr>
+              <w:jc w:val="center"/>
+              <w:rPr>
+                <w:rFonts w:ascii="Arial" w:hAnsi="Arial" w:cs="Arial"/>
+                <w:color w:val="FF0000"/>
+              </w:rPr>
+            </w:pPr>
+            <w:bookmarkStart w:id="4" w:name="_GoBack"/>
+            <w:r>
+              <w:rPr>
+                <w:rFonts w:ascii="Arial" w:hAnsi="Arial" w:cs="Arial"/>
+                <w:color w:val="FF0000"/>
+              </w:rPr>
+              <w:t>Restrições/Validações</w:t>
+            </w:r>
+          </w:p>
+        </w:tc>
+        <w:tc>
+          <w:tcPr>
+            <w:tcW w:w="2852" w:type="pct"/>
+          </w:tcPr>
+          <w:p>
+            <w:pPr>
+              <w:pStyle w:val="ListParagraph"/>
+              <w:numPr>
+                <w:ilvl w:val="0"/>
+                <w:numId w:val="25"/>
+              </w:numPr>
+              <w:rPr>
+                <w:rFonts w:ascii="Arial" w:hAnsi="Arial" w:cs="Arial"/>
+                <w:color w:val="FF0000"/>
+              </w:rPr>
+            </w:pPr>
+          </w:p>
+        </w:tc>
+      </w:tr>
+      <w:bookmarkEnd w:id="4"/>
+      <w:tr>
+        <w:tc>
+          <w:tcPr>
+            <w:tcW w:w="2148" w:type="pct"/>
+            <w:vMerge/>
+            <w:shd w:val="clear" w:color="auto" w:fill="BFBFBF" w:themeFill="background1" w:themeFillShade="BF"/>
+          </w:tcPr>
+          <w:p>
+            <w:pPr>
+              <w:jc w:val="center"/>
+              <w:rPr>
+                <w:rFonts w:ascii="Arial" w:hAnsi="Arial" w:cs="Arial"/>
+                <w:color w:val="FF0000"/>
+              </w:rPr>
+            </w:pPr>
+          </w:p>
+        </w:tc>
+        <w:tc>
+          <w:tcPr>
+            <w:tcW w:w="2852" w:type="pct"/>
+          </w:tcPr>
+          <w:p>
+            <w:pPr>
+              <w:rPr>
+                <w:rFonts w:ascii="Arial" w:hAnsi="Arial" w:cs="Arial"/>
+                <w:color w:val="FF0000"/>
+              </w:rPr>
+            </w:pPr>
+          </w:p>
+        </w:tc>
+      </w:tr>
+      <w:tr>
+        <w:tc>
+          <w:tcPr>
+            <w:tcW w:w="2148" w:type="pct"/>
+            <w:vMerge/>
+            <w:shd w:val="clear" w:color="auto" w:fill="BFBFBF" w:themeFill="background1" w:themeFillShade="BF"/>
+          </w:tcPr>
+          <w:p>
+            <w:pPr>
+              <w:rPr>
+                <w:rFonts w:ascii="Arial" w:hAnsi="Arial" w:cs="Arial"/>
+                <w:color w:val="FF0000"/>
+              </w:rPr>
+            </w:pPr>
+          </w:p>
+        </w:tc>
+        <w:tc>
+          <w:tcPr>
+            <w:tcW w:w="2852" w:type="pct"/>
+          </w:tcPr>
+          <w:p>
+            <w:pPr>
+              <w:rPr>
+                <w:rFonts w:ascii="Arial" w:hAnsi="Arial" w:cs="Arial"/>
+                <w:color w:val="FF0000"/>
+              </w:rPr>
+            </w:pPr>
+          </w:p>
+        </w:tc>
+      </w:tr>
+      <w:tr>
+        <w:tc>
+          <w:tcPr>
+            <w:tcW w:w="2148" w:type="pct"/>
+            <w:vMerge/>
+            <w:shd w:val="clear" w:color="auto" w:fill="BFBFBF" w:themeFill="background1" w:themeFillShade="BF"/>
+          </w:tcPr>
+          <w:p>
+            <w:pPr>
+              <w:rPr>
+                <w:rFonts w:ascii="Arial" w:hAnsi="Arial" w:cs="Arial"/>
+                <w:color w:val="FF0000"/>
+              </w:rPr>
+            </w:pPr>
+          </w:p>
+        </w:tc>
+        <w:tc>
+          <w:tcPr>
+            <w:tcW w:w="2852" w:type="pct"/>
+          </w:tcPr>
+          <w:p>
+            <w:pPr>
+              <w:rPr>
+                <w:rFonts w:ascii="Arial" w:hAnsi="Arial" w:cs="Arial"/>
+                <w:color w:val="FF0000"/>
+              </w:rPr>
+            </w:pPr>
+          </w:p>
+        </w:tc>
+      </w:tr>
+    </w:tbl>
+    <w:p>
+      <w:pPr>
+        <w:rPr>
+          <w:rFonts w:ascii="Arial" w:hAnsi="Arial" w:cs="Arial"/>
+        </w:rPr>
+      </w:pPr>
+    </w:p>
+    <w:tbl>
+      <w:tblPr>
+        <w:tblStyle w:val="TableGrid"/>
+        <w:tblW w:w="5254" w:type="pct"/>
+        <w:tblLook w:val="04A0" w:firstRow="1" w:lastRow="0" w:firstColumn="1" w:lastColumn="0" w:noHBand="0" w:noVBand="1"/>
+      </w:tblPr>
+      <w:tblGrid>
+        <w:gridCol w:w="3834"/>
+        <w:gridCol w:w="5091"/>
+      </w:tblGrid>
+      <w:tr>
+        <w:tc>
+          <w:tcPr>
+            <w:tcW w:w="2148" w:type="pct"/>
+            <w:shd w:val="clear" w:color="auto" w:fill="BFBFBF" w:themeFill="background1" w:themeFillShade="BF"/>
+          </w:tcPr>
+          <w:p>
+            <w:pPr>
+              <w:rPr>
+                <w:rFonts w:ascii="Arial" w:hAnsi="Arial" w:cs="Arial"/>
+                <w:b/>
+              </w:rPr>
+            </w:pPr>
+            <w:r>
+              <w:rPr>
+                <w:rFonts w:ascii="Arial" w:hAnsi="Arial" w:cs="Arial"/>
+                <w:b/>
+              </w:rPr>
+              <w:t>Nome do caso de uso</w:t>
+            </w:r>
+          </w:p>
+        </w:tc>
+        <w:tc>
+          <w:tcPr>
+            <w:tcW w:w="2852" w:type="pct"/>
+            <w:shd w:val="clear" w:color="auto" w:fill="BFBFBF" w:themeFill="background1" w:themeFillShade="BF"/>
+          </w:tcPr>
+          <w:p>
+            <w:pPr>
+              <w:rPr>
+                <w:rFonts w:ascii="Arial" w:hAnsi="Arial" w:cs="Arial"/>
+                <w:b/>
+              </w:rPr>
+            </w:pPr>
+            <w:r>
+              <w:rPr>
+                <w:rFonts w:ascii="Arial" w:hAnsi="Arial" w:cs="Arial"/>
+                <w:b/>
+              </w:rPr>
+              <w:t>Realizar</w:t>
+            </w:r>
+            <w:r>
+              <w:rPr>
+                <w:rFonts w:ascii="Arial" w:hAnsi="Arial" w:cs="Arial"/>
+                <w:b/>
+              </w:rPr>
+              <w:t xml:space="preserve"> </w:t>
+            </w:r>
+            <w:proofErr w:type="spellStart"/>
+            <w:r>
+              <w:rPr>
+                <w:rFonts w:ascii="Arial" w:hAnsi="Arial" w:cs="Arial"/>
+                <w:b/>
+                <w:i/>
+              </w:rPr>
+              <w:t>Login</w:t>
+            </w:r>
+            <w:proofErr w:type="spellEnd"/>
+          </w:p>
+        </w:tc>
+      </w:tr>
+      <w:tr>
+        <w:tc>
+          <w:tcPr>
+            <w:tcW w:w="2148" w:type="pct"/>
+            <w:shd w:val="clear" w:color="auto" w:fill="BFBFBF" w:themeFill="background1" w:themeFillShade="BF"/>
+          </w:tcPr>
+          <w:p>
+            <w:pPr>
+              <w:rPr>
+                <w:rFonts w:ascii="Arial" w:hAnsi="Arial" w:cs="Arial"/>
+              </w:rPr>
+            </w:pPr>
+          </w:p>
+        </w:tc>
+        <w:tc>
+          <w:tcPr>
+            <w:tcW w:w="2852" w:type="pct"/>
+            <w:shd w:val="clear" w:color="auto" w:fill="BFBFBF" w:themeFill="background1" w:themeFillShade="BF"/>
+          </w:tcPr>
+          <w:p>
+            <w:pPr>
+              <w:rPr>
+                <w:rFonts w:ascii="Arial" w:hAnsi="Arial" w:cs="Arial"/>
+              </w:rPr>
+            </w:pPr>
+          </w:p>
+        </w:tc>
+      </w:tr>
+      <w:tr>
+        <w:tc>
+          <w:tcPr>
+            <w:tcW w:w="2148" w:type="pct"/>
+            <w:shd w:val="clear" w:color="auto" w:fill="BFBFBF" w:themeFill="background1" w:themeFillShade="BF"/>
+          </w:tcPr>
+          <w:p>
+            <w:pPr>
+              <w:rPr>
+                <w:rFonts w:ascii="Arial" w:hAnsi="Arial" w:cs="Arial"/>
+                <w:b/>
+              </w:rPr>
+            </w:pPr>
+            <w:r>
+              <w:rPr>
+                <w:rFonts w:ascii="Arial" w:hAnsi="Arial" w:cs="Arial"/>
+                <w:b/>
+              </w:rPr>
+              <w:t>Caso de uso geral</w:t>
+            </w:r>
+          </w:p>
+        </w:tc>
+        <w:tc>
+          <w:tcPr>
+            <w:tcW w:w="2852" w:type="pct"/>
+          </w:tcPr>
+          <w:p>
+            <w:pPr>
+              <w:rPr>
+                <w:rFonts w:ascii="Arial" w:hAnsi="Arial" w:cs="Arial"/>
+              </w:rPr>
+            </w:pPr>
+          </w:p>
+        </w:tc>
+      </w:tr>
+      <w:tr>
+        <w:tc>
+          <w:tcPr>
+            <w:tcW w:w="2148" w:type="pct"/>
+            <w:shd w:val="clear" w:color="auto" w:fill="BFBFBF" w:themeFill="background1" w:themeFillShade="BF"/>
+          </w:tcPr>
+          <w:p>
+            <w:pPr>
+              <w:rPr>
+                <w:rFonts w:ascii="Arial" w:hAnsi="Arial" w:cs="Arial"/>
+                <w:b/>
+              </w:rPr>
+            </w:pPr>
+            <w:r>
+              <w:rPr>
+                <w:rFonts w:ascii="Arial" w:hAnsi="Arial" w:cs="Arial"/>
+                <w:b/>
+              </w:rPr>
+              <w:t>Ator Principal</w:t>
+            </w:r>
+          </w:p>
+        </w:tc>
+        <w:tc>
+          <w:tcPr>
+            <w:tcW w:w="2852" w:type="pct"/>
+          </w:tcPr>
+          <w:p>
+            <w:pPr>
+              <w:rPr>
+                <w:rFonts w:ascii="Arial" w:hAnsi="Arial" w:cs="Arial"/>
+              </w:rPr>
+            </w:pPr>
+          </w:p>
+        </w:tc>
+      </w:tr>
+      <w:tr>
+        <w:tc>
+          <w:tcPr>
+            <w:tcW w:w="2148" w:type="pct"/>
+            <w:shd w:val="clear" w:color="auto" w:fill="BFBFBF" w:themeFill="background1" w:themeFillShade="BF"/>
+          </w:tcPr>
+          <w:p>
+            <w:pPr>
+              <w:rPr>
+                <w:rFonts w:ascii="Arial" w:hAnsi="Arial" w:cs="Arial"/>
+                <w:b/>
+              </w:rPr>
+            </w:pPr>
+            <w:r>
+              <w:rPr>
+                <w:rFonts w:ascii="Arial" w:hAnsi="Arial" w:cs="Arial"/>
+                <w:b/>
+              </w:rPr>
+              <w:t>Atores Secundários</w:t>
+            </w:r>
+          </w:p>
+        </w:tc>
+        <w:tc>
+          <w:tcPr>
+            <w:tcW w:w="2852" w:type="pct"/>
+          </w:tcPr>
+          <w:p>
+            <w:pPr>
+              <w:rPr>
+                <w:rFonts w:ascii="Arial" w:hAnsi="Arial" w:cs="Arial"/>
+              </w:rPr>
+            </w:pPr>
+            <w:r>
+              <w:rPr>
+                <w:rFonts w:ascii="Arial" w:hAnsi="Arial" w:cs="Arial"/>
+              </w:rPr>
+              <w:t>Administrador do Sistema</w:t>
+            </w:r>
+            <w:r>
+              <w:rPr>
+                <w:rFonts w:ascii="Arial" w:hAnsi="Arial" w:cs="Arial"/>
+              </w:rPr>
+              <w:t>, Administração, Assistente de aluno, Coordenadoria e Vigilante</w:t>
+            </w:r>
+          </w:p>
+        </w:tc>
+      </w:tr>
+      <w:tr>
+        <w:tc>
+          <w:tcPr>
+            <w:tcW w:w="2148" w:type="pct"/>
+            <w:shd w:val="clear" w:color="auto" w:fill="BFBFBF" w:themeFill="background1" w:themeFillShade="BF"/>
+          </w:tcPr>
+          <w:p>
+            <w:pPr>
+              <w:rPr>
+                <w:rFonts w:ascii="Arial" w:hAnsi="Arial" w:cs="Arial"/>
+                <w:b/>
+              </w:rPr>
+            </w:pPr>
+            <w:r>
+              <w:rPr>
+                <w:rFonts w:ascii="Arial" w:hAnsi="Arial" w:cs="Arial"/>
+                <w:b/>
+              </w:rPr>
+              <w:t>Resumo</w:t>
+            </w:r>
+          </w:p>
+        </w:tc>
+        <w:tc>
+          <w:tcPr>
+            <w:tcW w:w="2852" w:type="pct"/>
+          </w:tcPr>
+          <w:p>
+            <w:pPr>
+              <w:rPr>
+                <w:rFonts w:ascii="Arial" w:hAnsi="Arial" w:cs="Arial"/>
+              </w:rPr>
+            </w:pPr>
+            <w:r>
+              <w:rPr>
+                <w:rFonts w:ascii="Arial" w:hAnsi="Arial" w:cs="Arial"/>
+              </w:rPr>
+              <w:t>Este caso de uso descreve</w:t>
+            </w:r>
+            <w:r>
+              <w:rPr>
+                <w:rFonts w:ascii="Arial" w:hAnsi="Arial" w:cs="Arial"/>
+              </w:rPr>
+              <w:t xml:space="preserve"> os passos para autenticar no sistema</w:t>
+            </w:r>
+          </w:p>
+        </w:tc>
+      </w:tr>
+      <w:tr>
+        <w:tc>
+          <w:tcPr>
+            <w:tcW w:w="2148" w:type="pct"/>
+            <w:shd w:val="clear" w:color="auto" w:fill="BFBFBF" w:themeFill="background1" w:themeFillShade="BF"/>
+          </w:tcPr>
+          <w:p>
+            <w:pPr>
+              <w:rPr>
+                <w:rFonts w:ascii="Arial" w:hAnsi="Arial" w:cs="Arial"/>
+                <w:b/>
+              </w:rPr>
+            </w:pPr>
+            <w:r>
+              <w:rPr>
+                <w:rFonts w:ascii="Arial" w:hAnsi="Arial" w:cs="Arial"/>
+                <w:b/>
+              </w:rPr>
+              <w:t>Pré-Condições</w:t>
+            </w:r>
+          </w:p>
+        </w:tc>
+        <w:tc>
+          <w:tcPr>
+            <w:tcW w:w="2852" w:type="pct"/>
+          </w:tcPr>
+          <w:p>
+            <w:pPr>
+              <w:rPr>
+                <w:rFonts w:ascii="Arial" w:hAnsi="Arial" w:cs="Arial"/>
+              </w:rPr>
+            </w:pPr>
+            <w:r>
+              <w:rPr>
+                <w:rFonts w:ascii="Arial" w:hAnsi="Arial" w:cs="Arial"/>
+              </w:rPr>
+              <w:t>Ter conta criada no sistema</w:t>
+            </w:r>
+          </w:p>
+        </w:tc>
+      </w:tr>
+      <w:tr>
+        <w:tc>
+          <w:tcPr>
+            <w:tcW w:w="2148" w:type="pct"/>
+            <w:shd w:val="clear" w:color="auto" w:fill="BFBFBF" w:themeFill="background1" w:themeFillShade="BF"/>
+          </w:tcPr>
+          <w:p>
+            <w:pPr>
+              <w:rPr>
+                <w:rFonts w:ascii="Arial" w:hAnsi="Arial" w:cs="Arial"/>
+                <w:b/>
+              </w:rPr>
+            </w:pPr>
+            <w:r>
+              <w:rPr>
+                <w:rFonts w:ascii="Arial" w:hAnsi="Arial" w:cs="Arial"/>
+                <w:b/>
+              </w:rPr>
+              <w:t>Pós-Condições</w:t>
+            </w:r>
+          </w:p>
+        </w:tc>
+        <w:tc>
+          <w:tcPr>
+            <w:tcW w:w="2852" w:type="pct"/>
+          </w:tcPr>
+          <w:p>
+            <w:pPr>
+              <w:rPr>
+                <w:rFonts w:ascii="Arial" w:hAnsi="Arial" w:cs="Arial"/>
+              </w:rPr>
+            </w:pPr>
+            <w:r>
+              <w:rPr>
+                <w:rFonts w:ascii="Arial" w:hAnsi="Arial" w:cs="Arial"/>
+              </w:rPr>
+              <w:t>Usuário autenticado com sucesso</w:t>
+            </w:r>
+          </w:p>
+        </w:tc>
+      </w:tr>
+      <w:tr>
+        <w:tc>
+          <w:tcPr>
+            <w:tcW w:w="5000" w:type="pct"/>
+            <w:gridSpan w:val="2"/>
+            <w:shd w:val="clear" w:color="auto" w:fill="BFBFBF" w:themeFill="background1" w:themeFillShade="BF"/>
+          </w:tcPr>
+          <w:p>
+            <w:pPr>
+              <w:jc w:val="center"/>
+              <w:rPr>
+                <w:rFonts w:ascii="Arial" w:hAnsi="Arial" w:cs="Arial"/>
+                <w:b/>
+              </w:rPr>
+            </w:pPr>
+            <w:r>
+              <w:rPr>
+                <w:rFonts w:ascii="Arial" w:hAnsi="Arial" w:cs="Arial"/>
+                <w:b/>
+              </w:rPr>
+              <w:t>Fluxo Central</w:t>
+            </w:r>
+          </w:p>
+        </w:tc>
+      </w:tr>
+      <w:tr>
+        <w:tc>
+          <w:tcPr>
+            <w:tcW w:w="2148" w:type="pct"/>
+            <w:shd w:val="clear" w:color="auto" w:fill="BFBFBF" w:themeFill="background1" w:themeFillShade="BF"/>
+          </w:tcPr>
+          <w:p>
+            <w:pPr>
+              <w:rPr>
+                <w:rFonts w:ascii="Arial" w:hAnsi="Arial" w:cs="Arial"/>
+                <w:b/>
+              </w:rPr>
+            </w:pPr>
+            <w:r>
+              <w:rPr>
+                <w:rFonts w:ascii="Arial" w:hAnsi="Arial" w:cs="Arial"/>
+                <w:b/>
+              </w:rPr>
+              <w:t>Ações do Ator</w:t>
+            </w:r>
+          </w:p>
+        </w:tc>
+        <w:tc>
+          <w:tcPr>
+            <w:tcW w:w="2852" w:type="pct"/>
+            <w:shd w:val="clear" w:color="auto" w:fill="BFBFBF" w:themeFill="background1" w:themeFillShade="BF"/>
+          </w:tcPr>
+          <w:p>
+            <w:pPr>
+              <w:rPr>
+                <w:rFonts w:ascii="Arial" w:hAnsi="Arial" w:cs="Arial"/>
+                <w:b/>
+              </w:rPr>
+            </w:pPr>
+            <w:r>
+              <w:rPr>
+                <w:rFonts w:ascii="Arial" w:hAnsi="Arial" w:cs="Arial"/>
+                <w:b/>
+              </w:rPr>
+              <w:t>Ações do Sistema</w:t>
+            </w:r>
+          </w:p>
+        </w:tc>
+      </w:tr>
+      <w:tr>
+        <w:tc>
+          <w:tcPr>
+            <w:tcW w:w="2148" w:type="pct"/>
+          </w:tcPr>
+          <w:p>
+            <w:pPr>
+              <w:pStyle w:val="ListParagraph"/>
+              <w:numPr>
+                <w:ilvl w:val="0"/>
+                <w:numId w:val="26"/>
+              </w:numPr>
+              <w:rPr>
+                <w:rFonts w:ascii="Arial" w:hAnsi="Arial" w:cs="Arial"/>
+              </w:rPr>
+            </w:pPr>
+            <w:r>
+              <w:rPr>
+                <w:rFonts w:ascii="Arial" w:hAnsi="Arial" w:cs="Arial"/>
+              </w:rPr>
+              <w:t>Adicionar usuário e senha</w:t>
+            </w:r>
+          </w:p>
+        </w:tc>
+        <w:tc>
+          <w:tcPr>
+            <w:tcW w:w="2852" w:type="pct"/>
+          </w:tcPr>
+          <w:p>
+            <w:pPr>
+              <w:rPr>
+                <w:rFonts w:ascii="Arial" w:hAnsi="Arial" w:cs="Arial"/>
+              </w:rPr>
+            </w:pPr>
+          </w:p>
+        </w:tc>
+      </w:tr>
+      <w:tr>
+        <w:tc>
+          <w:tcPr>
+            <w:tcW w:w="2148" w:type="pct"/>
+          </w:tcPr>
+          <w:p>
+            <w:pPr>
+              <w:pStyle w:val="ListParagraph"/>
+              <w:rPr>
+                <w:rFonts w:ascii="Arial" w:hAnsi="Arial" w:cs="Arial"/>
+              </w:rPr>
+            </w:pPr>
+          </w:p>
+        </w:tc>
+        <w:tc>
+          <w:tcPr>
+            <w:tcW w:w="2852" w:type="pct"/>
+          </w:tcPr>
+          <w:p>
+            <w:pPr>
+              <w:pStyle w:val="ListParagraph"/>
+              <w:numPr>
+                <w:ilvl w:val="0"/>
+                <w:numId w:val="26"/>
+              </w:numPr>
+              <w:rPr>
+                <w:rFonts w:ascii="Arial" w:hAnsi="Arial" w:cs="Arial"/>
+              </w:rPr>
+            </w:pPr>
+            <w:r>
+              <w:rPr>
+                <w:rFonts w:ascii="Arial" w:hAnsi="Arial" w:cs="Arial"/>
+              </w:rPr>
+              <w:t xml:space="preserve">Autenticar o </w:t>
+            </w:r>
+            <w:proofErr w:type="spellStart"/>
+            <w:r>
+              <w:rPr>
+                <w:rFonts w:ascii="Arial" w:hAnsi="Arial" w:cs="Arial"/>
+                <w:i/>
+              </w:rPr>
+              <w:t>login</w:t>
+            </w:r>
+            <w:proofErr w:type="spellEnd"/>
+          </w:p>
+        </w:tc>
+      </w:tr>
+      <w:tr>
+        <w:tc>
+          <w:tcPr>
+            <w:tcW w:w="2148" w:type="pct"/>
+          </w:tcPr>
+          <w:p>
+            <w:pPr>
+              <w:rPr>
+                <w:rFonts w:ascii="Arial" w:hAnsi="Arial" w:cs="Arial"/>
+              </w:rPr>
+            </w:pPr>
+          </w:p>
+        </w:tc>
+        <w:tc>
+          <w:tcPr>
+            <w:tcW w:w="2852" w:type="pct"/>
+          </w:tcPr>
+          <w:p>
+            <w:pPr>
+              <w:pStyle w:val="ListParagraph"/>
+              <w:rPr>
+                <w:rFonts w:ascii="Arial" w:hAnsi="Arial" w:cs="Arial"/>
+              </w:rPr>
+            </w:pPr>
+          </w:p>
+        </w:tc>
+      </w:tr>
+      <w:tr>
+        <w:tc>
+          <w:tcPr>
+            <w:tcW w:w="2148" w:type="pct"/>
+            <w:vMerge w:val="restart"/>
+            <w:shd w:val="clear" w:color="auto" w:fill="BFBFBF" w:themeFill="background1" w:themeFillShade="BF"/>
+          </w:tcPr>
+          <w:p>
+            <w:pPr>
+              <w:jc w:val="center"/>
+              <w:rPr>
+                <w:rFonts w:ascii="Arial" w:hAnsi="Arial" w:cs="Arial"/>
+                <w:b/>
+              </w:rPr>
+            </w:pPr>
+            <w:r>
+              <w:rPr>
+                <w:rFonts w:ascii="Arial" w:hAnsi="Arial" w:cs="Arial"/>
+                <w:b/>
+              </w:rPr>
+              <w:t>Restrições/Validações</w:t>
+            </w:r>
+          </w:p>
+        </w:tc>
+        <w:tc>
+          <w:tcPr>
+            <w:tcW w:w="2852" w:type="pct"/>
+          </w:tcPr>
+          <w:p>
+            <w:pPr>
+              <w:pStyle w:val="ListParagraph"/>
+              <w:numPr>
+                <w:ilvl w:val="0"/>
+                <w:numId w:val="27"/>
+              </w:numPr>
+              <w:rPr>
+                <w:rFonts w:ascii="Arial" w:hAnsi="Arial" w:cs="Arial"/>
+              </w:rPr>
+            </w:pPr>
+            <w:r>
+              <w:rPr>
+                <w:rFonts w:ascii="Arial" w:hAnsi="Arial" w:cs="Arial"/>
+              </w:rPr>
+              <w:t xml:space="preserve">Só terá acesso os usuários que atuarem nas funções de Para criar um acesso é preciso atuar nas seguintes funções: </w:t>
+            </w:r>
+            <w:r>
+              <w:rPr>
+                <w:rFonts w:ascii="Arial" w:hAnsi="Arial" w:cs="Arial"/>
+              </w:rPr>
+              <w:t>Administrador do Sistema</w:t>
+            </w:r>
+            <w:r>
+              <w:rPr>
+                <w:rFonts w:ascii="Arial" w:hAnsi="Arial" w:cs="Arial"/>
+              </w:rPr>
+              <w:t>, Administração, Assistente de aluno, Coordenadoria e Vigilante.</w:t>
+            </w:r>
+          </w:p>
+        </w:tc>
+      </w:tr>
+      <w:tr>
+        <w:tc>
+          <w:tcPr>
+            <w:tcW w:w="2148" w:type="pct"/>
+            <w:vMerge/>
+            <w:shd w:val="clear" w:color="auto" w:fill="BFBFBF" w:themeFill="background1" w:themeFillShade="BF"/>
+          </w:tcPr>
+          <w:p>
+            <w:pPr>
+              <w:jc w:val="center"/>
+              <w:rPr>
+                <w:rFonts w:ascii="Arial" w:hAnsi="Arial" w:cs="Arial"/>
+              </w:rPr>
+            </w:pPr>
+          </w:p>
+        </w:tc>
+        <w:tc>
+          <w:tcPr>
+            <w:tcW w:w="2852" w:type="pct"/>
+          </w:tcPr>
+          <w:p>
+            <w:pPr>
+              <w:rPr>
+                <w:rFonts w:ascii="Arial" w:hAnsi="Arial" w:cs="Arial"/>
+              </w:rPr>
+            </w:pPr>
+          </w:p>
+        </w:tc>
+      </w:tr>
+      <w:tr>
+        <w:tc>
+          <w:tcPr>
+            <w:tcW w:w="2148" w:type="pct"/>
+            <w:vMerge/>
+            <w:shd w:val="clear" w:color="auto" w:fill="BFBFBF" w:themeFill="background1" w:themeFillShade="BF"/>
+          </w:tcPr>
+          <w:p>
+            <w:pPr>
+              <w:rPr>
+                <w:rFonts w:ascii="Arial" w:hAnsi="Arial" w:cs="Arial"/>
+              </w:rPr>
+            </w:pPr>
+          </w:p>
+        </w:tc>
+        <w:tc>
+          <w:tcPr>
+            <w:tcW w:w="2852" w:type="pct"/>
+          </w:tcPr>
+          <w:p>
+            <w:pPr>
+              <w:rPr>
+                <w:rFonts w:ascii="Arial" w:hAnsi="Arial" w:cs="Arial"/>
+              </w:rPr>
+            </w:pPr>
+          </w:p>
+        </w:tc>
+      </w:tr>
+      <w:tr>
+        <w:tc>
+          <w:tcPr>
+            <w:tcW w:w="2148" w:type="pct"/>
+            <w:vMerge/>
+            <w:shd w:val="clear" w:color="auto" w:fill="BFBFBF" w:themeFill="background1" w:themeFillShade="BF"/>
+          </w:tcPr>
+          <w:p>
+            <w:pPr>
+              <w:rPr>
+                <w:rFonts w:ascii="Arial" w:hAnsi="Arial" w:cs="Arial"/>
+              </w:rPr>
+            </w:pPr>
+          </w:p>
+        </w:tc>
+        <w:tc>
+          <w:tcPr>
+            <w:tcW w:w="2852" w:type="pct"/>
+          </w:tcPr>
+          <w:p>
+            <w:pPr>
+              <w:rPr>
+                <w:rFonts w:ascii="Arial" w:hAnsi="Arial" w:cs="Arial"/>
+              </w:rPr>
+            </w:pPr>
+          </w:p>
+        </w:tc>
+      </w:tr>
+      <w:tr>
+        <w:tc>
+          <w:tcPr>
+            <w:tcW w:w="5000" w:type="pct"/>
+            <w:gridSpan w:val="2"/>
+            <w:shd w:val="clear" w:color="auto" w:fill="BFBFBF" w:themeFill="background1" w:themeFillShade="BF"/>
+          </w:tcPr>
+          <w:p>
+            <w:pPr>
+              <w:jc w:val="center"/>
+              <w:rPr>
+                <w:rFonts w:ascii="Arial" w:hAnsi="Arial" w:cs="Arial"/>
+                <w:b/>
+              </w:rPr>
+            </w:pPr>
+            <w:r>
+              <w:rPr>
+                <w:rFonts w:ascii="Arial" w:hAnsi="Arial" w:cs="Arial"/>
+                <w:b/>
+              </w:rPr>
+              <w:t xml:space="preserve">Fluxo Alternativo – Senha incorreta </w:t>
+            </w:r>
+          </w:p>
+        </w:tc>
+      </w:tr>
+      <w:tr>
+        <w:tc>
+          <w:tcPr>
+            <w:tcW w:w="2148" w:type="pct"/>
+            <w:shd w:val="clear" w:color="auto" w:fill="BFBFBF" w:themeFill="background1" w:themeFillShade="BF"/>
+          </w:tcPr>
+          <w:p>
+            <w:pPr>
+              <w:rPr>
+                <w:rFonts w:ascii="Arial" w:hAnsi="Arial" w:cs="Arial"/>
+                <w:b/>
+              </w:rPr>
+            </w:pPr>
+            <w:r>
+              <w:rPr>
+                <w:rFonts w:ascii="Arial" w:hAnsi="Arial" w:cs="Arial"/>
+                <w:b/>
+              </w:rPr>
+              <w:t>Ações do Ator</w:t>
+            </w:r>
+          </w:p>
+        </w:tc>
+        <w:tc>
+          <w:tcPr>
+            <w:tcW w:w="2852" w:type="pct"/>
+            <w:shd w:val="clear" w:color="auto" w:fill="BFBFBF" w:themeFill="background1" w:themeFillShade="BF"/>
+          </w:tcPr>
+          <w:p>
+            <w:pPr>
+              <w:rPr>
+                <w:rFonts w:ascii="Arial" w:hAnsi="Arial" w:cs="Arial"/>
+                <w:b/>
+              </w:rPr>
+            </w:pPr>
+            <w:r>
+              <w:rPr>
+                <w:rFonts w:ascii="Arial" w:hAnsi="Arial" w:cs="Arial"/>
+                <w:b/>
+              </w:rPr>
+              <w:t>Ações do Sistema</w:t>
+            </w:r>
+          </w:p>
+        </w:tc>
+      </w:tr>
+      <w:tr>
+        <w:tc>
+          <w:tcPr>
+            <w:tcW w:w="2148" w:type="pct"/>
+          </w:tcPr>
+          <w:p>
+            <w:pPr>
+              <w:pStyle w:val="ListParagraph"/>
+              <w:numPr>
+                <w:ilvl w:val="0"/>
+                <w:numId w:val="28"/>
+              </w:numPr>
+              <w:ind w:left="567" w:hanging="141"/>
+              <w:rPr>
+                <w:rFonts w:ascii="Arial" w:hAnsi="Arial" w:cs="Arial"/>
+              </w:rPr>
+            </w:pPr>
+            <w:r>
+              <w:rPr>
+                <w:rFonts w:ascii="Arial" w:hAnsi="Arial" w:cs="Arial"/>
+              </w:rPr>
+              <w:t>Adicionar usuário e senha</w:t>
+            </w:r>
+          </w:p>
+        </w:tc>
+        <w:tc>
+          <w:tcPr>
+            <w:tcW w:w="2852" w:type="pct"/>
+          </w:tcPr>
+          <w:p>
+            <w:pPr>
+              <w:pStyle w:val="ListParagraph"/>
+              <w:rPr>
+                <w:rFonts w:ascii="Arial" w:hAnsi="Arial" w:cs="Arial"/>
+              </w:rPr>
+            </w:pPr>
+          </w:p>
+        </w:tc>
+      </w:tr>
+      <w:tr>
+        <w:tc>
+          <w:tcPr>
+            <w:tcW w:w="2148" w:type="pct"/>
+          </w:tcPr>
+          <w:p>
+            <w:pPr>
+              <w:rPr>
+                <w:rFonts w:ascii="Arial" w:hAnsi="Arial" w:cs="Arial"/>
+              </w:rPr>
+            </w:pPr>
+          </w:p>
+        </w:tc>
+        <w:tc>
+          <w:tcPr>
+            <w:tcW w:w="2852" w:type="pct"/>
+          </w:tcPr>
+          <w:p>
+            <w:pPr>
+              <w:pStyle w:val="ListParagraph"/>
+              <w:numPr>
+                <w:ilvl w:val="0"/>
+                <w:numId w:val="28"/>
+              </w:numPr>
+              <w:ind w:left="742" w:hanging="425"/>
+              <w:rPr>
+                <w:rFonts w:ascii="Arial" w:hAnsi="Arial" w:cs="Arial"/>
+              </w:rPr>
+            </w:pPr>
+            <w:r>
+              <w:rPr>
+                <w:rFonts w:ascii="Arial" w:hAnsi="Arial" w:cs="Arial"/>
+              </w:rPr>
+              <w:t>Usuário e/ou senha incorreta</w:t>
+            </w:r>
+          </w:p>
+        </w:tc>
+      </w:tr>
+      <w:tr>
+        <w:tc>
+          <w:tcPr>
+            <w:tcW w:w="2148" w:type="pct"/>
+          </w:tcPr>
+          <w:p>
+            <w:pPr>
+              <w:rPr>
+                <w:rFonts w:ascii="Arial" w:hAnsi="Arial" w:cs="Arial"/>
+              </w:rPr>
+            </w:pPr>
+          </w:p>
+        </w:tc>
+        <w:tc>
+          <w:tcPr>
+            <w:tcW w:w="2852" w:type="pct"/>
+          </w:tcPr>
+          <w:p>
+            <w:pPr>
+              <w:pStyle w:val="ListParagraph"/>
+              <w:numPr>
+                <w:ilvl w:val="0"/>
+                <w:numId w:val="28"/>
+              </w:numPr>
+              <w:ind w:left="742" w:hanging="425"/>
+              <w:rPr>
+                <w:rFonts w:ascii="Arial" w:hAnsi="Arial" w:cs="Arial"/>
+              </w:rPr>
+            </w:pPr>
+            <w:r>
+              <w:rPr>
+                <w:rFonts w:ascii="Arial" w:hAnsi="Arial" w:cs="Arial"/>
+              </w:rPr>
+              <w:t xml:space="preserve">Se depois de três tentativas a senha ainda for incorreta travar a tela de </w:t>
+            </w:r>
+            <w:proofErr w:type="spellStart"/>
+            <w:r>
+              <w:rPr>
+                <w:rFonts w:ascii="Arial" w:hAnsi="Arial" w:cs="Arial"/>
+              </w:rPr>
+              <w:t>login</w:t>
+            </w:r>
+            <w:proofErr w:type="spellEnd"/>
+            <w:r>
+              <w:rPr>
+                <w:rFonts w:ascii="Arial" w:hAnsi="Arial" w:cs="Arial"/>
+              </w:rPr>
+              <w:t>.</w:t>
+            </w:r>
+          </w:p>
+        </w:tc>
+      </w:tr>
+      <w:tr>
+        <w:tc>
+          <w:tcPr>
+            <w:tcW w:w="2148" w:type="pct"/>
+          </w:tcPr>
+          <w:p>
+            <w:pPr>
+              <w:pStyle w:val="ListParagraph"/>
+              <w:numPr>
+                <w:ilvl w:val="0"/>
+                <w:numId w:val="28"/>
+              </w:numPr>
+              <w:ind w:left="709" w:hanging="283"/>
+              <w:rPr>
+                <w:rFonts w:ascii="Arial" w:hAnsi="Arial" w:cs="Arial"/>
+              </w:rPr>
+            </w:pPr>
+            <w:r>
+              <w:rPr>
+                <w:rFonts w:ascii="Arial" w:hAnsi="Arial" w:cs="Arial"/>
+              </w:rPr>
+              <w:lastRenderedPageBreak/>
+              <w:t>Solicitar outra senha</w:t>
+            </w:r>
+          </w:p>
+        </w:tc>
+        <w:tc>
+          <w:tcPr>
+            <w:tcW w:w="2852" w:type="pct"/>
+          </w:tcPr>
+          <w:p>
+            <w:pPr>
+              <w:pStyle w:val="ListParagraph"/>
+              <w:ind w:left="742"/>
+              <w:rPr>
+                <w:rFonts w:ascii="Arial" w:hAnsi="Arial" w:cs="Arial"/>
+              </w:rPr>
+            </w:pPr>
+          </w:p>
+        </w:tc>
+      </w:tr>
+      <w:tr>
+        <w:tc>
+          <w:tcPr>
+            <w:tcW w:w="2148" w:type="pct"/>
+          </w:tcPr>
+          <w:p>
+            <w:pPr>
+              <w:pStyle w:val="ListParagraph"/>
+              <w:numPr>
+                <w:ilvl w:val="0"/>
+                <w:numId w:val="28"/>
+              </w:numPr>
+              <w:ind w:left="709" w:hanging="283"/>
+              <w:rPr>
+                <w:rFonts w:ascii="Arial" w:hAnsi="Arial" w:cs="Arial"/>
+              </w:rPr>
+            </w:pPr>
+            <w:r>
+              <w:rPr>
+                <w:rFonts w:ascii="Arial" w:hAnsi="Arial" w:cs="Arial"/>
+              </w:rPr>
+              <w:t>Fornecer o e-mail</w:t>
+            </w:r>
+          </w:p>
+        </w:tc>
+        <w:tc>
+          <w:tcPr>
+            <w:tcW w:w="2852" w:type="pct"/>
+          </w:tcPr>
+          <w:p>
+            <w:pPr>
+              <w:pStyle w:val="ListParagraph"/>
+              <w:ind w:left="742"/>
+              <w:rPr>
+                <w:rFonts w:ascii="Arial" w:hAnsi="Arial" w:cs="Arial"/>
+                <w:color w:val="FF0000"/>
+              </w:rPr>
+            </w:pPr>
+          </w:p>
+        </w:tc>
+      </w:tr>
+      <w:tr>
+        <w:tc>
+          <w:tcPr>
+            <w:tcW w:w="2148" w:type="pct"/>
+          </w:tcPr>
+          <w:p>
+            <w:pPr>
+              <w:rPr>
+                <w:rFonts w:ascii="Arial" w:hAnsi="Arial" w:cs="Arial"/>
+              </w:rPr>
+            </w:pPr>
+          </w:p>
+        </w:tc>
+        <w:tc>
+          <w:tcPr>
+            <w:tcW w:w="2852" w:type="pct"/>
+          </w:tcPr>
+          <w:p>
+            <w:pPr>
+              <w:pStyle w:val="ListParagraph"/>
+              <w:numPr>
+                <w:ilvl w:val="0"/>
+                <w:numId w:val="28"/>
+              </w:numPr>
+              <w:ind w:left="742" w:hanging="425"/>
+              <w:rPr>
+                <w:rFonts w:ascii="Arial" w:hAnsi="Arial" w:cs="Arial"/>
+              </w:rPr>
+            </w:pPr>
+            <w:r>
+              <w:rPr>
+                <w:rFonts w:ascii="Arial" w:hAnsi="Arial" w:cs="Arial"/>
+              </w:rPr>
+              <w:t>Pedir nova senha</w:t>
+            </w:r>
+          </w:p>
+        </w:tc>
+      </w:tr>
+      <w:tr>
+        <w:tc>
+          <w:tcPr>
+            <w:tcW w:w="2148" w:type="pct"/>
+          </w:tcPr>
+          <w:p>
+            <w:pPr>
+              <w:rPr>
+                <w:rFonts w:ascii="Arial" w:hAnsi="Arial" w:cs="Arial"/>
+              </w:rPr>
+            </w:pPr>
+          </w:p>
+        </w:tc>
+        <w:tc>
+          <w:tcPr>
+            <w:tcW w:w="2852" w:type="pct"/>
+          </w:tcPr>
+          <w:p>
+            <w:pPr>
+              <w:pStyle w:val="ListParagraph"/>
+              <w:numPr>
+                <w:ilvl w:val="0"/>
+                <w:numId w:val="28"/>
+              </w:numPr>
+              <w:ind w:left="742" w:hanging="425"/>
+              <w:rPr>
+                <w:rFonts w:ascii="Arial" w:hAnsi="Arial" w:cs="Arial"/>
+              </w:rPr>
+            </w:pPr>
+            <w:r>
+              <w:rPr>
+                <w:rFonts w:ascii="Arial" w:hAnsi="Arial" w:cs="Arial"/>
+              </w:rPr>
+              <w:t>Autenticar usuário</w:t>
+            </w:r>
+          </w:p>
+        </w:tc>
+      </w:tr>
+      <w:tr>
+        <w:tc>
+          <w:tcPr>
+            <w:tcW w:w="2148" w:type="pct"/>
+          </w:tcPr>
+          <w:p>
+            <w:pPr>
+              <w:rPr>
+                <w:rFonts w:ascii="Arial" w:hAnsi="Arial" w:cs="Arial"/>
+              </w:rPr>
+            </w:pPr>
+          </w:p>
+        </w:tc>
+        <w:tc>
+          <w:tcPr>
+            <w:tcW w:w="2852" w:type="pct"/>
+          </w:tcPr>
+          <w:p>
+            <w:pPr>
+              <w:pStyle w:val="ListParagraph"/>
+              <w:numPr>
+                <w:ilvl w:val="0"/>
+                <w:numId w:val="28"/>
+              </w:numPr>
+              <w:ind w:left="742" w:hanging="425"/>
+              <w:rPr>
+                <w:rFonts w:ascii="Arial" w:hAnsi="Arial" w:cs="Arial"/>
+              </w:rPr>
+            </w:pPr>
+            <w:r>
+              <w:rPr>
+                <w:rFonts w:ascii="Arial" w:hAnsi="Arial" w:cs="Arial"/>
+              </w:rPr>
+              <w:t>Abrir o sistema</w:t>
+            </w:r>
+          </w:p>
+        </w:tc>
+      </w:tr>
+      <w:tr>
+        <w:tc>
+          <w:tcPr>
+            <w:tcW w:w="2148" w:type="pct"/>
+            <w:vMerge w:val="restart"/>
+            <w:shd w:val="clear" w:color="auto" w:fill="BFBFBF" w:themeFill="background1" w:themeFillShade="BF"/>
+          </w:tcPr>
+          <w:p>
+            <w:pPr>
+              <w:jc w:val="center"/>
+              <w:rPr>
+                <w:rFonts w:ascii="Arial" w:hAnsi="Arial" w:cs="Arial"/>
+              </w:rPr>
+            </w:pPr>
+            <w:r>
+              <w:rPr>
+                <w:rFonts w:ascii="Arial" w:hAnsi="Arial" w:cs="Arial"/>
+              </w:rPr>
+              <w:t>Restrições/Validações</w:t>
+            </w:r>
+          </w:p>
+        </w:tc>
+        <w:tc>
+          <w:tcPr>
+            <w:tcW w:w="2852" w:type="pct"/>
+          </w:tcPr>
+          <w:p>
+            <w:pPr>
+              <w:rPr>
+                <w:rFonts w:ascii="Arial" w:hAnsi="Arial" w:cs="Arial"/>
+              </w:rPr>
+            </w:pPr>
+          </w:p>
+        </w:tc>
+      </w:tr>
+      <w:tr>
+        <w:tc>
+          <w:tcPr>
+            <w:tcW w:w="2148" w:type="pct"/>
+            <w:vMerge/>
+            <w:shd w:val="clear" w:color="auto" w:fill="BFBFBF" w:themeFill="background1" w:themeFillShade="BF"/>
+          </w:tcPr>
+          <w:p>
+            <w:pPr>
+              <w:jc w:val="center"/>
+              <w:rPr>
+                <w:rFonts w:ascii="Arial" w:hAnsi="Arial" w:cs="Arial"/>
+              </w:rPr>
+            </w:pPr>
+          </w:p>
+        </w:tc>
+        <w:tc>
+          <w:tcPr>
+            <w:tcW w:w="2852" w:type="pct"/>
+          </w:tcPr>
+          <w:p>
+            <w:pPr>
+              <w:rPr>
+                <w:rFonts w:ascii="Arial" w:hAnsi="Arial" w:cs="Arial"/>
+              </w:rPr>
+            </w:pPr>
+          </w:p>
+        </w:tc>
+      </w:tr>
+      <w:tr>
+        <w:tc>
+          <w:tcPr>
+            <w:tcW w:w="2148" w:type="pct"/>
+            <w:vMerge/>
+            <w:shd w:val="clear" w:color="auto" w:fill="BFBFBF" w:themeFill="background1" w:themeFillShade="BF"/>
+          </w:tcPr>
+          <w:p>
+            <w:pPr>
+              <w:rPr>
+                <w:rFonts w:ascii="Arial" w:hAnsi="Arial" w:cs="Arial"/>
+              </w:rPr>
+            </w:pPr>
+          </w:p>
+        </w:tc>
+        <w:tc>
+          <w:tcPr>
+            <w:tcW w:w="2852" w:type="pct"/>
+          </w:tcPr>
+          <w:p>
+            <w:pPr>
+              <w:rPr>
+                <w:rFonts w:ascii="Arial" w:hAnsi="Arial" w:cs="Arial"/>
+              </w:rPr>
+            </w:pPr>
+          </w:p>
+        </w:tc>
+      </w:tr>
+      <w:tr>
+        <w:tc>
+          <w:tcPr>
+            <w:tcW w:w="2148" w:type="pct"/>
+            <w:vMerge/>
+            <w:shd w:val="clear" w:color="auto" w:fill="BFBFBF" w:themeFill="background1" w:themeFillShade="BF"/>
+          </w:tcPr>
+          <w:p>
+            <w:pPr>
+              <w:rPr>
+                <w:rFonts w:ascii="Arial" w:hAnsi="Arial" w:cs="Arial"/>
+              </w:rPr>
+            </w:pPr>
+          </w:p>
+        </w:tc>
+        <w:tc>
+          <w:tcPr>
+            <w:tcW w:w="2852" w:type="pct"/>
+          </w:tcPr>
+          <w:p>
+            <w:pPr>
+              <w:rPr>
+                <w:rFonts w:ascii="Arial" w:hAnsi="Arial" w:cs="Arial"/>
+              </w:rPr>
+            </w:pPr>
+          </w:p>
+        </w:tc>
+      </w:tr>
+      <w:tr>
+        <w:tc>
+          <w:tcPr>
+            <w:tcW w:w="2148" w:type="pct"/>
+            <w:shd w:val="clear" w:color="auto" w:fill="BFBFBF" w:themeFill="background1" w:themeFillShade="BF"/>
+          </w:tcPr>
+          <w:p>
+            <w:pPr>
+              <w:rPr>
+                <w:rFonts w:ascii="Arial" w:hAnsi="Arial" w:cs="Arial"/>
+              </w:rPr>
+            </w:pPr>
+          </w:p>
+        </w:tc>
+        <w:tc>
+          <w:tcPr>
+            <w:tcW w:w="2852" w:type="pct"/>
+          </w:tcPr>
+          <w:p>
+            <w:pPr>
+              <w:rPr>
+                <w:rFonts w:ascii="Arial" w:hAnsi="Arial" w:cs="Arial"/>
+              </w:rPr>
+            </w:pPr>
+          </w:p>
+        </w:tc>
+      </w:tr>
+    </w:tbl>
     <w:p>
       <w:pPr>
         <w:rPr>
@@ -3554,6 +6339,184 @@
     </w:lvl>
   </w:abstractNum>
   <w:abstractNum w:abstractNumId="1">
+    <w:nsid w:val="116E634B"/>
+    <w:multiLevelType w:val="hybridMultilevel"/>
+    <w:tmpl w:val="6994BF40"/>
+    <w:lvl w:ilvl="0" w:tplc="2CD2F1B6">
+      <w:start w:val="1"/>
+      <w:numFmt w:val="decimal"/>
+      <w:lvlText w:val="%1."/>
+      <w:lvlJc w:val="left"/>
+      <w:pPr>
+        <w:ind w:left="1080" w:hanging="360"/>
+      </w:pPr>
+      <w:rPr>
+        <w:rFonts w:hint="default"/>
+      </w:rPr>
+    </w:lvl>
+    <w:lvl w:ilvl="1" w:tplc="04160019" w:tentative="1">
+      <w:start w:val="1"/>
+      <w:numFmt w:val="lowerLetter"/>
+      <w:lvlText w:val="%2."/>
+      <w:lvlJc w:val="left"/>
+      <w:pPr>
+        <w:ind w:left="1800" w:hanging="360"/>
+      </w:pPr>
+    </w:lvl>
+    <w:lvl w:ilvl="2" w:tplc="0416001B" w:tentative="1">
+      <w:start w:val="1"/>
+      <w:numFmt w:val="lowerRoman"/>
+      <w:lvlText w:val="%3."/>
+      <w:lvlJc w:val="right"/>
+      <w:pPr>
+        <w:ind w:left="2520" w:hanging="180"/>
+      </w:pPr>
+    </w:lvl>
+    <w:lvl w:ilvl="3" w:tplc="0416000F" w:tentative="1">
+      <w:start w:val="1"/>
+      <w:numFmt w:val="decimal"/>
+      <w:lvlText w:val="%4."/>
+      <w:lvlJc w:val="left"/>
+      <w:pPr>
+        <w:ind w:left="3240" w:hanging="360"/>
+      </w:pPr>
+    </w:lvl>
+    <w:lvl w:ilvl="4" w:tplc="04160019" w:tentative="1">
+      <w:start w:val="1"/>
+      <w:numFmt w:val="lowerLetter"/>
+      <w:lvlText w:val="%5."/>
+      <w:lvlJc w:val="left"/>
+      <w:pPr>
+        <w:ind w:left="3960" w:hanging="360"/>
+      </w:pPr>
+    </w:lvl>
+    <w:lvl w:ilvl="5" w:tplc="0416001B" w:tentative="1">
+      <w:start w:val="1"/>
+      <w:numFmt w:val="lowerRoman"/>
+      <w:lvlText w:val="%6."/>
+      <w:lvlJc w:val="right"/>
+      <w:pPr>
+        <w:ind w:left="4680" w:hanging="180"/>
+      </w:pPr>
+    </w:lvl>
+    <w:lvl w:ilvl="6" w:tplc="0416000F" w:tentative="1">
+      <w:start w:val="1"/>
+      <w:numFmt w:val="decimal"/>
+      <w:lvlText w:val="%7."/>
+      <w:lvlJc w:val="left"/>
+      <w:pPr>
+        <w:ind w:left="5400" w:hanging="360"/>
+      </w:pPr>
+    </w:lvl>
+    <w:lvl w:ilvl="7" w:tplc="04160019" w:tentative="1">
+      <w:start w:val="1"/>
+      <w:numFmt w:val="lowerLetter"/>
+      <w:lvlText w:val="%8."/>
+      <w:lvlJc w:val="left"/>
+      <w:pPr>
+        <w:ind w:left="6120" w:hanging="360"/>
+      </w:pPr>
+    </w:lvl>
+    <w:lvl w:ilvl="8" w:tplc="0416001B" w:tentative="1">
+      <w:start w:val="1"/>
+      <w:numFmt w:val="lowerRoman"/>
+      <w:lvlText w:val="%9."/>
+      <w:lvlJc w:val="right"/>
+      <w:pPr>
+        <w:ind w:left="6840" w:hanging="180"/>
+      </w:pPr>
+    </w:lvl>
+  </w:abstractNum>
+  <w:abstractNum w:abstractNumId="2">
+    <w:nsid w:val="1A6729A6"/>
+    <w:multiLevelType w:val="hybridMultilevel"/>
+    <w:tmpl w:val="3F0ACF3C"/>
+    <w:lvl w:ilvl="0" w:tplc="0416000F">
+      <w:start w:val="1"/>
+      <w:numFmt w:val="decimal"/>
+      <w:lvlText w:val="%1."/>
+      <w:lvlJc w:val="left"/>
+      <w:pPr>
+        <w:ind w:left="720" w:hanging="360"/>
+      </w:pPr>
+      <w:rPr>
+        <w:rFonts w:hint="default"/>
+      </w:rPr>
+    </w:lvl>
+    <w:lvl w:ilvl="1" w:tplc="04160019" w:tentative="1">
+      <w:start w:val="1"/>
+      <w:numFmt w:val="lowerLetter"/>
+      <w:lvlText w:val="%2."/>
+      <w:lvlJc w:val="left"/>
+      <w:pPr>
+        <w:ind w:left="1440" w:hanging="360"/>
+      </w:pPr>
+    </w:lvl>
+    <w:lvl w:ilvl="2" w:tplc="0416001B" w:tentative="1">
+      <w:start w:val="1"/>
+      <w:numFmt w:val="lowerRoman"/>
+      <w:lvlText w:val="%3."/>
+      <w:lvlJc w:val="right"/>
+      <w:pPr>
+        <w:ind w:left="2160" w:hanging="180"/>
+      </w:pPr>
+    </w:lvl>
+    <w:lvl w:ilvl="3" w:tplc="0416000F" w:tentative="1">
+      <w:start w:val="1"/>
+      <w:numFmt w:val="decimal"/>
+      <w:lvlText w:val="%4."/>
+      <w:lvlJc w:val="left"/>
+      <w:pPr>
+        <w:ind w:left="2880" w:hanging="360"/>
+      </w:pPr>
+    </w:lvl>
+    <w:lvl w:ilvl="4" w:tplc="04160019" w:tentative="1">
+      <w:start w:val="1"/>
+      <w:numFmt w:val="lowerLetter"/>
+      <w:lvlText w:val="%5."/>
+      <w:lvlJc w:val="left"/>
+      <w:pPr>
+        <w:ind w:left="3600" w:hanging="360"/>
+      </w:pPr>
+    </w:lvl>
+    <w:lvl w:ilvl="5" w:tplc="0416001B" w:tentative="1">
+      <w:start w:val="1"/>
+      <w:numFmt w:val="lowerRoman"/>
+      <w:lvlText w:val="%6."/>
+      <w:lvlJc w:val="right"/>
+      <w:pPr>
+        <w:ind w:left="4320" w:hanging="180"/>
+      </w:pPr>
+    </w:lvl>
+    <w:lvl w:ilvl="6" w:tplc="0416000F" w:tentative="1">
+      <w:start w:val="1"/>
+      <w:numFmt w:val="decimal"/>
+      <w:lvlText w:val="%7."/>
+      <w:lvlJc w:val="left"/>
+      <w:pPr>
+        <w:ind w:left="5040" w:hanging="360"/>
+      </w:pPr>
+    </w:lvl>
+    <w:lvl w:ilvl="7" w:tplc="04160019" w:tentative="1">
+      <w:start w:val="1"/>
+      <w:numFmt w:val="lowerLetter"/>
+      <w:lvlText w:val="%8."/>
+      <w:lvlJc w:val="left"/>
+      <w:pPr>
+        <w:ind w:left="5760" w:hanging="360"/>
+      </w:pPr>
+    </w:lvl>
+    <w:lvl w:ilvl="8" w:tplc="0416001B" w:tentative="1">
+      <w:start w:val="1"/>
+      <w:numFmt w:val="lowerRoman"/>
+      <w:lvlText w:val="%9."/>
+      <w:lvlJc w:val="right"/>
+      <w:pPr>
+        <w:ind w:left="6480" w:hanging="180"/>
+      </w:pPr>
+    </w:lvl>
+  </w:abstractNum>
+  <w:abstractNum w:abstractNumId="3">
     <w:nsid w:val="1B80385C"/>
     <w:multiLevelType w:val="hybridMultilevel"/>
     <w:tmpl w:val="1A88495E"/>
@@ -3642,7 +6605,7 @@
       </w:pPr>
     </w:lvl>
   </w:abstractNum>
-  <w:abstractNum w:abstractNumId="2">
+  <w:abstractNum w:abstractNumId="4">
     <w:nsid w:val="1CEA7342"/>
     <w:multiLevelType w:val="hybridMultilevel"/>
     <w:tmpl w:val="F38AA6EE"/>
@@ -3731,7 +6694,7 @@
       </w:pPr>
     </w:lvl>
   </w:abstractNum>
-  <w:abstractNum w:abstractNumId="3">
+  <w:abstractNum w:abstractNumId="5">
     <w:nsid w:val="207560CB"/>
     <w:multiLevelType w:val="hybridMultilevel"/>
     <w:tmpl w:val="9EC229C4"/>
@@ -3820,7 +6783,7 @@
       </w:pPr>
     </w:lvl>
   </w:abstractNum>
-  <w:abstractNum w:abstractNumId="4">
+  <w:abstractNum w:abstractNumId="6">
     <w:nsid w:val="2A583AA7"/>
     <w:multiLevelType w:val="hybridMultilevel"/>
     <w:tmpl w:val="CA84B1F0"/>
@@ -3909,7 +6872,7 @@
       </w:pPr>
     </w:lvl>
   </w:abstractNum>
-  <w:abstractNum w:abstractNumId="5">
+  <w:abstractNum w:abstractNumId="7">
     <w:nsid w:val="3797533F"/>
     <w:multiLevelType w:val="hybridMultilevel"/>
     <w:tmpl w:val="F8B4A37A"/>
@@ -3998,7 +6961,7 @@
       </w:pPr>
     </w:lvl>
   </w:abstractNum>
-  <w:abstractNum w:abstractNumId="6">
+  <w:abstractNum w:abstractNumId="8">
     <w:nsid w:val="3A87188B"/>
     <w:multiLevelType w:val="hybridMultilevel"/>
     <w:tmpl w:val="941C7B76"/>
@@ -4087,7 +7050,96 @@
       </w:pPr>
     </w:lvl>
   </w:abstractNum>
-  <w:abstractNum w:abstractNumId="7">
+  <w:abstractNum w:abstractNumId="9">
+    <w:nsid w:val="3B1422F6"/>
+    <w:multiLevelType w:val="hybridMultilevel"/>
+    <w:tmpl w:val="ED58DF66"/>
+    <w:lvl w:ilvl="0" w:tplc="0416000F">
+      <w:start w:val="1"/>
+      <w:numFmt w:val="decimal"/>
+      <w:lvlText w:val="%1."/>
+      <w:lvlJc w:val="left"/>
+      <w:pPr>
+        <w:ind w:left="360" w:hanging="360"/>
+      </w:pPr>
+      <w:rPr>
+        <w:rFonts w:hint="default"/>
+      </w:rPr>
+    </w:lvl>
+    <w:lvl w:ilvl="1" w:tplc="04160019" w:tentative="1">
+      <w:start w:val="1"/>
+      <w:numFmt w:val="lowerLetter"/>
+      <w:lvlText w:val="%2."/>
+      <w:lvlJc w:val="left"/>
+      <w:pPr>
+        <w:ind w:left="1080" w:hanging="360"/>
+      </w:pPr>
+    </w:lvl>
+    <w:lvl w:ilvl="2" w:tplc="0416001B" w:tentative="1">
+      <w:start w:val="1"/>
+      <w:numFmt w:val="lowerRoman"/>
+      <w:lvlText w:val="%3."/>
+      <w:lvlJc w:val="right"/>
+      <w:pPr>
+        <w:ind w:left="1800" w:hanging="180"/>
+      </w:pPr>
+    </w:lvl>
+    <w:lvl w:ilvl="3" w:tplc="0416000F" w:tentative="1">
+      <w:start w:val="1"/>
+      <w:numFmt w:val="decimal"/>
+      <w:lvlText w:val="%4."/>
+      <w:lvlJc w:val="left"/>
+      <w:pPr>
+        <w:ind w:left="2520" w:hanging="360"/>
+      </w:pPr>
+    </w:lvl>
+    <w:lvl w:ilvl="4" w:tplc="04160019" w:tentative="1">
+      <w:start w:val="1"/>
+      <w:numFmt w:val="lowerLetter"/>
+      <w:lvlText w:val="%5."/>
+      <w:lvlJc w:val="left"/>
+      <w:pPr>
+        <w:ind w:left="3240" w:hanging="360"/>
+      </w:pPr>
+    </w:lvl>
+    <w:lvl w:ilvl="5" w:tplc="0416001B" w:tentative="1">
+      <w:start w:val="1"/>
+      <w:numFmt w:val="lowerRoman"/>
+      <w:lvlText w:val="%6."/>
+      <w:lvlJc w:val="right"/>
+      <w:pPr>
+        <w:ind w:left="3960" w:hanging="180"/>
+      </w:pPr>
+    </w:lvl>
+    <w:lvl w:ilvl="6" w:tplc="0416000F" w:tentative="1">
+      <w:start w:val="1"/>
+      <w:numFmt w:val="decimal"/>
+      <w:lvlText w:val="%7."/>
+      <w:lvlJc w:val="left"/>
+      <w:pPr>
+        <w:ind w:left="4680" w:hanging="360"/>
+      </w:pPr>
+    </w:lvl>
+    <w:lvl w:ilvl="7" w:tplc="04160019" w:tentative="1">
+      <w:start w:val="1"/>
+      <w:numFmt w:val="lowerLetter"/>
+      <w:lvlText w:val="%8."/>
+      <w:lvlJc w:val="left"/>
+      <w:pPr>
+        <w:ind w:left="5400" w:hanging="360"/>
+      </w:pPr>
+    </w:lvl>
+    <w:lvl w:ilvl="8" w:tplc="0416001B" w:tentative="1">
+      <w:start w:val="1"/>
+      <w:numFmt w:val="lowerRoman"/>
+      <w:lvlText w:val="%9."/>
+      <w:lvlJc w:val="right"/>
+      <w:pPr>
+        <w:ind w:left="6120" w:hanging="180"/>
+      </w:pPr>
+    </w:lvl>
+  </w:abstractNum>
+  <w:abstractNum w:abstractNumId="10">
     <w:nsid w:val="3C5F4F47"/>
     <w:multiLevelType w:val="hybridMultilevel"/>
     <w:tmpl w:val="B9907DAE"/>
@@ -4176,7 +7228,7 @@
       </w:pPr>
     </w:lvl>
   </w:abstractNum>
-  <w:abstractNum w:abstractNumId="8">
+  <w:abstractNum w:abstractNumId="11">
     <w:nsid w:val="434440E2"/>
     <w:multiLevelType w:val="hybridMultilevel"/>
     <w:tmpl w:val="966C5D24"/>
@@ -4265,7 +7317,7 @@
       </w:pPr>
     </w:lvl>
   </w:abstractNum>
-  <w:abstractNum w:abstractNumId="9">
+  <w:abstractNum w:abstractNumId="12">
     <w:nsid w:val="44F07698"/>
     <w:multiLevelType w:val="hybridMultilevel"/>
     <w:tmpl w:val="A72272F2"/>
@@ -4354,7 +7406,7 @@
       </w:pPr>
     </w:lvl>
   </w:abstractNum>
-  <w:abstractNum w:abstractNumId="10">
+  <w:abstractNum w:abstractNumId="13">
     <w:nsid w:val="46B26426"/>
     <w:multiLevelType w:val="hybridMultilevel"/>
     <w:tmpl w:val="4B2E98C4"/>
@@ -4443,7 +7495,7 @@
       </w:pPr>
     </w:lvl>
   </w:abstractNum>
-  <w:abstractNum w:abstractNumId="11">
+  <w:abstractNum w:abstractNumId="14">
     <w:nsid w:val="4F651D7E"/>
     <w:multiLevelType w:val="hybridMultilevel"/>
     <w:tmpl w:val="333C0550"/>
@@ -4532,7 +7584,7 @@
       </w:pPr>
     </w:lvl>
   </w:abstractNum>
-  <w:abstractNum w:abstractNumId="12">
+  <w:abstractNum w:abstractNumId="15">
     <w:nsid w:val="505F007B"/>
     <w:multiLevelType w:val="hybridMultilevel"/>
     <w:tmpl w:val="13585C46"/>
@@ -4621,7 +7673,7 @@
       </w:pPr>
     </w:lvl>
   </w:abstractNum>
-  <w:abstractNum w:abstractNumId="13">
+  <w:abstractNum w:abstractNumId="16">
     <w:nsid w:val="52E57167"/>
     <w:multiLevelType w:val="hybridMultilevel"/>
     <w:tmpl w:val="5706EA92"/>
@@ -4710,7 +7762,7 @@
       </w:pPr>
     </w:lvl>
   </w:abstractNum>
-  <w:abstractNum w:abstractNumId="14">
+  <w:abstractNum w:abstractNumId="17">
     <w:nsid w:val="538F6BF2"/>
     <w:multiLevelType w:val="hybridMultilevel"/>
     <w:tmpl w:val="8EC0D66E"/>
@@ -4799,7 +7851,7 @@
       </w:pPr>
     </w:lvl>
   </w:abstractNum>
-  <w:abstractNum w:abstractNumId="15">
+  <w:abstractNum w:abstractNumId="18">
     <w:nsid w:val="590A2F95"/>
     <w:multiLevelType w:val="hybridMultilevel"/>
     <w:tmpl w:val="1A88495E"/>
@@ -4888,7 +7940,7 @@
       </w:pPr>
     </w:lvl>
   </w:abstractNum>
-  <w:abstractNum w:abstractNumId="16">
+  <w:abstractNum w:abstractNumId="19">
     <w:nsid w:val="595D7DFC"/>
     <w:multiLevelType w:val="hybridMultilevel"/>
     <w:tmpl w:val="B1B63548"/>
@@ -4977,7 +8029,7 @@
       </w:pPr>
     </w:lvl>
   </w:abstractNum>
-  <w:abstractNum w:abstractNumId="17">
+  <w:abstractNum w:abstractNumId="20">
     <w:nsid w:val="5BA93AAD"/>
     <w:multiLevelType w:val="hybridMultilevel"/>
     <w:tmpl w:val="1A88495E"/>
@@ -5066,7 +8118,7 @@
       </w:pPr>
     </w:lvl>
   </w:abstractNum>
-  <w:abstractNum w:abstractNumId="18">
+  <w:abstractNum w:abstractNumId="21">
     <w:nsid w:val="5E82597B"/>
     <w:multiLevelType w:val="hybridMultilevel"/>
     <w:tmpl w:val="D4707700"/>
@@ -5155,7 +8207,96 @@
       </w:pPr>
     </w:lvl>
   </w:abstractNum>
-  <w:abstractNum w:abstractNumId="19">
+  <w:abstractNum w:abstractNumId="22">
+    <w:nsid w:val="642C3215"/>
+    <w:multiLevelType w:val="hybridMultilevel"/>
+    <w:tmpl w:val="59F22CAC"/>
+    <w:lvl w:ilvl="0" w:tplc="0416000F">
+      <w:start w:val="1"/>
+      <w:numFmt w:val="decimal"/>
+      <w:lvlText w:val="%1."/>
+      <w:lvlJc w:val="left"/>
+      <w:pPr>
+        <w:ind w:left="720" w:hanging="360"/>
+      </w:pPr>
+      <w:rPr>
+        <w:rFonts w:hint="default"/>
+      </w:rPr>
+    </w:lvl>
+    <w:lvl w:ilvl="1" w:tplc="04160019" w:tentative="1">
+      <w:start w:val="1"/>
+      <w:numFmt w:val="lowerLetter"/>
+      <w:lvlText w:val="%2."/>
+      <w:lvlJc w:val="left"/>
+      <w:pPr>
+        <w:ind w:left="1440" w:hanging="360"/>
+      </w:pPr>
+    </w:lvl>
+    <w:lvl w:ilvl="2" w:tplc="0416001B" w:tentative="1">
+      <w:start w:val="1"/>
+      <w:numFmt w:val="lowerRoman"/>
+      <w:lvlText w:val="%3."/>
+      <w:lvlJc w:val="right"/>
+      <w:pPr>
+        <w:ind w:left="2160" w:hanging="180"/>
+      </w:pPr>
+    </w:lvl>
+    <w:lvl w:ilvl="3" w:tplc="0416000F" w:tentative="1">
+      <w:start w:val="1"/>
+      <w:numFmt w:val="decimal"/>
+      <w:lvlText w:val="%4."/>
+      <w:lvlJc w:val="left"/>
+      <w:pPr>
+        <w:ind w:left="2880" w:hanging="360"/>
+      </w:pPr>
+    </w:lvl>
+    <w:lvl w:ilvl="4" w:tplc="04160019" w:tentative="1">
+      <w:start w:val="1"/>
+      <w:numFmt w:val="lowerLetter"/>
+      <w:lvlText w:val="%5."/>
+      <w:lvlJc w:val="left"/>
+      <w:pPr>
+        <w:ind w:left="3600" w:hanging="360"/>
+      </w:pPr>
+    </w:lvl>
+    <w:lvl w:ilvl="5" w:tplc="0416001B" w:tentative="1">
+      <w:start w:val="1"/>
+      <w:numFmt w:val="lowerRoman"/>
+      <w:lvlText w:val="%6."/>
+      <w:lvlJc w:val="right"/>
+      <w:pPr>
+        <w:ind w:left="4320" w:hanging="180"/>
+      </w:pPr>
+    </w:lvl>
+    <w:lvl w:ilvl="6" w:tplc="0416000F" w:tentative="1">
+      <w:start w:val="1"/>
+      <w:numFmt w:val="decimal"/>
+      <w:lvlText w:val="%7."/>
+      <w:lvlJc w:val="left"/>
+      <w:pPr>
+        <w:ind w:left="5040" w:hanging="360"/>
+      </w:pPr>
+    </w:lvl>
+    <w:lvl w:ilvl="7" w:tplc="04160019" w:tentative="1">
+      <w:start w:val="1"/>
+      <w:numFmt w:val="lowerLetter"/>
+      <w:lvlText w:val="%8."/>
+      <w:lvlJc w:val="left"/>
+      <w:pPr>
+        <w:ind w:left="5760" w:hanging="360"/>
+      </w:pPr>
+    </w:lvl>
+    <w:lvl w:ilvl="8" w:tplc="0416001B" w:tentative="1">
+      <w:start w:val="1"/>
+      <w:numFmt w:val="lowerRoman"/>
+      <w:lvlText w:val="%9."/>
+      <w:lvlJc w:val="right"/>
+      <w:pPr>
+        <w:ind w:left="6480" w:hanging="180"/>
+      </w:pPr>
+    </w:lvl>
+  </w:abstractNum>
+  <w:abstractNum w:abstractNumId="23">
     <w:nsid w:val="64A3037A"/>
     <w:multiLevelType w:val="hybridMultilevel"/>
     <w:tmpl w:val="2BD4AEAE"/>
@@ -5244,7 +8385,96 @@
       </w:pPr>
     </w:lvl>
   </w:abstractNum>
-  <w:abstractNum w:abstractNumId="20">
+  <w:abstractNum w:abstractNumId="24">
+    <w:nsid w:val="65EB2C88"/>
+    <w:multiLevelType w:val="hybridMultilevel"/>
+    <w:tmpl w:val="BB80A4D0"/>
+    <w:lvl w:ilvl="0" w:tplc="0416000F">
+      <w:start w:val="1"/>
+      <w:numFmt w:val="decimal"/>
+      <w:lvlText w:val="%1."/>
+      <w:lvlJc w:val="left"/>
+      <w:pPr>
+        <w:ind w:left="720" w:hanging="360"/>
+      </w:pPr>
+      <w:rPr>
+        <w:rFonts w:hint="default"/>
+      </w:rPr>
+    </w:lvl>
+    <w:lvl w:ilvl="1" w:tplc="04160019" w:tentative="1">
+      <w:start w:val="1"/>
+      <w:numFmt w:val="lowerLetter"/>
+      <w:lvlText w:val="%2."/>
+      <w:lvlJc w:val="left"/>
+      <w:pPr>
+        <w:ind w:left="1440" w:hanging="360"/>
+      </w:pPr>
+    </w:lvl>
+    <w:lvl w:ilvl="2" w:tplc="0416001B" w:tentative="1">
+      <w:start w:val="1"/>
+      <w:numFmt w:val="lowerRoman"/>
+      <w:lvlText w:val="%3."/>
+      <w:lvlJc w:val="right"/>
+      <w:pPr>
+        <w:ind w:left="2160" w:hanging="180"/>
+      </w:pPr>
+    </w:lvl>
+    <w:lvl w:ilvl="3" w:tplc="0416000F" w:tentative="1">
+      <w:start w:val="1"/>
+      <w:numFmt w:val="decimal"/>
+      <w:lvlText w:val="%4."/>
+      <w:lvlJc w:val="left"/>
+      <w:pPr>
+        <w:ind w:left="2880" w:hanging="360"/>
+      </w:pPr>
+    </w:lvl>
+    <w:lvl w:ilvl="4" w:tplc="04160019" w:tentative="1">
+      <w:start w:val="1"/>
+      <w:numFmt w:val="lowerLetter"/>
+      <w:lvlText w:val="%5."/>
+      <w:lvlJc w:val="left"/>
+      <w:pPr>
+        <w:ind w:left="3600" w:hanging="360"/>
+      </w:pPr>
+    </w:lvl>
+    <w:lvl w:ilvl="5" w:tplc="0416001B" w:tentative="1">
+      <w:start w:val="1"/>
+      <w:numFmt w:val="lowerRoman"/>
+      <w:lvlText w:val="%6."/>
+      <w:lvlJc w:val="right"/>
+      <w:pPr>
+        <w:ind w:left="4320" w:hanging="180"/>
+      </w:pPr>
+    </w:lvl>
+    <w:lvl w:ilvl="6" w:tplc="0416000F" w:tentative="1">
+      <w:start w:val="1"/>
+      <w:numFmt w:val="decimal"/>
+      <w:lvlText w:val="%7."/>
+      <w:lvlJc w:val="left"/>
+      <w:pPr>
+        <w:ind w:left="5040" w:hanging="360"/>
+      </w:pPr>
+    </w:lvl>
+    <w:lvl w:ilvl="7" w:tplc="04160019" w:tentative="1">
+      <w:start w:val="1"/>
+      <w:numFmt w:val="lowerLetter"/>
+      <w:lvlText w:val="%8."/>
+      <w:lvlJc w:val="left"/>
+      <w:pPr>
+        <w:ind w:left="5760" w:hanging="360"/>
+      </w:pPr>
+    </w:lvl>
+    <w:lvl w:ilvl="8" w:tplc="0416001B" w:tentative="1">
+      <w:start w:val="1"/>
+      <w:numFmt w:val="lowerRoman"/>
+      <w:lvlText w:val="%9."/>
+      <w:lvlJc w:val="right"/>
+      <w:pPr>
+        <w:ind w:left="6480" w:hanging="180"/>
+      </w:pPr>
+    </w:lvl>
+  </w:abstractNum>
+  <w:abstractNum w:abstractNumId="25">
     <w:nsid w:val="68792848"/>
     <w:multiLevelType w:val="hybridMultilevel"/>
     <w:tmpl w:val="6A92C468"/>
@@ -5333,7 +8563,96 @@
       </w:pPr>
     </w:lvl>
   </w:abstractNum>
-  <w:abstractNum w:abstractNumId="21">
+  <w:abstractNum w:abstractNumId="26">
+    <w:nsid w:val="691356BD"/>
+    <w:multiLevelType w:val="hybridMultilevel"/>
+    <w:tmpl w:val="8FB8306C"/>
+    <w:lvl w:ilvl="0" w:tplc="0416000F">
+      <w:start w:val="1"/>
+      <w:numFmt w:val="decimal"/>
+      <w:lvlText w:val="%1."/>
+      <w:lvlJc w:val="left"/>
+      <w:pPr>
+        <w:ind w:left="720" w:hanging="360"/>
+      </w:pPr>
+      <w:rPr>
+        <w:rFonts w:hint="default"/>
+      </w:rPr>
+    </w:lvl>
+    <w:lvl w:ilvl="1" w:tplc="04160019" w:tentative="1">
+      <w:start w:val="1"/>
+      <w:numFmt w:val="lowerLetter"/>
+      <w:lvlText w:val="%2."/>
+      <w:lvlJc w:val="left"/>
+      <w:pPr>
+        <w:ind w:left="1440" w:hanging="360"/>
+      </w:pPr>
+    </w:lvl>
+    <w:lvl w:ilvl="2" w:tplc="0416001B" w:tentative="1">
+      <w:start w:val="1"/>
+      <w:numFmt w:val="lowerRoman"/>
+      <w:lvlText w:val="%3."/>
+      <w:lvlJc w:val="right"/>
+      <w:pPr>
+        <w:ind w:left="2160" w:hanging="180"/>
+      </w:pPr>
+    </w:lvl>
+    <w:lvl w:ilvl="3" w:tplc="0416000F" w:tentative="1">
+      <w:start w:val="1"/>
+      <w:numFmt w:val="decimal"/>
+      <w:lvlText w:val="%4."/>
+      <w:lvlJc w:val="left"/>
+      <w:pPr>
+        <w:ind w:left="2880" w:hanging="360"/>
+      </w:pPr>
+    </w:lvl>
+    <w:lvl w:ilvl="4" w:tplc="04160019" w:tentative="1">
+      <w:start w:val="1"/>
+      <w:numFmt w:val="lowerLetter"/>
+      <w:lvlText w:val="%5."/>
+      <w:lvlJc w:val="left"/>
+      <w:pPr>
+        <w:ind w:left="3600" w:hanging="360"/>
+      </w:pPr>
+    </w:lvl>
+    <w:lvl w:ilvl="5" w:tplc="0416001B" w:tentative="1">
+      <w:start w:val="1"/>
+      <w:numFmt w:val="lowerRoman"/>
+      <w:lvlText w:val="%6."/>
+      <w:lvlJc w:val="right"/>
+      <w:pPr>
+        <w:ind w:left="4320" w:hanging="180"/>
+      </w:pPr>
+    </w:lvl>
+    <w:lvl w:ilvl="6" w:tplc="0416000F" w:tentative="1">
+      <w:start w:val="1"/>
+      <w:numFmt w:val="decimal"/>
+      <w:lvlText w:val="%7."/>
+      <w:lvlJc w:val="left"/>
+      <w:pPr>
+        <w:ind w:left="5040" w:hanging="360"/>
+      </w:pPr>
+    </w:lvl>
+    <w:lvl w:ilvl="7" w:tplc="04160019" w:tentative="1">
+      <w:start w:val="1"/>
+      <w:numFmt w:val="lowerLetter"/>
+      <w:lvlText w:val="%8."/>
+      <w:lvlJc w:val="left"/>
+      <w:pPr>
+        <w:ind w:left="5760" w:hanging="360"/>
+      </w:pPr>
+    </w:lvl>
+    <w:lvl w:ilvl="8" w:tplc="0416001B" w:tentative="1">
+      <w:start w:val="1"/>
+      <w:numFmt w:val="lowerRoman"/>
+      <w:lvlText w:val="%9."/>
+      <w:lvlJc w:val="right"/>
+      <w:pPr>
+        <w:ind w:left="6480" w:hanging="180"/>
+      </w:pPr>
+    </w:lvl>
+  </w:abstractNum>
+  <w:abstractNum w:abstractNumId="27">
     <w:nsid w:val="6E18536F"/>
     <w:multiLevelType w:val="hybridMultilevel"/>
     <w:tmpl w:val="6A12C9F0"/>
@@ -5423,70 +8742,88 @@
     </w:lvl>
   </w:abstractNum>
   <w:num w:numId="1">
-    <w:abstractNumId w:val="2"/>
+    <w:abstractNumId w:val="4"/>
   </w:num>
   <w:num w:numId="2">
-    <w:abstractNumId w:val="19"/>
+    <w:abstractNumId w:val="23"/>
   </w:num>
   <w:num w:numId="3">
+    <w:abstractNumId w:val="27"/>
+  </w:num>
+  <w:num w:numId="4">
+    <w:abstractNumId w:val="8"/>
+  </w:num>
+  <w:num w:numId="5">
     <w:abstractNumId w:val="21"/>
   </w:num>
-  <w:num w:numId="4">
-    <w:abstractNumId w:val="6"/>
+  <w:num w:numId="6">
+    <w:abstractNumId w:val="10"/>
   </w:num>
-  <w:num w:numId="5">
+  <w:num w:numId="7">
+    <w:abstractNumId w:val="12"/>
+  </w:num>
+  <w:num w:numId="8">
+    <w:abstractNumId w:val="14"/>
+  </w:num>
+  <w:num w:numId="9">
+    <w:abstractNumId w:val="7"/>
+  </w:num>
+  <w:num w:numId="10">
+    <w:abstractNumId w:val="5"/>
+  </w:num>
+  <w:num w:numId="11">
+    <w:abstractNumId w:val="25"/>
+  </w:num>
+  <w:num w:numId="12">
     <w:abstractNumId w:val="18"/>
   </w:num>
-  <w:num w:numId="6">
-    <w:abstractNumId w:val="7"/>
-  </w:num>
-  <w:num w:numId="7">
-    <w:abstractNumId w:val="9"/>
-  </w:num>
-  <w:num w:numId="8">
-    <w:abstractNumId w:val="11"/>
-  </w:num>
-  <w:num w:numId="9">
-    <w:abstractNumId w:val="5"/>
-  </w:num>
-  <w:num w:numId="10">
-    <w:abstractNumId w:val="3"/>
-  </w:num>
-  <w:num w:numId="11">
+  <w:num w:numId="13">
     <w:abstractNumId w:val="20"/>
   </w:num>
-  <w:num w:numId="12">
-    <w:abstractNumId w:val="15"/>
-  </w:num>
-  <w:num w:numId="13">
-    <w:abstractNumId w:val="17"/>
-  </w:num>
   <w:num w:numId="14">
-    <w:abstractNumId w:val="1"/>
+    <w:abstractNumId w:val="3"/>
   </w:num>
   <w:num w:numId="15">
     <w:abstractNumId w:val="0"/>
   </w:num>
   <w:num w:numId="16">
+    <w:abstractNumId w:val="19"/>
+  </w:num>
+  <w:num w:numId="17">
+    <w:abstractNumId w:val="6"/>
+  </w:num>
+  <w:num w:numId="18">
+    <w:abstractNumId w:val="13"/>
+  </w:num>
+  <w:num w:numId="19">
+    <w:abstractNumId w:val="15"/>
+  </w:num>
+  <w:num w:numId="20">
+    <w:abstractNumId w:val="17"/>
+  </w:num>
+  <w:num w:numId="21">
     <w:abstractNumId w:val="16"/>
   </w:num>
-  <w:num w:numId="17">
-    <w:abstractNumId w:val="4"/>
+  <w:num w:numId="22">
+    <w:abstractNumId w:val="11"/>
   </w:num>
-  <w:num w:numId="18">
-    <w:abstractNumId w:val="10"/>
+  <w:num w:numId="23">
+    <w:abstractNumId w:val="9"/>
   </w:num>
-  <w:num w:numId="19">
-    <w:abstractNumId w:val="12"/>
+  <w:num w:numId="24">
+    <w:abstractNumId w:val="24"/>
   </w:num>
-  <w:num w:numId="20">
-    <w:abstractNumId w:val="14"/>
+  <w:num w:numId="25">
+    <w:abstractNumId w:val="26"/>
   </w:num>
-  <w:num w:numId="21">
-    <w:abstractNumId w:val="13"/>
+  <w:num w:numId="26">
+    <w:abstractNumId w:val="22"/>
   </w:num>
-  <w:num w:numId="22">
-    <w:abstractNumId w:val="8"/>
+  <w:num w:numId="27">
+    <w:abstractNumId w:val="2"/>
+  </w:num>
+  <w:num w:numId="28">
+    <w:abstractNumId w:val="1"/>
   </w:num>
 </w:numbering>
 </file>

</xml_diff>